<commit_message>
Completed a lot more work on final report
</commit_message>
<xml_diff>
--- a/docs/Lidwell - Final Report.docx
+++ b/docs/Lidwell - Final Report.docx
@@ -276,7 +276,7 @@
               </mc:Choice>
               <mc:Fallback>
                 <w:pict>
-                  <v:group w14:anchorId="784D6A82" id="Group 157" o:spid="_x0000_s1026" style="position:absolute;margin-left:0;margin-top:0;width:8in;height:95.7pt;z-index:251662336;mso-width-percent:941;mso-height-percent:121;mso-top-percent:23;mso-position-horizontal:center;mso-position-horizontal-relative:page;mso-position-vertical-relative:page;mso-width-percent:941;mso-height-percent:121;mso-top-percent:23" coordorigin="" coordsize="73152,12161" o:gfxdata="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">
+                  <v:group w14:anchorId="65F0B9B5" id="Group 157" o:spid="_x0000_s1026" style="position:absolute;margin-left:0;margin-top:0;width:8in;height:95.7pt;z-index:251662336;mso-width-percent:941;mso-height-percent:121;mso-top-percent:23;mso-position-horizontal:center;mso-position-horizontal-relative:page;mso-position-vertical-relative:page;mso-width-percent:941;mso-height-percent:121;mso-top-percent:23" coordorigin="" coordsize="73152,12161" o:gfxdata="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">
                     <v:shape id="Rectangle 51" o:spid="_x0000_s1027" style="position:absolute;width:73152;height:11303;visibility:visible;mso-wrap-style:square;v-text-anchor:middle" coordsize="7312660,1129665" o:gfxdata="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" path="m,l7312660,r,1129665l3619500,733425,,1091565,,xe" fillcolor="#156082 [3204]" stroked="f" strokeweight="1pt">
                       <v:stroke joinstyle="miter"/>
                       <v:path arrowok="t" o:connecttype="custom" o:connectlocs="0,0;7315200,0;7315200,1130373;3620757,733885;0,1092249;0,0" o:connectangles="0,0,0,0,0,0"/>
@@ -1076,7 +1076,7 @@
           <w:r>
             <w:fldChar w:fldCharType="separate"/>
           </w:r>
-          <w:hyperlink w:anchor="_Toc183373198" w:history="1">
+          <w:hyperlink w:anchor="_Toc183479628" w:history="1">
             <w:r>
               <w:rPr>
                 <w:rStyle w:val="Hyperlink"/>
@@ -1103,7 +1103,7 @@
                 <w:noProof/>
                 <w:webHidden/>
               </w:rPr>
-              <w:instrText xml:space="preserve"> PAGEREF _Toc183373198 \h </w:instrText>
+              <w:instrText xml:space="preserve"> PAGEREF _Toc183479628 \h </w:instrText>
             </w:r>
             <w:r>
               <w:rPr>
@@ -1147,7 +1147,7 @@
               <w:szCs w:val="24"/>
             </w:rPr>
           </w:pPr>
-          <w:hyperlink w:anchor="_Toc183373199" w:history="1">
+          <w:hyperlink w:anchor="_Toc183479629" w:history="1">
             <w:r>
               <w:rPr>
                 <w:rStyle w:val="Hyperlink"/>
@@ -1174,7 +1174,7 @@
                 <w:noProof/>
                 <w:webHidden/>
               </w:rPr>
-              <w:instrText xml:space="preserve"> PAGEREF _Toc183373199 \h </w:instrText>
+              <w:instrText xml:space="preserve"> PAGEREF _Toc183479629 \h </w:instrText>
             </w:r>
             <w:r>
               <w:rPr>
@@ -1218,7 +1218,7 @@
               <w:szCs w:val="24"/>
             </w:rPr>
           </w:pPr>
-          <w:hyperlink w:anchor="_Toc183373200" w:history="1">
+          <w:hyperlink w:anchor="_Toc183479630" w:history="1">
             <w:r>
               <w:rPr>
                 <w:rStyle w:val="Hyperlink"/>
@@ -1245,7 +1245,7 @@
                 <w:noProof/>
                 <w:webHidden/>
               </w:rPr>
-              <w:instrText xml:space="preserve"> PAGEREF _Toc183373200 \h </w:instrText>
+              <w:instrText xml:space="preserve"> PAGEREF _Toc183479630 \h </w:instrText>
             </w:r>
             <w:r>
               <w:rPr>
@@ -1289,7 +1289,7 @@
               <w:szCs w:val="24"/>
             </w:rPr>
           </w:pPr>
-          <w:hyperlink w:anchor="_Toc183373201" w:history="1">
+          <w:hyperlink w:anchor="_Toc183479631" w:history="1">
             <w:r>
               <w:rPr>
                 <w:rStyle w:val="Hyperlink"/>
@@ -1316,7 +1316,7 @@
                 <w:noProof/>
                 <w:webHidden/>
               </w:rPr>
-              <w:instrText xml:space="preserve"> PAGEREF _Toc183373201 \h </w:instrText>
+              <w:instrText xml:space="preserve"> PAGEREF _Toc183479631 \h </w:instrText>
             </w:r>
             <w:r>
               <w:rPr>
@@ -1360,7 +1360,7 @@
               <w:szCs w:val="24"/>
             </w:rPr>
           </w:pPr>
-          <w:hyperlink w:anchor="_Toc183373202" w:history="1">
+          <w:hyperlink w:anchor="_Toc183479632" w:history="1">
             <w:r>
               <w:rPr>
                 <w:rStyle w:val="Hyperlink"/>
@@ -1387,7 +1387,7 @@
                 <w:noProof/>
                 <w:webHidden/>
               </w:rPr>
-              <w:instrText xml:space="preserve"> PAGEREF _Toc183373202 \h </w:instrText>
+              <w:instrText xml:space="preserve"> PAGEREF _Toc183479632 \h </w:instrText>
             </w:r>
             <w:r>
               <w:rPr>
@@ -1431,7 +1431,7 @@
               <w:szCs w:val="24"/>
             </w:rPr>
           </w:pPr>
-          <w:hyperlink w:anchor="_Toc183373203" w:history="1">
+          <w:hyperlink w:anchor="_Toc183479633" w:history="1">
             <w:r>
               <w:rPr>
                 <w:rStyle w:val="Hyperlink"/>
@@ -1458,7 +1458,7 @@
                 <w:noProof/>
                 <w:webHidden/>
               </w:rPr>
-              <w:instrText xml:space="preserve"> PAGEREF _Toc183373203 \h </w:instrText>
+              <w:instrText xml:space="preserve"> PAGEREF _Toc183479633 \h </w:instrText>
             </w:r>
             <w:r>
               <w:rPr>
@@ -1502,7 +1502,7 @@
               <w:szCs w:val="24"/>
             </w:rPr>
           </w:pPr>
-          <w:hyperlink w:anchor="_Toc183373204" w:history="1">
+          <w:hyperlink w:anchor="_Toc183479634" w:history="1">
             <w:r>
               <w:rPr>
                 <w:rStyle w:val="Hyperlink"/>
@@ -1529,7 +1529,7 @@
                 <w:noProof/>
                 <w:webHidden/>
               </w:rPr>
-              <w:instrText xml:space="preserve"> PAGEREF _Toc183373204 \h </w:instrText>
+              <w:instrText xml:space="preserve"> PAGEREF _Toc183479634 \h </w:instrText>
             </w:r>
             <w:r>
               <w:rPr>
@@ -1573,7 +1573,7 @@
               <w:szCs w:val="24"/>
             </w:rPr>
           </w:pPr>
-          <w:hyperlink w:anchor="_Toc183373205" w:history="1">
+          <w:hyperlink w:anchor="_Toc183479635" w:history="1">
             <w:r>
               <w:rPr>
                 <w:rStyle w:val="Hyperlink"/>
@@ -1600,7 +1600,7 @@
                 <w:noProof/>
                 <w:webHidden/>
               </w:rPr>
-              <w:instrText xml:space="preserve"> PAGEREF _Toc183373205 \h </w:instrText>
+              <w:instrText xml:space="preserve"> PAGEREF _Toc183479635 \h </w:instrText>
             </w:r>
             <w:r>
               <w:rPr>
@@ -1644,7 +1644,7 @@
               <w:szCs w:val="24"/>
             </w:rPr>
           </w:pPr>
-          <w:hyperlink w:anchor="_Toc183373206" w:history="1">
+          <w:hyperlink w:anchor="_Toc183479636" w:history="1">
             <w:r>
               <w:rPr>
                 <w:rStyle w:val="Hyperlink"/>
@@ -1671,7 +1671,7 @@
                 <w:noProof/>
                 <w:webHidden/>
               </w:rPr>
-              <w:instrText xml:space="preserve"> PAGEREF _Toc183373206 \h </w:instrText>
+              <w:instrText xml:space="preserve"> PAGEREF _Toc183479636 \h </w:instrText>
             </w:r>
             <w:r>
               <w:rPr>
@@ -1715,7 +1715,7 @@
               <w:szCs w:val="24"/>
             </w:rPr>
           </w:pPr>
-          <w:hyperlink w:anchor="_Toc183373207" w:history="1">
+          <w:hyperlink w:anchor="_Toc183479637" w:history="1">
             <w:r>
               <w:rPr>
                 <w:rStyle w:val="Hyperlink"/>
@@ -1742,7 +1742,7 @@
                 <w:noProof/>
                 <w:webHidden/>
               </w:rPr>
-              <w:instrText xml:space="preserve"> PAGEREF _Toc183373207 \h </w:instrText>
+              <w:instrText xml:space="preserve"> PAGEREF _Toc183479637 \h </w:instrText>
             </w:r>
             <w:r>
               <w:rPr>
@@ -1786,7 +1786,7 @@
               <w:szCs w:val="24"/>
             </w:rPr>
           </w:pPr>
-          <w:hyperlink w:anchor="_Toc183373208" w:history="1">
+          <w:hyperlink w:anchor="_Toc183479638" w:history="1">
             <w:r>
               <w:rPr>
                 <w:rStyle w:val="Hyperlink"/>
@@ -1813,7 +1813,7 @@
                 <w:noProof/>
                 <w:webHidden/>
               </w:rPr>
-              <w:instrText xml:space="preserve"> PAGEREF _Toc183373208 \h </w:instrText>
+              <w:instrText xml:space="preserve"> PAGEREF _Toc183479638 \h </w:instrText>
             </w:r>
             <w:r>
               <w:rPr>
@@ -1857,7 +1857,7 @@
               <w:szCs w:val="24"/>
             </w:rPr>
           </w:pPr>
-          <w:hyperlink w:anchor="_Toc183373209" w:history="1">
+          <w:hyperlink w:anchor="_Toc183479639" w:history="1">
             <w:r>
               <w:rPr>
                 <w:rStyle w:val="Hyperlink"/>
@@ -1884,7 +1884,7 @@
                 <w:noProof/>
                 <w:webHidden/>
               </w:rPr>
-              <w:instrText xml:space="preserve"> PAGEREF _Toc183373209 \h </w:instrText>
+              <w:instrText xml:space="preserve"> PAGEREF _Toc183479639 \h </w:instrText>
             </w:r>
             <w:r>
               <w:rPr>
@@ -1928,7 +1928,7 @@
               <w:szCs w:val="24"/>
             </w:rPr>
           </w:pPr>
-          <w:hyperlink w:anchor="_Toc183373210" w:history="1">
+          <w:hyperlink w:anchor="_Toc183479640" w:history="1">
             <w:r>
               <w:rPr>
                 <w:rStyle w:val="Hyperlink"/>
@@ -1955,7 +1955,7 @@
                 <w:noProof/>
                 <w:webHidden/>
               </w:rPr>
-              <w:instrText xml:space="preserve"> PAGEREF _Toc183373210 \h </w:instrText>
+              <w:instrText xml:space="preserve"> PAGEREF _Toc183479640 \h </w:instrText>
             </w:r>
             <w:r>
               <w:rPr>
@@ -1999,7 +1999,7 @@
               <w:szCs w:val="24"/>
             </w:rPr>
           </w:pPr>
-          <w:hyperlink w:anchor="_Toc183373211" w:history="1">
+          <w:hyperlink w:anchor="_Toc183479641" w:history="1">
             <w:r>
               <w:rPr>
                 <w:rStyle w:val="Hyperlink"/>
@@ -2026,7 +2026,7 @@
                 <w:noProof/>
                 <w:webHidden/>
               </w:rPr>
-              <w:instrText xml:space="preserve"> PAGEREF _Toc183373211 \h </w:instrText>
+              <w:instrText xml:space="preserve"> PAGEREF _Toc183479641 \h </w:instrText>
             </w:r>
             <w:r>
               <w:rPr>
@@ -2070,7 +2070,7 @@
               <w:szCs w:val="24"/>
             </w:rPr>
           </w:pPr>
-          <w:hyperlink w:anchor="_Toc183373212" w:history="1">
+          <w:hyperlink w:anchor="_Toc183479642" w:history="1">
             <w:r>
               <w:rPr>
                 <w:rStyle w:val="Hyperlink"/>
@@ -2097,7 +2097,7 @@
                 <w:noProof/>
                 <w:webHidden/>
               </w:rPr>
-              <w:instrText xml:space="preserve"> PAGEREF _Toc183373212 \h </w:instrText>
+              <w:instrText xml:space="preserve"> PAGEREF _Toc183479642 \h </w:instrText>
             </w:r>
             <w:r>
               <w:rPr>
@@ -2141,7 +2141,7 @@
               <w:szCs w:val="24"/>
             </w:rPr>
           </w:pPr>
-          <w:hyperlink w:anchor="_Toc183373213" w:history="1">
+          <w:hyperlink w:anchor="_Toc183479643" w:history="1">
             <w:r>
               <w:rPr>
                 <w:rStyle w:val="Hyperlink"/>
@@ -2168,7 +2168,7 @@
                 <w:noProof/>
                 <w:webHidden/>
               </w:rPr>
-              <w:instrText xml:space="preserve"> PAGEREF _Toc183373213 \h </w:instrText>
+              <w:instrText xml:space="preserve"> PAGEREF _Toc183479643 \h </w:instrText>
             </w:r>
             <w:r>
               <w:rPr>
@@ -2212,7 +2212,7 @@
               <w:szCs w:val="24"/>
             </w:rPr>
           </w:pPr>
-          <w:hyperlink w:anchor="_Toc183373214" w:history="1">
+          <w:hyperlink w:anchor="_Toc183479644" w:history="1">
             <w:r>
               <w:rPr>
                 <w:rStyle w:val="Hyperlink"/>
@@ -2239,7 +2239,7 @@
                 <w:noProof/>
                 <w:webHidden/>
               </w:rPr>
-              <w:instrText xml:space="preserve"> PAGEREF _Toc183373214 \h </w:instrText>
+              <w:instrText xml:space="preserve"> PAGEREF _Toc183479644 \h </w:instrText>
             </w:r>
             <w:r>
               <w:rPr>
@@ -2283,7 +2283,7 @@
               <w:szCs w:val="24"/>
             </w:rPr>
           </w:pPr>
-          <w:hyperlink w:anchor="_Toc183373215" w:history="1">
+          <w:hyperlink w:anchor="_Toc183479645" w:history="1">
             <w:r>
               <w:rPr>
                 <w:rStyle w:val="Hyperlink"/>
@@ -2310,7 +2310,7 @@
                 <w:noProof/>
                 <w:webHidden/>
               </w:rPr>
-              <w:instrText xml:space="preserve"> PAGEREF _Toc183373215 \h </w:instrText>
+              <w:instrText xml:space="preserve"> PAGEREF _Toc183479645 \h </w:instrText>
             </w:r>
             <w:r>
               <w:rPr>
@@ -2330,7 +2330,7 @@
                 <w:noProof/>
                 <w:webHidden/>
               </w:rPr>
-              <w:t>5</w:t>
+              <w:t>6</w:t>
             </w:r>
             <w:r>
               <w:rPr>
@@ -2354,7 +2354,7 @@
               <w:szCs w:val="24"/>
             </w:rPr>
           </w:pPr>
-          <w:hyperlink w:anchor="_Toc183373216" w:history="1">
+          <w:hyperlink w:anchor="_Toc183479646" w:history="1">
             <w:r>
               <w:rPr>
                 <w:rStyle w:val="Hyperlink"/>
@@ -2381,7 +2381,7 @@
                 <w:noProof/>
                 <w:webHidden/>
               </w:rPr>
-              <w:instrText xml:space="preserve"> PAGEREF _Toc183373216 \h </w:instrText>
+              <w:instrText xml:space="preserve"> PAGEREF _Toc183479646 \h </w:instrText>
             </w:r>
             <w:r>
               <w:rPr>
@@ -2401,7 +2401,7 @@
                 <w:noProof/>
                 <w:webHidden/>
               </w:rPr>
-              <w:t>5</w:t>
+              <w:t>6</w:t>
             </w:r>
             <w:r>
               <w:rPr>
@@ -2425,7 +2425,7 @@
               <w:szCs w:val="24"/>
             </w:rPr>
           </w:pPr>
-          <w:hyperlink w:anchor="_Toc183373217" w:history="1">
+          <w:hyperlink w:anchor="_Toc183479647" w:history="1">
             <w:r>
               <w:rPr>
                 <w:rStyle w:val="Hyperlink"/>
@@ -2452,7 +2452,78 @@
                 <w:noProof/>
                 <w:webHidden/>
               </w:rPr>
-              <w:instrText xml:space="preserve"> PAGEREF _Toc183373217 \h </w:instrText>
+              <w:instrText xml:space="preserve"> PAGEREF _Toc183479647 \h </w:instrText>
+            </w:r>
+            <w:r>
+              <w:rPr>
+                <w:noProof/>
+                <w:webHidden/>
+              </w:rPr>
+            </w:r>
+            <w:r>
+              <w:rPr>
+                <w:noProof/>
+                <w:webHidden/>
+              </w:rPr>
+              <w:fldChar w:fldCharType="separate"/>
+            </w:r>
+            <w:r>
+              <w:rPr>
+                <w:noProof/>
+                <w:webHidden/>
+              </w:rPr>
+              <w:t>6</w:t>
+            </w:r>
+            <w:r>
+              <w:rPr>
+                <w:noProof/>
+                <w:webHidden/>
+              </w:rPr>
+              <w:fldChar w:fldCharType="end"/>
+            </w:r>
+          </w:hyperlink>
+        </w:p>
+        <w:p>
+          <w:pPr>
+            <w:pStyle w:val="TOC2"/>
+            <w:tabs>
+              <w:tab w:val="right" w:leader="dot" w:pos="9350"/>
+            </w:tabs>
+            <w:rPr>
+              <w:rFonts w:eastAsiaTheme="minorEastAsia"/>
+              <w:noProof/>
+              <w:sz w:val="24"/>
+              <w:szCs w:val="24"/>
+            </w:rPr>
+          </w:pPr>
+          <w:hyperlink w:anchor="_Toc183479648" w:history="1">
+            <w:r>
+              <w:rPr>
+                <w:rStyle w:val="Hyperlink"/>
+                <w:noProof/>
+              </w:rPr>
+              <w:t>First-Place Solution</w:t>
+            </w:r>
+            <w:r>
+              <w:rPr>
+                <w:noProof/>
+                <w:webHidden/>
+              </w:rPr>
+              <w:tab/>
+            </w:r>
+            <w:r>
+              <w:rPr>
+                <w:noProof/>
+                <w:webHidden/>
+              </w:rPr>
+              <w:fldChar w:fldCharType="begin"/>
+            </w:r>
+            <w:r>
+              <w:rPr>
+                <w:noProof/>
+                <w:webHidden/>
+              </w:rPr>
+              <w:instrText xml:space="preserve"> PAGEREF _Toc183479648 \h </w:instrText>
             </w:r>
             <w:r>
               <w:rPr>
@@ -2496,7 +2567,7 @@
               <w:szCs w:val="24"/>
             </w:rPr>
           </w:pPr>
-          <w:hyperlink w:anchor="_Toc183373218" w:history="1">
+          <w:hyperlink w:anchor="_Toc183479649" w:history="1">
             <w:r>
               <w:rPr>
                 <w:rStyle w:val="Hyperlink"/>
@@ -2523,7 +2594,7 @@
                 <w:noProof/>
                 <w:webHidden/>
               </w:rPr>
-              <w:instrText xml:space="preserve"> PAGEREF _Toc183373218 \h </w:instrText>
+              <w:instrText xml:space="preserve"> PAGEREF _Toc183479649 \h </w:instrText>
             </w:r>
             <w:r>
               <w:rPr>
@@ -2567,7 +2638,7 @@
               <w:szCs w:val="24"/>
             </w:rPr>
           </w:pPr>
-          <w:hyperlink w:anchor="_Toc183373219" w:history="1">
+          <w:hyperlink w:anchor="_Toc183479650" w:history="1">
             <w:r>
               <w:rPr>
                 <w:rStyle w:val="Hyperlink"/>
@@ -2594,7 +2665,7 @@
                 <w:noProof/>
                 <w:webHidden/>
               </w:rPr>
-              <w:instrText xml:space="preserve"> PAGEREF _Toc183373219 \h </w:instrText>
+              <w:instrText xml:space="preserve"> PAGEREF _Toc183479650 \h </w:instrText>
             </w:r>
             <w:r>
               <w:rPr>
@@ -2638,7 +2709,7 @@
               <w:szCs w:val="24"/>
             </w:rPr>
           </w:pPr>
-          <w:hyperlink w:anchor="_Toc183373220" w:history="1">
+          <w:hyperlink w:anchor="_Toc183479651" w:history="1">
             <w:r>
               <w:rPr>
                 <w:rStyle w:val="Hyperlink"/>
@@ -2665,7 +2736,7 @@
                 <w:noProof/>
                 <w:webHidden/>
               </w:rPr>
-              <w:instrText xml:space="preserve"> PAGEREF _Toc183373220 \h </w:instrText>
+              <w:instrText xml:space="preserve"> PAGEREF _Toc183479651 \h </w:instrText>
             </w:r>
             <w:r>
               <w:rPr>
@@ -2709,7 +2780,7 @@
               <w:szCs w:val="24"/>
             </w:rPr>
           </w:pPr>
-          <w:hyperlink w:anchor="_Toc183373221" w:history="1">
+          <w:hyperlink w:anchor="_Toc183479652" w:history="1">
             <w:r>
               <w:rPr>
                 <w:rStyle w:val="Hyperlink"/>
@@ -2736,7 +2807,7 @@
                 <w:noProof/>
                 <w:webHidden/>
               </w:rPr>
-              <w:instrText xml:space="preserve"> PAGEREF _Toc183373221 \h </w:instrText>
+              <w:instrText xml:space="preserve"> PAGEREF _Toc183479652 \h </w:instrText>
             </w:r>
             <w:r>
               <w:rPr>
@@ -2814,7 +2885,7 @@
         <w:pStyle w:val="Heading1"/>
         <w:spacing w:line="240" w:lineRule="auto"/>
       </w:pPr>
-      <w:bookmarkStart w:id="0" w:name="_Toc183373198"/>
+      <w:bookmarkStart w:id="0" w:name="_Toc183479628"/>
       <w:r>
         <w:t>Organization/Industry Description</w:t>
       </w:r>
@@ -2922,7 +2993,7 @@
         <w:pStyle w:val="Heading1"/>
         <w:spacing w:line="240" w:lineRule="auto"/>
       </w:pPr>
-      <w:bookmarkStart w:id="1" w:name="_Toc183373199"/>
+      <w:bookmarkStart w:id="1" w:name="_Toc183479629"/>
       <w:r>
         <w:t xml:space="preserve">Current State of </w:t>
       </w:r>
@@ -2944,7 +3015,7 @@
         <w:pStyle w:val="Heading1"/>
         <w:spacing w:line="240" w:lineRule="auto"/>
       </w:pPr>
-      <w:bookmarkStart w:id="2" w:name="_Toc183373200"/>
+      <w:bookmarkStart w:id="2" w:name="_Toc183479630"/>
       <w:r>
         <w:t>Research Question</w:t>
       </w:r>
@@ -3132,7 +3203,7 @@
         <w:pStyle w:val="Heading1"/>
         <w:spacing w:line="240" w:lineRule="auto"/>
       </w:pPr>
-      <w:bookmarkStart w:id="3" w:name="_Toc183373201"/>
+      <w:bookmarkStart w:id="3" w:name="_Toc183479631"/>
       <w:r>
         <w:t>Organizational Sponsors</w:t>
       </w:r>
@@ -3196,7 +3267,7 @@
         <w:pStyle w:val="Heading1"/>
         <w:spacing w:line="240" w:lineRule="auto"/>
       </w:pPr>
-      <w:bookmarkStart w:id="4" w:name="_Toc183373202"/>
+      <w:bookmarkStart w:id="4" w:name="_Toc183479632"/>
       <w:r>
         <w:t>Method</w:t>
       </w:r>
@@ -3207,7 +3278,7 @@
         <w:pStyle w:val="Heading2"/>
         <w:spacing w:line="240" w:lineRule="auto"/>
       </w:pPr>
-      <w:bookmarkStart w:id="5" w:name="_Toc183373203"/>
+      <w:bookmarkStart w:id="5" w:name="_Toc183479633"/>
       <w:r>
         <w:t xml:space="preserve">Understanding </w:t>
       </w:r>
@@ -3221,7 +3292,7 @@
         <w:pStyle w:val="Heading3"/>
         <w:spacing w:line="240" w:lineRule="auto"/>
       </w:pPr>
-      <w:bookmarkStart w:id="6" w:name="_Toc183373204"/>
+      <w:bookmarkStart w:id="6" w:name="_Toc183479634"/>
       <w:r>
         <w:t>What is a Data Lake?</w:t>
       </w:r>
@@ -3286,7 +3357,7 @@
         <w:pStyle w:val="Heading3"/>
         <w:spacing w:line="240" w:lineRule="auto"/>
       </w:pPr>
-      <w:bookmarkStart w:id="7" w:name="_Toc183373205"/>
+      <w:bookmarkStart w:id="7" w:name="_Toc183479635"/>
       <w:r>
         <w:t>Why not extend the current Data Warehouse?</w:t>
       </w:r>
@@ -3400,7 +3471,7 @@
         <w:pStyle w:val="Heading2"/>
         <w:spacing w:line="240" w:lineRule="auto"/>
       </w:pPr>
-      <w:bookmarkStart w:id="8" w:name="_Toc183373206"/>
+      <w:bookmarkStart w:id="8" w:name="_Toc183479636"/>
       <w:r>
         <w:t>Collecting Information</w:t>
       </w:r>
@@ -3433,7 +3504,7 @@
         <w:pStyle w:val="Heading1"/>
         <w:spacing w:line="240" w:lineRule="auto"/>
       </w:pPr>
-      <w:bookmarkStart w:id="9" w:name="_Toc183373207"/>
+      <w:bookmarkStart w:id="9" w:name="_Toc183479637"/>
       <w:r>
         <w:t>Project Deliverables</w:t>
       </w:r>
@@ -3446,7 +3517,7 @@
       <w:pPr>
         <w:pStyle w:val="Heading2"/>
       </w:pPr>
-      <w:bookmarkStart w:id="10" w:name="_Toc183373208"/>
+      <w:bookmarkStart w:id="10" w:name="_Toc183479638"/>
       <w:r>
         <w:t>Evaluation of Data Lake Potential</w:t>
       </w:r>
@@ -3456,7 +3527,7 @@
       <w:pPr>
         <w:pStyle w:val="Heading3"/>
       </w:pPr>
-      <w:bookmarkStart w:id="11" w:name="_Toc183373209"/>
+      <w:bookmarkStart w:id="11" w:name="_Toc183479639"/>
       <w:r>
         <w:t>Business Requirements</w:t>
       </w:r>
@@ -3522,7 +3593,7 @@
       <w:pPr>
         <w:pStyle w:val="Heading3"/>
       </w:pPr>
-      <w:bookmarkStart w:id="12" w:name="_Toc183373210"/>
+      <w:bookmarkStart w:id="12" w:name="_Toc183479640"/>
       <w:r>
         <w:t>Functional Requirements</w:t>
       </w:r>
@@ -3600,7 +3671,7 @@
       <w:pPr>
         <w:pStyle w:val="Heading3"/>
       </w:pPr>
-      <w:bookmarkStart w:id="13" w:name="_Toc183373211"/>
+      <w:bookmarkStart w:id="13" w:name="_Toc183479641"/>
       <w:r>
         <w:lastRenderedPageBreak/>
         <w:t>Solution 1: Elastic On-Premises Data Platform</w:t>
@@ -3770,21 +3841,34 @@
       <w:pPr>
         <w:pStyle w:val="Heading3"/>
       </w:pPr>
-      <w:bookmarkStart w:id="14" w:name="_Toc183373212"/>
+      <w:bookmarkStart w:id="14" w:name="_Toc183479642"/>
       <w:r>
         <w:t>Solution 2: Custom On-Premises Data Platform</w:t>
       </w:r>
       <w:bookmarkEnd w:id="14"/>
     </w:p>
     <w:p>
+      <w:commentRangeStart w:id="15"/>
+      <w:r>
+        <w:t>Talk about solution 2 here…</w:t>
+      </w:r>
+      <w:commentRangeEnd w:id="15"/>
+      <w:r>
+        <w:rPr>
+          <w:rStyle w:val="CommentReference"/>
+        </w:rPr>
+        <w:commentReference w:id="15"/>
+      </w:r>
+    </w:p>
+    <w:p>
       <w:pPr>
         <w:pStyle w:val="Heading3"/>
       </w:pPr>
-      <w:bookmarkStart w:id="15" w:name="_Toc183373213"/>
+      <w:bookmarkStart w:id="16" w:name="_Toc183479643"/>
       <w:r>
         <w:t>Solution 3: Snowflake Cloud Data Platform</w:t>
       </w:r>
-      <w:bookmarkEnd w:id="15"/>
+      <w:bookmarkEnd w:id="16"/>
     </w:p>
     <w:p>
       <w:r>
@@ -3795,18 +3879,59 @@
       <w:pPr>
         <w:pStyle w:val="Heading2"/>
       </w:pPr>
-      <w:bookmarkStart w:id="16" w:name="_Toc183373214"/>
+      <w:bookmarkStart w:id="17" w:name="_Toc183479644"/>
       <w:r>
         <w:t>Data Exploration and Proof of Concept</w:t>
       </w:r>
       <w:r>
         <w:t xml:space="preserve"> of Solution 2</w:t>
       </w:r>
-      <w:bookmarkEnd w:id="16"/>
-    </w:p>
-    <w:p>
-      <w:r>
-        <w:t>I chose POC Solution 2 because each of the other 2 solutions are already made. Like they are just platforms that you buy, plugin, and configure. There’s no real good opportunity for a proof of concept.</w:t>
+      <w:bookmarkEnd w:id="17"/>
+    </w:p>
+    <w:p>
+      <w:commentRangeStart w:id="18"/>
+      <w:r>
+        <w:t>I selected Solution 2</w:t>
+      </w:r>
+      <w:r>
+        <w:t>: Custom On-Premises Data Platform</w:t>
+      </w:r>
+      <w:r>
+        <w:t xml:space="preserve"> because it offers the most potential for innovation and validation. The other two solutions</w:t>
+      </w:r>
+      <w:r>
+        <w:t xml:space="preserve"> </w:t>
+      </w:r>
+      <w:r>
+        <w:t>are essentially pre-built platforms designed to provide specific functionalities out of the box. These solutions</w:t>
+      </w:r>
+      <w:r>
+        <w:t xml:space="preserve"> </w:t>
+      </w:r>
+      <w:r>
+        <w:t xml:space="preserve">are comprehensive tools that </w:t>
+      </w:r>
+      <w:r>
+        <w:lastRenderedPageBreak/>
+        <w:t>already deliver the capabilities I aim to demonstrate, making them less suitable for a meaningful proof of concept.</w:t>
+      </w:r>
+    </w:p>
+    <w:p>
+      <w:r>
+        <w:t>In contrast, Solution 2</w:t>
+      </w:r>
+      <w:r>
+        <w:t xml:space="preserve"> </w:t>
+      </w:r>
+      <w:r>
+        <w:t>allows for the exploration and customization of an on-premises architecture tailored to Williams International’s unique requirements. This provides an opportunity to test and showcase the feasibility, scalability, and effectiveness of a bespoke solution, offering deeper insights into how it can be integrated into the organization’s existing systems and workflows.</w:t>
+      </w:r>
+      <w:commentRangeEnd w:id="18"/>
+      <w:r>
+        <w:rPr>
+          <w:rStyle w:val="CommentReference"/>
+        </w:rPr>
+        <w:commentReference w:id="18"/>
       </w:r>
     </w:p>
     <w:p>
@@ -3814,35 +3939,45 @@
         <w:pStyle w:val="Heading1"/>
         <w:spacing w:line="240" w:lineRule="auto"/>
       </w:pPr>
-      <w:bookmarkStart w:id="17" w:name="_Toc183373215"/>
-      <w:r>
-        <w:lastRenderedPageBreak/>
+      <w:bookmarkStart w:id="19" w:name="_Toc183479645"/>
+      <w:r>
         <w:t>Research</w:t>
       </w:r>
       <w:r>
         <w:t xml:space="preserve"> Evaluation</w:t>
       </w:r>
-      <w:bookmarkEnd w:id="17"/>
+      <w:bookmarkEnd w:id="19"/>
     </w:p>
     <w:p>
       <w:pPr>
         <w:pStyle w:val="Heading2"/>
       </w:pPr>
-      <w:bookmarkStart w:id="18" w:name="_Toc183373216"/>
+      <w:bookmarkStart w:id="20" w:name="_Toc183479646"/>
       <w:r>
         <w:t>Third-Place Solution</w:t>
       </w:r>
-      <w:bookmarkEnd w:id="18"/>
+      <w:bookmarkEnd w:id="20"/>
     </w:p>
     <w:p>
       <w:r>
         <w:t>Snowflake</w:t>
+      </w:r>
+      <w:r>
+        <w:t xml:space="preserve"> is the third-place solution for this project, as cloud-native applications are often not even considered. However, it would be wrong of me to not consider the most widely used cloud-based data lake platform as a valid option for this project. The reasons why it is in third place are below:</w:t>
       </w:r>
     </w:p>
     <w:tbl>
       <w:tblPr>
         <w:tblStyle w:val="TableGrid"/>
         <w:tblW w:w="0" w:type="auto"/>
+        <w:tblBorders>
+          <w:top w:val="none" w:sz="0" w:space="0" w:color="auto"/>
+          <w:left w:val="none" w:sz="0" w:space="0" w:color="auto"/>
+          <w:bottom w:val="none" w:sz="0" w:space="0" w:color="auto"/>
+          <w:right w:val="none" w:sz="0" w:space="0" w:color="auto"/>
+          <w:insideH w:val="none" w:sz="0" w:space="0" w:color="auto"/>
+          <w:insideV w:val="none" w:sz="0" w:space="0" w:color="auto"/>
+        </w:tblBorders>
         <w:tblLook w:val="04A0" w:firstRow="1" w:lastRow="0" w:firstColumn="1" w:lastColumn="0" w:noHBand="0" w:noVBand="1"/>
       </w:tblPr>
       <w:tblGrid>
@@ -3855,6 +3990,9 @@
             <w:tcW w:w="4675" w:type="dxa"/>
           </w:tcPr>
           <w:p>
+            <w:pPr>
+              <w:jc w:val="center"/>
+            </w:pPr>
             <w:r>
               <w:t>Pros</w:t>
             </w:r>
@@ -3865,6 +4003,9 @@
             <w:tcW w:w="4675" w:type="dxa"/>
           </w:tcPr>
           <w:p>
+            <w:pPr>
+              <w:jc w:val="center"/>
+            </w:pPr>
             <w:r>
               <w:t>Cons</w:t>
             </w:r>
@@ -3924,6 +4065,18 @@
               <w:t>Robust security and compliance features</w:t>
             </w:r>
           </w:p>
+          <w:p>
+            <w:pPr>
+              <w:pStyle w:val="ListParagraph"/>
+              <w:numPr>
+                <w:ilvl w:val="0"/>
+                <w:numId w:val="11"/>
+              </w:numPr>
+            </w:pPr>
+            <w:r>
+              <w:t>Built-in integration with existing tools</w:t>
+            </w:r>
+          </w:p>
         </w:tc>
         <w:tc>
           <w:tcPr>
@@ -3940,6 +4093,9 @@
             <w:r>
               <w:t>Requires a cloud-first approach</w:t>
             </w:r>
+            <w:r>
+              <w:t>, which may conflict with ITAR</w:t>
+            </w:r>
           </w:p>
           <w:p>
             <w:pPr>
@@ -3950,7 +4106,13 @@
               </w:numPr>
             </w:pPr>
             <w:r>
-              <w:t>Costs can increase with high compute demand</w:t>
+              <w:t xml:space="preserve">Costs can increase with high </w:t>
+            </w:r>
+            <w:r>
+              <w:t>resource</w:t>
+            </w:r>
+            <w:r>
+              <w:t xml:space="preserve"> demand</w:t>
             </w:r>
           </w:p>
           <w:p>
@@ -3965,29 +4127,99 @@
               <w:t>Limited to supported cloud providers</w:t>
             </w:r>
           </w:p>
+          <w:p>
+            <w:pPr>
+              <w:pStyle w:val="ListParagraph"/>
+              <w:numPr>
+                <w:ilvl w:val="0"/>
+                <w:numId w:val="11"/>
+              </w:numPr>
+            </w:pPr>
+            <w:r>
+              <w:t>Can be very expensive based on implementation and usage</w:t>
+            </w:r>
+          </w:p>
+          <w:p>
+            <w:pPr>
+              <w:pStyle w:val="ListParagraph"/>
+              <w:numPr>
+                <w:ilvl w:val="0"/>
+                <w:numId w:val="11"/>
+              </w:numPr>
+            </w:pPr>
+            <w:r>
+              <w:t>Vendor lock-in</w:t>
+            </w:r>
+          </w:p>
+          <w:p>
+            <w:pPr>
+              <w:pStyle w:val="ListParagraph"/>
+              <w:numPr>
+                <w:ilvl w:val="0"/>
+                <w:numId w:val="11"/>
+              </w:numPr>
+            </w:pPr>
+            <w:r>
+              <w:t>Most costly solution (see Appendix J for more details)</w:t>
+            </w:r>
+          </w:p>
         </w:tc>
       </w:tr>
     </w:tbl>
     <w:p/>
     <w:p>
+      <w:r>
+        <w:t>I believe if the constraints on cloud-based computing are lessened at Williams International, Snowflake becomes the most valid solution for this project.</w:t>
+      </w:r>
+    </w:p>
+    <w:p>
       <w:pPr>
         <w:pStyle w:val="Heading2"/>
       </w:pPr>
-      <w:bookmarkStart w:id="19" w:name="_Toc183373217"/>
+      <w:bookmarkStart w:id="21" w:name="_Toc183479647"/>
       <w:r>
         <w:t>Second-Place Solution</w:t>
       </w:r>
-      <w:bookmarkEnd w:id="19"/>
+      <w:bookmarkEnd w:id="21"/>
     </w:p>
     <w:p>
       <w:r>
         <w:t>Elastic</w:t>
+      </w:r>
+      <w:r>
+        <w:t xml:space="preserve"> is the second-place solution for this project. While being highly configurable and flexible, Williams International’s culture dictates that we do not tie ourselves to a specific vendor. The cost is very reasonable (see Appendix </w:t>
+      </w:r>
+      <w:r>
+        <w:t>I</w:t>
+      </w:r>
+      <w:r>
+        <w:t xml:space="preserve"> for details) based on the </w:t>
+      </w:r>
+      <w:r>
+        <w:t xml:space="preserve">sizing from </w:t>
+      </w:r>
+      <w:r>
+        <w:t>business objectives</w:t>
+      </w:r>
+      <w:r>
+        <w:t xml:space="preserve"> (see Appendix H for more details)</w:t>
+      </w:r>
+      <w:r>
+        <w:t xml:space="preserve"> and cost-savings analysis. The Elastic platform provides many positives, see below:</w:t>
       </w:r>
     </w:p>
     <w:tbl>
       <w:tblPr>
         <w:tblStyle w:val="TableGrid"/>
         <w:tblW w:w="0" w:type="auto"/>
+        <w:tblBorders>
+          <w:top w:val="none" w:sz="0" w:space="0" w:color="auto"/>
+          <w:left w:val="none" w:sz="0" w:space="0" w:color="auto"/>
+          <w:bottom w:val="none" w:sz="0" w:space="0" w:color="auto"/>
+          <w:right w:val="none" w:sz="0" w:space="0" w:color="auto"/>
+          <w:insideH w:val="none" w:sz="0" w:space="0" w:color="auto"/>
+          <w:insideV w:val="none" w:sz="0" w:space="0" w:color="auto"/>
+        </w:tblBorders>
         <w:tblLook w:val="04A0" w:firstRow="1" w:lastRow="0" w:firstColumn="1" w:lastColumn="0" w:noHBand="0" w:noVBand="1"/>
       </w:tblPr>
       <w:tblGrid>
@@ -4000,6 +4232,9 @@
             <w:tcW w:w="4675" w:type="dxa"/>
           </w:tcPr>
           <w:p>
+            <w:pPr>
+              <w:jc w:val="center"/>
+            </w:pPr>
             <w:r>
               <w:t>Pros</w:t>
             </w:r>
@@ -4010,6 +4245,9 @@
             <w:tcW w:w="4675" w:type="dxa"/>
           </w:tcPr>
           <w:p>
+            <w:pPr>
+              <w:jc w:val="center"/>
+            </w:pPr>
             <w:r>
               <w:t>Cons</w:t>
             </w:r>
@@ -4033,6 +4271,64 @@
               <w:t>Meets business requirements</w:t>
             </w:r>
           </w:p>
+          <w:p>
+            <w:pPr>
+              <w:pStyle w:val="ListParagraph"/>
+              <w:numPr>
+                <w:ilvl w:val="0"/>
+                <w:numId w:val="9"/>
+              </w:numPr>
+            </w:pPr>
+            <w:r>
+              <w:t>Robust security and compliance features</w:t>
+            </w:r>
+          </w:p>
+          <w:p>
+            <w:pPr>
+              <w:pStyle w:val="ListParagraph"/>
+              <w:numPr>
+                <w:ilvl w:val="0"/>
+                <w:numId w:val="9"/>
+              </w:numPr>
+            </w:pPr>
+            <w:r>
+              <w:t>Cost is very reasonable compared to business objectives</w:t>
+            </w:r>
+          </w:p>
+          <w:p>
+            <w:pPr>
+              <w:pStyle w:val="ListParagraph"/>
+              <w:numPr>
+                <w:ilvl w:val="0"/>
+                <w:numId w:val="9"/>
+              </w:numPr>
+            </w:pPr>
+            <w:r>
+              <w:lastRenderedPageBreak/>
+              <w:t>Flexibility in deployment with</w:t>
+            </w:r>
+            <w:r>
+              <w:t xml:space="preserve"> on-premises to</w:t>
+            </w:r>
+            <w:r>
+              <w:t xml:space="preserve"> cloud </w:t>
+            </w:r>
+            <w:r>
+              <w:t>migration</w:t>
+            </w:r>
+          </w:p>
+          <w:p>
+            <w:pPr>
+              <w:pStyle w:val="ListParagraph"/>
+              <w:numPr>
+                <w:ilvl w:val="0"/>
+                <w:numId w:val="9"/>
+              </w:numPr>
+            </w:pPr>
+            <w:r>
+              <w:t>Extensive community support</w:t>
+            </w:r>
+          </w:p>
         </w:tc>
         <w:tc>
           <w:tcPr>
@@ -4047,7 +4343,54 @@
               </w:numPr>
             </w:pPr>
             <w:r>
+              <w:lastRenderedPageBreak/>
               <w:t>Constrained to Elastic offerings</w:t>
+            </w:r>
+          </w:p>
+          <w:p>
+            <w:pPr>
+              <w:pStyle w:val="ListParagraph"/>
+              <w:numPr>
+                <w:ilvl w:val="0"/>
+                <w:numId w:val="9"/>
+              </w:numPr>
+            </w:pPr>
+            <w:r>
+              <w:t xml:space="preserve">Completely on-premises, requiring </w:t>
+            </w:r>
+            <w:r>
+              <w:t xml:space="preserve">complex </w:t>
+            </w:r>
+            <w:r>
+              <w:t xml:space="preserve">IT </w:t>
+            </w:r>
+            <w:r>
+              <w:t>maintenance</w:t>
+            </w:r>
+          </w:p>
+          <w:p>
+            <w:pPr>
+              <w:pStyle w:val="ListParagraph"/>
+              <w:numPr>
+                <w:ilvl w:val="0"/>
+                <w:numId w:val="9"/>
+              </w:numPr>
+            </w:pPr>
+            <w:r>
+              <w:t>Manually scale resources independently</w:t>
+            </w:r>
+          </w:p>
+          <w:p>
+            <w:pPr>
+              <w:pStyle w:val="ListParagraph"/>
+              <w:numPr>
+                <w:ilvl w:val="0"/>
+                <w:numId w:val="9"/>
+              </w:numPr>
+            </w:pPr>
+            <w:r>
+              <w:lastRenderedPageBreak/>
+              <w:t>Supports mostly semi-structured and structured data</w:t>
             </w:r>
           </w:p>
         </w:tc>
@@ -4055,28 +4398,244 @@
     </w:tbl>
     <w:p/>
     <w:p>
+      <w:r>
+        <w:t>However, I would very seldomly choose this option as it is more just here as validation that the first-place solution is truly what we want.</w:t>
+      </w:r>
+    </w:p>
+    <w:p>
       <w:pPr>
         <w:pStyle w:val="Heading2"/>
       </w:pPr>
+      <w:bookmarkStart w:id="22" w:name="_Toc183479648"/>
       <w:r>
         <w:t>First-Place Solution</w:t>
       </w:r>
+      <w:bookmarkEnd w:id="22"/>
     </w:p>
     <w:p>
       <w:r>
         <w:t>Custom Data Lake</w:t>
       </w:r>
     </w:p>
+    <w:tbl>
+      <w:tblPr>
+        <w:tblStyle w:val="TableGrid"/>
+        <w:tblW w:w="0" w:type="auto"/>
+        <w:tblBorders>
+          <w:top w:val="none" w:sz="0" w:space="0" w:color="auto"/>
+          <w:left w:val="none" w:sz="0" w:space="0" w:color="auto"/>
+          <w:bottom w:val="none" w:sz="0" w:space="0" w:color="auto"/>
+          <w:right w:val="none" w:sz="0" w:space="0" w:color="auto"/>
+          <w:insideH w:val="none" w:sz="0" w:space="0" w:color="auto"/>
+          <w:insideV w:val="none" w:sz="0" w:space="0" w:color="auto"/>
+        </w:tblBorders>
+        <w:tblLook w:val="04A0" w:firstRow="1" w:lastRow="0" w:firstColumn="1" w:lastColumn="0" w:noHBand="0" w:noVBand="1"/>
+      </w:tblPr>
+      <w:tblGrid>
+        <w:gridCol w:w="4675"/>
+        <w:gridCol w:w="4675"/>
+      </w:tblGrid>
+      <w:tr>
+        <w:tc>
+          <w:tcPr>
+            <w:tcW w:w="4675" w:type="dxa"/>
+          </w:tcPr>
+          <w:p>
+            <w:pPr>
+              <w:jc w:val="center"/>
+            </w:pPr>
+            <w:r>
+              <w:t>Pros</w:t>
+            </w:r>
+          </w:p>
+        </w:tc>
+        <w:tc>
+          <w:tcPr>
+            <w:tcW w:w="4675" w:type="dxa"/>
+          </w:tcPr>
+          <w:p>
+            <w:pPr>
+              <w:jc w:val="center"/>
+            </w:pPr>
+            <w:r>
+              <w:t>Cons</w:t>
+            </w:r>
+          </w:p>
+        </w:tc>
+      </w:tr>
+      <w:tr>
+        <w:tc>
+          <w:tcPr>
+            <w:tcW w:w="4675" w:type="dxa"/>
+          </w:tcPr>
+          <w:p>
+            <w:pPr>
+              <w:pStyle w:val="ListParagraph"/>
+              <w:numPr>
+                <w:ilvl w:val="0"/>
+                <w:numId w:val="9"/>
+              </w:numPr>
+            </w:pPr>
+            <w:r>
+              <w:t>Can be configured to m</w:t>
+            </w:r>
+            <w:r>
+              <w:t>eet</w:t>
+            </w:r>
+            <w:r>
+              <w:t xml:space="preserve"> </w:t>
+            </w:r>
+            <w:r>
+              <w:t>business requirements</w:t>
+            </w:r>
+          </w:p>
+          <w:p>
+            <w:pPr>
+              <w:pStyle w:val="ListParagraph"/>
+              <w:numPr>
+                <w:ilvl w:val="0"/>
+                <w:numId w:val="9"/>
+              </w:numPr>
+            </w:pPr>
+            <w:r>
+              <w:t>Cost</w:t>
+            </w:r>
+            <w:r>
+              <w:t xml:space="preserve"> can be reduced significantly by implementing open-source software</w:t>
+            </w:r>
+          </w:p>
+          <w:p>
+            <w:pPr>
+              <w:pStyle w:val="ListParagraph"/>
+              <w:numPr>
+                <w:ilvl w:val="0"/>
+                <w:numId w:val="9"/>
+              </w:numPr>
+            </w:pPr>
+            <w:r>
+              <w:t>Total control over architecture allowing for a modular design</w:t>
+            </w:r>
+          </w:p>
+          <w:p>
+            <w:pPr>
+              <w:pStyle w:val="ListParagraph"/>
+              <w:numPr>
+                <w:ilvl w:val="0"/>
+                <w:numId w:val="9"/>
+              </w:numPr>
+            </w:pPr>
+            <w:r>
+              <w:t>ITAR compliant</w:t>
+            </w:r>
+          </w:p>
+          <w:p>
+            <w:pPr>
+              <w:pStyle w:val="ListParagraph"/>
+              <w:numPr>
+                <w:ilvl w:val="0"/>
+                <w:numId w:val="9"/>
+              </w:numPr>
+            </w:pPr>
+            <w:r>
+              <w:t>Supports all forms of data</w:t>
+            </w:r>
+          </w:p>
+          <w:p>
+            <w:pPr>
+              <w:pStyle w:val="ListParagraph"/>
+              <w:numPr>
+                <w:ilvl w:val="0"/>
+                <w:numId w:val="9"/>
+              </w:numPr>
+            </w:pPr>
+            <w:r>
+              <w:t>Most cost effective</w:t>
+            </w:r>
+          </w:p>
+        </w:tc>
+        <w:tc>
+          <w:tcPr>
+            <w:tcW w:w="4675" w:type="dxa"/>
+          </w:tcPr>
+          <w:p>
+            <w:pPr>
+              <w:pStyle w:val="ListParagraph"/>
+              <w:numPr>
+                <w:ilvl w:val="0"/>
+                <w:numId w:val="9"/>
+              </w:numPr>
+            </w:pPr>
+            <w:r>
+              <w:t>Completely on-premises, requiring IT overhead</w:t>
+            </w:r>
+          </w:p>
+          <w:p>
+            <w:pPr>
+              <w:pStyle w:val="ListParagraph"/>
+              <w:numPr>
+                <w:ilvl w:val="0"/>
+                <w:numId w:val="9"/>
+              </w:numPr>
+            </w:pPr>
+            <w:r>
+              <w:t xml:space="preserve">Manually </w:t>
+            </w:r>
+            <w:r>
+              <w:t>scale</w:t>
+            </w:r>
+            <w:r>
+              <w:t xml:space="preserve"> </w:t>
+            </w:r>
+            <w:r>
+              <w:t>resources</w:t>
+            </w:r>
+            <w:r>
+              <w:t xml:space="preserve"> independently</w:t>
+            </w:r>
+          </w:p>
+          <w:p>
+            <w:pPr>
+              <w:pStyle w:val="ListParagraph"/>
+              <w:numPr>
+                <w:ilvl w:val="0"/>
+                <w:numId w:val="9"/>
+              </w:numPr>
+            </w:pPr>
+            <w:r>
+              <w:t>Very</w:t>
+            </w:r>
+            <w:r>
+              <w:t xml:space="preserve"> limited support</w:t>
+            </w:r>
+            <w:r>
+              <w:t xml:space="preserve"> requiring custom troubleshooting</w:t>
+            </w:r>
+          </w:p>
+          <w:p>
+            <w:pPr>
+              <w:pStyle w:val="ListParagraph"/>
+              <w:numPr>
+                <w:ilvl w:val="0"/>
+                <w:numId w:val="9"/>
+              </w:numPr>
+            </w:pPr>
+            <w:r>
+              <w:t>Very high implementation effort with a steep learning curve</w:t>
+            </w:r>
+          </w:p>
+        </w:tc>
+      </w:tr>
+    </w:tbl>
     <w:p>
       <w:pPr>
         <w:pStyle w:val="Heading1"/>
         <w:spacing w:line="240" w:lineRule="auto"/>
       </w:pPr>
-      <w:bookmarkStart w:id="20" w:name="_Toc183373218"/>
+      <w:bookmarkStart w:id="23" w:name="_Toc183479649"/>
       <w:r>
         <w:t>Lessons Learned</w:t>
       </w:r>
-      <w:bookmarkEnd w:id="20"/>
+      <w:bookmarkEnd w:id="23"/>
     </w:p>
     <w:p>
       <w:pPr>
@@ -4088,11 +4647,11 @@
         <w:pStyle w:val="Heading1"/>
         <w:spacing w:line="240" w:lineRule="auto"/>
       </w:pPr>
-      <w:bookmarkStart w:id="21" w:name="_Toc183373219"/>
+      <w:bookmarkStart w:id="24" w:name="_Toc183479650"/>
       <w:r>
         <w:t>Limitations and Future Work</w:t>
       </w:r>
-      <w:bookmarkEnd w:id="21"/>
+      <w:bookmarkEnd w:id="24"/>
     </w:p>
     <w:p>
       <w:pPr>
@@ -4119,12 +4678,12 @@
         <w:spacing w:line="240" w:lineRule="auto"/>
         <w:jc w:val="center"/>
       </w:pPr>
-      <w:bookmarkStart w:id="22" w:name="_Toc183373220"/>
+      <w:bookmarkStart w:id="25" w:name="_Toc183479651"/>
       <w:r>
         <w:lastRenderedPageBreak/>
         <w:t>References</w:t>
       </w:r>
-      <w:bookmarkEnd w:id="22"/>
+      <w:bookmarkEnd w:id="25"/>
     </w:p>
     <w:p>
       <w:pPr>
@@ -4150,7 +4709,7 @@
       <w:r>
         <w:t xml:space="preserve">, 2024, from </w:t>
       </w:r>
-      <w:hyperlink r:id="rId11" w:tgtFrame="_new" w:history="1">
+      <w:hyperlink r:id="rId15" w:tgtFrame="_new" w:history="1">
         <w:r>
           <w:rPr>
             <w:rStyle w:val="Hyperlink"/>
@@ -4183,7 +4742,7 @@
       <w:r>
         <w:t xml:space="preserve">, 2024, from </w:t>
       </w:r>
-      <w:hyperlink r:id="rId12" w:tgtFrame="_new" w:history="1">
+      <w:hyperlink r:id="rId16" w:tgtFrame="_new" w:history="1">
         <w:r>
           <w:rPr>
             <w:rStyle w:val="Hyperlink"/>
@@ -4216,7 +4775,7 @@
       <w:r>
         <w:t xml:space="preserve">, 2024, from </w:t>
       </w:r>
-      <w:hyperlink r:id="rId13" w:tgtFrame="_new" w:history="1">
+      <w:hyperlink r:id="rId17" w:tgtFrame="_new" w:history="1">
         <w:r>
           <w:rPr>
             <w:rStyle w:val="Hyperlink"/>
@@ -4249,7 +4808,7 @@
       <w:r>
         <w:t xml:space="preserve">, 2024, from </w:t>
       </w:r>
-      <w:hyperlink r:id="rId14" w:tgtFrame="_new" w:history="1">
+      <w:hyperlink r:id="rId18" w:tgtFrame="_new" w:history="1">
         <w:r>
           <w:rPr>
             <w:rStyle w:val="Hyperlink"/>
@@ -4282,7 +4841,7 @@
       <w:r>
         <w:t xml:space="preserve">, 2024, from </w:t>
       </w:r>
-      <w:hyperlink r:id="rId15" w:tgtFrame="_new" w:history="1">
+      <w:hyperlink r:id="rId19" w:tgtFrame="_new" w:history="1">
         <w:r>
           <w:rPr>
             <w:rStyle w:val="Hyperlink"/>
@@ -4296,13 +4855,8 @@
         <w:spacing w:line="240" w:lineRule="auto"/>
         <w:ind w:left="720" w:hanging="720"/>
       </w:pPr>
-      <w:proofErr w:type="spellStart"/>
-      <w:r>
-        <w:t>Sparx</w:t>
-      </w:r>
-      <w:proofErr w:type="spellEnd"/>
-      <w:r>
-        <w:t xml:space="preserve"> Systems. (n.d.). </w:t>
+      <w:r>
+        <w:t xml:space="preserve">Sparx Systems. (n.d.). </w:t>
       </w:r>
       <w:r>
         <w:rPr>
@@ -4320,7 +4874,7 @@
       <w:r>
         <w:t xml:space="preserve">, 2024, from </w:t>
       </w:r>
-      <w:hyperlink r:id="rId16" w:tgtFrame="_new" w:history="1">
+      <w:hyperlink r:id="rId20" w:tgtFrame="_new" w:history="1">
         <w:r>
           <w:rPr>
             <w:rStyle w:val="Hyperlink"/>
@@ -4353,7 +4907,7 @@
       <w:r>
         <w:t xml:space="preserve">, 2024, from </w:t>
       </w:r>
-      <w:hyperlink r:id="rId17" w:tgtFrame="_new" w:history="1">
+      <w:hyperlink r:id="rId21" w:tgtFrame="_new" w:history="1">
         <w:r>
           <w:rPr>
             <w:rStyle w:val="Hyperlink"/>
@@ -4386,7 +4940,7 @@
       <w:r>
         <w:t xml:space="preserve">, 2024, from </w:t>
       </w:r>
-      <w:hyperlink r:id="rId18" w:tgtFrame="_new" w:history="1">
+      <w:hyperlink r:id="rId22" w:tgtFrame="_new" w:history="1">
         <w:r>
           <w:rPr>
             <w:rStyle w:val="Hyperlink"/>
@@ -4419,7 +4973,7 @@
       <w:r>
         <w:t xml:space="preserve">, 2024, from </w:t>
       </w:r>
-      <w:hyperlink r:id="rId19" w:tgtFrame="_new" w:history="1">
+      <w:hyperlink r:id="rId23" w:tgtFrame="_new" w:history="1">
         <w:r>
           <w:rPr>
             <w:rStyle w:val="Hyperlink"/>
@@ -4448,12 +5002,12 @@
         <w:spacing w:line="240" w:lineRule="auto"/>
         <w:jc w:val="center"/>
       </w:pPr>
-      <w:bookmarkStart w:id="23" w:name="_Toc183373221"/>
+      <w:bookmarkStart w:id="26" w:name="_Toc183479652"/>
       <w:r>
         <w:lastRenderedPageBreak/>
         <w:t>Appendix</w:t>
       </w:r>
-      <w:bookmarkEnd w:id="23"/>
+      <w:bookmarkEnd w:id="26"/>
     </w:p>
     <w:p>
       <w:pPr>
@@ -4722,14 +5276,14 @@
       <w:pPr>
         <w:pStyle w:val="Heading4"/>
       </w:pPr>
-      <w:commentRangeStart w:id="24"/>
+      <w:commentRangeStart w:id="27"/>
       <w:r>
         <w:t xml:space="preserve">Appendix B: </w:t>
       </w:r>
       <w:r>
         <w:t>Illustration of the current state of WI data platform</w:t>
       </w:r>
-      <w:commentRangeEnd w:id="24"/>
+      <w:commentRangeEnd w:id="27"/>
       <w:r>
         <w:rPr>
           <w:rStyle w:val="CommentReference"/>
@@ -4738,7 +5292,7 @@
           <w:iCs w:val="0"/>
           <w:color w:val="auto"/>
         </w:rPr>
-        <w:commentReference w:id="24"/>
+        <w:commentReference w:id="27"/>
       </w:r>
     </w:p>
     <w:p>
@@ -6336,12 +6890,502 @@
     <w:p/>
     <w:p>
       <w:pPr>
+        <w:pStyle w:val="Heading4"/>
+      </w:pPr>
+      <w:r>
+        <w:t>Appendix H: Elastic – Sizing Estimates</w:t>
+      </w:r>
+    </w:p>
+    <w:p/>
+    <w:p>
+      <w:r>
+        <w:t>To follow up,</w:t>
+      </w:r>
+    </w:p>
+    <w:p>
+      <w:r>
+        <w:t> </w:t>
+      </w:r>
+    </w:p>
+    <w:p>
+      <w:r>
+        <w:t>Something that would really help us is understanding Elastic’s pricing model.</w:t>
+      </w:r>
+    </w:p>
+    <w:p>
+      <w:r>
+        <w:t> </w:t>
+      </w:r>
+    </w:p>
+    <w:p>
+      <w:r>
+        <w:t>Like let’s say we wanted to host an Elastic Enterprise Cluster on Premise…</w:t>
+      </w:r>
+    </w:p>
+    <w:p>
+      <w:r>
+        <w:t> </w:t>
+      </w:r>
+    </w:p>
+    <w:p>
+      <w:r>
+        <w:t>Is it per node? (We’d probably only have 4 to start, 3 prod and 1 dev)</w:t>
+      </w:r>
+    </w:p>
+    <w:p>
+      <w:r>
+        <w:t> </w:t>
+      </w:r>
+    </w:p>
+    <w:p>
+      <w:r>
+        <w:t>Is it ram based? ((3 prod nodes * 16 gb ram) + (1 dev node * 16 gb ram) = 64 gb of RAM)</w:t>
+      </w:r>
+    </w:p>
+    <w:p>
+      <w:r>
+        <w:t> </w:t>
+      </w:r>
+    </w:p>
+    <w:p>
+      <w:r>
+        <w:t>I could see us scaling up to more RAM for this, say like the most we would go for our Phase 2 implementation would be ((3 prod nodes * 64 gb ram) + (1 dev node * 16 gb ram) = 208 gb of RAM)</w:t>
+      </w:r>
+    </w:p>
+    <w:p>
+      <w:r>
+        <w:t> </w:t>
+      </w:r>
+    </w:p>
+    <w:p>
+      <w:r>
+        <w:t>What’s included in the pricing model? I understand there are some features that don’t exists in the basic version that I currently use. What does the service level contract look like? Does it come with consultation hours?</w:t>
+      </w:r>
+    </w:p>
+    <w:p>
+      <w:r>
+        <w:t> </w:t>
+      </w:r>
+    </w:p>
+    <w:p>
+      <w:r>
+        <w:lastRenderedPageBreak/>
+        <w:t> </w:t>
+      </w:r>
+    </w:p>
+    <w:p>
+      <w:r>
+        <w:t>Let me know,</w:t>
+      </w:r>
+    </w:p>
+    <w:p>
+      <w:r>
+        <w:t> </w:t>
+      </w:r>
+    </w:p>
+    <w:p>
+      <w:r>
+        <w:t> </w:t>
+      </w:r>
+    </w:p>
+    <w:p>
+      <w:r>
+        <w:t>Thank you,</w:t>
+      </w:r>
+    </w:p>
+    <w:p>
+      <w:r>
+        <w:t> </w:t>
+      </w:r>
+    </w:p>
+    <w:p>
+      <w:r>
+        <w:t> </w:t>
+      </w:r>
+    </w:p>
+    <w:p>
+      <w:r>
+        <w:rPr>
+          <w:b/>
+          <w:bCs/>
+        </w:rPr>
+        <w:t>Simon Lidwell</w:t>
+      </w:r>
+    </w:p>
+    <w:p>
+      <w:r>
+        <w:t>Product Vision Team – Senior Engineer | </w:t>
+      </w:r>
+      <w:hyperlink r:id="rId28" w:tgtFrame="_blank" w:history="1">
+        <w:r>
+          <w:rPr>
+            <w:rStyle w:val="Hyperlink"/>
+          </w:rPr>
+          <w:t>slidwell@williams-int.com</w:t>
+        </w:r>
+      </w:hyperlink>
+      <w:r>
+        <w:t> | Extension: 1809</w:t>
+      </w:r>
+    </w:p>
+    <w:p>
+      <w:r>
+        <w:t> </w:t>
+      </w:r>
+    </w:p>
+    <w:p>
+      <w:r>
+        <w:t> </w:t>
+      </w:r>
+    </w:p>
+    <w:p>
+      <w:r>
+        <w:t>Williams International</w:t>
+      </w:r>
+    </w:p>
+    <w:p>
+      <w:r>
+        <w:t>2000 Centerpoint Parkway</w:t>
+      </w:r>
+    </w:p>
+    <w:p>
+      <w:r>
+        <w:t>Pontiac, MI 48341</w:t>
+      </w:r>
+    </w:p>
+    <w:p/>
+    <w:p>
+      <w:pPr>
+        <w:pStyle w:val="Heading4"/>
+      </w:pPr>
+      <w:r>
+        <w:t>Appendix I: Elastic – Sizing Price Estimate</w:t>
+      </w:r>
+    </w:p>
+    <w:p/>
+    <w:p>
+      <w:r>
+        <w:rPr>
+          <w:b/>
+          <w:bCs/>
+        </w:rPr>
+        <w:t>From:</w:t>
+      </w:r>
+      <w:r>
+        <w:t> Kaitlyn D'Alessandro &lt;</w:t>
+      </w:r>
+      <w:hyperlink r:id="rId29" w:tgtFrame="_blank" w:history="1">
+        <w:r>
+          <w:rPr>
+            <w:rStyle w:val="Hyperlink"/>
+          </w:rPr>
+          <w:t>kaitlyn.dalessandro@elastic.co</w:t>
+        </w:r>
+      </w:hyperlink>
+      <w:r>
+        <w:t>&gt;</w:t>
+      </w:r>
+      <w:r>
+        <w:br/>
+      </w:r>
+      <w:r>
+        <w:rPr>
+          <w:b/>
+          <w:bCs/>
+        </w:rPr>
+        <w:t>Sent:</w:t>
+      </w:r>
+      <w:r>
+        <w:t> Wednesday, November 6, 2024 9:05 AM</w:t>
+      </w:r>
+      <w:r>
+        <w:br/>
+      </w:r>
+      <w:r>
+        <w:rPr>
+          <w:b/>
+          <w:bCs/>
+        </w:rPr>
+        <w:t>To:</w:t>
+      </w:r>
+      <w:r>
+        <w:t> Lidwell, Simon &lt;</w:t>
+      </w:r>
+      <w:hyperlink r:id="rId30" w:tgtFrame="_blank" w:history="1">
+        <w:r>
+          <w:rPr>
+            <w:rStyle w:val="Hyperlink"/>
+          </w:rPr>
+          <w:t>slidwell@williams-int.com</w:t>
+        </w:r>
+      </w:hyperlink>
+      <w:r>
+        <w:t>&gt;</w:t>
+      </w:r>
+      <w:r>
+        <w:br/>
+      </w:r>
+      <w:r>
+        <w:rPr>
+          <w:b/>
+          <w:bCs/>
+        </w:rPr>
+        <w:t>Subject:</w:t>
+      </w:r>
+      <w:r>
+        <w:t> Re: Invitation: Williams | Elastic - Sizing Connect @ Fri Nov 1, 2024 9:30am - 9:55am (CDT) (</w:t>
+      </w:r>
+      <w:hyperlink r:id="rId31" w:tgtFrame="_blank" w:history="1">
+        <w:r>
+          <w:rPr>
+            <w:rStyle w:val="Hyperlink"/>
+          </w:rPr>
+          <w:t>slidwell@williams-int.com</w:t>
+        </w:r>
+      </w:hyperlink>
+      <w:r>
+        <w:t>)</w:t>
+      </w:r>
+    </w:p>
+    <w:p>
+      <w:r>
+        <w:t> </w:t>
+      </w:r>
+    </w:p>
+    <w:p>
+      <w:r>
+        <w:t>CAUTION: EXTERNAL EMAIL</w:t>
+      </w:r>
+    </w:p>
+    <w:p>
+      <w:r>
+        <w:t>Simon </w:t>
+      </w:r>
+    </w:p>
+    <w:p>
+      <w:r>
+        <w:t> </w:t>
+      </w:r>
+    </w:p>
+    <w:p>
+      <w:r>
+        <w:t>I am so sorry for the delay! </w:t>
+      </w:r>
+    </w:p>
+    <w:p>
+      <w:r>
+        <w:t> </w:t>
+      </w:r>
+    </w:p>
+    <w:p>
+      <w:r>
+        <w:t>I ran the numbers and the licenses will land you at $28,800 MSRP for the sizing we discussed. </w:t>
+      </w:r>
+      <w:r>
+        <w:drawing>
+          <wp:inline distT="0" distB="0" distL="0" distR="0" wp14:anchorId="55940938" wp14:editId="7DCDDD87">
+            <wp:extent cx="7620" cy="7620"/>
+            <wp:effectExtent l="0" t="0" r="0" b="0"/>
+            <wp:docPr id="802478227" name="Picture 11"/>
+            <wp:cNvGraphicFramePr>
+              <a:graphicFrameLocks xmlns:a="http://schemas.openxmlformats.org/drawingml/2006/main" noChangeAspect="1"/>
+            </wp:cNvGraphicFramePr>
+            <a:graphic xmlns:a="http://schemas.openxmlformats.org/drawingml/2006/main">
+              <a:graphicData uri="http://schemas.openxmlformats.org/drawingml/2006/picture">
+                <pic:pic xmlns:pic="http://schemas.openxmlformats.org/drawingml/2006/picture">
+                  <pic:nvPicPr>
+                    <pic:cNvPr id="0" name="m_6110317544115290570_x0000_i1025"/>
+                    <pic:cNvPicPr>
+                      <a:picLocks noChangeAspect="1" noChangeArrowheads="1"/>
+                    </pic:cNvPicPr>
+                  </pic:nvPicPr>
+                  <pic:blipFill>
+                    <a:blip r:embed="rId32">
+                      <a:extLst>
+                        <a:ext uri="{28A0092B-C50C-407E-A947-70E740481C1C}">
+                          <a14:useLocalDpi xmlns:a14="http://schemas.microsoft.com/office/drawing/2010/main" val="0"/>
+                        </a:ext>
+                      </a:extLst>
+                    </a:blip>
+                    <a:srcRect/>
+                    <a:stretch>
+                      <a:fillRect/>
+                    </a:stretch>
+                  </pic:blipFill>
+                  <pic:spPr bwMode="auto">
+                    <a:xfrm>
+                      <a:off x="0" y="0"/>
+                      <a:ext cx="7620" cy="7620"/>
+                    </a:xfrm>
+                    <a:prstGeom prst="rect">
+                      <a:avLst/>
+                    </a:prstGeom>
+                    <a:noFill/>
+                    <a:ln>
+                      <a:noFill/>
+                    </a:ln>
+                  </pic:spPr>
+                </pic:pic>
+              </a:graphicData>
+            </a:graphic>
+          </wp:inline>
+        </w:drawing>
+      </w:r>
+    </w:p>
+    <w:p>
+      <w:r>
+        <w:t> </w:t>
+      </w:r>
+    </w:p>
+    <w:p>
+      <w:r>
+        <w:lastRenderedPageBreak/>
+        <w:t>Let me know your thoughts and how we can help. </w:t>
+      </w:r>
+    </w:p>
+    <w:p>
+      <w:r>
+        <w:t> </w:t>
+      </w:r>
+    </w:p>
+    <w:p>
+      <w:r>
+        <w:t> </w:t>
+      </w:r>
+    </w:p>
+    <w:p>
+      <w:r>
+        <w:t>Thanks, </w:t>
+      </w:r>
+    </w:p>
+    <w:p>
+      <w:r>
+        <w:t>Kaitlyn </w:t>
+      </w:r>
+    </w:p>
+    <w:p/>
+    <w:p>
+      <w:pPr>
+        <w:pStyle w:val="Heading4"/>
+      </w:pPr>
+      <w:r>
+        <w:t>Appendix J: Snowflake Pricing Estimates</w:t>
+      </w:r>
+    </w:p>
+    <w:p/>
+    <w:p>
+      <w:r>
+        <w:t xml:space="preserve">Credit Consumption Table: </w:t>
+      </w:r>
+      <w:hyperlink r:id="rId33" w:history="1">
+        <w:r>
+          <w:rPr>
+            <w:rStyle w:val="Hyperlink"/>
+          </w:rPr>
+          <w:t>https://www.snowflake.com/legal-files/CreditConsumptionTable.pdf</w:t>
+        </w:r>
+      </w:hyperlink>
+    </w:p>
+    <w:p>
+      <w:r>
+        <w:t xml:space="preserve">Pricing Options: </w:t>
+      </w:r>
+      <w:hyperlink r:id="rId34" w:history="1">
+        <w:r>
+          <w:rPr>
+            <w:rStyle w:val="Hyperlink"/>
+          </w:rPr>
+          <w:t>https://www.snowflake.com/en/data-cloud/pricing-options/</w:t>
+        </w:r>
+      </w:hyperlink>
+    </w:p>
+    <w:p>
+      <w:r>
+        <w:t>Based on business requirements, Williams International would need:</w:t>
+      </w:r>
+    </w:p>
+    <w:p>
+      <w:pPr>
+        <w:pStyle w:val="ListParagraph"/>
+        <w:numPr>
+          <w:ilvl w:val="0"/>
+          <w:numId w:val="12"/>
+        </w:numPr>
+      </w:pPr>
+      <w:r>
+        <w:t>Medium Warehouse: 4 credits/hour</w:t>
+      </w:r>
+    </w:p>
+    <w:p>
+      <w:pPr>
+        <w:pStyle w:val="ListParagraph"/>
+        <w:numPr>
+          <w:ilvl w:val="0"/>
+          <w:numId w:val="12"/>
+        </w:numPr>
+      </w:pPr>
+      <w:r>
+        <w:t>Storage Cost: 3 TBs/month * $40/TB/month</w:t>
+      </w:r>
+    </w:p>
+    <w:p>
+      <w:pPr>
+        <w:pStyle w:val="ListParagraph"/>
+        <w:numPr>
+          <w:ilvl w:val="0"/>
+          <w:numId w:val="12"/>
+        </w:numPr>
+      </w:pPr>
+      <w:r>
+        <w:t>Daily usage: 12 hours/day * Medium Warehouse</w:t>
+      </w:r>
+    </w:p>
+    <w:p>
+      <w:pPr>
+        <w:pStyle w:val="ListParagraph"/>
+        <w:numPr>
+          <w:ilvl w:val="0"/>
+          <w:numId w:val="12"/>
+        </w:numPr>
+      </w:pPr>
+      <w:r>
+        <w:t>Monthly Usage: 48 credits/day * 20 working days</w:t>
+      </w:r>
+    </w:p>
+    <w:p>
+      <w:pPr>
+        <w:pStyle w:val="ListParagraph"/>
+        <w:numPr>
+          <w:ilvl w:val="0"/>
+          <w:numId w:val="12"/>
+        </w:numPr>
+      </w:pPr>
+      <w:r>
+        <w:t>Cost per credit (business critical): $4</w:t>
+      </w:r>
+    </w:p>
+    <w:p/>
+    <w:p>
+      <w:r>
+        <w:t>Monthly Storage Cost ($120) + Monthly Credit Cost ($3,840) = $3,960/month</w:t>
+      </w:r>
+    </w:p>
+    <w:p>
+      <w:r>
+        <w:rPr>
+          <w:highlight w:val="yellow"/>
+        </w:rPr>
+        <w:t>Yearly Cost: $47,520/year</w:t>
+      </w:r>
+    </w:p>
+    <w:p>
+      <w:pPr>
         <w:jc w:val="center"/>
       </w:pPr>
     </w:p>
     <w:p/>
     <w:sectPr>
-      <w:footerReference w:type="default" r:id="rId28"/>
+      <w:footerReference w:type="default" r:id="rId35"/>
       <w:pgSz w:w="12240" w:h="15840"/>
       <w:pgMar w:top="1440" w:right="1440" w:bottom="1440" w:left="1440" w:header="720" w:footer="720" w:gutter="0"/>
       <w:pgNumType w:start="0"/>
@@ -6355,7 +7399,39 @@
 
 <file path=word/comments.xml><?xml version="1.0" encoding="utf-8"?>
 <w:comments xmlns:wpc="http://schemas.microsoft.com/office/word/2010/wordprocessingCanvas" xmlns:cx="http://schemas.microsoft.com/office/drawing/2014/chartex" xmlns:cx1="http://schemas.microsoft.com/office/drawing/2015/9/8/chartex" xmlns:cx2="http://schemas.microsoft.com/office/drawing/2015/10/21/chartex" xmlns:cx3="http://schemas.microsoft.com/office/drawing/2016/5/9/chartex" xmlns:cx4="http://schemas.microsoft.com/office/drawing/2016/5/10/chartex" xmlns:cx5="http://schemas.microsoft.com/office/drawing/2016/5/11/chartex" xmlns:cx6="http://schemas.microsoft.com/office/drawing/2016/5/12/chartex" xmlns:cx7="http://schemas.microsoft.com/office/drawing/2016/5/13/chartex" xmlns:cx8="http://schemas.microsoft.com/office/drawing/2016/5/14/chartex" xmlns:mc="http://schemas.openxmlformats.org/markup-compatibility/2006" xmlns:aink="http://schemas.microsoft.com/office/drawing/2016/ink" xmlns:am3d="http://schemas.microsoft.com/office/drawing/2017/model3d" xmlns:o="urn:schemas-microsoft-com:office:office" xmlns:oel="http://schemas.microsoft.com/office/2019/extlst" xmlns:r="http://schemas.openxmlformats.org/officeDocument/2006/relationships" xmlns:m="http://schemas.openxmlformats.org/officeDocument/2006/math" xmlns:v="urn:schemas-microsoft-com:vml" xmlns:wp14="http://schemas.microsoft.com/office/word/2010/wordprocessingDrawing" xmlns:wp="http://schemas.openxmlformats.org/drawingml/2006/wordprocessingDrawing" xmlns:w10="urn:schemas-microsoft-com:office:word" xmlns:w="http://schemas.openxmlformats.org/wordprocessingml/2006/main" xmlns:w14="http://schemas.microsoft.com/office/word/2010/wordml" xmlns:w15="http://schemas.microsoft.com/office/word/2012/wordml" xmlns:w16cex="http://schemas.microsoft.com/office/word/2018/wordml/cex" xmlns:w16cid="http://schemas.microsoft.com/office/word/2016/wordml/cid" xmlns:w16="http://schemas.microsoft.com/office/word/2018/wordml" xmlns:w16du="http://schemas.microsoft.com/office/word/2023/wordml/word16du" xmlns:w16sdtdh="http://schemas.microsoft.com/office/word/2020/wordml/sdtdatahash" xmlns:w16se="http://schemas.microsoft.com/office/word/2015/wordml/symex" xmlns:wpg="http://schemas.microsoft.com/office/word/2010/wordprocessingGroup" xmlns:wpi="http://schemas.microsoft.com/office/word/2010/wordprocessingInk" xmlns:wne="http://schemas.microsoft.com/office/word/2006/wordml" xmlns:wps="http://schemas.microsoft.com/office/word/2010/wordprocessingShape" mc:Ignorable="w14 w15 w16se w16cid w16 w16cex w16sdtdh w16du wp14">
-  <w:comment w:id="24" w:author="slidwell" w:date="2024-11-24T20:20:00Z" w:initials="SL">
+  <w:comment w:id="15" w:author="slidwell" w:date="2024-11-26T02:32:00Z" w:initials="SL">
+    <w:p>
+      <w:pPr>
+        <w:pStyle w:val="CommentText"/>
+      </w:pPr>
+      <w:r>
+        <w:rPr>
+          <w:rStyle w:val="CommentReference"/>
+        </w:rPr>
+        <w:annotationRef/>
+      </w:r>
+      <w:r>
+        <w:t>Need to outline solution 2</w:t>
+      </w:r>
+    </w:p>
+  </w:comment>
+  <w:comment w:id="18" w:author="slidwell" w:date="2024-11-26T02:12:00Z" w:initials="SL">
+    <w:p>
+      <w:pPr>
+        <w:pStyle w:val="CommentText"/>
+      </w:pPr>
+      <w:r>
+        <w:rPr>
+          <w:rStyle w:val="CommentReference"/>
+        </w:rPr>
+        <w:annotationRef/>
+      </w:r>
+      <w:r>
+        <w:t>So actually do poc</w:t>
+      </w:r>
+    </w:p>
+  </w:comment>
+  <w:comment w:id="27" w:author="slidwell" w:date="2024-11-24T20:20:00Z" w:initials="SL">
     <w:p>
       <w:pPr>
         <w:pStyle w:val="CommentText"/>
@@ -6376,18 +7452,24 @@
 
 <file path=word/commentsExtended.xml><?xml version="1.0" encoding="utf-8"?>
 <w15:commentsEx xmlns:wpc="http://schemas.microsoft.com/office/word/2010/wordprocessingCanvas" xmlns:cx="http://schemas.microsoft.com/office/drawing/2014/chartex" xmlns:cx1="http://schemas.microsoft.com/office/drawing/2015/9/8/chartex" xmlns:cx2="http://schemas.microsoft.com/office/drawing/2015/10/21/chartex" xmlns:cx3="http://schemas.microsoft.com/office/drawing/2016/5/9/chartex" xmlns:cx4="http://schemas.microsoft.com/office/drawing/2016/5/10/chartex" xmlns:cx5="http://schemas.microsoft.com/office/drawing/2016/5/11/chartex" xmlns:cx6="http://schemas.microsoft.com/office/drawing/2016/5/12/chartex" xmlns:cx7="http://schemas.microsoft.com/office/drawing/2016/5/13/chartex" xmlns:cx8="http://schemas.microsoft.com/office/drawing/2016/5/14/chartex" xmlns:mc="http://schemas.openxmlformats.org/markup-compatibility/2006" xmlns:aink="http://schemas.microsoft.com/office/drawing/2016/ink" xmlns:am3d="http://schemas.microsoft.com/office/drawing/2017/model3d" xmlns:o="urn:schemas-microsoft-com:office:office" xmlns:oel="http://schemas.microsoft.com/office/2019/extlst" xmlns:r="http://schemas.openxmlformats.org/officeDocument/2006/relationships" xmlns:m="http://schemas.openxmlformats.org/officeDocument/2006/math" xmlns:v="urn:schemas-microsoft-com:vml" xmlns:wp14="http://schemas.microsoft.com/office/word/2010/wordprocessingDrawing" xmlns:wp="http://schemas.openxmlformats.org/drawingml/2006/wordprocessingDrawing" xmlns:w10="urn:schemas-microsoft-com:office:word" xmlns:w="http://schemas.openxmlformats.org/wordprocessingml/2006/main" xmlns:w14="http://schemas.microsoft.com/office/word/2010/wordml" xmlns:w15="http://schemas.microsoft.com/office/word/2012/wordml" xmlns:w16cex="http://schemas.microsoft.com/office/word/2018/wordml/cex" xmlns:w16cid="http://schemas.microsoft.com/office/word/2016/wordml/cid" xmlns:w16="http://schemas.microsoft.com/office/word/2018/wordml" xmlns:w16du="http://schemas.microsoft.com/office/word/2023/wordml/word16du" xmlns:w16sdtdh="http://schemas.microsoft.com/office/word/2020/wordml/sdtdatahash" xmlns:w16se="http://schemas.microsoft.com/office/word/2015/wordml/symex" xmlns:wpg="http://schemas.microsoft.com/office/word/2010/wordprocessingGroup" xmlns:wpi="http://schemas.microsoft.com/office/word/2010/wordprocessingInk" xmlns:wne="http://schemas.microsoft.com/office/word/2006/wordml" xmlns:wps="http://schemas.microsoft.com/office/word/2010/wordprocessingShape" mc:Ignorable="w14 w15 w16se w16cid w16 w16cex w16sdtdh w16du wp14">
+  <w15:commentEx w15:paraId="40A80AAD" w15:done="0"/>
+  <w15:commentEx w15:paraId="613FDF5D" w15:done="0"/>
   <w15:commentEx w15:paraId="7EAA0B40" w15:done="0"/>
 </w15:commentsEx>
 </file>
 
 <file path=word/commentsExtensible.xml><?xml version="1.0" encoding="utf-8"?>
 <w16cex:commentsExtensible xmlns:wpc="http://schemas.microsoft.com/office/word/2010/wordprocessingCanvas" xmlns:cx="http://schemas.microsoft.com/office/drawing/2014/chartex" xmlns:cx1="http://schemas.microsoft.com/office/drawing/2015/9/8/chartex" xmlns:cx2="http://schemas.microsoft.com/office/drawing/2015/10/21/chartex" xmlns:cx3="http://schemas.microsoft.com/office/drawing/2016/5/9/chartex" xmlns:cx4="http://schemas.microsoft.com/office/drawing/2016/5/10/chartex" xmlns:cx5="http://schemas.microsoft.com/office/drawing/2016/5/11/chartex" xmlns:cx6="http://schemas.microsoft.com/office/drawing/2016/5/12/chartex" xmlns:cx7="http://schemas.microsoft.com/office/drawing/2016/5/13/chartex" xmlns:cx8="http://schemas.microsoft.com/office/drawing/2016/5/14/chartex" xmlns:cr="http://schemas.microsoft.com/office/comments/2020/reactions" xmlns:mc="http://schemas.openxmlformats.org/markup-compatibility/2006" xmlns:aink="http://schemas.microsoft.com/office/drawing/2016/ink" xmlns:am3d="http://schemas.microsoft.com/office/drawing/2017/model3d" xmlns:o="urn:schemas-microsoft-com:office:office" xmlns:oel="http://schemas.microsoft.com/office/2019/extlst" xmlns:r="http://schemas.openxmlformats.org/officeDocument/2006/relationships" xmlns:m="http://schemas.openxmlformats.org/officeDocument/2006/math" xmlns:v="urn:schemas-microsoft-com:vml" xmlns:wp14="http://schemas.microsoft.com/office/word/2010/wordprocessingDrawing" xmlns:wp="http://schemas.openxmlformats.org/drawingml/2006/wordprocessingDrawing" xmlns:w10="urn:schemas-microsoft-com:office:word" xmlns:w="http://schemas.openxmlformats.org/wordprocessingml/2006/main" xmlns:w14="http://schemas.microsoft.com/office/word/2010/wordml" xmlns:w15="http://schemas.microsoft.com/office/word/2012/wordml" xmlns:w16cex="http://schemas.microsoft.com/office/word/2018/wordml/cex" xmlns:w16cid="http://schemas.microsoft.com/office/word/2016/wordml/cid" xmlns:w16="http://schemas.microsoft.com/office/word/2018/wordml" xmlns:w16du="http://schemas.microsoft.com/office/word/2023/wordml/word16du" xmlns:w16sdtdh="http://schemas.microsoft.com/office/word/2020/wordml/sdtdatahash" xmlns:w16se="http://schemas.microsoft.com/office/word/2015/wordml/symex" xmlns:wpg="http://schemas.microsoft.com/office/word/2010/wordprocessingGroup" xmlns:wpi="http://schemas.microsoft.com/office/word/2010/wordprocessingInk" xmlns:wne="http://schemas.microsoft.com/office/word/2006/wordml" xmlns:wps="http://schemas.microsoft.com/office/word/2010/wordprocessingShape" mc:Ignorable="w14 w15 w16se w16cid w16 w16cex w16sdtdh cr w16du wp14">
+  <w16cex:commentExtensible w16cex:durableId="74260AC6" w16cex:dateUtc="2024-11-26T07:32:00Z"/>
+  <w16cex:commentExtensible w16cex:durableId="0DAE12FB" w16cex:dateUtc="2024-11-26T07:12:00Z"/>
   <w16cex:commentExtensible w16cex:durableId="3C8B8E73" w16cex:dateUtc="2024-11-25T01:20:00Z"/>
 </w16cex:commentsExtensible>
 </file>
 
 <file path=word/commentsIds.xml><?xml version="1.0" encoding="utf-8"?>
 <w16cid:commentsIds xmlns:wpc="http://schemas.microsoft.com/office/word/2010/wordprocessingCanvas" xmlns:cx="http://schemas.microsoft.com/office/drawing/2014/chartex" xmlns:cx1="http://schemas.microsoft.com/office/drawing/2015/9/8/chartex" xmlns:cx2="http://schemas.microsoft.com/office/drawing/2015/10/21/chartex" xmlns:cx3="http://schemas.microsoft.com/office/drawing/2016/5/9/chartex" xmlns:cx4="http://schemas.microsoft.com/office/drawing/2016/5/10/chartex" xmlns:cx5="http://schemas.microsoft.com/office/drawing/2016/5/11/chartex" xmlns:cx6="http://schemas.microsoft.com/office/drawing/2016/5/12/chartex" xmlns:cx7="http://schemas.microsoft.com/office/drawing/2016/5/13/chartex" xmlns:cx8="http://schemas.microsoft.com/office/drawing/2016/5/14/chartex" xmlns:mc="http://schemas.openxmlformats.org/markup-compatibility/2006" xmlns:aink="http://schemas.microsoft.com/office/drawing/2016/ink" xmlns:am3d="http://schemas.microsoft.com/office/drawing/2017/model3d" xmlns:o="urn:schemas-microsoft-com:office:office" xmlns:oel="http://schemas.microsoft.com/office/2019/extlst" xmlns:r="http://schemas.openxmlformats.org/officeDocument/2006/relationships" xmlns:m="http://schemas.openxmlformats.org/officeDocument/2006/math" xmlns:v="urn:schemas-microsoft-com:vml" xmlns:wp14="http://schemas.microsoft.com/office/word/2010/wordprocessingDrawing" xmlns:wp="http://schemas.openxmlformats.org/drawingml/2006/wordprocessingDrawing" xmlns:w10="urn:schemas-microsoft-com:office:word" xmlns:w="http://schemas.openxmlformats.org/wordprocessingml/2006/main" xmlns:w14="http://schemas.microsoft.com/office/word/2010/wordml" xmlns:w15="http://schemas.microsoft.com/office/word/2012/wordml" xmlns:w16cex="http://schemas.microsoft.com/office/word/2018/wordml/cex" xmlns:w16cid="http://schemas.microsoft.com/office/word/2016/wordml/cid" xmlns:w16="http://schemas.microsoft.com/office/word/2018/wordml" xmlns:w16du="http://schemas.microsoft.com/office/word/2023/wordml/word16du" xmlns:w16sdtdh="http://schemas.microsoft.com/office/word/2020/wordml/sdtdatahash" xmlns:w16se="http://schemas.microsoft.com/office/word/2015/wordml/symex" xmlns:wpg="http://schemas.microsoft.com/office/word/2010/wordprocessingGroup" xmlns:wpi="http://schemas.microsoft.com/office/word/2010/wordprocessingInk" xmlns:wne="http://schemas.microsoft.com/office/word/2006/wordml" xmlns:wps="http://schemas.microsoft.com/office/word/2010/wordprocessingShape" mc:Ignorable="w14 w15 w16se w16cid w16 w16cex w16sdtdh w16du wp14">
+  <w16cid:commentId w16cid:paraId="40A80AAD" w16cid:durableId="74260AC6"/>
+  <w16cid:commentId w16cid:paraId="613FDF5D" w16cid:durableId="0DAE12FB"/>
   <w16cid:commentId w16cid:paraId="7EAA0B40" w16cid:durableId="3C8B8E73"/>
 </w16cid:commentsIds>
 </file>
@@ -6727,6 +7809,119 @@
     </w:lvl>
   </w:abstractNum>
   <w:abstractNum w:abstractNumId="2" w15:restartNumberingAfterBreak="0">
+    <w:nsid w:val="3768444C"/>
+    <w:multiLevelType w:val="hybridMultilevel"/>
+    <w:tmpl w:val="B71895BC"/>
+    <w:lvl w:ilvl="0" w:tplc="04090001">
+      <w:start w:val="1"/>
+      <w:numFmt w:val="bullet"/>
+      <w:lvlText w:val=""/>
+      <w:lvlJc w:val="left"/>
+      <w:pPr>
+        <w:ind w:left="720" w:hanging="360"/>
+      </w:pPr>
+      <w:rPr>
+        <w:rFonts w:ascii="Symbol" w:hAnsi="Symbol" w:hint="default"/>
+      </w:rPr>
+    </w:lvl>
+    <w:lvl w:ilvl="1" w:tplc="04090003" w:tentative="1">
+      <w:start w:val="1"/>
+      <w:numFmt w:val="bullet"/>
+      <w:lvlText w:val="o"/>
+      <w:lvlJc w:val="left"/>
+      <w:pPr>
+        <w:ind w:left="1440" w:hanging="360"/>
+      </w:pPr>
+      <w:rPr>
+        <w:rFonts w:ascii="Courier New" w:hAnsi="Courier New" w:cs="Courier New" w:hint="default"/>
+      </w:rPr>
+    </w:lvl>
+    <w:lvl w:ilvl="2" w:tplc="04090005" w:tentative="1">
+      <w:start w:val="1"/>
+      <w:numFmt w:val="bullet"/>
+      <w:lvlText w:val=""/>
+      <w:lvlJc w:val="left"/>
+      <w:pPr>
+        <w:ind w:left="2160" w:hanging="360"/>
+      </w:pPr>
+      <w:rPr>
+        <w:rFonts w:ascii="Wingdings" w:hAnsi="Wingdings" w:hint="default"/>
+      </w:rPr>
+    </w:lvl>
+    <w:lvl w:ilvl="3" w:tplc="04090001" w:tentative="1">
+      <w:start w:val="1"/>
+      <w:numFmt w:val="bullet"/>
+      <w:lvlText w:val=""/>
+      <w:lvlJc w:val="left"/>
+      <w:pPr>
+        <w:ind w:left="2880" w:hanging="360"/>
+      </w:pPr>
+      <w:rPr>
+        <w:rFonts w:ascii="Symbol" w:hAnsi="Symbol" w:hint="default"/>
+      </w:rPr>
+    </w:lvl>
+    <w:lvl w:ilvl="4" w:tplc="04090003" w:tentative="1">
+      <w:start w:val="1"/>
+      <w:numFmt w:val="bullet"/>
+      <w:lvlText w:val="o"/>
+      <w:lvlJc w:val="left"/>
+      <w:pPr>
+        <w:ind w:left="3600" w:hanging="360"/>
+      </w:pPr>
+      <w:rPr>
+        <w:rFonts w:ascii="Courier New" w:hAnsi="Courier New" w:cs="Courier New" w:hint="default"/>
+      </w:rPr>
+    </w:lvl>
+    <w:lvl w:ilvl="5" w:tplc="04090005" w:tentative="1">
+      <w:start w:val="1"/>
+      <w:numFmt w:val="bullet"/>
+      <w:lvlText w:val=""/>
+      <w:lvlJc w:val="left"/>
+      <w:pPr>
+        <w:ind w:left="4320" w:hanging="360"/>
+      </w:pPr>
+      <w:rPr>
+        <w:rFonts w:ascii="Wingdings" w:hAnsi="Wingdings" w:hint="default"/>
+      </w:rPr>
+    </w:lvl>
+    <w:lvl w:ilvl="6" w:tplc="04090001" w:tentative="1">
+      <w:start w:val="1"/>
+      <w:numFmt w:val="bullet"/>
+      <w:lvlText w:val=""/>
+      <w:lvlJc w:val="left"/>
+      <w:pPr>
+        <w:ind w:left="5040" w:hanging="360"/>
+      </w:pPr>
+      <w:rPr>
+        <w:rFonts w:ascii="Symbol" w:hAnsi="Symbol" w:hint="default"/>
+      </w:rPr>
+    </w:lvl>
+    <w:lvl w:ilvl="7" w:tplc="04090003" w:tentative="1">
+      <w:start w:val="1"/>
+      <w:numFmt w:val="bullet"/>
+      <w:lvlText w:val="o"/>
+      <w:lvlJc w:val="left"/>
+      <w:pPr>
+        <w:ind w:left="5760" w:hanging="360"/>
+      </w:pPr>
+      <w:rPr>
+        <w:rFonts w:ascii="Courier New" w:hAnsi="Courier New" w:cs="Courier New" w:hint="default"/>
+      </w:rPr>
+    </w:lvl>
+    <w:lvl w:ilvl="8" w:tplc="04090005" w:tentative="1">
+      <w:start w:val="1"/>
+      <w:numFmt w:val="bullet"/>
+      <w:lvlText w:val=""/>
+      <w:lvlJc w:val="left"/>
+      <w:pPr>
+        <w:ind w:left="6480" w:hanging="360"/>
+      </w:pPr>
+      <w:rPr>
+        <w:rFonts w:ascii="Wingdings" w:hAnsi="Wingdings" w:hint="default"/>
+      </w:rPr>
+    </w:lvl>
+  </w:abstractNum>
+  <w:abstractNum w:abstractNumId="3" w15:restartNumberingAfterBreak="0">
     <w:nsid w:val="3D9E23D7"/>
     <w:multiLevelType w:val="hybridMultilevel"/>
     <w:tmpl w:val="F9E44B9A"/>
@@ -6839,7 +8034,7 @@
       </w:rPr>
     </w:lvl>
   </w:abstractNum>
-  <w:abstractNum w:abstractNumId="3" w15:restartNumberingAfterBreak="0">
+  <w:abstractNum w:abstractNumId="4" w15:restartNumberingAfterBreak="0">
     <w:nsid w:val="3F9E4DC1"/>
     <w:multiLevelType w:val="hybridMultilevel"/>
     <w:tmpl w:val="54D61092"/>
@@ -6952,7 +8147,7 @@
       </w:rPr>
     </w:lvl>
   </w:abstractNum>
-  <w:abstractNum w:abstractNumId="4" w15:restartNumberingAfterBreak="0">
+  <w:abstractNum w:abstractNumId="5" w15:restartNumberingAfterBreak="0">
     <w:nsid w:val="58F16BC9"/>
     <w:multiLevelType w:val="hybridMultilevel"/>
     <w:tmpl w:val="47748D06"/>
@@ -7041,7 +8236,7 @@
       </w:pPr>
     </w:lvl>
   </w:abstractNum>
-  <w:abstractNum w:abstractNumId="5" w15:restartNumberingAfterBreak="0">
+  <w:abstractNum w:abstractNumId="6" w15:restartNumberingAfterBreak="0">
     <w:nsid w:val="5C880BD9"/>
     <w:multiLevelType w:val="multilevel"/>
     <w:tmpl w:val="794E156E"/>
@@ -7190,7 +8385,7 @@
       </w:rPr>
     </w:lvl>
   </w:abstractNum>
-  <w:abstractNum w:abstractNumId="6" w15:restartNumberingAfterBreak="0">
+  <w:abstractNum w:abstractNumId="7" w15:restartNumberingAfterBreak="0">
     <w:nsid w:val="5D6C5243"/>
     <w:multiLevelType w:val="hybridMultilevel"/>
     <w:tmpl w:val="265E4110"/>
@@ -7303,7 +8498,7 @@
       </w:rPr>
     </w:lvl>
   </w:abstractNum>
-  <w:abstractNum w:abstractNumId="7" w15:restartNumberingAfterBreak="0">
+  <w:abstractNum w:abstractNumId="8" w15:restartNumberingAfterBreak="0">
     <w:nsid w:val="631F7476"/>
     <w:multiLevelType w:val="hybridMultilevel"/>
     <w:tmpl w:val="24D0A4E0"/>
@@ -7416,7 +8611,7 @@
       </w:rPr>
     </w:lvl>
   </w:abstractNum>
-  <w:abstractNum w:abstractNumId="8" w15:restartNumberingAfterBreak="0">
+  <w:abstractNum w:abstractNumId="9" w15:restartNumberingAfterBreak="0">
     <w:nsid w:val="6FFE43F7"/>
     <w:multiLevelType w:val="hybridMultilevel"/>
     <w:tmpl w:val="4FE8085E"/>
@@ -7529,7 +8724,7 @@
       </w:rPr>
     </w:lvl>
   </w:abstractNum>
-  <w:abstractNum w:abstractNumId="9" w15:restartNumberingAfterBreak="0">
+  <w:abstractNum w:abstractNumId="10" w15:restartNumberingAfterBreak="0">
     <w:nsid w:val="7B2810B0"/>
     <w:multiLevelType w:val="multilevel"/>
     <w:tmpl w:val="A9FE293C"/>
@@ -7678,7 +8873,7 @@
       </w:rPr>
     </w:lvl>
   </w:abstractNum>
-  <w:abstractNum w:abstractNumId="10" w15:restartNumberingAfterBreak="0">
+  <w:abstractNum w:abstractNumId="11" w15:restartNumberingAfterBreak="0">
     <w:nsid w:val="7CCE3984"/>
     <w:multiLevelType w:val="multilevel"/>
     <w:tmpl w:val="7DF80CA6"/>
@@ -7799,33 +8994,36 @@
     <w:abstractNumId w:val="0"/>
   </w:num>
   <w:num w:numId="2" w16cid:durableId="1257209838">
+    <w:abstractNumId w:val="5"/>
+  </w:num>
+  <w:num w:numId="3" w16cid:durableId="1144347042">
+    <w:abstractNumId w:val="9"/>
+  </w:num>
+  <w:num w:numId="4" w16cid:durableId="1723945707">
     <w:abstractNumId w:val="4"/>
   </w:num>
-  <w:num w:numId="3" w16cid:durableId="1144347042">
-    <w:abstractNumId w:val="8"/>
-  </w:num>
-  <w:num w:numId="4" w16cid:durableId="1723945707">
-    <w:abstractNumId w:val="3"/>
-  </w:num>
   <w:num w:numId="5" w16cid:durableId="976883371">
-    <w:abstractNumId w:val="6"/>
+    <w:abstractNumId w:val="7"/>
   </w:num>
   <w:num w:numId="6" w16cid:durableId="1209493557">
+    <w:abstractNumId w:val="11"/>
+  </w:num>
+  <w:num w:numId="7" w16cid:durableId="390078266">
     <w:abstractNumId w:val="10"/>
   </w:num>
-  <w:num w:numId="7" w16cid:durableId="390078266">
-    <w:abstractNumId w:val="9"/>
-  </w:num>
   <w:num w:numId="8" w16cid:durableId="775908261">
-    <w:abstractNumId w:val="5"/>
+    <w:abstractNumId w:val="6"/>
   </w:num>
   <w:num w:numId="9" w16cid:durableId="260920063">
     <w:abstractNumId w:val="1"/>
   </w:num>
   <w:num w:numId="10" w16cid:durableId="1913468897">
-    <w:abstractNumId w:val="7"/>
+    <w:abstractNumId w:val="8"/>
   </w:num>
   <w:num w:numId="11" w16cid:durableId="1223368083">
+    <w:abstractNumId w:val="3"/>
+  </w:num>
+  <w:num w:numId="12" w16cid:durableId="102190006">
     <w:abstractNumId w:val="2"/>
   </w:num>
 </w:numbering>

</xml_diff>

<commit_message>
Added an abstract and cleaned up a bit more of the report, leaving comments on things to achieve later
</commit_message>
<xml_diff>
--- a/docs/Lidwell - Final Report.docx
+++ b/docs/Lidwell - Final Report.docx
@@ -276,7 +276,7 @@
               </mc:Choice>
               <mc:Fallback>
                 <w:pict>
-                  <v:group w14:anchorId="65F0B9B5" id="Group 157" o:spid="_x0000_s1026" style="position:absolute;margin-left:0;margin-top:0;width:8in;height:95.7pt;z-index:251662336;mso-width-percent:941;mso-height-percent:121;mso-top-percent:23;mso-position-horizontal:center;mso-position-horizontal-relative:page;mso-position-vertical-relative:page;mso-width-percent:941;mso-height-percent:121;mso-top-percent:23" coordorigin="" coordsize="73152,12161" o:gfxdata="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">
+                  <v:group w14:anchorId="7D2BAE5A" id="Group 157" o:spid="_x0000_s1026" style="position:absolute;margin-left:0;margin-top:0;width:8in;height:95.7pt;z-index:251662336;mso-width-percent:941;mso-height-percent:121;mso-top-percent:23;mso-position-horizontal:center;mso-position-horizontal-relative:page;mso-position-vertical-relative:page;mso-width-percent:941;mso-height-percent:121;mso-top-percent:23" coordorigin="" coordsize="73152,12161" o:gfxdata="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">
                     <v:shape id="Rectangle 51" o:spid="_x0000_s1027" style="position:absolute;width:73152;height:11303;visibility:visible;mso-wrap-style:square;v-text-anchor:middle" coordsize="7312660,1129665" o:gfxdata="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" path="m,l7312660,r,1129665l3619500,733425,,1091565,,xe" fillcolor="#156082 [3204]" stroked="f" strokeweight="1pt">
                       <v:stroke joinstyle="miter"/>
                       <v:path arrowok="t" o:connecttype="custom" o:connectlocs="0,0;7315200,0;7315200,1130373;3620757,733885;0,1092249;0,0" o:connectangles="0,0,0,0,0,0"/>
@@ -622,7 +622,6 @@
                                   <w:alias w:val="Abstract"/>
                                   <w:tag w:val=""/>
                                   <w:id w:val="1375273687"/>
-                                  <w:showingPlcHdr/>
                                   <w:dataBinding w:prefixMappings="xmlns:ns0='http://schemas.microsoft.com/office/2006/coverPageProps' " w:xpath="/ns0:CoverPageProperties[1]/ns0:Abstract[1]" w:storeItemID="{55AF091B-3C7A-41E3-B477-F2FDAA23CFDA}"/>
                                   <w:text w:multiLine="1"/>
                                 </w:sdtPr>
@@ -643,7 +642,7 @@
                                         <w:sz w:val="20"/>
                                         <w:szCs w:val="20"/>
                                       </w:rPr>
-                                      <w:t xml:space="preserve">[Draw your reader in with an engaging abstract. It is typically a short summary of the document. </w:t>
+                                      <w:t xml:space="preserve">Williams International, a leading aerospace manufacturer in small turbine engines, is undertaking a critical digital transformation of their business to remain competitive in a rapidly evolving industry. This project investigates the implementation of an internal data platform to address inefficiencies in handling structured, semi-structured, and unstructured data. As well as, eliminating siloed data, legacy formats, and governance challenges. This report highlights the </w:t>
                                     </w:r>
                                     <w:r>
                                       <w:rPr>
@@ -651,8 +650,55 @@
                                         <w:sz w:val="20"/>
                                         <w:szCs w:val="20"/>
                                       </w:rPr>
-                                      <w:br/>
-                                      <w:t>When you’re ready to add your content, just click here and start typing.]</w:t>
+                                      <w:t>viability</w:t>
+                                    </w:r>
+                                    <w:r>
+                                      <w:rPr>
+                                        <w:color w:val="595959" w:themeColor="text1" w:themeTint="A6"/>
+                                        <w:sz w:val="20"/>
+                                        <w:szCs w:val="20"/>
+                                      </w:rPr>
+                                      <w:t xml:space="preserve"> of a custom data lake tailored to Williams’ needs, determined </w:t>
+                                    </w:r>
+                                    <w:r>
+                                      <w:rPr>
+                                        <w:color w:val="595959" w:themeColor="text1" w:themeTint="A6"/>
+                                        <w:sz w:val="20"/>
+                                        <w:szCs w:val="20"/>
+                                      </w:rPr>
+                                      <w:t>t</w:t>
+                                    </w:r>
+                                    <w:r>
+                                      <w:rPr>
+                                        <w:color w:val="595959" w:themeColor="text1" w:themeTint="A6"/>
+                                        <w:sz w:val="20"/>
+                                        <w:szCs w:val="20"/>
+                                      </w:rPr>
+                                      <w:t>hrough consultation with vendors and independent research</w:t>
+                                    </w:r>
+                                    <w:r>
+                                      <w:rPr>
+                                        <w:color w:val="595959" w:themeColor="text1" w:themeTint="A6"/>
+                                        <w:sz w:val="20"/>
+                                        <w:szCs w:val="20"/>
+                                      </w:rPr>
+                                      <w:t>. Overall emphasizing innovation, operational efficiency, and ITAR compliance as key drivers for success.</w:t>
+                                    </w:r>
+                                    <w:r>
+                                      <w:rPr>
+                                        <w:color w:val="595959" w:themeColor="text1" w:themeTint="A6"/>
+                                        <w:sz w:val="20"/>
+                                        <w:szCs w:val="20"/>
+                                      </w:rPr>
+                                      <w:t xml:space="preserve"> </w:t>
+                                    </w:r>
+                                    <w:r>
+                                      <w:rPr>
+                                        <w:color w:val="595959" w:themeColor="text1" w:themeTint="A6"/>
+                                        <w:sz w:val="20"/>
+                                        <w:szCs w:val="20"/>
+                                      </w:rPr>
+                                      <w:t xml:space="preserve"> </w:t>
                                     </w:r>
                                   </w:p>
                                 </w:sdtContent>
@@ -711,7 +757,6 @@
                             <w:alias w:val="Abstract"/>
                             <w:tag w:val=""/>
                             <w:id w:val="1375273687"/>
-                            <w:showingPlcHdr/>
                             <w:dataBinding w:prefixMappings="xmlns:ns0='http://schemas.microsoft.com/office/2006/coverPageProps' " w:xpath="/ns0:CoverPageProperties[1]/ns0:Abstract[1]" w:storeItemID="{55AF091B-3C7A-41E3-B477-F2FDAA23CFDA}"/>
                             <w:text w:multiLine="1"/>
                           </w:sdtPr>
@@ -732,7 +777,7 @@
                                   <w:sz w:val="20"/>
                                   <w:szCs w:val="20"/>
                                 </w:rPr>
-                                <w:t xml:space="preserve">[Draw your reader in with an engaging abstract. It is typically a short summary of the document. </w:t>
+                                <w:t xml:space="preserve">Williams International, a leading aerospace manufacturer in small turbine engines, is undertaking a critical digital transformation of their business to remain competitive in a rapidly evolving industry. This project investigates the implementation of an internal data platform to address inefficiencies in handling structured, semi-structured, and unstructured data. As well as, eliminating siloed data, legacy formats, and governance challenges. This report highlights the </w:t>
                               </w:r>
                               <w:r>
                                 <w:rPr>
@@ -740,8 +785,55 @@
                                   <w:sz w:val="20"/>
                                   <w:szCs w:val="20"/>
                                 </w:rPr>
-                                <w:br/>
-                                <w:t>When you’re ready to add your content, just click here and start typing.]</w:t>
+                                <w:t>viability</w:t>
+                              </w:r>
+                              <w:r>
+                                <w:rPr>
+                                  <w:color w:val="595959" w:themeColor="text1" w:themeTint="A6"/>
+                                  <w:sz w:val="20"/>
+                                  <w:szCs w:val="20"/>
+                                </w:rPr>
+                                <w:t xml:space="preserve"> of a custom data lake tailored to Williams’ needs, determined </w:t>
+                              </w:r>
+                              <w:r>
+                                <w:rPr>
+                                  <w:color w:val="595959" w:themeColor="text1" w:themeTint="A6"/>
+                                  <w:sz w:val="20"/>
+                                  <w:szCs w:val="20"/>
+                                </w:rPr>
+                                <w:t>t</w:t>
+                              </w:r>
+                              <w:r>
+                                <w:rPr>
+                                  <w:color w:val="595959" w:themeColor="text1" w:themeTint="A6"/>
+                                  <w:sz w:val="20"/>
+                                  <w:szCs w:val="20"/>
+                                </w:rPr>
+                                <w:t>hrough consultation with vendors and independent research</w:t>
+                              </w:r>
+                              <w:r>
+                                <w:rPr>
+                                  <w:color w:val="595959" w:themeColor="text1" w:themeTint="A6"/>
+                                  <w:sz w:val="20"/>
+                                  <w:szCs w:val="20"/>
+                                </w:rPr>
+                                <w:t>. Overall emphasizing innovation, operational efficiency, and ITAR compliance as key drivers for success.</w:t>
+                              </w:r>
+                              <w:r>
+                                <w:rPr>
+                                  <w:color w:val="595959" w:themeColor="text1" w:themeTint="A6"/>
+                                  <w:sz w:val="20"/>
+                                  <w:szCs w:val="20"/>
+                                </w:rPr>
+                                <w:t xml:space="preserve"> </w:t>
+                              </w:r>
+                              <w:r>
+                                <w:rPr>
+                                  <w:color w:val="595959" w:themeColor="text1" w:themeTint="A6"/>
+                                  <w:sz w:val="20"/>
+                                  <w:szCs w:val="20"/>
+                                </w:rPr>
+                                <w:t xml:space="preserve"> </w:t>
                               </w:r>
                             </w:p>
                           </w:sdtContent>
@@ -1076,7 +1168,7 @@
           <w:r>
             <w:fldChar w:fldCharType="separate"/>
           </w:r>
-          <w:hyperlink w:anchor="_Toc183479628" w:history="1">
+          <w:hyperlink w:anchor="_Toc183482278" w:history="1">
             <w:r>
               <w:rPr>
                 <w:rStyle w:val="Hyperlink"/>
@@ -1103,7 +1195,7 @@
                 <w:noProof/>
                 <w:webHidden/>
               </w:rPr>
-              <w:instrText xml:space="preserve"> PAGEREF _Toc183479628 \h </w:instrText>
+              <w:instrText xml:space="preserve"> PAGEREF _Toc183482278 \h </w:instrText>
             </w:r>
             <w:r>
               <w:rPr>
@@ -1147,7 +1239,7 @@
               <w:szCs w:val="24"/>
             </w:rPr>
           </w:pPr>
-          <w:hyperlink w:anchor="_Toc183479629" w:history="1">
+          <w:hyperlink w:anchor="_Toc183482279" w:history="1">
             <w:r>
               <w:rPr>
                 <w:rStyle w:val="Hyperlink"/>
@@ -1174,7 +1266,7 @@
                 <w:noProof/>
                 <w:webHidden/>
               </w:rPr>
-              <w:instrText xml:space="preserve"> PAGEREF _Toc183479629 \h </w:instrText>
+              <w:instrText xml:space="preserve"> PAGEREF _Toc183482279 \h </w:instrText>
             </w:r>
             <w:r>
               <w:rPr>
@@ -1218,7 +1310,7 @@
               <w:szCs w:val="24"/>
             </w:rPr>
           </w:pPr>
-          <w:hyperlink w:anchor="_Toc183479630" w:history="1">
+          <w:hyperlink w:anchor="_Toc183482280" w:history="1">
             <w:r>
               <w:rPr>
                 <w:rStyle w:val="Hyperlink"/>
@@ -1245,7 +1337,7 @@
                 <w:noProof/>
                 <w:webHidden/>
               </w:rPr>
-              <w:instrText xml:space="preserve"> PAGEREF _Toc183479630 \h </w:instrText>
+              <w:instrText xml:space="preserve"> PAGEREF _Toc183482280 \h </w:instrText>
             </w:r>
             <w:r>
               <w:rPr>
@@ -1289,7 +1381,7 @@
               <w:szCs w:val="24"/>
             </w:rPr>
           </w:pPr>
-          <w:hyperlink w:anchor="_Toc183479631" w:history="1">
+          <w:hyperlink w:anchor="_Toc183482281" w:history="1">
             <w:r>
               <w:rPr>
                 <w:rStyle w:val="Hyperlink"/>
@@ -1316,7 +1408,7 @@
                 <w:noProof/>
                 <w:webHidden/>
               </w:rPr>
-              <w:instrText xml:space="preserve"> PAGEREF _Toc183479631 \h </w:instrText>
+              <w:instrText xml:space="preserve"> PAGEREF _Toc183482281 \h </w:instrText>
             </w:r>
             <w:r>
               <w:rPr>
@@ -1360,7 +1452,7 @@
               <w:szCs w:val="24"/>
             </w:rPr>
           </w:pPr>
-          <w:hyperlink w:anchor="_Toc183479632" w:history="1">
+          <w:hyperlink w:anchor="_Toc183482282" w:history="1">
             <w:r>
               <w:rPr>
                 <w:rStyle w:val="Hyperlink"/>
@@ -1387,7 +1479,7 @@
                 <w:noProof/>
                 <w:webHidden/>
               </w:rPr>
-              <w:instrText xml:space="preserve"> PAGEREF _Toc183479632 \h </w:instrText>
+              <w:instrText xml:space="preserve"> PAGEREF _Toc183482282 \h </w:instrText>
             </w:r>
             <w:r>
               <w:rPr>
@@ -1431,7 +1523,7 @@
               <w:szCs w:val="24"/>
             </w:rPr>
           </w:pPr>
-          <w:hyperlink w:anchor="_Toc183479633" w:history="1">
+          <w:hyperlink w:anchor="_Toc183482283" w:history="1">
             <w:r>
               <w:rPr>
                 <w:rStyle w:val="Hyperlink"/>
@@ -1458,7 +1550,7 @@
                 <w:noProof/>
                 <w:webHidden/>
               </w:rPr>
-              <w:instrText xml:space="preserve"> PAGEREF _Toc183479633 \h </w:instrText>
+              <w:instrText xml:space="preserve"> PAGEREF _Toc183482283 \h </w:instrText>
             </w:r>
             <w:r>
               <w:rPr>
@@ -1502,7 +1594,7 @@
               <w:szCs w:val="24"/>
             </w:rPr>
           </w:pPr>
-          <w:hyperlink w:anchor="_Toc183479634" w:history="1">
+          <w:hyperlink w:anchor="_Toc183482284" w:history="1">
             <w:r>
               <w:rPr>
                 <w:rStyle w:val="Hyperlink"/>
@@ -1529,7 +1621,7 @@
                 <w:noProof/>
                 <w:webHidden/>
               </w:rPr>
-              <w:instrText xml:space="preserve"> PAGEREF _Toc183479634 \h </w:instrText>
+              <w:instrText xml:space="preserve"> PAGEREF _Toc183482284 \h </w:instrText>
             </w:r>
             <w:r>
               <w:rPr>
@@ -1573,7 +1665,7 @@
               <w:szCs w:val="24"/>
             </w:rPr>
           </w:pPr>
-          <w:hyperlink w:anchor="_Toc183479635" w:history="1">
+          <w:hyperlink w:anchor="_Toc183482285" w:history="1">
             <w:r>
               <w:rPr>
                 <w:rStyle w:val="Hyperlink"/>
@@ -1600,7 +1692,7 @@
                 <w:noProof/>
                 <w:webHidden/>
               </w:rPr>
-              <w:instrText xml:space="preserve"> PAGEREF _Toc183479635 \h </w:instrText>
+              <w:instrText xml:space="preserve"> PAGEREF _Toc183482285 \h </w:instrText>
             </w:r>
             <w:r>
               <w:rPr>
@@ -1644,7 +1736,7 @@
               <w:szCs w:val="24"/>
             </w:rPr>
           </w:pPr>
-          <w:hyperlink w:anchor="_Toc183479636" w:history="1">
+          <w:hyperlink w:anchor="_Toc183482286" w:history="1">
             <w:r>
               <w:rPr>
                 <w:rStyle w:val="Hyperlink"/>
@@ -1671,7 +1763,7 @@
                 <w:noProof/>
                 <w:webHidden/>
               </w:rPr>
-              <w:instrText xml:space="preserve"> PAGEREF _Toc183479636 \h </w:instrText>
+              <w:instrText xml:space="preserve"> PAGEREF _Toc183482286 \h </w:instrText>
             </w:r>
             <w:r>
               <w:rPr>
@@ -1715,7 +1807,7 @@
               <w:szCs w:val="24"/>
             </w:rPr>
           </w:pPr>
-          <w:hyperlink w:anchor="_Toc183479637" w:history="1">
+          <w:hyperlink w:anchor="_Toc183482287" w:history="1">
             <w:r>
               <w:rPr>
                 <w:rStyle w:val="Hyperlink"/>
@@ -1742,7 +1834,7 @@
                 <w:noProof/>
                 <w:webHidden/>
               </w:rPr>
-              <w:instrText xml:space="preserve"> PAGEREF _Toc183479637 \h </w:instrText>
+              <w:instrText xml:space="preserve"> PAGEREF _Toc183482287 \h </w:instrText>
             </w:r>
             <w:r>
               <w:rPr>
@@ -1786,7 +1878,7 @@
               <w:szCs w:val="24"/>
             </w:rPr>
           </w:pPr>
-          <w:hyperlink w:anchor="_Toc183479638" w:history="1">
+          <w:hyperlink w:anchor="_Toc183482288" w:history="1">
             <w:r>
               <w:rPr>
                 <w:rStyle w:val="Hyperlink"/>
@@ -1813,7 +1905,7 @@
                 <w:noProof/>
                 <w:webHidden/>
               </w:rPr>
-              <w:instrText xml:space="preserve"> PAGEREF _Toc183479638 \h </w:instrText>
+              <w:instrText xml:space="preserve"> PAGEREF _Toc183482288 \h </w:instrText>
             </w:r>
             <w:r>
               <w:rPr>
@@ -1857,7 +1949,7 @@
               <w:szCs w:val="24"/>
             </w:rPr>
           </w:pPr>
-          <w:hyperlink w:anchor="_Toc183479639" w:history="1">
+          <w:hyperlink w:anchor="_Toc183482289" w:history="1">
             <w:r>
               <w:rPr>
                 <w:rStyle w:val="Hyperlink"/>
@@ -1884,7 +1976,7 @@
                 <w:noProof/>
                 <w:webHidden/>
               </w:rPr>
-              <w:instrText xml:space="preserve"> PAGEREF _Toc183479639 \h </w:instrText>
+              <w:instrText xml:space="preserve"> PAGEREF _Toc183482289 \h </w:instrText>
             </w:r>
             <w:r>
               <w:rPr>
@@ -1928,7 +2020,7 @@
               <w:szCs w:val="24"/>
             </w:rPr>
           </w:pPr>
-          <w:hyperlink w:anchor="_Toc183479640" w:history="1">
+          <w:hyperlink w:anchor="_Toc183482290" w:history="1">
             <w:r>
               <w:rPr>
                 <w:rStyle w:val="Hyperlink"/>
@@ -1955,7 +2047,7 @@
                 <w:noProof/>
                 <w:webHidden/>
               </w:rPr>
-              <w:instrText xml:space="preserve"> PAGEREF _Toc183479640 \h </w:instrText>
+              <w:instrText xml:space="preserve"> PAGEREF _Toc183482290 \h </w:instrText>
             </w:r>
             <w:r>
               <w:rPr>
@@ -1999,7 +2091,7 @@
               <w:szCs w:val="24"/>
             </w:rPr>
           </w:pPr>
-          <w:hyperlink w:anchor="_Toc183479641" w:history="1">
+          <w:hyperlink w:anchor="_Toc183482291" w:history="1">
             <w:r>
               <w:rPr>
                 <w:rStyle w:val="Hyperlink"/>
@@ -2026,7 +2118,7 @@
                 <w:noProof/>
                 <w:webHidden/>
               </w:rPr>
-              <w:instrText xml:space="preserve"> PAGEREF _Toc183479641 \h </w:instrText>
+              <w:instrText xml:space="preserve"> PAGEREF _Toc183482291 \h </w:instrText>
             </w:r>
             <w:r>
               <w:rPr>
@@ -2070,7 +2162,7 @@
               <w:szCs w:val="24"/>
             </w:rPr>
           </w:pPr>
-          <w:hyperlink w:anchor="_Toc183479642" w:history="1">
+          <w:hyperlink w:anchor="_Toc183482292" w:history="1">
             <w:r>
               <w:rPr>
                 <w:rStyle w:val="Hyperlink"/>
@@ -2097,7 +2189,7 @@
                 <w:noProof/>
                 <w:webHidden/>
               </w:rPr>
-              <w:instrText xml:space="preserve"> PAGEREF _Toc183479642 \h </w:instrText>
+              <w:instrText xml:space="preserve"> PAGEREF _Toc183482292 \h </w:instrText>
             </w:r>
             <w:r>
               <w:rPr>
@@ -2141,7 +2233,7 @@
               <w:szCs w:val="24"/>
             </w:rPr>
           </w:pPr>
-          <w:hyperlink w:anchor="_Toc183479643" w:history="1">
+          <w:hyperlink w:anchor="_Toc183482293" w:history="1">
             <w:r>
               <w:rPr>
                 <w:rStyle w:val="Hyperlink"/>
@@ -2168,7 +2260,7 @@
                 <w:noProof/>
                 <w:webHidden/>
               </w:rPr>
-              <w:instrText xml:space="preserve"> PAGEREF _Toc183479643 \h </w:instrText>
+              <w:instrText xml:space="preserve"> PAGEREF _Toc183482293 \h </w:instrText>
             </w:r>
             <w:r>
               <w:rPr>
@@ -2212,7 +2304,7 @@
               <w:szCs w:val="24"/>
             </w:rPr>
           </w:pPr>
-          <w:hyperlink w:anchor="_Toc183479644" w:history="1">
+          <w:hyperlink w:anchor="_Toc183482294" w:history="1">
             <w:r>
               <w:rPr>
                 <w:rStyle w:val="Hyperlink"/>
@@ -2239,7 +2331,7 @@
                 <w:noProof/>
                 <w:webHidden/>
               </w:rPr>
-              <w:instrText xml:space="preserve"> PAGEREF _Toc183479644 \h </w:instrText>
+              <w:instrText xml:space="preserve"> PAGEREF _Toc183482294 \h </w:instrText>
             </w:r>
             <w:r>
               <w:rPr>
@@ -2283,7 +2375,7 @@
               <w:szCs w:val="24"/>
             </w:rPr>
           </w:pPr>
-          <w:hyperlink w:anchor="_Toc183479645" w:history="1">
+          <w:hyperlink w:anchor="_Toc183482295" w:history="1">
             <w:r>
               <w:rPr>
                 <w:rStyle w:val="Hyperlink"/>
@@ -2310,7 +2402,7 @@
                 <w:noProof/>
                 <w:webHidden/>
               </w:rPr>
-              <w:instrText xml:space="preserve"> PAGEREF _Toc183479645 \h </w:instrText>
+              <w:instrText xml:space="preserve"> PAGEREF _Toc183482295 \h </w:instrText>
             </w:r>
             <w:r>
               <w:rPr>
@@ -2354,7 +2446,7 @@
               <w:szCs w:val="24"/>
             </w:rPr>
           </w:pPr>
-          <w:hyperlink w:anchor="_Toc183479646" w:history="1">
+          <w:hyperlink w:anchor="_Toc183482296" w:history="1">
             <w:r>
               <w:rPr>
                 <w:rStyle w:val="Hyperlink"/>
@@ -2381,7 +2473,7 @@
                 <w:noProof/>
                 <w:webHidden/>
               </w:rPr>
-              <w:instrText xml:space="preserve"> PAGEREF _Toc183479646 \h </w:instrText>
+              <w:instrText xml:space="preserve"> PAGEREF _Toc183482296 \h </w:instrText>
             </w:r>
             <w:r>
               <w:rPr>
@@ -2425,7 +2517,7 @@
               <w:szCs w:val="24"/>
             </w:rPr>
           </w:pPr>
-          <w:hyperlink w:anchor="_Toc183479647" w:history="1">
+          <w:hyperlink w:anchor="_Toc183482297" w:history="1">
             <w:r>
               <w:rPr>
                 <w:rStyle w:val="Hyperlink"/>
@@ -2452,7 +2544,7 @@
                 <w:noProof/>
                 <w:webHidden/>
               </w:rPr>
-              <w:instrText xml:space="preserve"> PAGEREF _Toc183479647 \h </w:instrText>
+              <w:instrText xml:space="preserve"> PAGEREF _Toc183482297 \h </w:instrText>
             </w:r>
             <w:r>
               <w:rPr>
@@ -2496,7 +2588,7 @@
               <w:szCs w:val="24"/>
             </w:rPr>
           </w:pPr>
-          <w:hyperlink w:anchor="_Toc183479648" w:history="1">
+          <w:hyperlink w:anchor="_Toc183482298" w:history="1">
             <w:r>
               <w:rPr>
                 <w:rStyle w:val="Hyperlink"/>
@@ -2523,7 +2615,7 @@
                 <w:noProof/>
                 <w:webHidden/>
               </w:rPr>
-              <w:instrText xml:space="preserve"> PAGEREF _Toc183479648 \h </w:instrText>
+              <w:instrText xml:space="preserve"> PAGEREF _Toc183482298 \h </w:instrText>
             </w:r>
             <w:r>
               <w:rPr>
@@ -2543,7 +2635,78 @@
                 <w:noProof/>
                 <w:webHidden/>
               </w:rPr>
-              <w:t>6</w:t>
+              <w:t>7</w:t>
+            </w:r>
+            <w:r>
+              <w:rPr>
+                <w:noProof/>
+                <w:webHidden/>
+              </w:rPr>
+              <w:fldChar w:fldCharType="end"/>
+            </w:r>
+          </w:hyperlink>
+        </w:p>
+        <w:p>
+          <w:pPr>
+            <w:pStyle w:val="TOC2"/>
+            <w:tabs>
+              <w:tab w:val="right" w:leader="dot" w:pos="9350"/>
+            </w:tabs>
+            <w:rPr>
+              <w:rFonts w:eastAsiaTheme="minorEastAsia"/>
+              <w:noProof/>
+              <w:sz w:val="24"/>
+              <w:szCs w:val="24"/>
+            </w:rPr>
+          </w:pPr>
+          <w:hyperlink w:anchor="_Toc183482299" w:history="1">
+            <w:r>
+              <w:rPr>
+                <w:rStyle w:val="Hyperlink"/>
+                <w:noProof/>
+              </w:rPr>
+              <w:t>Conclusion of Research Evaluation</w:t>
+            </w:r>
+            <w:r>
+              <w:rPr>
+                <w:noProof/>
+                <w:webHidden/>
+              </w:rPr>
+              <w:tab/>
+            </w:r>
+            <w:r>
+              <w:rPr>
+                <w:noProof/>
+                <w:webHidden/>
+              </w:rPr>
+              <w:fldChar w:fldCharType="begin"/>
+            </w:r>
+            <w:r>
+              <w:rPr>
+                <w:noProof/>
+                <w:webHidden/>
+              </w:rPr>
+              <w:instrText xml:space="preserve"> PAGEREF _Toc183482299 \h </w:instrText>
+            </w:r>
+            <w:r>
+              <w:rPr>
+                <w:noProof/>
+                <w:webHidden/>
+              </w:rPr>
+            </w:r>
+            <w:r>
+              <w:rPr>
+                <w:noProof/>
+                <w:webHidden/>
+              </w:rPr>
+              <w:fldChar w:fldCharType="separate"/>
+            </w:r>
+            <w:r>
+              <w:rPr>
+                <w:noProof/>
+                <w:webHidden/>
+              </w:rPr>
+              <w:t>7</w:t>
             </w:r>
             <w:r>
               <w:rPr>
@@ -2567,7 +2730,7 @@
               <w:szCs w:val="24"/>
             </w:rPr>
           </w:pPr>
-          <w:hyperlink w:anchor="_Toc183479649" w:history="1">
+          <w:hyperlink w:anchor="_Toc183482300" w:history="1">
             <w:r>
               <w:rPr>
                 <w:rStyle w:val="Hyperlink"/>
@@ -2594,7 +2757,7 @@
                 <w:noProof/>
                 <w:webHidden/>
               </w:rPr>
-              <w:instrText xml:space="preserve"> PAGEREF _Toc183479649 \h </w:instrText>
+              <w:instrText xml:space="preserve"> PAGEREF _Toc183482300 \h </w:instrText>
             </w:r>
             <w:r>
               <w:rPr>
@@ -2614,7 +2777,7 @@
                 <w:noProof/>
                 <w:webHidden/>
               </w:rPr>
-              <w:t>6</w:t>
+              <w:t>7</w:t>
             </w:r>
             <w:r>
               <w:rPr>
@@ -2638,7 +2801,7 @@
               <w:szCs w:val="24"/>
             </w:rPr>
           </w:pPr>
-          <w:hyperlink w:anchor="_Toc183479650" w:history="1">
+          <w:hyperlink w:anchor="_Toc183482301" w:history="1">
             <w:r>
               <w:rPr>
                 <w:rStyle w:val="Hyperlink"/>
@@ -2665,7 +2828,7 @@
                 <w:noProof/>
                 <w:webHidden/>
               </w:rPr>
-              <w:instrText xml:space="preserve"> PAGEREF _Toc183479650 \h </w:instrText>
+              <w:instrText xml:space="preserve"> PAGEREF _Toc183482301 \h </w:instrText>
             </w:r>
             <w:r>
               <w:rPr>
@@ -2685,7 +2848,7 @@
                 <w:noProof/>
                 <w:webHidden/>
               </w:rPr>
-              <w:t>6</w:t>
+              <w:t>7</w:t>
             </w:r>
             <w:r>
               <w:rPr>
@@ -2709,7 +2872,7 @@
               <w:szCs w:val="24"/>
             </w:rPr>
           </w:pPr>
-          <w:hyperlink w:anchor="_Toc183479651" w:history="1">
+          <w:hyperlink w:anchor="_Toc183482302" w:history="1">
             <w:r>
               <w:rPr>
                 <w:rStyle w:val="Hyperlink"/>
@@ -2736,7 +2899,7 @@
                 <w:noProof/>
                 <w:webHidden/>
               </w:rPr>
-              <w:instrText xml:space="preserve"> PAGEREF _Toc183479651 \h </w:instrText>
+              <w:instrText xml:space="preserve"> PAGEREF _Toc183482302 \h </w:instrText>
             </w:r>
             <w:r>
               <w:rPr>
@@ -2756,7 +2919,7 @@
                 <w:noProof/>
                 <w:webHidden/>
               </w:rPr>
-              <w:t>7</w:t>
+              <w:t>8</w:t>
             </w:r>
             <w:r>
               <w:rPr>
@@ -2780,7 +2943,7 @@
               <w:szCs w:val="24"/>
             </w:rPr>
           </w:pPr>
-          <w:hyperlink w:anchor="_Toc183479652" w:history="1">
+          <w:hyperlink w:anchor="_Toc183482303" w:history="1">
             <w:r>
               <w:rPr>
                 <w:rStyle w:val="Hyperlink"/>
@@ -2807,7 +2970,7 @@
                 <w:noProof/>
                 <w:webHidden/>
               </w:rPr>
-              <w:instrText xml:space="preserve"> PAGEREF _Toc183479652 \h </w:instrText>
+              <w:instrText xml:space="preserve"> PAGEREF _Toc183482303 \h </w:instrText>
             </w:r>
             <w:r>
               <w:rPr>
@@ -2827,7 +2990,7 @@
                 <w:noProof/>
                 <w:webHidden/>
               </w:rPr>
-              <w:t>8</w:t>
+              <w:t>9</w:t>
             </w:r>
             <w:r>
               <w:rPr>
@@ -2885,7 +3048,7 @@
         <w:pStyle w:val="Heading1"/>
         <w:spacing w:line="240" w:lineRule="auto"/>
       </w:pPr>
-      <w:bookmarkStart w:id="0" w:name="_Toc183479628"/>
+      <w:bookmarkStart w:id="0" w:name="_Toc183482278"/>
       <w:r>
         <w:t>Organization/Industry Description</w:t>
       </w:r>
@@ -2993,7 +3156,7 @@
         <w:pStyle w:val="Heading1"/>
         <w:spacing w:line="240" w:lineRule="auto"/>
       </w:pPr>
-      <w:bookmarkStart w:id="1" w:name="_Toc183479629"/>
+      <w:bookmarkStart w:id="1" w:name="_Toc183482279"/>
       <w:r>
         <w:t xml:space="preserve">Current State of </w:t>
       </w:r>
@@ -3015,7 +3178,7 @@
         <w:pStyle w:val="Heading1"/>
         <w:spacing w:line="240" w:lineRule="auto"/>
       </w:pPr>
-      <w:bookmarkStart w:id="2" w:name="_Toc183479630"/>
+      <w:bookmarkStart w:id="2" w:name="_Toc183482280"/>
       <w:r>
         <w:t>Research Question</w:t>
       </w:r>
@@ -3203,7 +3366,7 @@
         <w:pStyle w:val="Heading1"/>
         <w:spacing w:line="240" w:lineRule="auto"/>
       </w:pPr>
-      <w:bookmarkStart w:id="3" w:name="_Toc183479631"/>
+      <w:bookmarkStart w:id="3" w:name="_Toc183482281"/>
       <w:r>
         <w:t>Organizational Sponsors</w:t>
       </w:r>
@@ -3267,7 +3430,7 @@
         <w:pStyle w:val="Heading1"/>
         <w:spacing w:line="240" w:lineRule="auto"/>
       </w:pPr>
-      <w:bookmarkStart w:id="4" w:name="_Toc183479632"/>
+      <w:bookmarkStart w:id="4" w:name="_Toc183482282"/>
       <w:r>
         <w:t>Method</w:t>
       </w:r>
@@ -3278,7 +3441,7 @@
         <w:pStyle w:val="Heading2"/>
         <w:spacing w:line="240" w:lineRule="auto"/>
       </w:pPr>
-      <w:bookmarkStart w:id="5" w:name="_Toc183479633"/>
+      <w:bookmarkStart w:id="5" w:name="_Toc183482283"/>
       <w:r>
         <w:t xml:space="preserve">Understanding </w:t>
       </w:r>
@@ -3292,7 +3455,7 @@
         <w:pStyle w:val="Heading3"/>
         <w:spacing w:line="240" w:lineRule="auto"/>
       </w:pPr>
-      <w:bookmarkStart w:id="6" w:name="_Toc183479634"/>
+      <w:bookmarkStart w:id="6" w:name="_Toc183482284"/>
       <w:r>
         <w:t>What is a Data Lake?</w:t>
       </w:r>
@@ -3357,7 +3520,7 @@
         <w:pStyle w:val="Heading3"/>
         <w:spacing w:line="240" w:lineRule="auto"/>
       </w:pPr>
-      <w:bookmarkStart w:id="7" w:name="_Toc183479635"/>
+      <w:bookmarkStart w:id="7" w:name="_Toc183482285"/>
       <w:r>
         <w:t>Why not extend the current Data Warehouse?</w:t>
       </w:r>
@@ -3471,7 +3634,7 @@
         <w:pStyle w:val="Heading2"/>
         <w:spacing w:line="240" w:lineRule="auto"/>
       </w:pPr>
-      <w:bookmarkStart w:id="8" w:name="_Toc183479636"/>
+      <w:bookmarkStart w:id="8" w:name="_Toc183482286"/>
       <w:r>
         <w:t>Collecting Information</w:t>
       </w:r>
@@ -3504,7 +3667,7 @@
         <w:pStyle w:val="Heading1"/>
         <w:spacing w:line="240" w:lineRule="auto"/>
       </w:pPr>
-      <w:bookmarkStart w:id="9" w:name="_Toc183479637"/>
+      <w:bookmarkStart w:id="9" w:name="_Toc183482287"/>
       <w:r>
         <w:t>Project Deliverables</w:t>
       </w:r>
@@ -3517,7 +3680,7 @@
       <w:pPr>
         <w:pStyle w:val="Heading2"/>
       </w:pPr>
-      <w:bookmarkStart w:id="10" w:name="_Toc183479638"/>
+      <w:bookmarkStart w:id="10" w:name="_Toc183482288"/>
       <w:r>
         <w:t>Evaluation of Data Lake Potential</w:t>
       </w:r>
@@ -3527,7 +3690,7 @@
       <w:pPr>
         <w:pStyle w:val="Heading3"/>
       </w:pPr>
-      <w:bookmarkStart w:id="11" w:name="_Toc183479639"/>
+      <w:bookmarkStart w:id="11" w:name="_Toc183482289"/>
       <w:r>
         <w:t>Business Requirements</w:t>
       </w:r>
@@ -3593,7 +3756,7 @@
       <w:pPr>
         <w:pStyle w:val="Heading3"/>
       </w:pPr>
-      <w:bookmarkStart w:id="12" w:name="_Toc183479640"/>
+      <w:bookmarkStart w:id="12" w:name="_Toc183482290"/>
       <w:r>
         <w:t>Functional Requirements</w:t>
       </w:r>
@@ -3671,7 +3834,7 @@
       <w:pPr>
         <w:pStyle w:val="Heading3"/>
       </w:pPr>
-      <w:bookmarkStart w:id="13" w:name="_Toc183479641"/>
+      <w:bookmarkStart w:id="13" w:name="_Toc183482291"/>
       <w:r>
         <w:lastRenderedPageBreak/>
         <w:t>Solution 1: Elastic On-Premises Data Platform</w:t>
@@ -3841,7 +4004,7 @@
       <w:pPr>
         <w:pStyle w:val="Heading3"/>
       </w:pPr>
-      <w:bookmarkStart w:id="14" w:name="_Toc183479642"/>
+      <w:bookmarkStart w:id="14" w:name="_Toc183482292"/>
       <w:r>
         <w:t>Solution 2: Custom On-Premises Data Platform</w:t>
       </w:r>
@@ -3864,7 +4027,7 @@
       <w:pPr>
         <w:pStyle w:val="Heading3"/>
       </w:pPr>
-      <w:bookmarkStart w:id="16" w:name="_Toc183479643"/>
+      <w:bookmarkStart w:id="16" w:name="_Toc183482293"/>
       <w:r>
         <w:t>Solution 3: Snowflake Cloud Data Platform</w:t>
       </w:r>
@@ -3879,7 +4042,7 @@
       <w:pPr>
         <w:pStyle w:val="Heading2"/>
       </w:pPr>
-      <w:bookmarkStart w:id="17" w:name="_Toc183479644"/>
+      <w:bookmarkStart w:id="17" w:name="_Toc183482294"/>
       <w:r>
         <w:t>Data Exploration and Proof of Concept</w:t>
       </w:r>
@@ -3936,27 +4099,49 @@
     </w:p>
     <w:p>
       <w:pPr>
+        <w:pStyle w:val="Heading2"/>
+      </w:pPr>
+      <w:commentRangeStart w:id="19"/>
+      <w:r>
+        <w:t>Feasibility Analysis</w:t>
+      </w:r>
+    </w:p>
+    <w:p>
+      <w:r>
+        <w:t>We can do the data footprint / storage cost table here</w:t>
+      </w:r>
+      <w:commentRangeEnd w:id="19"/>
+      <w:r>
+        <w:rPr>
+          <w:rStyle w:val="CommentReference"/>
+        </w:rPr>
+        <w:commentReference w:id="19"/>
+      </w:r>
+    </w:p>
+    <w:p>
+      <w:pPr>
         <w:pStyle w:val="Heading1"/>
         <w:spacing w:line="240" w:lineRule="auto"/>
       </w:pPr>
-      <w:bookmarkStart w:id="19" w:name="_Toc183479645"/>
+      <w:bookmarkStart w:id="20" w:name="_Toc183482295"/>
       <w:r>
         <w:t>Research</w:t>
       </w:r>
       <w:r>
         <w:t xml:space="preserve"> Evaluation</w:t>
       </w:r>
-      <w:bookmarkEnd w:id="19"/>
+      <w:bookmarkEnd w:id="20"/>
     </w:p>
     <w:p>
       <w:pPr>
         <w:pStyle w:val="Heading2"/>
       </w:pPr>
-      <w:bookmarkStart w:id="20" w:name="_Toc183479646"/>
+      <w:bookmarkStart w:id="21" w:name="_Toc183482296"/>
+      <w:commentRangeStart w:id="22"/>
       <w:r>
         <w:t>Third-Place Solution</w:t>
       </w:r>
-      <w:bookmarkEnd w:id="20"/>
+      <w:bookmarkEnd w:id="21"/>
     </w:p>
     <w:p>
       <w:r>
@@ -4176,11 +4361,11 @@
       <w:pPr>
         <w:pStyle w:val="Heading2"/>
       </w:pPr>
-      <w:bookmarkStart w:id="21" w:name="_Toc183479647"/>
+      <w:bookmarkStart w:id="23" w:name="_Toc183482297"/>
       <w:r>
         <w:t>Second-Place Solution</w:t>
       </w:r>
-      <w:bookmarkEnd w:id="21"/>
+      <w:bookmarkEnd w:id="23"/>
     </w:p>
     <w:p>
       <w:r>
@@ -4196,7 +4381,15 @@
         <w:t xml:space="preserve"> for details) based on the </w:t>
       </w:r>
       <w:r>
-        <w:t xml:space="preserve">sizing from </w:t>
+        <w:t xml:space="preserve">sizing </w:t>
+      </w:r>
+      <w:proofErr w:type="gramStart"/>
+      <w:r>
+        <w:t>from</w:t>
+      </w:r>
+      <w:proofErr w:type="gramEnd"/>
+      <w:r>
+        <w:t xml:space="preserve"> </w:t>
       </w:r>
       <w:r>
         <w:t>business objectives</w:t>
@@ -4280,6 +4473,7 @@
               </w:numPr>
             </w:pPr>
             <w:r>
+              <w:lastRenderedPageBreak/>
               <w:t>Robust security and compliance features</w:t>
             </w:r>
           </w:p>
@@ -4304,7 +4498,6 @@
               </w:numPr>
             </w:pPr>
             <w:r>
-              <w:lastRenderedPageBreak/>
               <w:t>Flexibility in deployment with</w:t>
             </w:r>
             <w:r>
@@ -4356,6 +4549,7 @@
               </w:numPr>
             </w:pPr>
             <w:r>
+              <w:lastRenderedPageBreak/>
               <w:t xml:space="preserve">Completely on-premises, requiring </w:t>
             </w:r>
             <w:r>
@@ -4389,7 +4583,6 @@
               </w:numPr>
             </w:pPr>
             <w:r>
-              <w:lastRenderedPageBreak/>
               <w:t>Supports mostly semi-structured and structured data</w:t>
             </w:r>
           </w:p>
@@ -4406,11 +4599,11 @@
       <w:pPr>
         <w:pStyle w:val="Heading2"/>
       </w:pPr>
-      <w:bookmarkStart w:id="22" w:name="_Toc183479648"/>
+      <w:bookmarkStart w:id="24" w:name="_Toc183482298"/>
       <w:r>
         <w:t>First-Place Solution</w:t>
       </w:r>
-      <w:bookmarkEnd w:id="22"/>
+      <w:bookmarkEnd w:id="24"/>
     </w:p>
     <w:p>
       <w:r>
@@ -4628,30 +4821,110 @@
     </w:tbl>
     <w:p>
       <w:pPr>
+        <w:pStyle w:val="Heading2"/>
+      </w:pPr>
+      <w:bookmarkStart w:id="25" w:name="_Toc183482299"/>
+      <w:commentRangeEnd w:id="22"/>
+      <w:r>
+        <w:rPr>
+          <w:rStyle w:val="CommentReference"/>
+          <w:rFonts w:asciiTheme="minorHAnsi" w:eastAsiaTheme="minorHAnsi" w:hAnsiTheme="minorHAnsi" w:cstheme="minorBidi"/>
+          <w:color w:val="auto"/>
+        </w:rPr>
+        <w:commentReference w:id="22"/>
+      </w:r>
+      <w:commentRangeStart w:id="26"/>
+      <w:r>
+        <w:t>Conclusion of Research Evaluation</w:t>
+      </w:r>
+      <w:bookmarkEnd w:id="25"/>
+    </w:p>
+    <w:p>
+      <w:r>
+        <w:t>If Williams International wants to be a big dog in the aerospace industry, I would highly recommend that they pursue of one of the proposed solutions</w:t>
+      </w:r>
+      <w:commentRangeEnd w:id="26"/>
+      <w:r>
+        <w:rPr>
+          <w:rStyle w:val="CommentReference"/>
+        </w:rPr>
+        <w:commentReference w:id="26"/>
+      </w:r>
+    </w:p>
+    <w:p>
+      <w:pPr>
         <w:pStyle w:val="Heading1"/>
         <w:spacing w:line="240" w:lineRule="auto"/>
       </w:pPr>
-      <w:bookmarkStart w:id="23" w:name="_Toc183479649"/>
+      <w:bookmarkStart w:id="27" w:name="_Toc183482300"/>
+      <w:commentRangeStart w:id="28"/>
       <w:r>
         <w:t>Lessons Learned</w:t>
       </w:r>
-      <w:bookmarkEnd w:id="23"/>
+      <w:bookmarkEnd w:id="27"/>
     </w:p>
     <w:p>
       <w:pPr>
         <w:spacing w:line="240" w:lineRule="auto"/>
       </w:pPr>
+      <w:r>
+        <w:t>This project is bigger than one person</w:t>
+      </w:r>
+    </w:p>
+    <w:p>
+      <w:pPr>
+        <w:spacing w:line="240" w:lineRule="auto"/>
+      </w:pPr>
+      <w:r>
+        <w:t xml:space="preserve">Data Lake is a company culture shift, not just </w:t>
+      </w:r>
+      <w:proofErr w:type="gramStart"/>
+      <w:r>
+        <w:t>implementation</w:t>
+      </w:r>
+      <w:proofErr w:type="gramEnd"/>
+      <w:r>
+        <w:t xml:space="preserve"> of new technology</w:t>
+      </w:r>
+    </w:p>
+    <w:p>
+      <w:pPr>
+        <w:spacing w:line="240" w:lineRule="auto"/>
+      </w:pPr>
+      <w:proofErr w:type="gramStart"/>
+      <w:r>
+        <w:t>Buy</w:t>
+      </w:r>
+      <w:proofErr w:type="gramEnd"/>
+      <w:r>
+        <w:t xml:space="preserve"> in comes from the top down</w:t>
+      </w:r>
+    </w:p>
+    <w:p>
+      <w:pPr>
+        <w:spacing w:line="240" w:lineRule="auto"/>
+      </w:pPr>
+      <w:r>
+        <w:t>Many smaller companies are not doing much better than us</w:t>
+      </w:r>
+      <w:commentRangeEnd w:id="28"/>
+      <w:r>
+        <w:rPr>
+          <w:rStyle w:val="CommentReference"/>
+        </w:rPr>
+        <w:commentReference w:id="28"/>
+      </w:r>
     </w:p>
     <w:p>
       <w:pPr>
         <w:pStyle w:val="Heading1"/>
         <w:spacing w:line="240" w:lineRule="auto"/>
       </w:pPr>
-      <w:bookmarkStart w:id="24" w:name="_Toc183479650"/>
+      <w:bookmarkStart w:id="29" w:name="_Toc183482301"/>
       <w:r>
         <w:t>Limitations and Future Work</w:t>
       </w:r>
-      <w:bookmarkEnd w:id="24"/>
+      <w:bookmarkEnd w:id="29"/>
     </w:p>
     <w:p>
       <w:pPr>
@@ -4678,12 +4951,12 @@
         <w:spacing w:line="240" w:lineRule="auto"/>
         <w:jc w:val="center"/>
       </w:pPr>
-      <w:bookmarkStart w:id="25" w:name="_Toc183479651"/>
+      <w:bookmarkStart w:id="30" w:name="_Toc183482302"/>
       <w:r>
         <w:lastRenderedPageBreak/>
         <w:t>References</w:t>
       </w:r>
-      <w:bookmarkEnd w:id="25"/>
+      <w:bookmarkEnd w:id="30"/>
     </w:p>
     <w:p>
       <w:pPr>
@@ -4855,8 +5128,13 @@
         <w:spacing w:line="240" w:lineRule="auto"/>
         <w:ind w:left="720" w:hanging="720"/>
       </w:pPr>
-      <w:r>
-        <w:t xml:space="preserve">Sparx Systems. (n.d.). </w:t>
+      <w:proofErr w:type="spellStart"/>
+      <w:r>
+        <w:t>Sparx</w:t>
+      </w:r>
+      <w:proofErr w:type="spellEnd"/>
+      <w:r>
+        <w:t xml:space="preserve"> Systems. (n.d.). </w:t>
       </w:r>
       <w:r>
         <w:rPr>
@@ -5002,12 +5280,12 @@
         <w:spacing w:line="240" w:lineRule="auto"/>
         <w:jc w:val="center"/>
       </w:pPr>
-      <w:bookmarkStart w:id="26" w:name="_Toc183479652"/>
+      <w:bookmarkStart w:id="31" w:name="_Toc183482303"/>
       <w:r>
         <w:lastRenderedPageBreak/>
         <w:t>Appendix</w:t>
       </w:r>
-      <w:bookmarkEnd w:id="26"/>
+      <w:bookmarkEnd w:id="31"/>
     </w:p>
     <w:p>
       <w:pPr>
@@ -5056,8 +5334,16 @@
           <w:p>
             <w:pPr>
               <w:jc w:val="center"/>
+              <w:rPr>
+                <w:b/>
+                <w:bCs/>
+              </w:rPr>
             </w:pPr>
             <w:r>
+              <w:rPr>
+                <w:b/>
+                <w:bCs/>
+              </w:rPr>
               <w:t>Company</w:t>
             </w:r>
           </w:p>
@@ -5070,8 +5356,16 @@
           <w:p>
             <w:pPr>
               <w:jc w:val="center"/>
+              <w:rPr>
+                <w:b/>
+                <w:bCs/>
+              </w:rPr>
             </w:pPr>
             <w:r>
+              <w:rPr>
+                <w:b/>
+                <w:bCs/>
+              </w:rPr>
               <w:t>2023 Revenue</w:t>
             </w:r>
           </w:p>
@@ -5084,8 +5378,16 @@
           <w:p>
             <w:pPr>
               <w:jc w:val="center"/>
+              <w:rPr>
+                <w:b/>
+                <w:bCs/>
+              </w:rPr>
             </w:pPr>
             <w:r>
+              <w:rPr>
+                <w:b/>
+                <w:bCs/>
+              </w:rPr>
               <w:t>Estimated Number of Employees</w:t>
             </w:r>
           </w:p>
@@ -5276,14 +5578,14 @@
       <w:pPr>
         <w:pStyle w:val="Heading4"/>
       </w:pPr>
-      <w:commentRangeStart w:id="27"/>
+      <w:commentRangeStart w:id="32"/>
       <w:r>
         <w:t xml:space="preserve">Appendix B: </w:t>
       </w:r>
       <w:r>
         <w:t>Illustration of the current state of WI data platform</w:t>
       </w:r>
-      <w:commentRangeEnd w:id="27"/>
+      <w:commentRangeEnd w:id="32"/>
       <w:r>
         <w:rPr>
           <w:rStyle w:val="CommentReference"/>
@@ -5292,7 +5594,7 @@
           <w:iCs w:val="0"/>
           <w:color w:val="auto"/>
         </w:rPr>
-        <w:commentReference w:id="27"/>
+        <w:commentReference w:id="32"/>
       </w:r>
     </w:p>
     <w:p>
@@ -6296,47 +6598,24 @@
     </w:p>
     <w:tbl>
       <w:tblPr>
-        <w:tblW w:w="19935" w:type="dxa"/>
-        <w:tblInd w:w="-1448" w:type="dxa"/>
-        <w:shd w:val="clear" w:color="auto" w:fill="263238"/>
-        <w:tblCellMar>
-          <w:top w:w="15" w:type="dxa"/>
-          <w:left w:w="15" w:type="dxa"/>
-          <w:bottom w:w="15" w:type="dxa"/>
-          <w:right w:w="15" w:type="dxa"/>
-        </w:tblCellMar>
+        <w:tblStyle w:val="TableGrid"/>
+        <w:tblW w:w="0" w:type="auto"/>
         <w:tblLook w:val="04A0" w:firstRow="1" w:lastRow="0" w:firstColumn="1" w:lastColumn="0" w:noHBand="0" w:noVBand="1"/>
       </w:tblPr>
       <w:tblGrid>
-        <w:gridCol w:w="3600"/>
-        <w:gridCol w:w="1980"/>
-        <w:gridCol w:w="14355"/>
+        <w:gridCol w:w="2866"/>
+        <w:gridCol w:w="3197"/>
+        <w:gridCol w:w="3287"/>
       </w:tblGrid>
       <w:tr>
-        <w:trPr>
-          <w:tblHeader/>
-        </w:trPr>
         <w:tc>
           <w:tcPr>
-            <w:tcW w:w="3600" w:type="dxa"/>
-            <w:tcBorders>
-              <w:top w:val="single" w:sz="6" w:space="0" w:color="B0BEC5"/>
-              <w:left w:val="single" w:sz="6" w:space="0" w:color="B0BEC5"/>
-              <w:bottom w:val="single" w:sz="6" w:space="0" w:color="B0BEC5"/>
-              <w:right w:val="single" w:sz="6" w:space="0" w:color="B0BEC5"/>
-            </w:tcBorders>
-            <w:shd w:val="clear" w:color="auto" w:fill="auto"/>
-            <w:tcMar>
-              <w:top w:w="90" w:type="dxa"/>
-              <w:left w:w="195" w:type="dxa"/>
-              <w:bottom w:w="90" w:type="dxa"/>
-              <w:right w:w="195" w:type="dxa"/>
-            </w:tcMar>
-            <w:vAlign w:val="center"/>
-            <w:hideMark/>
+            <w:tcW w:w="2866" w:type="dxa"/>
+            <w:shd w:val="clear" w:color="auto" w:fill="153D63" w:themeFill="text2" w:themeFillTint="E6"/>
           </w:tcPr>
           <w:p>
             <w:pPr>
+              <w:jc w:val="center"/>
               <w:rPr>
                 <w:b/>
                 <w:bCs/>
@@ -6353,25 +6632,12 @@
         </w:tc>
         <w:tc>
           <w:tcPr>
-            <w:tcW w:w="1980" w:type="dxa"/>
-            <w:tcBorders>
-              <w:top w:val="single" w:sz="6" w:space="0" w:color="B0BEC5"/>
-              <w:left w:val="single" w:sz="6" w:space="0" w:color="B0BEC5"/>
-              <w:bottom w:val="single" w:sz="6" w:space="0" w:color="B0BEC5"/>
-              <w:right w:val="single" w:sz="6" w:space="0" w:color="B0BEC5"/>
-            </w:tcBorders>
-            <w:shd w:val="clear" w:color="auto" w:fill="auto"/>
-            <w:tcMar>
-              <w:top w:w="90" w:type="dxa"/>
-              <w:left w:w="195" w:type="dxa"/>
-              <w:bottom w:w="90" w:type="dxa"/>
-              <w:right w:w="195" w:type="dxa"/>
-            </w:tcMar>
-            <w:vAlign w:val="center"/>
-            <w:hideMark/>
+            <w:tcW w:w="3197" w:type="dxa"/>
+            <w:shd w:val="clear" w:color="auto" w:fill="153D63" w:themeFill="text2" w:themeFillTint="E6"/>
           </w:tcPr>
           <w:p>
             <w:pPr>
+              <w:jc w:val="center"/>
               <w:rPr>
                 <w:b/>
                 <w:bCs/>
@@ -6388,25 +6654,12 @@
         </w:tc>
         <w:tc>
           <w:tcPr>
-            <w:tcW w:w="14355" w:type="dxa"/>
-            <w:tcBorders>
-              <w:top w:val="single" w:sz="6" w:space="0" w:color="B0BEC5"/>
-              <w:left w:val="single" w:sz="6" w:space="0" w:color="B0BEC5"/>
-              <w:bottom w:val="single" w:sz="6" w:space="0" w:color="B0BEC5"/>
-              <w:right w:val="single" w:sz="6" w:space="0" w:color="B0BEC5"/>
-            </w:tcBorders>
-            <w:shd w:val="clear" w:color="auto" w:fill="auto"/>
-            <w:tcMar>
-              <w:top w:w="90" w:type="dxa"/>
-              <w:left w:w="195" w:type="dxa"/>
-              <w:bottom w:w="90" w:type="dxa"/>
-              <w:right w:w="195" w:type="dxa"/>
-            </w:tcMar>
-            <w:vAlign w:val="center"/>
-            <w:hideMark/>
+            <w:tcW w:w="3287" w:type="dxa"/>
+            <w:shd w:val="clear" w:color="auto" w:fill="153D63" w:themeFill="text2" w:themeFillTint="E6"/>
           </w:tcPr>
           <w:p>
             <w:pPr>
+              <w:jc w:val="center"/>
               <w:rPr>
                 <w:b/>
                 <w:bCs/>
@@ -6425,49 +6678,33 @@
       <w:tr>
         <w:tc>
           <w:tcPr>
-            <w:tcW w:w="3600" w:type="dxa"/>
-            <w:tcBorders>
-              <w:top w:val="single" w:sz="6" w:space="0" w:color="B0BEC5"/>
-              <w:left w:val="single" w:sz="6" w:space="0" w:color="B0BEC5"/>
-              <w:bottom w:val="single" w:sz="6" w:space="0" w:color="B0BEC5"/>
-              <w:right w:val="single" w:sz="6" w:space="0" w:color="B0BEC5"/>
-            </w:tcBorders>
-            <w:shd w:val="clear" w:color="auto" w:fill="auto"/>
-            <w:tcMar>
-              <w:top w:w="90" w:type="dxa"/>
-              <w:left w:w="195" w:type="dxa"/>
-              <w:bottom w:w="90" w:type="dxa"/>
-              <w:right w:w="195" w:type="dxa"/>
-            </w:tcMar>
-            <w:vAlign w:val="center"/>
-            <w:hideMark/>
+            <w:tcW w:w="2866" w:type="dxa"/>
           </w:tcPr>
           <w:p>
-            <w:r>
+            <w:pPr>
+              <w:jc w:val="center"/>
+              <w:rPr>
+                <w:b/>
+                <w:bCs/>
+              </w:rPr>
+            </w:pPr>
+            <w:r>
+              <w:rPr>
+                <w:b/>
+                <w:bCs/>
+              </w:rPr>
               <w:t>Sizing Model</w:t>
             </w:r>
           </w:p>
         </w:tc>
         <w:tc>
           <w:tcPr>
-            <w:tcW w:w="1980" w:type="dxa"/>
-            <w:tcBorders>
-              <w:top w:val="single" w:sz="6" w:space="0" w:color="B0BEC5"/>
-              <w:left w:val="single" w:sz="6" w:space="0" w:color="B0BEC5"/>
-              <w:bottom w:val="single" w:sz="6" w:space="0" w:color="B0BEC5"/>
-              <w:right w:val="single" w:sz="6" w:space="0" w:color="B0BEC5"/>
-            </w:tcBorders>
-            <w:shd w:val="clear" w:color="auto" w:fill="auto"/>
-            <w:tcMar>
-              <w:top w:w="90" w:type="dxa"/>
-              <w:left w:w="195" w:type="dxa"/>
-              <w:bottom w:w="90" w:type="dxa"/>
-              <w:right w:w="195" w:type="dxa"/>
-            </w:tcMar>
-            <w:vAlign w:val="center"/>
-            <w:hideMark/>
+            <w:tcW w:w="3197" w:type="dxa"/>
           </w:tcPr>
           <w:p>
+            <w:pPr>
+              <w:jc w:val="center"/>
+            </w:pPr>
             <w:r>
               <w:t>Total RAM</w:t>
             </w:r>
@@ -6475,26 +6712,14 @@
         </w:tc>
         <w:tc>
           <w:tcPr>
-            <w:tcW w:w="14355" w:type="dxa"/>
-            <w:tcBorders>
-              <w:top w:val="single" w:sz="6" w:space="0" w:color="B0BEC5"/>
-              <w:left w:val="single" w:sz="6" w:space="0" w:color="B0BEC5"/>
-              <w:bottom w:val="single" w:sz="6" w:space="0" w:color="B0BEC5"/>
-              <w:right w:val="single" w:sz="6" w:space="0" w:color="B0BEC5"/>
-            </w:tcBorders>
-            <w:shd w:val="clear" w:color="auto" w:fill="auto"/>
-            <w:tcMar>
-              <w:top w:w="90" w:type="dxa"/>
-              <w:left w:w="195" w:type="dxa"/>
-              <w:bottom w:w="90" w:type="dxa"/>
-              <w:right w:w="195" w:type="dxa"/>
-            </w:tcMar>
-            <w:vAlign w:val="center"/>
-            <w:hideMark/>
+            <w:tcW w:w="3287" w:type="dxa"/>
           </w:tcPr>
           <w:p>
-            <w:r>
-              <w:t>Per node based on 64 GB RAM</w:t>
+            <w:pPr>
+              <w:jc w:val="center"/>
+            </w:pPr>
+            <w:r>
+              <w:t>Per node based on 64gb of RAM</w:t>
             </w:r>
           </w:p>
         </w:tc>
@@ -6502,49 +6727,33 @@
       <w:tr>
         <w:tc>
           <w:tcPr>
-            <w:tcW w:w="3600" w:type="dxa"/>
-            <w:tcBorders>
-              <w:top w:val="single" w:sz="6" w:space="0" w:color="B0BEC5"/>
-              <w:left w:val="single" w:sz="6" w:space="0" w:color="B0BEC5"/>
-              <w:bottom w:val="single" w:sz="6" w:space="0" w:color="B0BEC5"/>
-              <w:right w:val="single" w:sz="6" w:space="0" w:color="B0BEC5"/>
-            </w:tcBorders>
-            <w:shd w:val="clear" w:color="auto" w:fill="auto"/>
-            <w:tcMar>
-              <w:top w:w="90" w:type="dxa"/>
-              <w:left w:w="195" w:type="dxa"/>
-              <w:bottom w:w="90" w:type="dxa"/>
-              <w:right w:w="195" w:type="dxa"/>
-            </w:tcMar>
-            <w:vAlign w:val="center"/>
-            <w:hideMark/>
+            <w:tcW w:w="2866" w:type="dxa"/>
           </w:tcPr>
           <w:p>
-            <w:r>
+            <w:pPr>
+              <w:jc w:val="center"/>
+              <w:rPr>
+                <w:b/>
+                <w:bCs/>
+              </w:rPr>
+            </w:pPr>
+            <w:r>
+              <w:rPr>
+                <w:b/>
+                <w:bCs/>
+              </w:rPr>
               <w:t>Node Count</w:t>
             </w:r>
           </w:p>
         </w:tc>
         <w:tc>
           <w:tcPr>
-            <w:tcW w:w="1980" w:type="dxa"/>
-            <w:tcBorders>
-              <w:top w:val="single" w:sz="6" w:space="0" w:color="B0BEC5"/>
-              <w:left w:val="single" w:sz="6" w:space="0" w:color="B0BEC5"/>
-              <w:bottom w:val="single" w:sz="6" w:space="0" w:color="B0BEC5"/>
-              <w:right w:val="single" w:sz="6" w:space="0" w:color="B0BEC5"/>
-            </w:tcBorders>
-            <w:shd w:val="clear" w:color="auto" w:fill="auto"/>
-            <w:tcMar>
-              <w:top w:w="90" w:type="dxa"/>
-              <w:left w:w="195" w:type="dxa"/>
-              <w:bottom w:w="90" w:type="dxa"/>
-              <w:right w:w="195" w:type="dxa"/>
-            </w:tcMar>
-            <w:vAlign w:val="center"/>
-            <w:hideMark/>
+            <w:tcW w:w="3197" w:type="dxa"/>
           </w:tcPr>
           <w:p>
+            <w:pPr>
+              <w:jc w:val="center"/>
+            </w:pPr>
             <w:r>
               <w:t>Fractional</w:t>
             </w:r>
@@ -6552,24 +6761,12 @@
         </w:tc>
         <w:tc>
           <w:tcPr>
-            <w:tcW w:w="14355" w:type="dxa"/>
-            <w:tcBorders>
-              <w:top w:val="single" w:sz="6" w:space="0" w:color="B0BEC5"/>
-              <w:left w:val="single" w:sz="6" w:space="0" w:color="B0BEC5"/>
-              <w:bottom w:val="single" w:sz="6" w:space="0" w:color="B0BEC5"/>
-              <w:right w:val="single" w:sz="6" w:space="0" w:color="B0BEC5"/>
-            </w:tcBorders>
-            <w:shd w:val="clear" w:color="auto" w:fill="auto"/>
-            <w:tcMar>
-              <w:top w:w="90" w:type="dxa"/>
-              <w:left w:w="195" w:type="dxa"/>
-              <w:bottom w:w="90" w:type="dxa"/>
-              <w:right w:w="195" w:type="dxa"/>
-            </w:tcMar>
-            <w:vAlign w:val="center"/>
-            <w:hideMark/>
+            <w:tcW w:w="3287" w:type="dxa"/>
           </w:tcPr>
           <w:p>
+            <w:pPr>
+              <w:jc w:val="center"/>
+            </w:pPr>
             <w:r>
               <w:t>Not fractional (cannot divvy up)</w:t>
             </w:r>
@@ -6579,49 +6776,33 @@
       <w:tr>
         <w:tc>
           <w:tcPr>
-            <w:tcW w:w="3600" w:type="dxa"/>
-            <w:tcBorders>
-              <w:top w:val="single" w:sz="6" w:space="0" w:color="B0BEC5"/>
-              <w:left w:val="single" w:sz="6" w:space="0" w:color="B0BEC5"/>
-              <w:bottom w:val="single" w:sz="6" w:space="0" w:color="B0BEC5"/>
-              <w:right w:val="single" w:sz="6" w:space="0" w:color="B0BEC5"/>
-            </w:tcBorders>
-            <w:shd w:val="clear" w:color="auto" w:fill="auto"/>
-            <w:tcMar>
-              <w:top w:w="90" w:type="dxa"/>
-              <w:left w:w="195" w:type="dxa"/>
-              <w:bottom w:w="90" w:type="dxa"/>
-              <w:right w:w="195" w:type="dxa"/>
-            </w:tcMar>
-            <w:vAlign w:val="center"/>
-            <w:hideMark/>
+            <w:tcW w:w="2866" w:type="dxa"/>
           </w:tcPr>
           <w:p>
-            <w:r>
+            <w:pPr>
+              <w:jc w:val="center"/>
+              <w:rPr>
+                <w:b/>
+                <w:bCs/>
+              </w:rPr>
+            </w:pPr>
+            <w:r>
+              <w:rPr>
+                <w:b/>
+                <w:bCs/>
+              </w:rPr>
               <w:t>Frozen Node</w:t>
             </w:r>
           </w:p>
         </w:tc>
         <w:tc>
           <w:tcPr>
-            <w:tcW w:w="1980" w:type="dxa"/>
-            <w:tcBorders>
-              <w:top w:val="single" w:sz="6" w:space="0" w:color="B0BEC5"/>
-              <w:left w:val="single" w:sz="6" w:space="0" w:color="B0BEC5"/>
-              <w:bottom w:val="single" w:sz="6" w:space="0" w:color="B0BEC5"/>
-              <w:right w:val="single" w:sz="6" w:space="0" w:color="B0BEC5"/>
-            </w:tcBorders>
-            <w:shd w:val="clear" w:color="auto" w:fill="auto"/>
-            <w:tcMar>
-              <w:top w:w="90" w:type="dxa"/>
-              <w:left w:w="195" w:type="dxa"/>
-              <w:bottom w:w="90" w:type="dxa"/>
-              <w:right w:w="195" w:type="dxa"/>
-            </w:tcMar>
-            <w:vAlign w:val="center"/>
-            <w:hideMark/>
+            <w:tcW w:w="3197" w:type="dxa"/>
           </w:tcPr>
           <w:p>
+            <w:pPr>
+              <w:jc w:val="center"/>
+            </w:pPr>
             <w:r>
               <w:t>Available</w:t>
             </w:r>
@@ -6629,24 +6810,12 @@
         </w:tc>
         <w:tc>
           <w:tcPr>
-            <w:tcW w:w="14355" w:type="dxa"/>
-            <w:tcBorders>
-              <w:top w:val="single" w:sz="6" w:space="0" w:color="B0BEC5"/>
-              <w:left w:val="single" w:sz="6" w:space="0" w:color="B0BEC5"/>
-              <w:bottom w:val="single" w:sz="6" w:space="0" w:color="B0BEC5"/>
-              <w:right w:val="single" w:sz="6" w:space="0" w:color="B0BEC5"/>
-            </w:tcBorders>
-            <w:shd w:val="clear" w:color="auto" w:fill="auto"/>
-            <w:tcMar>
-              <w:top w:w="90" w:type="dxa"/>
-              <w:left w:w="195" w:type="dxa"/>
-              <w:bottom w:w="90" w:type="dxa"/>
-              <w:right w:w="195" w:type="dxa"/>
-            </w:tcMar>
-            <w:vAlign w:val="center"/>
-            <w:hideMark/>
+            <w:tcW w:w="3287" w:type="dxa"/>
           </w:tcPr>
           <w:p>
+            <w:pPr>
+              <w:jc w:val="center"/>
+            </w:pPr>
             <w:r>
               <w:t>NA</w:t>
             </w:r>
@@ -6656,49 +6825,33 @@
       <w:tr>
         <w:tc>
           <w:tcPr>
-            <w:tcW w:w="3600" w:type="dxa"/>
-            <w:tcBorders>
-              <w:top w:val="single" w:sz="6" w:space="0" w:color="B0BEC5"/>
-              <w:left w:val="single" w:sz="6" w:space="0" w:color="B0BEC5"/>
-              <w:bottom w:val="single" w:sz="6" w:space="0" w:color="B0BEC5"/>
-              <w:right w:val="single" w:sz="6" w:space="0" w:color="B0BEC5"/>
-            </w:tcBorders>
-            <w:shd w:val="clear" w:color="auto" w:fill="auto"/>
-            <w:tcMar>
-              <w:top w:w="90" w:type="dxa"/>
-              <w:left w:w="195" w:type="dxa"/>
-              <w:bottom w:w="90" w:type="dxa"/>
-              <w:right w:w="195" w:type="dxa"/>
-            </w:tcMar>
-            <w:vAlign w:val="center"/>
-            <w:hideMark/>
+            <w:tcW w:w="2866" w:type="dxa"/>
           </w:tcPr>
           <w:p>
-            <w:r>
+            <w:pPr>
+              <w:jc w:val="center"/>
+              <w:rPr>
+                <w:b/>
+                <w:bCs/>
+              </w:rPr>
+            </w:pPr>
+            <w:r>
+              <w:rPr>
+                <w:b/>
+                <w:bCs/>
+              </w:rPr>
               <w:t>Cross Cluster Search</w:t>
             </w:r>
           </w:p>
         </w:tc>
         <w:tc>
           <w:tcPr>
-            <w:tcW w:w="1980" w:type="dxa"/>
-            <w:tcBorders>
-              <w:top w:val="single" w:sz="6" w:space="0" w:color="B0BEC5"/>
-              <w:left w:val="single" w:sz="6" w:space="0" w:color="B0BEC5"/>
-              <w:bottom w:val="single" w:sz="6" w:space="0" w:color="B0BEC5"/>
-              <w:right w:val="single" w:sz="6" w:space="0" w:color="B0BEC5"/>
-            </w:tcBorders>
-            <w:shd w:val="clear" w:color="auto" w:fill="auto"/>
-            <w:tcMar>
-              <w:top w:w="90" w:type="dxa"/>
-              <w:left w:w="195" w:type="dxa"/>
-              <w:bottom w:w="90" w:type="dxa"/>
-              <w:right w:w="195" w:type="dxa"/>
-            </w:tcMar>
-            <w:vAlign w:val="center"/>
-            <w:hideMark/>
+            <w:tcW w:w="3197" w:type="dxa"/>
           </w:tcPr>
           <w:p>
+            <w:pPr>
+              <w:jc w:val="center"/>
+            </w:pPr>
             <w:r>
               <w:t>Available</w:t>
             </w:r>
@@ -6706,26 +6859,14 @@
         </w:tc>
         <w:tc>
           <w:tcPr>
-            <w:tcW w:w="14355" w:type="dxa"/>
-            <w:tcBorders>
-              <w:top w:val="single" w:sz="6" w:space="0" w:color="B0BEC5"/>
-              <w:left w:val="single" w:sz="6" w:space="0" w:color="B0BEC5"/>
-              <w:bottom w:val="single" w:sz="6" w:space="0" w:color="B0BEC5"/>
-              <w:right w:val="single" w:sz="6" w:space="0" w:color="B0BEC5"/>
-            </w:tcBorders>
-            <w:shd w:val="clear" w:color="auto" w:fill="auto"/>
-            <w:tcMar>
-              <w:top w:w="90" w:type="dxa"/>
-              <w:left w:w="195" w:type="dxa"/>
-              <w:bottom w:w="90" w:type="dxa"/>
-              <w:right w:w="195" w:type="dxa"/>
-            </w:tcMar>
-            <w:vAlign w:val="center"/>
-            <w:hideMark/>
+            <w:tcW w:w="3287" w:type="dxa"/>
           </w:tcPr>
           <w:p>
-            <w:r>
-              <w:t>A</w:t>
+            <w:pPr>
+              <w:jc w:val="center"/>
+            </w:pPr>
+            <w:r>
+              <w:t>NA</w:t>
             </w:r>
           </w:p>
         </w:tc>
@@ -6733,50 +6874,33 @@
       <w:tr>
         <w:tc>
           <w:tcPr>
-            <w:tcW w:w="3600" w:type="dxa"/>
-            <w:tcBorders>
-              <w:top w:val="single" w:sz="6" w:space="0" w:color="B0BEC5"/>
-              <w:left w:val="single" w:sz="6" w:space="0" w:color="B0BEC5"/>
-              <w:bottom w:val="single" w:sz="6" w:space="0" w:color="B0BEC5"/>
-              <w:right w:val="single" w:sz="6" w:space="0" w:color="B0BEC5"/>
-            </w:tcBorders>
-            <w:shd w:val="clear" w:color="auto" w:fill="auto"/>
-            <w:tcMar>
-              <w:top w:w="90" w:type="dxa"/>
-              <w:left w:w="195" w:type="dxa"/>
-              <w:bottom w:w="90" w:type="dxa"/>
-              <w:right w:w="195" w:type="dxa"/>
-            </w:tcMar>
-            <w:vAlign w:val="center"/>
-            <w:hideMark/>
+            <w:tcW w:w="2866" w:type="dxa"/>
           </w:tcPr>
           <w:p>
-            <w:r>
-              <w:lastRenderedPageBreak/>
+            <w:pPr>
+              <w:jc w:val="center"/>
+              <w:rPr>
+                <w:b/>
+                <w:bCs/>
+              </w:rPr>
+            </w:pPr>
+            <w:r>
+              <w:rPr>
+                <w:b/>
+                <w:bCs/>
+              </w:rPr>
               <w:t>Priority 1 Response Time</w:t>
             </w:r>
           </w:p>
         </w:tc>
         <w:tc>
           <w:tcPr>
-            <w:tcW w:w="1980" w:type="dxa"/>
-            <w:tcBorders>
-              <w:top w:val="single" w:sz="6" w:space="0" w:color="B0BEC5"/>
-              <w:left w:val="single" w:sz="6" w:space="0" w:color="B0BEC5"/>
-              <w:bottom w:val="single" w:sz="6" w:space="0" w:color="B0BEC5"/>
-              <w:right w:val="single" w:sz="6" w:space="0" w:color="B0BEC5"/>
-            </w:tcBorders>
-            <w:shd w:val="clear" w:color="auto" w:fill="auto"/>
-            <w:tcMar>
-              <w:top w:w="90" w:type="dxa"/>
-              <w:left w:w="195" w:type="dxa"/>
-              <w:bottom w:w="90" w:type="dxa"/>
-              <w:right w:w="195" w:type="dxa"/>
-            </w:tcMar>
-            <w:vAlign w:val="center"/>
-            <w:hideMark/>
+            <w:tcW w:w="3197" w:type="dxa"/>
           </w:tcPr>
           <w:p>
+            <w:pPr>
+              <w:jc w:val="center"/>
+            </w:pPr>
             <w:r>
               <w:t>15 minutes</w:t>
             </w:r>
@@ -6784,24 +6908,12 @@
         </w:tc>
         <w:tc>
           <w:tcPr>
-            <w:tcW w:w="14355" w:type="dxa"/>
-            <w:tcBorders>
-              <w:top w:val="single" w:sz="6" w:space="0" w:color="B0BEC5"/>
-              <w:left w:val="single" w:sz="6" w:space="0" w:color="B0BEC5"/>
-              <w:bottom w:val="single" w:sz="6" w:space="0" w:color="B0BEC5"/>
-              <w:right w:val="single" w:sz="6" w:space="0" w:color="B0BEC5"/>
-            </w:tcBorders>
-            <w:shd w:val="clear" w:color="auto" w:fill="auto"/>
-            <w:tcMar>
-              <w:top w:w="90" w:type="dxa"/>
-              <w:left w:w="195" w:type="dxa"/>
-              <w:bottom w:w="90" w:type="dxa"/>
-              <w:right w:w="195" w:type="dxa"/>
-            </w:tcMar>
-            <w:vAlign w:val="center"/>
-            <w:hideMark/>
+            <w:tcW w:w="3287" w:type="dxa"/>
           </w:tcPr>
           <w:p>
+            <w:pPr>
+              <w:jc w:val="center"/>
+            </w:pPr>
             <w:r>
               <w:t>30 minutes</w:t>
             </w:r>
@@ -6862,6 +6974,7 @@
         </w:numPr>
       </w:pPr>
       <w:r>
+        <w:lastRenderedPageBreak/>
         <w:t>Deployment options:</w:t>
       </w:r>
     </w:p>
@@ -6939,7 +7052,31 @@
     </w:p>
     <w:p>
       <w:r>
-        <w:t>Is it ram based? ((3 prod nodes * 16 gb ram) + (1 dev node * 16 gb ram) = 64 gb of RAM)</w:t>
+        <w:t xml:space="preserve">Is it ram based? ((3 prod nodes * 16 </w:t>
+      </w:r>
+      <w:proofErr w:type="spellStart"/>
+      <w:r>
+        <w:t>gb</w:t>
+      </w:r>
+      <w:proofErr w:type="spellEnd"/>
+      <w:r>
+        <w:t xml:space="preserve"> ram) + (1 dev node * 16 </w:t>
+      </w:r>
+      <w:proofErr w:type="spellStart"/>
+      <w:r>
+        <w:t>gb</w:t>
+      </w:r>
+      <w:proofErr w:type="spellEnd"/>
+      <w:r>
+        <w:t xml:space="preserve"> ram) = 64 </w:t>
+      </w:r>
+      <w:proofErr w:type="spellStart"/>
+      <w:r>
+        <w:t>gb</w:t>
+      </w:r>
+      <w:proofErr w:type="spellEnd"/>
+      <w:r>
+        <w:t xml:space="preserve"> of RAM)</w:t>
       </w:r>
     </w:p>
     <w:p>
@@ -6949,7 +7086,39 @@
     </w:p>
     <w:p>
       <w:r>
-        <w:t>I could see us scaling up to more RAM for this, say like the most we would go for our Phase 2 implementation would be ((3 prod nodes * 64 gb ram) + (1 dev node * 16 gb ram) = 208 gb of RAM)</w:t>
+        <w:t xml:space="preserve">I could see us scaling </w:t>
+      </w:r>
+      <w:proofErr w:type="gramStart"/>
+      <w:r>
+        <w:t>up to</w:t>
+      </w:r>
+      <w:proofErr w:type="gramEnd"/>
+      <w:r>
+        <w:t xml:space="preserve"> more RAM for this, say like the most we would go for our Phase 2 implementation would be ((3 prod nodes * 64 </w:t>
+      </w:r>
+      <w:proofErr w:type="spellStart"/>
+      <w:r>
+        <w:t>gb</w:t>
+      </w:r>
+      <w:proofErr w:type="spellEnd"/>
+      <w:r>
+        <w:t xml:space="preserve"> ram) + (1 dev node * 16 </w:t>
+      </w:r>
+      <w:proofErr w:type="spellStart"/>
+      <w:r>
+        <w:t>gb</w:t>
+      </w:r>
+      <w:proofErr w:type="spellEnd"/>
+      <w:r>
+        <w:t xml:space="preserve"> ram) = 208 </w:t>
+      </w:r>
+      <w:proofErr w:type="spellStart"/>
+      <w:r>
+        <w:t>gb</w:t>
+      </w:r>
+      <w:proofErr w:type="spellEnd"/>
+      <w:r>
+        <w:t xml:space="preserve"> of RAM)</w:t>
       </w:r>
     </w:p>
     <w:p>
@@ -6959,7 +7128,15 @@
     </w:p>
     <w:p>
       <w:r>
-        <w:t>What’s included in the pricing model? I understand there are some features that don’t exists in the basic version that I currently use. What does the service level contract look like? Does it come with consultation hours?</w:t>
+        <w:t xml:space="preserve">What’s included in the pricing model? I understand there are some features that don’t </w:t>
+      </w:r>
+      <w:proofErr w:type="gramStart"/>
+      <w:r>
+        <w:t>exists</w:t>
+      </w:r>
+      <w:proofErr w:type="gramEnd"/>
+      <w:r>
+        <w:t xml:space="preserve"> in the basic version that I currently use. What does the service level contract look like? Does it come with consultation hours?</w:t>
       </w:r>
     </w:p>
     <w:p>
@@ -6969,7 +7146,6 @@
     </w:p>
     <w:p>
       <w:r>
-        <w:lastRenderedPageBreak/>
         <w:t> </w:t>
       </w:r>
     </w:p>
@@ -7009,6 +7185,7 @@
           <w:b/>
           <w:bCs/>
         </w:rPr>
+        <w:lastRenderedPageBreak/>
         <w:t>Simon Lidwell</w:t>
       </w:r>
     </w:p>
@@ -7045,7 +7222,15 @@
     </w:p>
     <w:p>
       <w:r>
-        <w:t>2000 Centerpoint Parkway</w:t>
+        <w:t xml:space="preserve">2000 </w:t>
+      </w:r>
+      <w:proofErr w:type="spellStart"/>
+      <w:r>
+        <w:t>Centerpoint</w:t>
+      </w:r>
+      <w:proofErr w:type="spellEnd"/>
+      <w:r>
+        <w:t xml:space="preserve"> Parkway</w:t>
       </w:r>
     </w:p>
     <w:p>
@@ -7179,7 +7364,23 @@
     </w:p>
     <w:p>
       <w:r>
-        <w:t>I ran the numbers and the licenses will land you at $28,800 MSRP for the sizing we discussed. </w:t>
+        <w:t xml:space="preserve">I ran the </w:t>
+      </w:r>
+      <w:proofErr w:type="gramStart"/>
+      <w:r>
+        <w:t>numbers</w:t>
+      </w:r>
+      <w:proofErr w:type="gramEnd"/>
+      <w:r>
+        <w:t xml:space="preserve"> and the licenses will land you at $28,800 MSRP for the </w:t>
+      </w:r>
+      <w:proofErr w:type="gramStart"/>
+      <w:r>
+        <w:t>sizing</w:t>
+      </w:r>
+      <w:proofErr w:type="gramEnd"/>
+      <w:r>
+        <w:t xml:space="preserve"> we discussed. </w:t>
       </w:r>
       <w:r>
         <w:drawing>
@@ -7239,42 +7440,42 @@
     </w:p>
     <w:p>
       <w:r>
+        <w:t>Let me know your thoughts and how we can help. </w:t>
+      </w:r>
+    </w:p>
+    <w:p>
+      <w:r>
+        <w:t> </w:t>
+      </w:r>
+    </w:p>
+    <w:p>
+      <w:r>
+        <w:t> </w:t>
+      </w:r>
+    </w:p>
+    <w:p>
+      <w:r>
+        <w:t>Thanks, </w:t>
+      </w:r>
+    </w:p>
+    <w:p>
+      <w:r>
+        <w:t>Kaitlyn </w:t>
+      </w:r>
+    </w:p>
+    <w:p/>
+    <w:p>
+      <w:pPr>
+        <w:pStyle w:val="Heading4"/>
+      </w:pPr>
+      <w:r>
+        <w:t>Appendix J: Snowflake Pricing Estimates</w:t>
+      </w:r>
+    </w:p>
+    <w:p/>
+    <w:p>
+      <w:r>
         <w:lastRenderedPageBreak/>
-        <w:t>Let me know your thoughts and how we can help. </w:t>
-      </w:r>
-    </w:p>
-    <w:p>
-      <w:r>
-        <w:t> </w:t>
-      </w:r>
-    </w:p>
-    <w:p>
-      <w:r>
-        <w:t> </w:t>
-      </w:r>
-    </w:p>
-    <w:p>
-      <w:r>
-        <w:t>Thanks, </w:t>
-      </w:r>
-    </w:p>
-    <w:p>
-      <w:r>
-        <w:t>Kaitlyn </w:t>
-      </w:r>
-    </w:p>
-    <w:p/>
-    <w:p>
-      <w:pPr>
-        <w:pStyle w:val="Heading4"/>
-      </w:pPr>
-      <w:r>
-        <w:t>Appendix J: Snowflake Pricing Estimates</w:t>
-      </w:r>
-    </w:p>
-    <w:p/>
-    <w:p>
-      <w:r>
         <w:t xml:space="preserve">Credit Consumption Table: </w:t>
       </w:r>
       <w:hyperlink r:id="rId33" w:history="1">
@@ -7367,10 +7568,25 @@
     <w:p/>
     <w:p>
       <w:r>
-        <w:t>Monthly Storage Cost ($120) + Monthly Credit Cost ($3,840) = $3,960/month</w:t>
-      </w:r>
-    </w:p>
-    <w:p>
+        <w:t xml:space="preserve">Estimated </w:t>
+      </w:r>
+      <w:r>
+        <w:t>Monthly Storage Cost ($120) +</w:t>
+      </w:r>
+      <w:r>
+        <w:t xml:space="preserve"> Estimated</w:t>
+      </w:r>
+      <w:r>
+        <w:t xml:space="preserve"> Monthly Credit Cost ($3,840) = $3,960/month</w:t>
+      </w:r>
+    </w:p>
+    <w:p>
+      <w:r>
+        <w:rPr>
+          <w:highlight w:val="yellow"/>
+        </w:rPr>
+        <w:t xml:space="preserve">Estimated </w:t>
+      </w:r>
       <w:r>
         <w:rPr>
           <w:highlight w:val="yellow"/>
@@ -7431,7 +7647,71 @@
       </w:r>
     </w:p>
   </w:comment>
-  <w:comment w:id="27" w:author="slidwell" w:date="2024-11-24T20:20:00Z" w:initials="SL">
+  <w:comment w:id="19" w:author="slidwell" w:date="2024-11-26T02:59:00Z" w:initials="SL">
+    <w:p>
+      <w:pPr>
+        <w:pStyle w:val="CommentText"/>
+      </w:pPr>
+      <w:r>
+        <w:rPr>
+          <w:rStyle w:val="CommentReference"/>
+        </w:rPr>
+        <w:annotationRef/>
+      </w:r>
+      <w:r>
+        <w:t>Get the documentdbs.xlsx for this</w:t>
+      </w:r>
+    </w:p>
+  </w:comment>
+  <w:comment w:id="22" w:author="slidwell" w:date="2024-11-26T02:54:00Z" w:initials="SL">
+    <w:p>
+      <w:pPr>
+        <w:pStyle w:val="CommentText"/>
+      </w:pPr>
+      <w:r>
+        <w:rPr>
+          <w:rStyle w:val="CommentReference"/>
+        </w:rPr>
+        <w:annotationRef/>
+      </w:r>
+      <w:r>
+        <w:t>Need to clean up</w:t>
+      </w:r>
+    </w:p>
+  </w:comment>
+  <w:comment w:id="26" w:author="slidwell" w:date="2024-11-26T02:56:00Z" w:initials="SL">
+    <w:p>
+      <w:pPr>
+        <w:pStyle w:val="CommentText"/>
+      </w:pPr>
+      <w:r>
+        <w:rPr>
+          <w:rStyle w:val="CommentReference"/>
+        </w:rPr>
+        <w:annotationRef/>
+      </w:r>
+      <w:r>
+        <w:t>Clean this up too</w:t>
+      </w:r>
+    </w:p>
+  </w:comment>
+  <w:comment w:id="28" w:author="slidwell" w:date="2024-11-26T02:57:00Z" w:initials="SL">
+    <w:p>
+      <w:pPr>
+        <w:pStyle w:val="CommentText"/>
+      </w:pPr>
+      <w:r>
+        <w:rPr>
+          <w:rStyle w:val="CommentReference"/>
+        </w:rPr>
+        <w:annotationRef/>
+      </w:r>
+      <w:r>
+        <w:t>Clean this up as well</w:t>
+      </w:r>
+    </w:p>
+  </w:comment>
+  <w:comment w:id="32" w:author="slidwell" w:date="2024-11-24T20:20:00Z" w:initials="SL">
     <w:p>
       <w:pPr>
         <w:pStyle w:val="CommentText"/>
@@ -7454,6 +7734,10 @@
 <w15:commentsEx xmlns:wpc="http://schemas.microsoft.com/office/word/2010/wordprocessingCanvas" xmlns:cx="http://schemas.microsoft.com/office/drawing/2014/chartex" xmlns:cx1="http://schemas.microsoft.com/office/drawing/2015/9/8/chartex" xmlns:cx2="http://schemas.microsoft.com/office/drawing/2015/10/21/chartex" xmlns:cx3="http://schemas.microsoft.com/office/drawing/2016/5/9/chartex" xmlns:cx4="http://schemas.microsoft.com/office/drawing/2016/5/10/chartex" xmlns:cx5="http://schemas.microsoft.com/office/drawing/2016/5/11/chartex" xmlns:cx6="http://schemas.microsoft.com/office/drawing/2016/5/12/chartex" xmlns:cx7="http://schemas.microsoft.com/office/drawing/2016/5/13/chartex" xmlns:cx8="http://schemas.microsoft.com/office/drawing/2016/5/14/chartex" xmlns:mc="http://schemas.openxmlformats.org/markup-compatibility/2006" xmlns:aink="http://schemas.microsoft.com/office/drawing/2016/ink" xmlns:am3d="http://schemas.microsoft.com/office/drawing/2017/model3d" xmlns:o="urn:schemas-microsoft-com:office:office" xmlns:oel="http://schemas.microsoft.com/office/2019/extlst" xmlns:r="http://schemas.openxmlformats.org/officeDocument/2006/relationships" xmlns:m="http://schemas.openxmlformats.org/officeDocument/2006/math" xmlns:v="urn:schemas-microsoft-com:vml" xmlns:wp14="http://schemas.microsoft.com/office/word/2010/wordprocessingDrawing" xmlns:wp="http://schemas.openxmlformats.org/drawingml/2006/wordprocessingDrawing" xmlns:w10="urn:schemas-microsoft-com:office:word" xmlns:w="http://schemas.openxmlformats.org/wordprocessingml/2006/main" xmlns:w14="http://schemas.microsoft.com/office/word/2010/wordml" xmlns:w15="http://schemas.microsoft.com/office/word/2012/wordml" xmlns:w16cex="http://schemas.microsoft.com/office/word/2018/wordml/cex" xmlns:w16cid="http://schemas.microsoft.com/office/word/2016/wordml/cid" xmlns:w16="http://schemas.microsoft.com/office/word/2018/wordml" xmlns:w16du="http://schemas.microsoft.com/office/word/2023/wordml/word16du" xmlns:w16sdtdh="http://schemas.microsoft.com/office/word/2020/wordml/sdtdatahash" xmlns:w16se="http://schemas.microsoft.com/office/word/2015/wordml/symex" xmlns:wpg="http://schemas.microsoft.com/office/word/2010/wordprocessingGroup" xmlns:wpi="http://schemas.microsoft.com/office/word/2010/wordprocessingInk" xmlns:wne="http://schemas.microsoft.com/office/word/2006/wordml" xmlns:wps="http://schemas.microsoft.com/office/word/2010/wordprocessingShape" mc:Ignorable="w14 w15 w16se w16cid w16 w16cex w16sdtdh w16du wp14">
   <w15:commentEx w15:paraId="40A80AAD" w15:done="0"/>
   <w15:commentEx w15:paraId="613FDF5D" w15:done="0"/>
+  <w15:commentEx w15:paraId="62EAF81D" w15:done="0"/>
+  <w15:commentEx w15:paraId="41659390" w15:done="0"/>
+  <w15:commentEx w15:paraId="726AD8E2" w15:done="0"/>
+  <w15:commentEx w15:paraId="11943212" w15:done="0"/>
   <w15:commentEx w15:paraId="7EAA0B40" w15:done="0"/>
 </w15:commentsEx>
 </file>
@@ -7462,6 +7746,10 @@
 <w16cex:commentsExtensible xmlns:wpc="http://schemas.microsoft.com/office/word/2010/wordprocessingCanvas" xmlns:cx="http://schemas.microsoft.com/office/drawing/2014/chartex" xmlns:cx1="http://schemas.microsoft.com/office/drawing/2015/9/8/chartex" xmlns:cx2="http://schemas.microsoft.com/office/drawing/2015/10/21/chartex" xmlns:cx3="http://schemas.microsoft.com/office/drawing/2016/5/9/chartex" xmlns:cx4="http://schemas.microsoft.com/office/drawing/2016/5/10/chartex" xmlns:cx5="http://schemas.microsoft.com/office/drawing/2016/5/11/chartex" xmlns:cx6="http://schemas.microsoft.com/office/drawing/2016/5/12/chartex" xmlns:cx7="http://schemas.microsoft.com/office/drawing/2016/5/13/chartex" xmlns:cx8="http://schemas.microsoft.com/office/drawing/2016/5/14/chartex" xmlns:cr="http://schemas.microsoft.com/office/comments/2020/reactions" xmlns:mc="http://schemas.openxmlformats.org/markup-compatibility/2006" xmlns:aink="http://schemas.microsoft.com/office/drawing/2016/ink" xmlns:am3d="http://schemas.microsoft.com/office/drawing/2017/model3d" xmlns:o="urn:schemas-microsoft-com:office:office" xmlns:oel="http://schemas.microsoft.com/office/2019/extlst" xmlns:r="http://schemas.openxmlformats.org/officeDocument/2006/relationships" xmlns:m="http://schemas.openxmlformats.org/officeDocument/2006/math" xmlns:v="urn:schemas-microsoft-com:vml" xmlns:wp14="http://schemas.microsoft.com/office/word/2010/wordprocessingDrawing" xmlns:wp="http://schemas.openxmlformats.org/drawingml/2006/wordprocessingDrawing" xmlns:w10="urn:schemas-microsoft-com:office:word" xmlns:w="http://schemas.openxmlformats.org/wordprocessingml/2006/main" xmlns:w14="http://schemas.microsoft.com/office/word/2010/wordml" xmlns:w15="http://schemas.microsoft.com/office/word/2012/wordml" xmlns:w16cex="http://schemas.microsoft.com/office/word/2018/wordml/cex" xmlns:w16cid="http://schemas.microsoft.com/office/word/2016/wordml/cid" xmlns:w16="http://schemas.microsoft.com/office/word/2018/wordml" xmlns:w16du="http://schemas.microsoft.com/office/word/2023/wordml/word16du" xmlns:w16sdtdh="http://schemas.microsoft.com/office/word/2020/wordml/sdtdatahash" xmlns:w16se="http://schemas.microsoft.com/office/word/2015/wordml/symex" xmlns:wpg="http://schemas.microsoft.com/office/word/2010/wordprocessingGroup" xmlns:wpi="http://schemas.microsoft.com/office/word/2010/wordprocessingInk" xmlns:wne="http://schemas.microsoft.com/office/word/2006/wordml" xmlns:wps="http://schemas.microsoft.com/office/word/2010/wordprocessingShape" mc:Ignorable="w14 w15 w16se w16cid w16 w16cex w16sdtdh cr w16du wp14">
   <w16cex:commentExtensible w16cex:durableId="74260AC6" w16cex:dateUtc="2024-11-26T07:32:00Z"/>
   <w16cex:commentExtensible w16cex:durableId="0DAE12FB" w16cex:dateUtc="2024-11-26T07:12:00Z"/>
+  <w16cex:commentExtensible w16cex:durableId="5CD6A294" w16cex:dateUtc="2024-11-26T07:59:00Z"/>
+  <w16cex:commentExtensible w16cex:durableId="1FFE12E8" w16cex:dateUtc="2024-11-26T07:54:00Z"/>
+  <w16cex:commentExtensible w16cex:durableId="70DC8946" w16cex:dateUtc="2024-11-26T07:56:00Z"/>
+  <w16cex:commentExtensible w16cex:durableId="3DC57E1C" w16cex:dateUtc="2024-11-26T07:57:00Z"/>
   <w16cex:commentExtensible w16cex:durableId="3C8B8E73" w16cex:dateUtc="2024-11-25T01:20:00Z"/>
 </w16cex:commentsExtensible>
 </file>
@@ -7470,6 +7758,10 @@
 <w16cid:commentsIds xmlns:wpc="http://schemas.microsoft.com/office/word/2010/wordprocessingCanvas" xmlns:cx="http://schemas.microsoft.com/office/drawing/2014/chartex" xmlns:cx1="http://schemas.microsoft.com/office/drawing/2015/9/8/chartex" xmlns:cx2="http://schemas.microsoft.com/office/drawing/2015/10/21/chartex" xmlns:cx3="http://schemas.microsoft.com/office/drawing/2016/5/9/chartex" xmlns:cx4="http://schemas.microsoft.com/office/drawing/2016/5/10/chartex" xmlns:cx5="http://schemas.microsoft.com/office/drawing/2016/5/11/chartex" xmlns:cx6="http://schemas.microsoft.com/office/drawing/2016/5/12/chartex" xmlns:cx7="http://schemas.microsoft.com/office/drawing/2016/5/13/chartex" xmlns:cx8="http://schemas.microsoft.com/office/drawing/2016/5/14/chartex" xmlns:mc="http://schemas.openxmlformats.org/markup-compatibility/2006" xmlns:aink="http://schemas.microsoft.com/office/drawing/2016/ink" xmlns:am3d="http://schemas.microsoft.com/office/drawing/2017/model3d" xmlns:o="urn:schemas-microsoft-com:office:office" xmlns:oel="http://schemas.microsoft.com/office/2019/extlst" xmlns:r="http://schemas.openxmlformats.org/officeDocument/2006/relationships" xmlns:m="http://schemas.openxmlformats.org/officeDocument/2006/math" xmlns:v="urn:schemas-microsoft-com:vml" xmlns:wp14="http://schemas.microsoft.com/office/word/2010/wordprocessingDrawing" xmlns:wp="http://schemas.openxmlformats.org/drawingml/2006/wordprocessingDrawing" xmlns:w10="urn:schemas-microsoft-com:office:word" xmlns:w="http://schemas.openxmlformats.org/wordprocessingml/2006/main" xmlns:w14="http://schemas.microsoft.com/office/word/2010/wordml" xmlns:w15="http://schemas.microsoft.com/office/word/2012/wordml" xmlns:w16cex="http://schemas.microsoft.com/office/word/2018/wordml/cex" xmlns:w16cid="http://schemas.microsoft.com/office/word/2016/wordml/cid" xmlns:w16="http://schemas.microsoft.com/office/word/2018/wordml" xmlns:w16du="http://schemas.microsoft.com/office/word/2023/wordml/word16du" xmlns:w16sdtdh="http://schemas.microsoft.com/office/word/2020/wordml/sdtdatahash" xmlns:w16se="http://schemas.microsoft.com/office/word/2015/wordml/symex" xmlns:wpg="http://schemas.microsoft.com/office/word/2010/wordprocessingGroup" xmlns:wpi="http://schemas.microsoft.com/office/word/2010/wordprocessingInk" xmlns:wne="http://schemas.microsoft.com/office/word/2006/wordml" xmlns:wps="http://schemas.microsoft.com/office/word/2010/wordprocessingShape" mc:Ignorable="w14 w15 w16se w16cid w16 w16cex w16sdtdh w16du wp14">
   <w16cid:commentId w16cid:paraId="40A80AAD" w16cid:durableId="74260AC6"/>
   <w16cid:commentId w16cid:paraId="613FDF5D" w16cid:durableId="0DAE12FB"/>
+  <w16cid:commentId w16cid:paraId="62EAF81D" w16cid:durableId="5CD6A294"/>
+  <w16cid:commentId w16cid:paraId="41659390" w16cid:durableId="1FFE12E8"/>
+  <w16cid:commentId w16cid:paraId="726AD8E2" w16cid:durableId="70DC8946"/>
+  <w16cid:commentId w16cid:paraId="11943212" w16cid:durableId="3DC57E1C"/>
   <w16cid:commentId w16cid:paraId="7EAA0B40" w16cid:durableId="3C8B8E73"/>
 </w16cid:commentsIds>
 </file>
@@ -10497,7 +10789,7 @@
 <file path=customXml/item1.xml><?xml version="1.0" encoding="utf-8"?>
 <CoverPageProperties xmlns="http://schemas.microsoft.com/office/2006/coverPageProps">
   <PublishDate>2024</PublishDate>
-  <Abstract/>
+  <Abstract>Williams International, a leading aerospace manufacturer in small turbine engines, is undertaking a critical digital transformation of their business to remain competitive in a rapidly evolving industry. This project investigates the implementation of an internal data platform to address inefficiencies in handling structured, semi-structured, and unstructured data. As well as, eliminating siloed data, legacy formats, and governance challenges. This report highlights the viability of a custom data lake tailored to Williams’ needs, determined through consultation with vendors and independent research. Overall emphasizing innovation, operational efficiency, and ITAR compliance as key drivers for success.  </Abstract>
   <CompanyAddress>slidwell@oakland.edu</CompanyAddress>
   <CompanyPhone/>
   <CompanyFax/>

</xml_diff>

<commit_message>
Completed a significant portion of the report, time to start working on the POC for real
</commit_message>
<xml_diff>
--- a/docs/Lidwell - Final Report.docx
+++ b/docs/Lidwell - Final Report.docx
@@ -276,7 +276,7 @@
               </mc:Choice>
               <mc:Fallback>
                 <w:pict>
-                  <v:group w14:anchorId="7D2BAE5A" id="Group 157" o:spid="_x0000_s1026" style="position:absolute;margin-left:0;margin-top:0;width:8in;height:95.7pt;z-index:251662336;mso-width-percent:941;mso-height-percent:121;mso-top-percent:23;mso-position-horizontal:center;mso-position-horizontal-relative:page;mso-position-vertical-relative:page;mso-width-percent:941;mso-height-percent:121;mso-top-percent:23" coordorigin="" coordsize="73152,12161" o:gfxdata="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">
+                  <v:group w14:anchorId="2F4E99A7" id="Group 157" o:spid="_x0000_s1026" style="position:absolute;margin-left:0;margin-top:0;width:8in;height:95.7pt;z-index:251662336;mso-width-percent:941;mso-height-percent:121;mso-top-percent:23;mso-position-horizontal:center;mso-position-horizontal-relative:page;mso-position-vertical-relative:page;mso-width-percent:941;mso-height-percent:121;mso-top-percent:23" coordorigin="" coordsize="73152,12161" o:gfxdata="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">
                     <v:shape id="Rectangle 51" o:spid="_x0000_s1027" style="position:absolute;width:73152;height:11303;visibility:visible;mso-wrap-style:square;v-text-anchor:middle" coordsize="7312660,1129665" o:gfxdata="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" path="m,l7312660,r,1129665l3619500,733425,,1091565,,xe" fillcolor="#156082 [3204]" stroked="f" strokeweight="1pt">
                       <v:stroke joinstyle="miter"/>
                       <v:path arrowok="t" o:connecttype="custom" o:connectlocs="0,0;7315200,0;7315200,1130373;3620757,733885;0,1092249;0,0" o:connectangles="0,0,0,0,0,0"/>
@@ -642,31 +642,7 @@
                                         <w:sz w:val="20"/>
                                         <w:szCs w:val="20"/>
                                       </w:rPr>
-                                      <w:t xml:space="preserve">Williams International, a leading aerospace manufacturer in small turbine engines, is undertaking a critical digital transformation of their business to remain competitive in a rapidly evolving industry. This project investigates the implementation of an internal data platform to address inefficiencies in handling structured, semi-structured, and unstructured data. As well as, eliminating siloed data, legacy formats, and governance challenges. This report highlights the </w:t>
-                                    </w:r>
-                                    <w:r>
-                                      <w:rPr>
-                                        <w:color w:val="595959" w:themeColor="text1" w:themeTint="A6"/>
-                                        <w:sz w:val="20"/>
-                                        <w:szCs w:val="20"/>
-                                      </w:rPr>
-                                      <w:t>viability</w:t>
-                                    </w:r>
-                                    <w:r>
-                                      <w:rPr>
-                                        <w:color w:val="595959" w:themeColor="text1" w:themeTint="A6"/>
-                                        <w:sz w:val="20"/>
-                                        <w:szCs w:val="20"/>
-                                      </w:rPr>
-                                      <w:t xml:space="preserve"> of a custom data lake tailored to Williams’ needs, determined </w:t>
-                                    </w:r>
-                                    <w:r>
-                                      <w:rPr>
-                                        <w:color w:val="595959" w:themeColor="text1" w:themeTint="A6"/>
-                                        <w:sz w:val="20"/>
-                                        <w:szCs w:val="20"/>
-                                      </w:rPr>
-                                      <w:t>t</w:t>
+                                      <w:t>Williams International, a leading aerospace manufacturer in small turbine engines, is undertaking a critical digital transformation of their business to remain competitive in a rapidly evolving industry. This project investigates the implementation of an internal data platform to address inefficiencies in handling structured, semi-structured, and unstructured data. As well as, eliminating siloed data, legacy formats, and governance challenges. This report highlights the viability of a custom data lake tailored to Williams’ needs, determined t</w:t>
                                     </w:r>
                                     <w:r>
                                       <w:rPr>
@@ -777,31 +753,7 @@
                                   <w:sz w:val="20"/>
                                   <w:szCs w:val="20"/>
                                 </w:rPr>
-                                <w:t xml:space="preserve">Williams International, a leading aerospace manufacturer in small turbine engines, is undertaking a critical digital transformation of their business to remain competitive in a rapidly evolving industry. This project investigates the implementation of an internal data platform to address inefficiencies in handling structured, semi-structured, and unstructured data. As well as, eliminating siloed data, legacy formats, and governance challenges. This report highlights the </w:t>
-                              </w:r>
-                              <w:r>
-                                <w:rPr>
-                                  <w:color w:val="595959" w:themeColor="text1" w:themeTint="A6"/>
-                                  <w:sz w:val="20"/>
-                                  <w:szCs w:val="20"/>
-                                </w:rPr>
-                                <w:t>viability</w:t>
-                              </w:r>
-                              <w:r>
-                                <w:rPr>
-                                  <w:color w:val="595959" w:themeColor="text1" w:themeTint="A6"/>
-                                  <w:sz w:val="20"/>
-                                  <w:szCs w:val="20"/>
-                                </w:rPr>
-                                <w:t xml:space="preserve"> of a custom data lake tailored to Williams’ needs, determined </w:t>
-                              </w:r>
-                              <w:r>
-                                <w:rPr>
-                                  <w:color w:val="595959" w:themeColor="text1" w:themeTint="A6"/>
-                                  <w:sz w:val="20"/>
-                                  <w:szCs w:val="20"/>
-                                </w:rPr>
-                                <w:t>t</w:t>
+                                <w:t>Williams International, a leading aerospace manufacturer in small turbine engines, is undertaking a critical digital transformation of their business to remain competitive in a rapidly evolving industry. This project investigates the implementation of an internal data platform to address inefficiencies in handling structured, semi-structured, and unstructured data. As well as, eliminating siloed data, legacy formats, and governance challenges. This report highlights the viability of a custom data lake tailored to Williams’ needs, determined t</w:t>
                               </w:r>
                               <w:r>
                                 <w:rPr>
@@ -1168,7 +1120,7 @@
           <w:r>
             <w:fldChar w:fldCharType="separate"/>
           </w:r>
-          <w:hyperlink w:anchor="_Toc183482278" w:history="1">
+          <w:hyperlink w:anchor="_Toc183644540" w:history="1">
             <w:r>
               <w:rPr>
                 <w:rStyle w:val="Hyperlink"/>
@@ -1195,7 +1147,7 @@
                 <w:noProof/>
                 <w:webHidden/>
               </w:rPr>
-              <w:instrText xml:space="preserve"> PAGEREF _Toc183482278 \h </w:instrText>
+              <w:instrText xml:space="preserve"> PAGEREF _Toc183644540 \h </w:instrText>
             </w:r>
             <w:r>
               <w:rPr>
@@ -1239,7 +1191,7 @@
               <w:szCs w:val="24"/>
             </w:rPr>
           </w:pPr>
-          <w:hyperlink w:anchor="_Toc183482279" w:history="1">
+          <w:hyperlink w:anchor="_Toc183644541" w:history="1">
             <w:r>
               <w:rPr>
                 <w:rStyle w:val="Hyperlink"/>
@@ -1266,7 +1218,7 @@
                 <w:noProof/>
                 <w:webHidden/>
               </w:rPr>
-              <w:instrText xml:space="preserve"> PAGEREF _Toc183482279 \h </w:instrText>
+              <w:instrText xml:space="preserve"> PAGEREF _Toc183644541 \h </w:instrText>
             </w:r>
             <w:r>
               <w:rPr>
@@ -1310,7 +1262,7 @@
               <w:szCs w:val="24"/>
             </w:rPr>
           </w:pPr>
-          <w:hyperlink w:anchor="_Toc183482280" w:history="1">
+          <w:hyperlink w:anchor="_Toc183644542" w:history="1">
             <w:r>
               <w:rPr>
                 <w:rStyle w:val="Hyperlink"/>
@@ -1337,7 +1289,7 @@
                 <w:noProof/>
                 <w:webHidden/>
               </w:rPr>
-              <w:instrText xml:space="preserve"> PAGEREF _Toc183482280 \h </w:instrText>
+              <w:instrText xml:space="preserve"> PAGEREF _Toc183644542 \h </w:instrText>
             </w:r>
             <w:r>
               <w:rPr>
@@ -1381,7 +1333,7 @@
               <w:szCs w:val="24"/>
             </w:rPr>
           </w:pPr>
-          <w:hyperlink w:anchor="_Toc183482281" w:history="1">
+          <w:hyperlink w:anchor="_Toc183644543" w:history="1">
             <w:r>
               <w:rPr>
                 <w:rStyle w:val="Hyperlink"/>
@@ -1408,7 +1360,7 @@
                 <w:noProof/>
                 <w:webHidden/>
               </w:rPr>
-              <w:instrText xml:space="preserve"> PAGEREF _Toc183482281 \h </w:instrText>
+              <w:instrText xml:space="preserve"> PAGEREF _Toc183644543 \h </w:instrText>
             </w:r>
             <w:r>
               <w:rPr>
@@ -1452,7 +1404,7 @@
               <w:szCs w:val="24"/>
             </w:rPr>
           </w:pPr>
-          <w:hyperlink w:anchor="_Toc183482282" w:history="1">
+          <w:hyperlink w:anchor="_Toc183644544" w:history="1">
             <w:r>
               <w:rPr>
                 <w:rStyle w:val="Hyperlink"/>
@@ -1479,7 +1431,7 @@
                 <w:noProof/>
                 <w:webHidden/>
               </w:rPr>
-              <w:instrText xml:space="preserve"> PAGEREF _Toc183482282 \h </w:instrText>
+              <w:instrText xml:space="preserve"> PAGEREF _Toc183644544 \h </w:instrText>
             </w:r>
             <w:r>
               <w:rPr>
@@ -1523,7 +1475,7 @@
               <w:szCs w:val="24"/>
             </w:rPr>
           </w:pPr>
-          <w:hyperlink w:anchor="_Toc183482283" w:history="1">
+          <w:hyperlink w:anchor="_Toc183644545" w:history="1">
             <w:r>
               <w:rPr>
                 <w:rStyle w:val="Hyperlink"/>
@@ -1550,7 +1502,7 @@
                 <w:noProof/>
                 <w:webHidden/>
               </w:rPr>
-              <w:instrText xml:space="preserve"> PAGEREF _Toc183482283 \h </w:instrText>
+              <w:instrText xml:space="preserve"> PAGEREF _Toc183644545 \h </w:instrText>
             </w:r>
             <w:r>
               <w:rPr>
@@ -1594,7 +1546,7 @@
               <w:szCs w:val="24"/>
             </w:rPr>
           </w:pPr>
-          <w:hyperlink w:anchor="_Toc183482284" w:history="1">
+          <w:hyperlink w:anchor="_Toc183644546" w:history="1">
             <w:r>
               <w:rPr>
                 <w:rStyle w:val="Hyperlink"/>
@@ -1621,7 +1573,7 @@
                 <w:noProof/>
                 <w:webHidden/>
               </w:rPr>
-              <w:instrText xml:space="preserve"> PAGEREF _Toc183482284 \h </w:instrText>
+              <w:instrText xml:space="preserve"> PAGEREF _Toc183644546 \h </w:instrText>
             </w:r>
             <w:r>
               <w:rPr>
@@ -1665,7 +1617,7 @@
               <w:szCs w:val="24"/>
             </w:rPr>
           </w:pPr>
-          <w:hyperlink w:anchor="_Toc183482285" w:history="1">
+          <w:hyperlink w:anchor="_Toc183644547" w:history="1">
             <w:r>
               <w:rPr>
                 <w:rStyle w:val="Hyperlink"/>
@@ -1692,7 +1644,7 @@
                 <w:noProof/>
                 <w:webHidden/>
               </w:rPr>
-              <w:instrText xml:space="preserve"> PAGEREF _Toc183482285 \h </w:instrText>
+              <w:instrText xml:space="preserve"> PAGEREF _Toc183644547 \h </w:instrText>
             </w:r>
             <w:r>
               <w:rPr>
@@ -1736,7 +1688,7 @@
               <w:szCs w:val="24"/>
             </w:rPr>
           </w:pPr>
-          <w:hyperlink w:anchor="_Toc183482286" w:history="1">
+          <w:hyperlink w:anchor="_Toc183644548" w:history="1">
             <w:r>
               <w:rPr>
                 <w:rStyle w:val="Hyperlink"/>
@@ -1763,7 +1715,7 @@
                 <w:noProof/>
                 <w:webHidden/>
               </w:rPr>
-              <w:instrText xml:space="preserve"> PAGEREF _Toc183482286 \h </w:instrText>
+              <w:instrText xml:space="preserve"> PAGEREF _Toc183644548 \h </w:instrText>
             </w:r>
             <w:r>
               <w:rPr>
@@ -1807,7 +1759,7 @@
               <w:szCs w:val="24"/>
             </w:rPr>
           </w:pPr>
-          <w:hyperlink w:anchor="_Toc183482287" w:history="1">
+          <w:hyperlink w:anchor="_Toc183644549" w:history="1">
             <w:r>
               <w:rPr>
                 <w:rStyle w:val="Hyperlink"/>
@@ -1834,7 +1786,7 @@
                 <w:noProof/>
                 <w:webHidden/>
               </w:rPr>
-              <w:instrText xml:space="preserve"> PAGEREF _Toc183482287 \h </w:instrText>
+              <w:instrText xml:space="preserve"> PAGEREF _Toc183644549 \h </w:instrText>
             </w:r>
             <w:r>
               <w:rPr>
@@ -1878,7 +1830,7 @@
               <w:szCs w:val="24"/>
             </w:rPr>
           </w:pPr>
-          <w:hyperlink w:anchor="_Toc183482288" w:history="1">
+          <w:hyperlink w:anchor="_Toc183644550" w:history="1">
             <w:r>
               <w:rPr>
                 <w:rStyle w:val="Hyperlink"/>
@@ -1905,7 +1857,7 @@
                 <w:noProof/>
                 <w:webHidden/>
               </w:rPr>
-              <w:instrText xml:space="preserve"> PAGEREF _Toc183482288 \h </w:instrText>
+              <w:instrText xml:space="preserve"> PAGEREF _Toc183644550 \h </w:instrText>
             </w:r>
             <w:r>
               <w:rPr>
@@ -1949,7 +1901,7 @@
               <w:szCs w:val="24"/>
             </w:rPr>
           </w:pPr>
-          <w:hyperlink w:anchor="_Toc183482289" w:history="1">
+          <w:hyperlink w:anchor="_Toc183644551" w:history="1">
             <w:r>
               <w:rPr>
                 <w:rStyle w:val="Hyperlink"/>
@@ -1976,7 +1928,7 @@
                 <w:noProof/>
                 <w:webHidden/>
               </w:rPr>
-              <w:instrText xml:space="preserve"> PAGEREF _Toc183482289 \h </w:instrText>
+              <w:instrText xml:space="preserve"> PAGEREF _Toc183644551 \h </w:instrText>
             </w:r>
             <w:r>
               <w:rPr>
@@ -2020,7 +1972,7 @@
               <w:szCs w:val="24"/>
             </w:rPr>
           </w:pPr>
-          <w:hyperlink w:anchor="_Toc183482290" w:history="1">
+          <w:hyperlink w:anchor="_Toc183644552" w:history="1">
             <w:r>
               <w:rPr>
                 <w:rStyle w:val="Hyperlink"/>
@@ -2047,7 +1999,7 @@
                 <w:noProof/>
                 <w:webHidden/>
               </w:rPr>
-              <w:instrText xml:space="preserve"> PAGEREF _Toc183482290 \h </w:instrText>
+              <w:instrText xml:space="preserve"> PAGEREF _Toc183644552 \h </w:instrText>
             </w:r>
             <w:r>
               <w:rPr>
@@ -2091,7 +2043,7 @@
               <w:szCs w:val="24"/>
             </w:rPr>
           </w:pPr>
-          <w:hyperlink w:anchor="_Toc183482291" w:history="1">
+          <w:hyperlink w:anchor="_Toc183644553" w:history="1">
             <w:r>
               <w:rPr>
                 <w:rStyle w:val="Hyperlink"/>
@@ -2118,7 +2070,7 @@
                 <w:noProof/>
                 <w:webHidden/>
               </w:rPr>
-              <w:instrText xml:space="preserve"> PAGEREF _Toc183482291 \h </w:instrText>
+              <w:instrText xml:space="preserve"> PAGEREF _Toc183644553 \h </w:instrText>
             </w:r>
             <w:r>
               <w:rPr>
@@ -2162,7 +2114,7 @@
               <w:szCs w:val="24"/>
             </w:rPr>
           </w:pPr>
-          <w:hyperlink w:anchor="_Toc183482292" w:history="1">
+          <w:hyperlink w:anchor="_Toc183644554" w:history="1">
             <w:r>
               <w:rPr>
                 <w:rStyle w:val="Hyperlink"/>
@@ -2189,7 +2141,7 @@
                 <w:noProof/>
                 <w:webHidden/>
               </w:rPr>
-              <w:instrText xml:space="preserve"> PAGEREF _Toc183482292 \h </w:instrText>
+              <w:instrText xml:space="preserve"> PAGEREF _Toc183644554 \h </w:instrText>
             </w:r>
             <w:r>
               <w:rPr>
@@ -2233,7 +2185,7 @@
               <w:szCs w:val="24"/>
             </w:rPr>
           </w:pPr>
-          <w:hyperlink w:anchor="_Toc183482293" w:history="1">
+          <w:hyperlink w:anchor="_Toc183644555" w:history="1">
             <w:r>
               <w:rPr>
                 <w:rStyle w:val="Hyperlink"/>
@@ -2260,7 +2212,7 @@
                 <w:noProof/>
                 <w:webHidden/>
               </w:rPr>
-              <w:instrText xml:space="preserve"> PAGEREF _Toc183482293 \h </w:instrText>
+              <w:instrText xml:space="preserve"> PAGEREF _Toc183644555 \h </w:instrText>
             </w:r>
             <w:r>
               <w:rPr>
@@ -2304,7 +2256,7 @@
               <w:szCs w:val="24"/>
             </w:rPr>
           </w:pPr>
-          <w:hyperlink w:anchor="_Toc183482294" w:history="1">
+          <w:hyperlink w:anchor="_Toc183644556" w:history="1">
             <w:r>
               <w:rPr>
                 <w:rStyle w:val="Hyperlink"/>
@@ -2331,7 +2283,7 @@
                 <w:noProof/>
                 <w:webHidden/>
               </w:rPr>
-              <w:instrText xml:space="preserve"> PAGEREF _Toc183482294 \h </w:instrText>
+              <w:instrText xml:space="preserve"> PAGEREF _Toc183644556 \h </w:instrText>
             </w:r>
             <w:r>
               <w:rPr>
@@ -2352,6 +2304,219 @@
                 <w:webHidden/>
               </w:rPr>
               <w:t>5</w:t>
+            </w:r>
+            <w:r>
+              <w:rPr>
+                <w:noProof/>
+                <w:webHidden/>
+              </w:rPr>
+              <w:fldChar w:fldCharType="end"/>
+            </w:r>
+          </w:hyperlink>
+        </w:p>
+        <w:p>
+          <w:pPr>
+            <w:pStyle w:val="TOC2"/>
+            <w:tabs>
+              <w:tab w:val="right" w:leader="dot" w:pos="9350"/>
+            </w:tabs>
+            <w:rPr>
+              <w:rFonts w:eastAsiaTheme="minorEastAsia"/>
+              <w:noProof/>
+              <w:sz w:val="24"/>
+              <w:szCs w:val="24"/>
+            </w:rPr>
+          </w:pPr>
+          <w:hyperlink w:anchor="_Toc183644557" w:history="1">
+            <w:r>
+              <w:rPr>
+                <w:rStyle w:val="Hyperlink"/>
+                <w:noProof/>
+              </w:rPr>
+              <w:t>Feasibility Analysis</w:t>
+            </w:r>
+            <w:r>
+              <w:rPr>
+                <w:noProof/>
+                <w:webHidden/>
+              </w:rPr>
+              <w:tab/>
+            </w:r>
+            <w:r>
+              <w:rPr>
+                <w:noProof/>
+                <w:webHidden/>
+              </w:rPr>
+              <w:fldChar w:fldCharType="begin"/>
+            </w:r>
+            <w:r>
+              <w:rPr>
+                <w:noProof/>
+                <w:webHidden/>
+              </w:rPr>
+              <w:instrText xml:space="preserve"> PAGEREF _Toc183644557 \h </w:instrText>
+            </w:r>
+            <w:r>
+              <w:rPr>
+                <w:noProof/>
+                <w:webHidden/>
+              </w:rPr>
+            </w:r>
+            <w:r>
+              <w:rPr>
+                <w:noProof/>
+                <w:webHidden/>
+              </w:rPr>
+              <w:fldChar w:fldCharType="separate"/>
+            </w:r>
+            <w:r>
+              <w:rPr>
+                <w:noProof/>
+                <w:webHidden/>
+              </w:rPr>
+              <w:t>6</w:t>
+            </w:r>
+            <w:r>
+              <w:rPr>
+                <w:noProof/>
+                <w:webHidden/>
+              </w:rPr>
+              <w:fldChar w:fldCharType="end"/>
+            </w:r>
+          </w:hyperlink>
+        </w:p>
+        <w:p>
+          <w:pPr>
+            <w:pStyle w:val="TOC3"/>
+            <w:tabs>
+              <w:tab w:val="right" w:leader="dot" w:pos="9350"/>
+            </w:tabs>
+            <w:rPr>
+              <w:rFonts w:eastAsiaTheme="minorEastAsia"/>
+              <w:noProof/>
+              <w:sz w:val="24"/>
+              <w:szCs w:val="24"/>
+            </w:rPr>
+          </w:pPr>
+          <w:hyperlink w:anchor="_Toc183644558" w:history="1">
+            <w:r>
+              <w:rPr>
+                <w:rStyle w:val="Hyperlink"/>
+                <w:noProof/>
+              </w:rPr>
+              <w:t>Storage Cost</w:t>
+            </w:r>
+            <w:r>
+              <w:rPr>
+                <w:noProof/>
+                <w:webHidden/>
+              </w:rPr>
+              <w:tab/>
+            </w:r>
+            <w:r>
+              <w:rPr>
+                <w:noProof/>
+                <w:webHidden/>
+              </w:rPr>
+              <w:fldChar w:fldCharType="begin"/>
+            </w:r>
+            <w:r>
+              <w:rPr>
+                <w:noProof/>
+                <w:webHidden/>
+              </w:rPr>
+              <w:instrText xml:space="preserve"> PAGEREF _Toc183644558 \h </w:instrText>
+            </w:r>
+            <w:r>
+              <w:rPr>
+                <w:noProof/>
+                <w:webHidden/>
+              </w:rPr>
+            </w:r>
+            <w:r>
+              <w:rPr>
+                <w:noProof/>
+                <w:webHidden/>
+              </w:rPr>
+              <w:fldChar w:fldCharType="separate"/>
+            </w:r>
+            <w:r>
+              <w:rPr>
+                <w:noProof/>
+                <w:webHidden/>
+              </w:rPr>
+              <w:t>6</w:t>
+            </w:r>
+            <w:r>
+              <w:rPr>
+                <w:noProof/>
+                <w:webHidden/>
+              </w:rPr>
+              <w:fldChar w:fldCharType="end"/>
+            </w:r>
+          </w:hyperlink>
+        </w:p>
+        <w:p>
+          <w:pPr>
+            <w:pStyle w:val="TOC3"/>
+            <w:tabs>
+              <w:tab w:val="right" w:leader="dot" w:pos="9350"/>
+            </w:tabs>
+            <w:rPr>
+              <w:rFonts w:eastAsiaTheme="minorEastAsia"/>
+              <w:noProof/>
+              <w:sz w:val="24"/>
+              <w:szCs w:val="24"/>
+            </w:rPr>
+          </w:pPr>
+          <w:hyperlink w:anchor="_Toc183644559" w:history="1">
+            <w:r>
+              <w:rPr>
+                <w:rStyle w:val="Hyperlink"/>
+                <w:noProof/>
+              </w:rPr>
+              <w:t>Project Management Strategy</w:t>
+            </w:r>
+            <w:r>
+              <w:rPr>
+                <w:noProof/>
+                <w:webHidden/>
+              </w:rPr>
+              <w:tab/>
+            </w:r>
+            <w:r>
+              <w:rPr>
+                <w:noProof/>
+                <w:webHidden/>
+              </w:rPr>
+              <w:fldChar w:fldCharType="begin"/>
+            </w:r>
+            <w:r>
+              <w:rPr>
+                <w:noProof/>
+                <w:webHidden/>
+              </w:rPr>
+              <w:instrText xml:space="preserve"> PAGEREF _Toc183644559 \h </w:instrText>
+            </w:r>
+            <w:r>
+              <w:rPr>
+                <w:noProof/>
+                <w:webHidden/>
+              </w:rPr>
+            </w:r>
+            <w:r>
+              <w:rPr>
+                <w:noProof/>
+                <w:webHidden/>
+              </w:rPr>
+              <w:fldChar w:fldCharType="separate"/>
+            </w:r>
+            <w:r>
+              <w:rPr>
+                <w:noProof/>
+                <w:webHidden/>
+              </w:rPr>
+              <w:t>6</w:t>
             </w:r>
             <w:r>
               <w:rPr>
@@ -2375,7 +2540,7 @@
               <w:szCs w:val="24"/>
             </w:rPr>
           </w:pPr>
-          <w:hyperlink w:anchor="_Toc183482295" w:history="1">
+          <w:hyperlink w:anchor="_Toc183644560" w:history="1">
             <w:r>
               <w:rPr>
                 <w:rStyle w:val="Hyperlink"/>
@@ -2402,7 +2567,7 @@
                 <w:noProof/>
                 <w:webHidden/>
               </w:rPr>
-              <w:instrText xml:space="preserve"> PAGEREF _Toc183482295 \h </w:instrText>
+              <w:instrText xml:space="preserve"> PAGEREF _Toc183644560 \h </w:instrText>
             </w:r>
             <w:r>
               <w:rPr>
@@ -2422,7 +2587,7 @@
                 <w:noProof/>
                 <w:webHidden/>
               </w:rPr>
-              <w:t>6</w:t>
+              <w:t>7</w:t>
             </w:r>
             <w:r>
               <w:rPr>
@@ -2446,7 +2611,7 @@
               <w:szCs w:val="24"/>
             </w:rPr>
           </w:pPr>
-          <w:hyperlink w:anchor="_Toc183482296" w:history="1">
+          <w:hyperlink w:anchor="_Toc183644561" w:history="1">
             <w:r>
               <w:rPr>
                 <w:rStyle w:val="Hyperlink"/>
@@ -2473,7 +2638,7 @@
                 <w:noProof/>
                 <w:webHidden/>
               </w:rPr>
-              <w:instrText xml:space="preserve"> PAGEREF _Toc183482296 \h </w:instrText>
+              <w:instrText xml:space="preserve"> PAGEREF _Toc183644561 \h </w:instrText>
             </w:r>
             <w:r>
               <w:rPr>
@@ -2493,7 +2658,7 @@
                 <w:noProof/>
                 <w:webHidden/>
               </w:rPr>
-              <w:t>6</w:t>
+              <w:t>7</w:t>
             </w:r>
             <w:r>
               <w:rPr>
@@ -2517,7 +2682,7 @@
               <w:szCs w:val="24"/>
             </w:rPr>
           </w:pPr>
-          <w:hyperlink w:anchor="_Toc183482297" w:history="1">
+          <w:hyperlink w:anchor="_Toc183644562" w:history="1">
             <w:r>
               <w:rPr>
                 <w:rStyle w:val="Hyperlink"/>
@@ -2544,7 +2709,7 @@
                 <w:noProof/>
                 <w:webHidden/>
               </w:rPr>
-              <w:instrText xml:space="preserve"> PAGEREF _Toc183482297 \h </w:instrText>
+              <w:instrText xml:space="preserve"> PAGEREF _Toc183644562 \h </w:instrText>
             </w:r>
             <w:r>
               <w:rPr>
@@ -2564,7 +2729,7 @@
                 <w:noProof/>
                 <w:webHidden/>
               </w:rPr>
-              <w:t>6</w:t>
+              <w:t>7</w:t>
             </w:r>
             <w:r>
               <w:rPr>
@@ -2588,7 +2753,7 @@
               <w:szCs w:val="24"/>
             </w:rPr>
           </w:pPr>
-          <w:hyperlink w:anchor="_Toc183482298" w:history="1">
+          <w:hyperlink w:anchor="_Toc183644563" w:history="1">
             <w:r>
               <w:rPr>
                 <w:rStyle w:val="Hyperlink"/>
@@ -2615,7 +2780,7 @@
                 <w:noProof/>
                 <w:webHidden/>
               </w:rPr>
-              <w:instrText xml:space="preserve"> PAGEREF _Toc183482298 \h </w:instrText>
+              <w:instrText xml:space="preserve"> PAGEREF _Toc183644563 \h </w:instrText>
             </w:r>
             <w:r>
               <w:rPr>
@@ -2635,7 +2800,7 @@
                 <w:noProof/>
                 <w:webHidden/>
               </w:rPr>
-              <w:t>7</w:t>
+              <w:t>8</w:t>
             </w:r>
             <w:r>
               <w:rPr>
@@ -2659,7 +2824,7 @@
               <w:szCs w:val="24"/>
             </w:rPr>
           </w:pPr>
-          <w:hyperlink w:anchor="_Toc183482299" w:history="1">
+          <w:hyperlink w:anchor="_Toc183644564" w:history="1">
             <w:r>
               <w:rPr>
                 <w:rStyle w:val="Hyperlink"/>
@@ -2686,7 +2851,7 @@
                 <w:noProof/>
                 <w:webHidden/>
               </w:rPr>
-              <w:instrText xml:space="preserve"> PAGEREF _Toc183482299 \h </w:instrText>
+              <w:instrText xml:space="preserve"> PAGEREF _Toc183644564 \h </w:instrText>
             </w:r>
             <w:r>
               <w:rPr>
@@ -2706,7 +2871,7 @@
                 <w:noProof/>
                 <w:webHidden/>
               </w:rPr>
-              <w:t>7</w:t>
+              <w:t>8</w:t>
             </w:r>
             <w:r>
               <w:rPr>
@@ -2730,7 +2895,7 @@
               <w:szCs w:val="24"/>
             </w:rPr>
           </w:pPr>
-          <w:hyperlink w:anchor="_Toc183482300" w:history="1">
+          <w:hyperlink w:anchor="_Toc183644565" w:history="1">
             <w:r>
               <w:rPr>
                 <w:rStyle w:val="Hyperlink"/>
@@ -2757,7 +2922,7 @@
                 <w:noProof/>
                 <w:webHidden/>
               </w:rPr>
-              <w:instrText xml:space="preserve"> PAGEREF _Toc183482300 \h </w:instrText>
+              <w:instrText xml:space="preserve"> PAGEREF _Toc183644565 \h </w:instrText>
             </w:r>
             <w:r>
               <w:rPr>
@@ -2777,7 +2942,7 @@
                 <w:noProof/>
                 <w:webHidden/>
               </w:rPr>
-              <w:t>7</w:t>
+              <w:t>8</w:t>
             </w:r>
             <w:r>
               <w:rPr>
@@ -2801,7 +2966,7 @@
               <w:szCs w:val="24"/>
             </w:rPr>
           </w:pPr>
-          <w:hyperlink w:anchor="_Toc183482301" w:history="1">
+          <w:hyperlink w:anchor="_Toc183644566" w:history="1">
             <w:r>
               <w:rPr>
                 <w:rStyle w:val="Hyperlink"/>
@@ -2828,7 +2993,7 @@
                 <w:noProof/>
                 <w:webHidden/>
               </w:rPr>
-              <w:instrText xml:space="preserve"> PAGEREF _Toc183482301 \h </w:instrText>
+              <w:instrText xml:space="preserve"> PAGEREF _Toc183644566 \h </w:instrText>
             </w:r>
             <w:r>
               <w:rPr>
@@ -2848,7 +3013,7 @@
                 <w:noProof/>
                 <w:webHidden/>
               </w:rPr>
-              <w:t>7</w:t>
+              <w:t>8</w:t>
             </w:r>
             <w:r>
               <w:rPr>
@@ -2872,7 +3037,7 @@
               <w:szCs w:val="24"/>
             </w:rPr>
           </w:pPr>
-          <w:hyperlink w:anchor="_Toc183482302" w:history="1">
+          <w:hyperlink w:anchor="_Toc183644567" w:history="1">
             <w:r>
               <w:rPr>
                 <w:rStyle w:val="Hyperlink"/>
@@ -2899,7 +3064,7 @@
                 <w:noProof/>
                 <w:webHidden/>
               </w:rPr>
-              <w:instrText xml:space="preserve"> PAGEREF _Toc183482302 \h </w:instrText>
+              <w:instrText xml:space="preserve"> PAGEREF _Toc183644567 \h </w:instrText>
             </w:r>
             <w:r>
               <w:rPr>
@@ -2919,7 +3084,7 @@
                 <w:noProof/>
                 <w:webHidden/>
               </w:rPr>
-              <w:t>8</w:t>
+              <w:t>9</w:t>
             </w:r>
             <w:r>
               <w:rPr>
@@ -2943,7 +3108,7 @@
               <w:szCs w:val="24"/>
             </w:rPr>
           </w:pPr>
-          <w:hyperlink w:anchor="_Toc183482303" w:history="1">
+          <w:hyperlink w:anchor="_Toc183644568" w:history="1">
             <w:r>
               <w:rPr>
                 <w:rStyle w:val="Hyperlink"/>
@@ -2970,7 +3135,7 @@
                 <w:noProof/>
                 <w:webHidden/>
               </w:rPr>
-              <w:instrText xml:space="preserve"> PAGEREF _Toc183482303 \h </w:instrText>
+              <w:instrText xml:space="preserve"> PAGEREF _Toc183644568 \h </w:instrText>
             </w:r>
             <w:r>
               <w:rPr>
@@ -2990,7 +3155,7 @@
                 <w:noProof/>
                 <w:webHidden/>
               </w:rPr>
-              <w:t>9</w:t>
+              <w:t>10</w:t>
             </w:r>
             <w:r>
               <w:rPr>
@@ -3048,7 +3213,7 @@
         <w:pStyle w:val="Heading1"/>
         <w:spacing w:line="240" w:lineRule="auto"/>
       </w:pPr>
-      <w:bookmarkStart w:id="0" w:name="_Toc183482278"/>
+      <w:bookmarkStart w:id="0" w:name="_Toc183644540"/>
       <w:r>
         <w:t>Organization/Industry Description</w:t>
       </w:r>
@@ -3156,12 +3321,9 @@
         <w:pStyle w:val="Heading1"/>
         <w:spacing w:line="240" w:lineRule="auto"/>
       </w:pPr>
-      <w:bookmarkStart w:id="1" w:name="_Toc183482279"/>
-      <w:r>
-        <w:t xml:space="preserve">Current State of </w:t>
-      </w:r>
-      <w:r>
-        <w:t>Resources</w:t>
+      <w:bookmarkStart w:id="1" w:name="_Toc183644541"/>
+      <w:r>
+        <w:t>Current State of Resources</w:t>
       </w:r>
       <w:bookmarkEnd w:id="1"/>
     </w:p>
@@ -3178,7 +3340,7 @@
         <w:pStyle w:val="Heading1"/>
         <w:spacing w:line="240" w:lineRule="auto"/>
       </w:pPr>
-      <w:bookmarkStart w:id="2" w:name="_Toc183482280"/>
+      <w:bookmarkStart w:id="2" w:name="_Toc183644542"/>
       <w:r>
         <w:t>Research Question</w:t>
       </w:r>
@@ -3366,7 +3528,7 @@
         <w:pStyle w:val="Heading1"/>
         <w:spacing w:line="240" w:lineRule="auto"/>
       </w:pPr>
-      <w:bookmarkStart w:id="3" w:name="_Toc183482281"/>
+      <w:bookmarkStart w:id="3" w:name="_Toc183644543"/>
       <w:r>
         <w:t>Organizational Sponsors</w:t>
       </w:r>
@@ -3430,7 +3592,7 @@
         <w:pStyle w:val="Heading1"/>
         <w:spacing w:line="240" w:lineRule="auto"/>
       </w:pPr>
-      <w:bookmarkStart w:id="4" w:name="_Toc183482282"/>
+      <w:bookmarkStart w:id="4" w:name="_Toc183644544"/>
       <w:r>
         <w:t>Method</w:t>
       </w:r>
@@ -3441,7 +3603,7 @@
         <w:pStyle w:val="Heading2"/>
         <w:spacing w:line="240" w:lineRule="auto"/>
       </w:pPr>
-      <w:bookmarkStart w:id="5" w:name="_Toc183482283"/>
+      <w:bookmarkStart w:id="5" w:name="_Toc183644545"/>
       <w:r>
         <w:t xml:space="preserve">Understanding </w:t>
       </w:r>
@@ -3455,7 +3617,7 @@
         <w:pStyle w:val="Heading3"/>
         <w:spacing w:line="240" w:lineRule="auto"/>
       </w:pPr>
-      <w:bookmarkStart w:id="6" w:name="_Toc183482284"/>
+      <w:bookmarkStart w:id="6" w:name="_Toc183644546"/>
       <w:r>
         <w:t>What is a Data Lake?</w:t>
       </w:r>
@@ -3520,7 +3682,7 @@
         <w:pStyle w:val="Heading3"/>
         <w:spacing w:line="240" w:lineRule="auto"/>
       </w:pPr>
-      <w:bookmarkStart w:id="7" w:name="_Toc183482285"/>
+      <w:bookmarkStart w:id="7" w:name="_Toc183644547"/>
       <w:r>
         <w:t>Why not extend the current Data Warehouse?</w:t>
       </w:r>
@@ -3634,7 +3796,7 @@
         <w:pStyle w:val="Heading2"/>
         <w:spacing w:line="240" w:lineRule="auto"/>
       </w:pPr>
-      <w:bookmarkStart w:id="8" w:name="_Toc183482286"/>
+      <w:bookmarkStart w:id="8" w:name="_Toc183644548"/>
       <w:r>
         <w:t>Collecting Information</w:t>
       </w:r>
@@ -3667,7 +3829,7 @@
         <w:pStyle w:val="Heading1"/>
         <w:spacing w:line="240" w:lineRule="auto"/>
       </w:pPr>
-      <w:bookmarkStart w:id="9" w:name="_Toc183482287"/>
+      <w:bookmarkStart w:id="9" w:name="_Toc183644549"/>
       <w:r>
         <w:t>Project Deliverables</w:t>
       </w:r>
@@ -3680,7 +3842,7 @@
       <w:pPr>
         <w:pStyle w:val="Heading2"/>
       </w:pPr>
-      <w:bookmarkStart w:id="10" w:name="_Toc183482288"/>
+      <w:bookmarkStart w:id="10" w:name="_Toc183644550"/>
       <w:r>
         <w:t>Evaluation of Data Lake Potential</w:t>
       </w:r>
@@ -3690,7 +3852,7 @@
       <w:pPr>
         <w:pStyle w:val="Heading3"/>
       </w:pPr>
-      <w:bookmarkStart w:id="11" w:name="_Toc183482289"/>
+      <w:bookmarkStart w:id="11" w:name="_Toc183644551"/>
       <w:r>
         <w:t>Business Requirements</w:t>
       </w:r>
@@ -3756,7 +3918,7 @@
       <w:pPr>
         <w:pStyle w:val="Heading3"/>
       </w:pPr>
-      <w:bookmarkStart w:id="12" w:name="_Toc183482290"/>
+      <w:bookmarkStart w:id="12" w:name="_Toc183644552"/>
       <w:r>
         <w:t>Functional Requirements</w:t>
       </w:r>
@@ -3834,7 +3996,7 @@
       <w:pPr>
         <w:pStyle w:val="Heading3"/>
       </w:pPr>
-      <w:bookmarkStart w:id="13" w:name="_Toc183482291"/>
+      <w:bookmarkStart w:id="13" w:name="_Toc183644553"/>
       <w:r>
         <w:lastRenderedPageBreak/>
         <w:t>Solution 1: Elastic On-Premises Data Platform</w:t>
@@ -4004,7 +4166,7 @@
       <w:pPr>
         <w:pStyle w:val="Heading3"/>
       </w:pPr>
-      <w:bookmarkStart w:id="14" w:name="_Toc183482292"/>
+      <w:bookmarkStart w:id="14" w:name="_Toc183644554"/>
       <w:r>
         <w:t>Solution 2: Custom On-Premises Data Platform</w:t>
       </w:r>
@@ -4027,7 +4189,7 @@
       <w:pPr>
         <w:pStyle w:val="Heading3"/>
       </w:pPr>
-      <w:bookmarkStart w:id="16" w:name="_Toc183482293"/>
+      <w:bookmarkStart w:id="16" w:name="_Toc183644555"/>
       <w:r>
         <w:t>Solution 3: Snowflake Cloud Data Platform</w:t>
       </w:r>
@@ -4042,7 +4204,7 @@
       <w:pPr>
         <w:pStyle w:val="Heading2"/>
       </w:pPr>
-      <w:bookmarkStart w:id="17" w:name="_Toc183482294"/>
+      <w:bookmarkStart w:id="17" w:name="_Toc183644556"/>
       <w:r>
         <w:t>Data Exploration and Proof of Concept</w:t>
       </w:r>
@@ -4101,21 +4263,368 @@
       <w:pPr>
         <w:pStyle w:val="Heading2"/>
       </w:pPr>
-      <w:commentRangeStart w:id="19"/>
+      <w:bookmarkStart w:id="19" w:name="_Toc183644557"/>
       <w:r>
         <w:t>Feasibility Analysis</w:t>
       </w:r>
-    </w:p>
-    <w:p>
-      <w:r>
-        <w:t>We can do the data footprint / storage cost table here</w:t>
-      </w:r>
-      <w:commentRangeEnd w:id="19"/>
-      <w:r>
-        <w:rPr>
-          <w:rStyle w:val="CommentReference"/>
-        </w:rPr>
-        <w:commentReference w:id="19"/>
+      <w:bookmarkEnd w:id="19"/>
+    </w:p>
+    <w:p>
+      <w:r>
+        <w:t>The feasibility of this project hinges on the cost of bare metal and project management. Here we will take a look at the cost to store data and a project management strategy to tackle this project.</w:t>
+      </w:r>
+    </w:p>
+    <w:p>
+      <w:pPr>
+        <w:pStyle w:val="Heading3"/>
+      </w:pPr>
+      <w:bookmarkStart w:id="20" w:name="_Toc183644558"/>
+      <w:r>
+        <w:t>S</w:t>
+      </w:r>
+      <w:r>
+        <w:t>torage Cost</w:t>
+      </w:r>
+      <w:bookmarkEnd w:id="20"/>
+    </w:p>
+    <w:p>
+      <w:r>
+        <w:t>(see Appendix K for more information on storage size estimates)</w:t>
+      </w:r>
+    </w:p>
+    <w:p>
+      <w:r>
+        <w:t>Per Figure 5, there are ~160k messages</w:t>
+      </w:r>
+      <w:r>
+        <w:t xml:space="preserve"> currently</w:t>
+      </w:r>
+      <w:r>
+        <w:t xml:space="preserve"> in the workorder topic. This topic contains a multitude of workorder related items. Running statistics on this topic tells us that the average message is ~359 bytes.</w:t>
+      </w:r>
+    </w:p>
+    <w:p>
+      <w:r>
+        <w:t>(see Appendix L for more information on storage cost estimates)</w:t>
+      </w:r>
+    </w:p>
+    <w:p>
+      <w:r>
+        <w:t>This data was polled over the course of about 2 weeks (10 business days). So let us assume that we average about ~16k messages per day. If we expect a growth r</w:t>
+      </w:r>
+      <w:r>
+        <w:t xml:space="preserve">ate </w:t>
+      </w:r>
+      <w:r>
+        <w:t>of ~</w:t>
+      </w:r>
+      <w:r>
+        <w:t>25%</w:t>
+      </w:r>
+      <w:r>
+        <w:t xml:space="preserve"> per month considering this is just the start of our digital transformation, we can expect </w:t>
+      </w:r>
+      <w:proofErr w:type="gramStart"/>
+      <w:r>
+        <w:t>that</w:t>
+      </w:r>
+      <w:proofErr w:type="gramEnd"/>
+      <w:r>
+        <w:t xml:space="preserve"> over 24 </w:t>
+      </w:r>
+      <w:r>
+        <w:t>months</w:t>
+      </w:r>
+      <w:r>
+        <w:t>:</w:t>
+      </w:r>
+    </w:p>
+    <w:p>
+      <w:pPr>
+        <w:rPr>
+          <w:rFonts w:eastAsiaTheme="minorEastAsia"/>
+        </w:rPr>
+      </w:pPr>
+      <m:oMathPara>
+        <m:oMath>
+          <m:r>
+            <w:rPr>
+              <w:rFonts w:ascii="Cambria Math" w:hAnsi="Cambria Math"/>
+            </w:rPr>
+            <m:t>Total Messages per Month=Messages per day ×</m:t>
+          </m:r>
+          <m:d>
+            <m:dPr>
+              <m:ctrlPr>
+                <w:rPr>
+                  <w:rFonts w:ascii="Cambria Math" w:hAnsi="Cambria Math"/>
+                  <w:i/>
+                </w:rPr>
+              </m:ctrlPr>
+            </m:dPr>
+            <m:e>
+              <m:r>
+                <w:rPr>
+                  <w:rFonts w:ascii="Cambria Math" w:hAnsi="Cambria Math"/>
+                </w:rPr>
+                <m:t>365÷12</m:t>
+              </m:r>
+            </m:e>
+          </m:d>
+          <m:r>
+            <w:rPr>
+              <w:rFonts w:ascii="Cambria Math" w:hAnsi="Cambria Math"/>
+            </w:rPr>
+            <m:t xml:space="preserve"> days in month</m:t>
+          </m:r>
+        </m:oMath>
+      </m:oMathPara>
+    </w:p>
+    <w:p>
+      <w:pPr>
+        <w:rPr>
+          <w:rFonts w:eastAsiaTheme="minorEastAsia"/>
+        </w:rPr>
+      </w:pPr>
+      <m:oMathPara>
+        <m:oMath>
+          <m:r>
+            <w:rPr>
+              <w:rFonts w:ascii="Cambria Math" w:eastAsiaTheme="minorEastAsia" w:hAnsi="Cambria Math"/>
+            </w:rPr>
+            <m:t>Total Messages</m:t>
+          </m:r>
+          <m:r>
+            <w:rPr>
+              <w:rFonts w:ascii="Cambria Math" w:eastAsiaTheme="minorEastAsia" w:hAnsi="Cambria Math"/>
+            </w:rPr>
+            <m:t>=</m:t>
+          </m:r>
+          <m:r>
+            <w:rPr>
+              <w:rFonts w:ascii="Cambria Math" w:hAnsi="Cambria Math"/>
+            </w:rPr>
+            <m:t>Total Messages per Month</m:t>
+          </m:r>
+          <m:r>
+            <w:rPr>
+              <w:rFonts w:ascii="Cambria Math" w:eastAsiaTheme="minorEastAsia" w:hAnsi="Cambria Math"/>
+            </w:rPr>
+            <m:t xml:space="preserve"> ×</m:t>
+          </m:r>
+          <m:d>
+            <m:dPr>
+              <m:ctrlPr>
+                <w:rPr>
+                  <w:rFonts w:ascii="Cambria Math" w:eastAsiaTheme="minorEastAsia" w:hAnsi="Cambria Math"/>
+                  <w:i/>
+                </w:rPr>
+              </m:ctrlPr>
+            </m:dPr>
+            <m:e>
+              <m:f>
+                <m:fPr>
+                  <m:ctrlPr>
+                    <w:rPr>
+                      <w:rFonts w:ascii="Cambria Math" w:eastAsiaTheme="minorEastAsia" w:hAnsi="Cambria Math"/>
+                      <w:i/>
+                    </w:rPr>
+                  </m:ctrlPr>
+                </m:fPr>
+                <m:num>
+                  <m:sSup>
+                    <m:sSupPr>
+                      <m:ctrlPr>
+                        <w:rPr>
+                          <w:rFonts w:ascii="Cambria Math" w:eastAsiaTheme="minorEastAsia" w:hAnsi="Cambria Math"/>
+                          <w:i/>
+                        </w:rPr>
+                      </m:ctrlPr>
+                    </m:sSupPr>
+                    <m:e>
+                      <m:r>
+                        <w:rPr>
+                          <w:rFonts w:ascii="Cambria Math" w:eastAsiaTheme="minorEastAsia" w:hAnsi="Cambria Math"/>
+                        </w:rPr>
+                        <m:t>1.25</m:t>
+                      </m:r>
+                    </m:e>
+                    <m:sup>
+                      <m:r>
+                        <w:rPr>
+                          <w:rFonts w:ascii="Cambria Math" w:eastAsiaTheme="minorEastAsia" w:hAnsi="Cambria Math"/>
+                        </w:rPr>
+                        <m:t>24</m:t>
+                      </m:r>
+                    </m:sup>
+                  </m:sSup>
+                  <m:r>
+                    <w:rPr>
+                      <w:rFonts w:ascii="Cambria Math" w:eastAsiaTheme="minorEastAsia" w:hAnsi="Cambria Math"/>
+                    </w:rPr>
+                    <m:t>-1</m:t>
+                  </m:r>
+                </m:num>
+                <m:den>
+                  <m:r>
+                    <w:rPr>
+                      <w:rFonts w:ascii="Cambria Math" w:eastAsiaTheme="minorEastAsia" w:hAnsi="Cambria Math"/>
+                    </w:rPr>
+                    <m:t>0.25</m:t>
+                  </m:r>
+                </m:den>
+              </m:f>
+            </m:e>
+          </m:d>
+          <m:r>
+            <w:rPr>
+              <w:rFonts w:ascii="Cambria Math" w:eastAsiaTheme="minorEastAsia" w:hAnsi="Cambria Math"/>
+            </w:rPr>
+            <m:t xml:space="preserve">= </m:t>
+          </m:r>
+          <m:r>
+            <w:rPr>
+              <w:rFonts w:ascii="Cambria Math" w:eastAsiaTheme="minorEastAsia" w:hAnsi="Cambria Math"/>
+            </w:rPr>
+            <m:t>410,276,035</m:t>
+          </m:r>
+        </m:oMath>
+      </m:oMathPara>
+    </w:p>
+    <w:p>
+      <w:pPr>
+        <w:rPr>
+          <w:rFonts w:eastAsiaTheme="minorEastAsia"/>
+        </w:rPr>
+      </w:pPr>
+      <m:oMathPara>
+        <m:oMath>
+          <m:r>
+            <w:rPr>
+              <w:rFonts w:ascii="Cambria Math" w:eastAsiaTheme="minorEastAsia" w:hAnsi="Cambria Math"/>
+            </w:rPr>
+            <m:t>Total Data=Total Messages ×Average Bytes</m:t>
+          </m:r>
+          <m:r>
+            <w:rPr>
+              <w:rFonts w:ascii="Cambria Math" w:eastAsiaTheme="minorEastAsia" w:hAnsi="Cambria Math"/>
+            </w:rPr>
+            <m:t xml:space="preserve">= </m:t>
+          </m:r>
+          <m:r>
+            <w:rPr>
+              <w:rFonts w:ascii="Cambria Math" w:hAnsi="Cambria Math"/>
+            </w:rPr>
+            <m:t>147,289,096,426 bytes (147.289 gb)</m:t>
+          </m:r>
+        </m:oMath>
+      </m:oMathPara>
+    </w:p>
+    <w:p>
+      <w:pPr>
+        <w:rPr>
+          <w:rFonts w:eastAsiaTheme="minorEastAsia"/>
+        </w:rPr>
+      </w:pPr>
+      <w:r>
+        <w:rPr>
+          <w:rFonts w:eastAsiaTheme="minorEastAsia"/>
+        </w:rPr>
+        <w:t xml:space="preserve">Adding a 20% buffer, including additional overhead for the server’s operating system and other application storage, it can be safely said at least 200 </w:t>
+      </w:r>
+      <w:proofErr w:type="spellStart"/>
+      <w:r>
+        <w:rPr>
+          <w:rFonts w:eastAsiaTheme="minorEastAsia"/>
+        </w:rPr>
+        <w:t>gb</w:t>
+      </w:r>
+      <w:proofErr w:type="spellEnd"/>
+      <w:r>
+        <w:rPr>
+          <w:rFonts w:eastAsiaTheme="minorEastAsia"/>
+        </w:rPr>
+        <w:t xml:space="preserve"> are the minimum storage requirement. Reasonably, it can be expected that 1 </w:t>
+      </w:r>
+      <w:proofErr w:type="spellStart"/>
+      <w:r>
+        <w:rPr>
+          <w:rFonts w:eastAsiaTheme="minorEastAsia"/>
+        </w:rPr>
+        <w:t>gb</w:t>
+      </w:r>
+      <w:proofErr w:type="spellEnd"/>
+      <w:r>
+        <w:rPr>
+          <w:rFonts w:eastAsiaTheme="minorEastAsia"/>
+        </w:rPr>
+        <w:t xml:space="preserve"> is ~$0.9. In terms of feasibility, $180 for SSDs and wrap in other server equipment, all in for the hardware cost would be ~$1,500-$3,000.</w:t>
+      </w:r>
+      <w:r>
+        <w:rPr>
+          <w:rFonts w:eastAsiaTheme="minorEastAsia"/>
+        </w:rPr>
+        <w:t xml:space="preserve"> This estimate accounts for data growth, hardware requirements, and additional overheads to ensure smooth operation and scalability.</w:t>
+      </w:r>
+    </w:p>
+    <w:p>
+      <w:pPr>
+        <w:pStyle w:val="Heading3"/>
+      </w:pPr>
+      <w:bookmarkStart w:id="21" w:name="_Toc183644559"/>
+      <w:r>
+        <w:t>Project Management Strategy</w:t>
+      </w:r>
+      <w:bookmarkEnd w:id="21"/>
+    </w:p>
+    <w:p>
+      <w:r>
+        <w:t xml:space="preserve">For this project to succeed at Williams International, it is paramount to get data products out in front of stakeholders as early and often as possible. Communication, Simplicity, and Feedback will play a pivotal role and that’s why using the Agile Software Development Methodology, </w:t>
+      </w:r>
+      <w:proofErr w:type="gramStart"/>
+      <w:r>
+        <w:t>specially</w:t>
+      </w:r>
+      <w:proofErr w:type="gramEnd"/>
+      <w:r>
+        <w:t xml:space="preserve"> the Extreme Programming Framework will allow the team to produce higher quality software (</w:t>
+      </w:r>
+      <w:r>
+        <w:t xml:space="preserve">Extreme Programming. </w:t>
+      </w:r>
+      <w:r>
+        <w:rPr>
+          <w:lang w:val="fr-FR"/>
+        </w:rPr>
+        <w:t>(</w:t>
+      </w:r>
+      <w:proofErr w:type="spellStart"/>
+      <w:proofErr w:type="gramStart"/>
+      <w:r>
+        <w:rPr>
+          <w:lang w:val="fr-FR"/>
+        </w:rPr>
+        <w:t>n.d</w:t>
+      </w:r>
+      <w:proofErr w:type="spellEnd"/>
+      <w:r>
+        <w:rPr>
+          <w:lang w:val="fr-FR"/>
+        </w:rPr>
+        <w:t>.</w:t>
+      </w:r>
+      <w:proofErr w:type="gramEnd"/>
+      <w:r>
+        <w:rPr>
+          <w:lang w:val="fr-FR"/>
+        </w:rPr>
+        <w:t>).</w:t>
+      </w:r>
+      <w:r>
+        <w:rPr>
+          <w:lang w:val="fr-FR"/>
+        </w:rPr>
+        <w:t>)</w:t>
       </w:r>
     </w:p>
     <w:p>
@@ -4123,25 +4632,26 @@
         <w:pStyle w:val="Heading1"/>
         <w:spacing w:line="240" w:lineRule="auto"/>
       </w:pPr>
-      <w:bookmarkStart w:id="20" w:name="_Toc183482295"/>
-      <w:r>
+      <w:bookmarkStart w:id="22" w:name="_Toc183644560"/>
+      <w:r>
+        <w:lastRenderedPageBreak/>
         <w:t>Research</w:t>
       </w:r>
       <w:r>
         <w:t xml:space="preserve"> Evaluation</w:t>
       </w:r>
-      <w:bookmarkEnd w:id="20"/>
+      <w:bookmarkEnd w:id="22"/>
     </w:p>
     <w:p>
       <w:pPr>
         <w:pStyle w:val="Heading2"/>
       </w:pPr>
-      <w:bookmarkStart w:id="21" w:name="_Toc183482296"/>
-      <w:commentRangeStart w:id="22"/>
+      <w:bookmarkStart w:id="23" w:name="_Toc183644561"/>
+      <w:commentRangeStart w:id="24"/>
       <w:r>
         <w:t>Third-Place Solution</w:t>
       </w:r>
-      <w:bookmarkEnd w:id="21"/>
+      <w:bookmarkEnd w:id="23"/>
     </w:p>
     <w:p>
       <w:r>
@@ -4361,11 +4871,11 @@
       <w:pPr>
         <w:pStyle w:val="Heading2"/>
       </w:pPr>
-      <w:bookmarkStart w:id="23" w:name="_Toc183482297"/>
+      <w:bookmarkStart w:id="25" w:name="_Toc183644562"/>
       <w:r>
         <w:t>Second-Place Solution</w:t>
       </w:r>
-      <w:bookmarkEnd w:id="23"/>
+      <w:bookmarkEnd w:id="25"/>
     </w:p>
     <w:p>
       <w:r>
@@ -4381,15 +4891,7 @@
         <w:t xml:space="preserve"> for details) based on the </w:t>
       </w:r>
       <w:r>
-        <w:t xml:space="preserve">sizing </w:t>
-      </w:r>
-      <w:proofErr w:type="gramStart"/>
-      <w:r>
-        <w:t>from</w:t>
-      </w:r>
-      <w:proofErr w:type="gramEnd"/>
-      <w:r>
-        <w:t xml:space="preserve"> </w:t>
+        <w:t xml:space="preserve">sizing from </w:t>
       </w:r>
       <w:r>
         <w:t>business objectives</w:t>
@@ -4473,7 +4975,6 @@
               </w:numPr>
             </w:pPr>
             <w:r>
-              <w:lastRenderedPageBreak/>
               <w:t>Robust security and compliance features</w:t>
             </w:r>
           </w:p>
@@ -4536,7 +5037,6 @@
               </w:numPr>
             </w:pPr>
             <w:r>
-              <w:lastRenderedPageBreak/>
               <w:t>Constrained to Elastic offerings</w:t>
             </w:r>
           </w:p>
@@ -4549,7 +5049,6 @@
               </w:numPr>
             </w:pPr>
             <w:r>
-              <w:lastRenderedPageBreak/>
               <w:t xml:space="preserve">Completely on-premises, requiring </w:t>
             </w:r>
             <w:r>
@@ -4599,11 +5098,12 @@
       <w:pPr>
         <w:pStyle w:val="Heading2"/>
       </w:pPr>
-      <w:bookmarkStart w:id="24" w:name="_Toc183482298"/>
-      <w:r>
+      <w:bookmarkStart w:id="26" w:name="_Toc183644563"/>
+      <w:r>
+        <w:lastRenderedPageBreak/>
         <w:t>First-Place Solution</w:t>
       </w:r>
-      <w:bookmarkEnd w:id="24"/>
+      <w:bookmarkEnd w:id="26"/>
     </w:p>
     <w:p>
       <w:r>
@@ -4670,16 +5170,7 @@
               </w:numPr>
             </w:pPr>
             <w:r>
-              <w:t>Can be configured to m</w:t>
-            </w:r>
-            <w:r>
-              <w:t>eet</w:t>
-            </w:r>
-            <w:r>
-              <w:t xml:space="preserve"> </w:t>
-            </w:r>
-            <w:r>
-              <w:t>business requirements</w:t>
+              <w:t>Can be configured to meet business requirements</w:t>
             </w:r>
           </w:p>
           <w:p>
@@ -4691,10 +5182,7 @@
               </w:numPr>
             </w:pPr>
             <w:r>
-              <w:t>Cost</w:t>
-            </w:r>
-            <w:r>
-              <w:t xml:space="preserve"> can be reduced significantly by implementing open-source software</w:t>
+              <w:t>Cost can be reduced significantly by implementing open-source software</w:t>
             </w:r>
           </w:p>
           <w:p>
@@ -4771,19 +5259,7 @@
               </w:numPr>
             </w:pPr>
             <w:r>
-              <w:t xml:space="preserve">Manually </w:t>
-            </w:r>
-            <w:r>
-              <w:t>scale</w:t>
-            </w:r>
-            <w:r>
-              <w:t xml:space="preserve"> </w:t>
-            </w:r>
-            <w:r>
-              <w:t>resources</w:t>
-            </w:r>
-            <w:r>
-              <w:t xml:space="preserve"> independently</w:t>
+              <w:t>Manually scale resources independently</w:t>
             </w:r>
           </w:p>
           <w:p>
@@ -4823,32 +5299,24 @@
       <w:pPr>
         <w:pStyle w:val="Heading2"/>
       </w:pPr>
-      <w:bookmarkStart w:id="25" w:name="_Toc183482299"/>
-      <w:commentRangeEnd w:id="22"/>
+      <w:bookmarkStart w:id="27" w:name="_Toc183644564"/>
+      <w:commentRangeEnd w:id="24"/>
       <w:r>
         <w:rPr>
           <w:rStyle w:val="CommentReference"/>
           <w:rFonts w:asciiTheme="minorHAnsi" w:eastAsiaTheme="minorHAnsi" w:hAnsiTheme="minorHAnsi" w:cstheme="minorBidi"/>
           <w:color w:val="auto"/>
         </w:rPr>
-        <w:commentReference w:id="22"/>
-      </w:r>
-      <w:commentRangeStart w:id="26"/>
+        <w:commentReference w:id="24"/>
+      </w:r>
       <w:r>
         <w:t>Conclusion of Research Evaluation</w:t>
       </w:r>
-      <w:bookmarkEnd w:id="25"/>
-    </w:p>
-    <w:p>
-      <w:r>
-        <w:t>If Williams International wants to be a big dog in the aerospace industry, I would highly recommend that they pursue of one of the proposed solutions</w:t>
-      </w:r>
-      <w:commentRangeEnd w:id="26"/>
-      <w:r>
-        <w:rPr>
-          <w:rStyle w:val="CommentReference"/>
-        </w:rPr>
-        <w:commentReference w:id="26"/>
+      <w:bookmarkEnd w:id="27"/>
+    </w:p>
+    <w:p>
+      <w:r>
+        <w:t>Adopting a Custom On-Premises Data platform will not only resolve current inefficiencies but also establish a scalable foundation for future growth. The solution empowers Williams International to harness untapped data, facilitating advanced analytics and informed decision-making. It represents a significant step towards eliminating data silos, improving data quality, and fostering data-driven innovation.</w:t>
       </w:r>
     </w:p>
     <w:p>
@@ -4856,12 +5324,11 @@
         <w:pStyle w:val="Heading1"/>
         <w:spacing w:line="240" w:lineRule="auto"/>
       </w:pPr>
-      <w:bookmarkStart w:id="27" w:name="_Toc183482300"/>
-      <w:commentRangeStart w:id="28"/>
+      <w:bookmarkStart w:id="28" w:name="_Toc183644565"/>
       <w:r>
         <w:t>Lessons Learned</w:t>
       </w:r>
-      <w:bookmarkEnd w:id="27"/>
+      <w:bookmarkEnd w:id="28"/>
     </w:p>
     <w:p>
       <w:pPr>
@@ -4876,28 +5343,15 @@
         <w:spacing w:line="240" w:lineRule="auto"/>
       </w:pPr>
       <w:r>
-        <w:t xml:space="preserve">Data Lake is a company culture shift, not just </w:t>
-      </w:r>
-      <w:proofErr w:type="gramStart"/>
-      <w:r>
-        <w:t>implementation</w:t>
-      </w:r>
-      <w:proofErr w:type="gramEnd"/>
-      <w:r>
-        <w:t xml:space="preserve"> of new technology</w:t>
+        <w:t>Data Lake is a company culture shift, not just implementation of new technology</w:t>
       </w:r>
     </w:p>
     <w:p>
       <w:pPr>
         <w:spacing w:line="240" w:lineRule="auto"/>
       </w:pPr>
-      <w:proofErr w:type="gramStart"/>
-      <w:r>
-        <w:t>Buy</w:t>
-      </w:r>
-      <w:proofErr w:type="gramEnd"/>
-      <w:r>
-        <w:t xml:space="preserve"> in comes from the top down</w:t>
+      <w:r>
+        <w:t>Buy in comes from the top down</w:t>
       </w:r>
     </w:p>
     <w:p>
@@ -4906,13 +5360,6 @@
       </w:pPr>
       <w:r>
         <w:t>Many smaller companies are not doing much better than us</w:t>
-      </w:r>
-      <w:commentRangeEnd w:id="28"/>
-      <w:r>
-        <w:rPr>
-          <w:rStyle w:val="CommentReference"/>
-        </w:rPr>
-        <w:commentReference w:id="28"/>
       </w:r>
     </w:p>
     <w:p>
@@ -4920,7 +5367,7 @@
         <w:pStyle w:val="Heading1"/>
         <w:spacing w:line="240" w:lineRule="auto"/>
       </w:pPr>
-      <w:bookmarkStart w:id="29" w:name="_Toc183482301"/>
+      <w:bookmarkStart w:id="29" w:name="_Toc183644566"/>
       <w:r>
         <w:t>Limitations and Future Work</w:t>
       </w:r>
@@ -4951,7 +5398,7 @@
         <w:spacing w:line="240" w:lineRule="auto"/>
         <w:jc w:val="center"/>
       </w:pPr>
-      <w:bookmarkStart w:id="30" w:name="_Toc183482302"/>
+      <w:bookmarkStart w:id="30" w:name="_Toc183644567"/>
       <w:r>
         <w:lastRenderedPageBreak/>
         <w:t>References</w:t>
@@ -5128,13 +5575,8 @@
         <w:spacing w:line="240" w:lineRule="auto"/>
         <w:ind w:left="720" w:hanging="720"/>
       </w:pPr>
-      <w:proofErr w:type="spellStart"/>
-      <w:r>
-        <w:t>Sparx</w:t>
-      </w:r>
-      <w:proofErr w:type="spellEnd"/>
-      <w:r>
-        <w:t xml:space="preserve"> Systems. (n.d.). </w:t>
+      <w:r>
+        <w:t xml:space="preserve">Sparx Systems. (n.d.). </w:t>
       </w:r>
       <w:r>
         <w:rPr>
@@ -5263,6 +5705,99 @@
     <w:p>
       <w:pPr>
         <w:spacing w:line="240" w:lineRule="auto"/>
+        <w:ind w:left="720" w:hanging="720"/>
+      </w:pPr>
+      <w:proofErr w:type="spellStart"/>
+      <w:r>
+        <w:rPr>
+          <w:lang w:val="fr-FR"/>
+        </w:rPr>
+        <w:t>Extreme</w:t>
+      </w:r>
+      <w:proofErr w:type="spellEnd"/>
+      <w:r>
+        <w:rPr>
+          <w:lang w:val="fr-FR"/>
+        </w:rPr>
+        <w:t xml:space="preserve"> </w:t>
+      </w:r>
+      <w:proofErr w:type="spellStart"/>
+      <w:r>
+        <w:rPr>
+          <w:lang w:val="fr-FR"/>
+        </w:rPr>
+        <w:t>Programming</w:t>
+      </w:r>
+      <w:proofErr w:type="spellEnd"/>
+      <w:r>
+        <w:rPr>
+          <w:lang w:val="fr-FR"/>
+        </w:rPr>
+        <w:t>. (</w:t>
+      </w:r>
+      <w:proofErr w:type="spellStart"/>
+      <w:proofErr w:type="gramStart"/>
+      <w:r>
+        <w:rPr>
+          <w:lang w:val="fr-FR"/>
+        </w:rPr>
+        <w:t>n.d</w:t>
+      </w:r>
+      <w:proofErr w:type="spellEnd"/>
+      <w:r>
+        <w:rPr>
+          <w:lang w:val="fr-FR"/>
+        </w:rPr>
+        <w:t>.</w:t>
+      </w:r>
+      <w:proofErr w:type="gramEnd"/>
+      <w:r>
+        <w:rPr>
+          <w:lang w:val="fr-FR"/>
+        </w:rPr>
+        <w:t xml:space="preserve">). </w:t>
+      </w:r>
+      <w:r>
+        <w:rPr>
+          <w:i/>
+          <w:iCs/>
+          <w:lang w:val="fr-FR"/>
+        </w:rPr>
+        <w:t>Agile Alliance</w:t>
+      </w:r>
+      <w:r>
+        <w:rPr>
+          <w:lang w:val="fr-FR"/>
+        </w:rPr>
+        <w:t xml:space="preserve">. </w:t>
+      </w:r>
+      <w:r>
+        <w:t xml:space="preserve">Retrieved November 27, 2024, from </w:t>
+      </w:r>
+      <w:hyperlink r:id="rId24" w:history="1">
+        <w:r>
+          <w:rPr>
+            <w:rStyle w:val="Hyperlink"/>
+          </w:rPr>
+          <w:t>https://www.agilealliance.org/glossary/</w:t>
+        </w:r>
+        <w:r>
+          <w:rPr>
+            <w:rStyle w:val="Hyperlink"/>
+          </w:rPr>
+          <w:t>xp</w:t>
+        </w:r>
+        <w:r>
+          <w:rPr>
+            <w:rStyle w:val="Hyperlink"/>
+          </w:rPr>
+          <w:t>/</w:t>
+        </w:r>
+      </w:hyperlink>
+    </w:p>
+    <w:p>
+      <w:pPr>
+        <w:spacing w:line="240" w:lineRule="auto"/>
         <w:rPr>
           <w:rFonts w:asciiTheme="majorHAnsi" w:eastAsiaTheme="majorEastAsia" w:hAnsiTheme="majorHAnsi" w:cstheme="majorBidi"/>
           <w:color w:val="0F4761" w:themeColor="accent1" w:themeShade="BF"/>
@@ -5280,7 +5815,7 @@
         <w:spacing w:line="240" w:lineRule="auto"/>
         <w:jc w:val="center"/>
       </w:pPr>
-      <w:bookmarkStart w:id="31" w:name="_Toc183482303"/>
+      <w:bookmarkStart w:id="31" w:name="_Toc183644568"/>
       <w:r>
         <w:lastRenderedPageBreak/>
         <w:t>Appendix</w:t>
@@ -5292,10 +5827,7 @@
         <w:pStyle w:val="Heading4"/>
       </w:pPr>
       <w:r>
-        <w:t xml:space="preserve">Appendix A: </w:t>
-      </w:r>
-      <w:r>
-        <w:t>Williams International Revenue and Workforce Comparison</w:t>
+        <w:t>Appendix A: Williams International Revenue and Workforce Comparison</w:t>
       </w:r>
     </w:p>
     <w:p>
@@ -5578,23 +6110,8 @@
       <w:pPr>
         <w:pStyle w:val="Heading4"/>
       </w:pPr>
-      <w:commentRangeStart w:id="32"/>
-      <w:r>
-        <w:t xml:space="preserve">Appendix B: </w:t>
-      </w:r>
-      <w:r>
-        <w:t>Illustration of the current state of WI data platform</w:t>
-      </w:r>
-      <w:commentRangeEnd w:id="32"/>
-      <w:r>
-        <w:rPr>
-          <w:rStyle w:val="CommentReference"/>
-          <w:rFonts w:eastAsiaTheme="minorHAnsi" w:cstheme="minorBidi"/>
-          <w:i w:val="0"/>
-          <w:iCs w:val="0"/>
-          <w:color w:val="auto"/>
-        </w:rPr>
-        <w:commentReference w:id="32"/>
+      <w:r>
+        <w:t>Appendix B: Illustration of the current state of WI data platform</w:t>
       </w:r>
     </w:p>
     <w:p>
@@ -5638,7 +6155,7 @@
                     </pic:cNvPicPr>
                   </pic:nvPicPr>
                   <pic:blipFill>
-                    <a:blip r:embed="rId24" cstate="print">
+                    <a:blip r:embed="rId25" cstate="print">
                       <a:extLst>
                         <a:ext uri="{28A0092B-C50C-407E-A947-70E740481C1C}">
                           <a14:useLocalDpi xmlns:a14="http://schemas.microsoft.com/office/drawing/2010/main" val="0"/>
@@ -5670,16 +6187,25 @@
         </w:drawing>
       </w:r>
     </w:p>
+    <w:p>
+      <w:r>
+        <w:rPr>
+          <w:b/>
+          <w:bCs/>
+        </w:rPr>
+        <w:t xml:space="preserve">Note: </w:t>
+      </w:r>
+      <w:r>
+        <w:t>Currently we have three main categories to our data platform: Data Sources, Data Warehouses, and Reporting. This is an antiquated system as it relies solely on SQL, Python, and Excel (VBA). Data movement is very slow and integration is almost non-existent.</w:t>
+      </w:r>
+    </w:p>
     <w:p/>
     <w:p>
       <w:pPr>
         <w:pStyle w:val="Heading4"/>
       </w:pPr>
       <w:r>
-        <w:t xml:space="preserve">Appendix C: </w:t>
-      </w:r>
-      <w:r>
-        <w:t>Organizational hierarchy of Sponsorship</w:t>
+        <w:t>Appendix C: Organizational hierarchy of Sponsorship</w:t>
       </w:r>
     </w:p>
     <w:p>
@@ -5726,7 +6252,7 @@
                     </pic:cNvPicPr>
                   </pic:nvPicPr>
                   <pic:blipFill>
-                    <a:blip r:embed="rId25" cstate="print">
+                    <a:blip r:embed="rId26" cstate="print">
                       <a:extLst>
                         <a:ext uri="{28A0092B-C50C-407E-A947-70E740481C1C}">
                           <a14:useLocalDpi xmlns:a14="http://schemas.microsoft.com/office/drawing/2010/main" val="0"/>
@@ -5764,10 +6290,7 @@
         <w:pStyle w:val="Heading4"/>
       </w:pPr>
       <w:r>
-        <w:t xml:space="preserve">Appendix D: </w:t>
-      </w:r>
-      <w:r>
-        <w:t>Essential Elements of a Data Lake</w:t>
+        <w:t>Appendix D: Essential Elements of a Data Lake</w:t>
       </w:r>
     </w:p>
     <w:p>
@@ -5823,7 +6346,7 @@
                     </pic:cNvPicPr>
                   </pic:nvPicPr>
                   <pic:blipFill>
-                    <a:blip r:embed="rId26" cstate="print">
+                    <a:blip r:embed="rId27" cstate="print">
                       <a:extLst>
                         <a:ext uri="{28A0092B-C50C-407E-A947-70E740481C1C}">
                           <a14:useLocalDpi xmlns:a14="http://schemas.microsoft.com/office/drawing/2010/main" val="0"/>
@@ -6481,7 +7004,7 @@
                     </pic:cNvPicPr>
                   </pic:nvPicPr>
                   <pic:blipFill>
-                    <a:blip r:embed="rId27" cstate="print">
+                    <a:blip r:embed="rId28" cstate="print">
                       <a:extLst>
                         <a:ext uri="{28A0092B-C50C-407E-A947-70E740481C1C}">
                           <a14:useLocalDpi xmlns:a14="http://schemas.microsoft.com/office/drawing/2010/main" val="0"/>
@@ -6544,19 +7067,7 @@
         <w:rPr>
           <w:noProof/>
         </w:rPr>
-        <w:t>Data flows from Beats and APM Agents into Logstash or APM Server, where it is processed and sent to Elasticsearch for indexing and storage.</w:t>
-      </w:r>
-      <w:r>
-        <w:rPr>
-          <w:noProof/>
-        </w:rPr>
-        <w:t xml:space="preserve"> </w:t>
-      </w:r>
-      <w:r>
-        <w:rPr>
-          <w:noProof/>
-        </w:rPr>
-        <w:t>Once stored in Elasticsearch, data can be analyzed and visualized in Kibana, providing actionable insights for observability, enterprise search, and security use cases.</w:t>
+        <w:t>Data flows from Beats and APM Agents into Logstash or APM Server, where it is processed and sent to Elasticsearch for indexing and storage. Once stored in Elasticsearch, data can be analyzed and visualized in Kibana, providing actionable insights for observability, enterprise search, and security use cases.</w:t>
       </w:r>
     </w:p>
     <w:p>
@@ -7052,31 +7563,7 @@
     </w:p>
     <w:p>
       <w:r>
-        <w:t xml:space="preserve">Is it ram based? ((3 prod nodes * 16 </w:t>
-      </w:r>
-      <w:proofErr w:type="spellStart"/>
-      <w:r>
-        <w:t>gb</w:t>
-      </w:r>
-      <w:proofErr w:type="spellEnd"/>
-      <w:r>
-        <w:t xml:space="preserve"> ram) + (1 dev node * 16 </w:t>
-      </w:r>
-      <w:proofErr w:type="spellStart"/>
-      <w:r>
-        <w:t>gb</w:t>
-      </w:r>
-      <w:proofErr w:type="spellEnd"/>
-      <w:r>
-        <w:t xml:space="preserve"> ram) = 64 </w:t>
-      </w:r>
-      <w:proofErr w:type="spellStart"/>
-      <w:r>
-        <w:t>gb</w:t>
-      </w:r>
-      <w:proofErr w:type="spellEnd"/>
-      <w:r>
-        <w:t xml:space="preserve"> of RAM)</w:t>
+        <w:t>Is it ram based? ((3 prod nodes * 16 gb ram) + (1 dev node * 16 gb ram) = 64 gb of RAM)</w:t>
       </w:r>
     </w:p>
     <w:p>
@@ -7086,39 +7573,7 @@
     </w:p>
     <w:p>
       <w:r>
-        <w:t xml:space="preserve">I could see us scaling </w:t>
-      </w:r>
-      <w:proofErr w:type="gramStart"/>
-      <w:r>
-        <w:t>up to</w:t>
-      </w:r>
-      <w:proofErr w:type="gramEnd"/>
-      <w:r>
-        <w:t xml:space="preserve"> more RAM for this, say like the most we would go for our Phase 2 implementation would be ((3 prod nodes * 64 </w:t>
-      </w:r>
-      <w:proofErr w:type="spellStart"/>
-      <w:r>
-        <w:t>gb</w:t>
-      </w:r>
-      <w:proofErr w:type="spellEnd"/>
-      <w:r>
-        <w:t xml:space="preserve"> ram) + (1 dev node * 16 </w:t>
-      </w:r>
-      <w:proofErr w:type="spellStart"/>
-      <w:r>
-        <w:t>gb</w:t>
-      </w:r>
-      <w:proofErr w:type="spellEnd"/>
-      <w:r>
-        <w:t xml:space="preserve"> ram) = 208 </w:t>
-      </w:r>
-      <w:proofErr w:type="spellStart"/>
-      <w:r>
-        <w:t>gb</w:t>
-      </w:r>
-      <w:proofErr w:type="spellEnd"/>
-      <w:r>
-        <w:t xml:space="preserve"> of RAM)</w:t>
+        <w:t>I could see us scaling up to more RAM for this, say like the most we would go for our Phase 2 implementation would be ((3 prod nodes * 64 gb ram) + (1 dev node * 16 gb ram) = 208 gb of RAM)</w:t>
       </w:r>
     </w:p>
     <w:p>
@@ -7128,15 +7583,7 @@
     </w:p>
     <w:p>
       <w:r>
-        <w:t xml:space="preserve">What’s included in the pricing model? I understand there are some features that don’t </w:t>
-      </w:r>
-      <w:proofErr w:type="gramStart"/>
-      <w:r>
-        <w:t>exists</w:t>
-      </w:r>
-      <w:proofErr w:type="gramEnd"/>
-      <w:r>
-        <w:t xml:space="preserve"> in the basic version that I currently use. What does the service level contract look like? Does it come with consultation hours?</w:t>
+        <w:t>What’s included in the pricing model? I understand there are some features that don’t exists in the basic version that I currently use. What does the service level contract look like? Does it come with consultation hours?</w:t>
       </w:r>
     </w:p>
     <w:p>
@@ -7193,7 +7640,7 @@
       <w:r>
         <w:t>Product Vision Team – Senior Engineer | </w:t>
       </w:r>
-      <w:hyperlink r:id="rId28" w:tgtFrame="_blank" w:history="1">
+      <w:hyperlink r:id="rId29" w:tgtFrame="_blank" w:history="1">
         <w:r>
           <w:rPr>
             <w:rStyle w:val="Hyperlink"/>
@@ -7222,15 +7669,7 @@
     </w:p>
     <w:p>
       <w:r>
-        <w:t xml:space="preserve">2000 </w:t>
-      </w:r>
-      <w:proofErr w:type="spellStart"/>
-      <w:r>
-        <w:t>Centerpoint</w:t>
-      </w:r>
-      <w:proofErr w:type="spellEnd"/>
-      <w:r>
-        <w:t xml:space="preserve"> Parkway</w:t>
+        <w:t>2000 Centerpoint Parkway</w:t>
       </w:r>
     </w:p>
     <w:p>
@@ -7259,7 +7698,7 @@
       <w:r>
         <w:t> Kaitlyn D'Alessandro &lt;</w:t>
       </w:r>
-      <w:hyperlink r:id="rId29" w:tgtFrame="_blank" w:history="1">
+      <w:hyperlink r:id="rId30" w:tgtFrame="_blank" w:history="1">
         <w:r>
           <w:rPr>
             <w:rStyle w:val="Hyperlink"/>
@@ -7295,30 +7734,6 @@
       </w:r>
       <w:r>
         <w:t> Lidwell, Simon &lt;</w:t>
-      </w:r>
-      <w:hyperlink r:id="rId30" w:tgtFrame="_blank" w:history="1">
-        <w:r>
-          <w:rPr>
-            <w:rStyle w:val="Hyperlink"/>
-          </w:rPr>
-          <w:t>slidwell@williams-int.com</w:t>
-        </w:r>
-      </w:hyperlink>
-      <w:r>
-        <w:t>&gt;</w:t>
-      </w:r>
-      <w:r>
-        <w:br/>
-      </w:r>
-      <w:r>
-        <w:rPr>
-          <w:b/>
-          <w:bCs/>
-        </w:rPr>
-        <w:t>Subject:</w:t>
-      </w:r>
-      <w:r>
-        <w:t> Re: Invitation: Williams | Elastic - Sizing Connect @ Fri Nov 1, 2024 9:30am - 9:55am (CDT) (</w:t>
       </w:r>
       <w:hyperlink r:id="rId31" w:tgtFrame="_blank" w:history="1">
         <w:r>
@@ -7329,6 +7744,30 @@
         </w:r>
       </w:hyperlink>
       <w:r>
+        <w:t>&gt;</w:t>
+      </w:r>
+      <w:r>
+        <w:br/>
+      </w:r>
+      <w:r>
+        <w:rPr>
+          <w:b/>
+          <w:bCs/>
+        </w:rPr>
+        <w:t>Subject:</w:t>
+      </w:r>
+      <w:r>
+        <w:t> Re: Invitation: Williams | Elastic - Sizing Connect @ Fri Nov 1, 2024 9:30am - 9:55am (CDT) (</w:t>
+      </w:r>
+      <w:hyperlink r:id="rId32" w:tgtFrame="_blank" w:history="1">
+        <w:r>
+          <w:rPr>
+            <w:rStyle w:val="Hyperlink"/>
+          </w:rPr>
+          <w:t>slidwell@williams-int.com</w:t>
+        </w:r>
+      </w:hyperlink>
+      <w:r>
         <w:t>)</w:t>
       </w:r>
     </w:p>
@@ -7364,23 +7803,7 @@
     </w:p>
     <w:p>
       <w:r>
-        <w:t xml:space="preserve">I ran the </w:t>
-      </w:r>
-      <w:proofErr w:type="gramStart"/>
-      <w:r>
-        <w:t>numbers</w:t>
-      </w:r>
-      <w:proofErr w:type="gramEnd"/>
-      <w:r>
-        <w:t xml:space="preserve"> and the licenses will land you at $28,800 MSRP for the </w:t>
-      </w:r>
-      <w:proofErr w:type="gramStart"/>
-      <w:r>
-        <w:t>sizing</w:t>
-      </w:r>
-      <w:proofErr w:type="gramEnd"/>
-      <w:r>
-        <w:t xml:space="preserve"> we discussed. </w:t>
+        <w:t>I ran the numbers and the licenses will land you at $28,800 MSRP for the sizing we discussed. </w:t>
       </w:r>
       <w:r>
         <w:drawing>
@@ -7401,7 +7824,7 @@
                     </pic:cNvPicPr>
                   </pic:nvPicPr>
                   <pic:blipFill>
-                    <a:blip r:embed="rId32">
+                    <a:blip r:embed="rId33">
                       <a:extLst>
                         <a:ext uri="{28A0092B-C50C-407E-A947-70E740481C1C}">
                           <a14:useLocalDpi xmlns:a14="http://schemas.microsoft.com/office/drawing/2010/main" val="0"/>
@@ -7478,7 +7901,7 @@
         <w:lastRenderedPageBreak/>
         <w:t xml:space="preserve">Credit Consumption Table: </w:t>
       </w:r>
-      <w:hyperlink r:id="rId33" w:history="1">
+      <w:hyperlink r:id="rId34" w:history="1">
         <w:r>
           <w:rPr>
             <w:rStyle w:val="Hyperlink"/>
@@ -7491,7 +7914,7 @@
       <w:r>
         <w:t xml:space="preserve">Pricing Options: </w:t>
       </w:r>
-      <w:hyperlink r:id="rId34" w:history="1">
+      <w:hyperlink r:id="rId35" w:history="1">
         <w:r>
           <w:rPr>
             <w:rStyle w:val="Hyperlink"/>
@@ -7594,6 +8017,196 @@
         <w:t>Yearly Cost: $47,520/year</w:t>
       </w:r>
     </w:p>
+    <w:p/>
+    <w:p>
+      <w:pPr>
+        <w:pStyle w:val="Heading4"/>
+      </w:pPr>
+      <w:r>
+        <w:t>Appendix K: Message Storage Size Statistics</w:t>
+      </w:r>
+    </w:p>
+    <w:p>
+      <w:pPr>
+        <w:rPr>
+          <w:b/>
+          <w:bCs/>
+        </w:rPr>
+      </w:pPr>
+      <w:r>
+        <w:rPr>
+          <w:b/>
+          <w:bCs/>
+        </w:rPr>
+        <w:t>Figure 5</w:t>
+      </w:r>
+    </w:p>
+    <w:p>
+      <w:r>
+        <w:rPr>
+          <w:noProof/>
+        </w:rPr>
+        <w:drawing>
+          <wp:inline distT="0" distB="0" distL="0" distR="0" wp14:anchorId="41FBEAB3" wp14:editId="3202ABBB">
+            <wp:extent cx="5943600" cy="2220595"/>
+            <wp:effectExtent l="0" t="0" r="0" b="8255"/>
+            <wp:docPr id="2030944213" name="Picture 12" descr="A screenshot of a computer&#10;&#10;Description automatically generated"/>
+            <wp:cNvGraphicFramePr>
+              <a:graphicFrameLocks xmlns:a="http://schemas.openxmlformats.org/drawingml/2006/main" noChangeAspect="1"/>
+            </wp:cNvGraphicFramePr>
+            <a:graphic xmlns:a="http://schemas.openxmlformats.org/drawingml/2006/main">
+              <a:graphicData uri="http://schemas.openxmlformats.org/drawingml/2006/picture">
+                <pic:pic xmlns:pic="http://schemas.openxmlformats.org/drawingml/2006/picture">
+                  <pic:nvPicPr>
+                    <pic:cNvPr id="2030944213" name="Picture 12" descr="A screenshot of a computer&#10;&#10;Description automatically generated"/>
+                    <pic:cNvPicPr/>
+                  </pic:nvPicPr>
+                  <pic:blipFill>
+                    <a:blip r:embed="rId36" cstate="print">
+                      <a:extLst>
+                        <a:ext uri="{28A0092B-C50C-407E-A947-70E740481C1C}">
+                          <a14:useLocalDpi xmlns:a14="http://schemas.microsoft.com/office/drawing/2010/main" val="0"/>
+                        </a:ext>
+                      </a:extLst>
+                    </a:blip>
+                    <a:stretch>
+                      <a:fillRect/>
+                    </a:stretch>
+                  </pic:blipFill>
+                  <pic:spPr>
+                    <a:xfrm>
+                      <a:off x="0" y="0"/>
+                      <a:ext cx="5943600" cy="2220595"/>
+                    </a:xfrm>
+                    <a:prstGeom prst="rect">
+                      <a:avLst/>
+                    </a:prstGeom>
+                  </pic:spPr>
+                </pic:pic>
+              </a:graphicData>
+            </a:graphic>
+          </wp:inline>
+        </w:drawing>
+      </w:r>
+    </w:p>
+    <w:p>
+      <w:r>
+        <w:rPr>
+          <w:b/>
+          <w:bCs/>
+        </w:rPr>
+        <w:t xml:space="preserve">Note: </w:t>
+      </w:r>
+      <w:r>
+        <w:t xml:space="preserve">This is a screenshot of the </w:t>
+      </w:r>
+      <w:r>
+        <w:rPr>
+          <w:i/>
+          <w:iCs/>
+        </w:rPr>
+        <w:t>workorder</w:t>
+      </w:r>
+      <w:r>
+        <w:t xml:space="preserve"> topic in Apache Kafka that I made to calculate statistics of the resources consumed by messages in the broker. The UI is an </w:t>
+      </w:r>
+      <w:r>
+        <w:t>open-source project under the Apache License Version 2.0 hosted in a docker container on my local computer. (</w:t>
+      </w:r>
+      <w:r>
+        <w:t>https://github.com/provectus/kafka-ui</w:t>
+      </w:r>
+      <w:r>
+        <w:t>)</w:t>
+      </w:r>
+    </w:p>
+    <w:p/>
+    <w:p>
+      <w:pPr>
+        <w:pStyle w:val="Heading4"/>
+      </w:pPr>
+      <w:r>
+        <w:t>Appendix L: Message Storage Cost Estimates</w:t>
+      </w:r>
+    </w:p>
+    <w:p>
+      <w:pPr>
+        <w:rPr>
+          <w:b/>
+          <w:bCs/>
+        </w:rPr>
+      </w:pPr>
+      <w:r>
+        <w:rPr>
+          <w:b/>
+          <w:bCs/>
+        </w:rPr>
+        <w:t>Figure 6</w:t>
+      </w:r>
+    </w:p>
+    <w:p>
+      <w:pPr>
+        <w:rPr>
+          <w:b/>
+          <w:bCs/>
+        </w:rPr>
+      </w:pPr>
+      <w:r>
+        <w:rPr>
+          <w:b/>
+          <w:bCs/>
+        </w:rPr>
+        <w:lastRenderedPageBreak/>
+        <w:drawing>
+          <wp:inline distT="0" distB="0" distL="0" distR="0" wp14:anchorId="442F834F" wp14:editId="37376910">
+            <wp:extent cx="5943600" cy="2959735"/>
+            <wp:effectExtent l="0" t="0" r="0" b="0"/>
+            <wp:docPr id="626957150" name="Picture 1"/>
+            <wp:cNvGraphicFramePr>
+              <a:graphicFrameLocks xmlns:a="http://schemas.openxmlformats.org/drawingml/2006/main" noChangeAspect="1"/>
+            </wp:cNvGraphicFramePr>
+            <a:graphic xmlns:a="http://schemas.openxmlformats.org/drawingml/2006/main">
+              <a:graphicData uri="http://schemas.openxmlformats.org/drawingml/2006/picture">
+                <pic:pic xmlns:pic="http://schemas.openxmlformats.org/drawingml/2006/picture">
+                  <pic:nvPicPr>
+                    <pic:cNvPr id="626957150" name=""/>
+                    <pic:cNvPicPr/>
+                  </pic:nvPicPr>
+                  <pic:blipFill>
+                    <a:blip r:embed="rId37"/>
+                    <a:stretch>
+                      <a:fillRect/>
+                    </a:stretch>
+                  </pic:blipFill>
+                  <pic:spPr>
+                    <a:xfrm>
+                      <a:off x="0" y="0"/>
+                      <a:ext cx="5943600" cy="2959735"/>
+                    </a:xfrm>
+                    <a:prstGeom prst="rect">
+                      <a:avLst/>
+                    </a:prstGeom>
+                  </pic:spPr>
+                </pic:pic>
+              </a:graphicData>
+            </a:graphic>
+          </wp:inline>
+        </w:drawing>
+      </w:r>
+    </w:p>
+    <w:p>
+      <w:r>
+        <w:rPr>
+          <w:b/>
+          <w:bCs/>
+        </w:rPr>
+        <w:t xml:space="preserve">Note: </w:t>
+      </w:r>
+      <w:r>
+        <w:t>I made a quick spreadsheet where I could play around with the pricing model to see how much storage costs would be on bare metal.</w:t>
+      </w:r>
+    </w:p>
+    <w:p/>
     <w:p>
       <w:pPr>
         <w:jc w:val="center"/>
@@ -7601,7 +8214,7 @@
     </w:p>
     <w:p/>
     <w:sectPr>
-      <w:footerReference w:type="default" r:id="rId35"/>
+      <w:footerReference w:type="default" r:id="rId38"/>
       <w:pgSz w:w="12240" w:h="15840"/>
       <w:pgMar w:top="1440" w:right="1440" w:bottom="1440" w:left="1440" w:header="720" w:footer="720" w:gutter="0"/>
       <w:pgNumType w:start="0"/>
@@ -7647,7 +8260,7 @@
       </w:r>
     </w:p>
   </w:comment>
-  <w:comment w:id="19" w:author="slidwell" w:date="2024-11-26T02:59:00Z" w:initials="SL">
+  <w:comment w:id="24" w:author="slidwell" w:date="2024-11-26T02:54:00Z" w:initials="SL">
     <w:p>
       <w:pPr>
         <w:pStyle w:val="CommentText"/>
@@ -7659,71 +8272,7 @@
         <w:annotationRef/>
       </w:r>
       <w:r>
-        <w:t>Get the documentdbs.xlsx for this</w:t>
-      </w:r>
-    </w:p>
-  </w:comment>
-  <w:comment w:id="22" w:author="slidwell" w:date="2024-11-26T02:54:00Z" w:initials="SL">
-    <w:p>
-      <w:pPr>
-        <w:pStyle w:val="CommentText"/>
-      </w:pPr>
-      <w:r>
-        <w:rPr>
-          <w:rStyle w:val="CommentReference"/>
-        </w:rPr>
-        <w:annotationRef/>
-      </w:r>
-      <w:r>
         <w:t>Need to clean up</w:t>
-      </w:r>
-    </w:p>
-  </w:comment>
-  <w:comment w:id="26" w:author="slidwell" w:date="2024-11-26T02:56:00Z" w:initials="SL">
-    <w:p>
-      <w:pPr>
-        <w:pStyle w:val="CommentText"/>
-      </w:pPr>
-      <w:r>
-        <w:rPr>
-          <w:rStyle w:val="CommentReference"/>
-        </w:rPr>
-        <w:annotationRef/>
-      </w:r>
-      <w:r>
-        <w:t>Clean this up too</w:t>
-      </w:r>
-    </w:p>
-  </w:comment>
-  <w:comment w:id="28" w:author="slidwell" w:date="2024-11-26T02:57:00Z" w:initials="SL">
-    <w:p>
-      <w:pPr>
-        <w:pStyle w:val="CommentText"/>
-      </w:pPr>
-      <w:r>
-        <w:rPr>
-          <w:rStyle w:val="CommentReference"/>
-        </w:rPr>
-        <w:annotationRef/>
-      </w:r>
-      <w:r>
-        <w:t>Clean this up as well</w:t>
-      </w:r>
-    </w:p>
-  </w:comment>
-  <w:comment w:id="32" w:author="slidwell" w:date="2024-11-24T20:20:00Z" w:initials="SL">
-    <w:p>
-      <w:pPr>
-        <w:pStyle w:val="CommentText"/>
-      </w:pPr>
-      <w:r>
-        <w:rPr>
-          <w:rStyle w:val="CommentReference"/>
-        </w:rPr>
-        <w:annotationRef/>
-      </w:r>
-      <w:r>
-        <w:t>Add a description of this diagram</w:t>
       </w:r>
     </w:p>
   </w:comment>
@@ -7734,11 +8283,7 @@
 <w15:commentsEx xmlns:wpc="http://schemas.microsoft.com/office/word/2010/wordprocessingCanvas" xmlns:cx="http://schemas.microsoft.com/office/drawing/2014/chartex" xmlns:cx1="http://schemas.microsoft.com/office/drawing/2015/9/8/chartex" xmlns:cx2="http://schemas.microsoft.com/office/drawing/2015/10/21/chartex" xmlns:cx3="http://schemas.microsoft.com/office/drawing/2016/5/9/chartex" xmlns:cx4="http://schemas.microsoft.com/office/drawing/2016/5/10/chartex" xmlns:cx5="http://schemas.microsoft.com/office/drawing/2016/5/11/chartex" xmlns:cx6="http://schemas.microsoft.com/office/drawing/2016/5/12/chartex" xmlns:cx7="http://schemas.microsoft.com/office/drawing/2016/5/13/chartex" xmlns:cx8="http://schemas.microsoft.com/office/drawing/2016/5/14/chartex" xmlns:mc="http://schemas.openxmlformats.org/markup-compatibility/2006" xmlns:aink="http://schemas.microsoft.com/office/drawing/2016/ink" xmlns:am3d="http://schemas.microsoft.com/office/drawing/2017/model3d" xmlns:o="urn:schemas-microsoft-com:office:office" xmlns:oel="http://schemas.microsoft.com/office/2019/extlst" xmlns:r="http://schemas.openxmlformats.org/officeDocument/2006/relationships" xmlns:m="http://schemas.openxmlformats.org/officeDocument/2006/math" xmlns:v="urn:schemas-microsoft-com:vml" xmlns:wp14="http://schemas.microsoft.com/office/word/2010/wordprocessingDrawing" xmlns:wp="http://schemas.openxmlformats.org/drawingml/2006/wordprocessingDrawing" xmlns:w10="urn:schemas-microsoft-com:office:word" xmlns:w="http://schemas.openxmlformats.org/wordprocessingml/2006/main" xmlns:w14="http://schemas.microsoft.com/office/word/2010/wordml" xmlns:w15="http://schemas.microsoft.com/office/word/2012/wordml" xmlns:w16cex="http://schemas.microsoft.com/office/word/2018/wordml/cex" xmlns:w16cid="http://schemas.microsoft.com/office/word/2016/wordml/cid" xmlns:w16="http://schemas.microsoft.com/office/word/2018/wordml" xmlns:w16du="http://schemas.microsoft.com/office/word/2023/wordml/word16du" xmlns:w16sdtdh="http://schemas.microsoft.com/office/word/2020/wordml/sdtdatahash" xmlns:w16se="http://schemas.microsoft.com/office/word/2015/wordml/symex" xmlns:wpg="http://schemas.microsoft.com/office/word/2010/wordprocessingGroup" xmlns:wpi="http://schemas.microsoft.com/office/word/2010/wordprocessingInk" xmlns:wne="http://schemas.microsoft.com/office/word/2006/wordml" xmlns:wps="http://schemas.microsoft.com/office/word/2010/wordprocessingShape" mc:Ignorable="w14 w15 w16se w16cid w16 w16cex w16sdtdh w16du wp14">
   <w15:commentEx w15:paraId="40A80AAD" w15:done="0"/>
   <w15:commentEx w15:paraId="613FDF5D" w15:done="0"/>
-  <w15:commentEx w15:paraId="62EAF81D" w15:done="0"/>
   <w15:commentEx w15:paraId="41659390" w15:done="0"/>
-  <w15:commentEx w15:paraId="726AD8E2" w15:done="0"/>
-  <w15:commentEx w15:paraId="11943212" w15:done="0"/>
-  <w15:commentEx w15:paraId="7EAA0B40" w15:done="0"/>
 </w15:commentsEx>
 </file>
 
@@ -7746,11 +8291,7 @@
 <w16cex:commentsExtensible xmlns:wpc="http://schemas.microsoft.com/office/word/2010/wordprocessingCanvas" xmlns:cx="http://schemas.microsoft.com/office/drawing/2014/chartex" xmlns:cx1="http://schemas.microsoft.com/office/drawing/2015/9/8/chartex" xmlns:cx2="http://schemas.microsoft.com/office/drawing/2015/10/21/chartex" xmlns:cx3="http://schemas.microsoft.com/office/drawing/2016/5/9/chartex" xmlns:cx4="http://schemas.microsoft.com/office/drawing/2016/5/10/chartex" xmlns:cx5="http://schemas.microsoft.com/office/drawing/2016/5/11/chartex" xmlns:cx6="http://schemas.microsoft.com/office/drawing/2016/5/12/chartex" xmlns:cx7="http://schemas.microsoft.com/office/drawing/2016/5/13/chartex" xmlns:cx8="http://schemas.microsoft.com/office/drawing/2016/5/14/chartex" xmlns:cr="http://schemas.microsoft.com/office/comments/2020/reactions" xmlns:mc="http://schemas.openxmlformats.org/markup-compatibility/2006" xmlns:aink="http://schemas.microsoft.com/office/drawing/2016/ink" xmlns:am3d="http://schemas.microsoft.com/office/drawing/2017/model3d" xmlns:o="urn:schemas-microsoft-com:office:office" xmlns:oel="http://schemas.microsoft.com/office/2019/extlst" xmlns:r="http://schemas.openxmlformats.org/officeDocument/2006/relationships" xmlns:m="http://schemas.openxmlformats.org/officeDocument/2006/math" xmlns:v="urn:schemas-microsoft-com:vml" xmlns:wp14="http://schemas.microsoft.com/office/word/2010/wordprocessingDrawing" xmlns:wp="http://schemas.openxmlformats.org/drawingml/2006/wordprocessingDrawing" xmlns:w10="urn:schemas-microsoft-com:office:word" xmlns:w="http://schemas.openxmlformats.org/wordprocessingml/2006/main" xmlns:w14="http://schemas.microsoft.com/office/word/2010/wordml" xmlns:w15="http://schemas.microsoft.com/office/word/2012/wordml" xmlns:w16cex="http://schemas.microsoft.com/office/word/2018/wordml/cex" xmlns:w16cid="http://schemas.microsoft.com/office/word/2016/wordml/cid" xmlns:w16="http://schemas.microsoft.com/office/word/2018/wordml" xmlns:w16du="http://schemas.microsoft.com/office/word/2023/wordml/word16du" xmlns:w16sdtdh="http://schemas.microsoft.com/office/word/2020/wordml/sdtdatahash" xmlns:w16se="http://schemas.microsoft.com/office/word/2015/wordml/symex" xmlns:wpg="http://schemas.microsoft.com/office/word/2010/wordprocessingGroup" xmlns:wpi="http://schemas.microsoft.com/office/word/2010/wordprocessingInk" xmlns:wne="http://schemas.microsoft.com/office/word/2006/wordml" xmlns:wps="http://schemas.microsoft.com/office/word/2010/wordprocessingShape" mc:Ignorable="w14 w15 w16se w16cid w16 w16cex w16sdtdh cr w16du wp14">
   <w16cex:commentExtensible w16cex:durableId="74260AC6" w16cex:dateUtc="2024-11-26T07:32:00Z"/>
   <w16cex:commentExtensible w16cex:durableId="0DAE12FB" w16cex:dateUtc="2024-11-26T07:12:00Z"/>
-  <w16cex:commentExtensible w16cex:durableId="5CD6A294" w16cex:dateUtc="2024-11-26T07:59:00Z"/>
   <w16cex:commentExtensible w16cex:durableId="1FFE12E8" w16cex:dateUtc="2024-11-26T07:54:00Z"/>
-  <w16cex:commentExtensible w16cex:durableId="70DC8946" w16cex:dateUtc="2024-11-26T07:56:00Z"/>
-  <w16cex:commentExtensible w16cex:durableId="3DC57E1C" w16cex:dateUtc="2024-11-26T07:57:00Z"/>
-  <w16cex:commentExtensible w16cex:durableId="3C8B8E73" w16cex:dateUtc="2024-11-25T01:20:00Z"/>
 </w16cex:commentsExtensible>
 </file>
 
@@ -7758,11 +8299,7 @@
 <w16cid:commentsIds xmlns:wpc="http://schemas.microsoft.com/office/word/2010/wordprocessingCanvas" xmlns:cx="http://schemas.microsoft.com/office/drawing/2014/chartex" xmlns:cx1="http://schemas.microsoft.com/office/drawing/2015/9/8/chartex" xmlns:cx2="http://schemas.microsoft.com/office/drawing/2015/10/21/chartex" xmlns:cx3="http://schemas.microsoft.com/office/drawing/2016/5/9/chartex" xmlns:cx4="http://schemas.microsoft.com/office/drawing/2016/5/10/chartex" xmlns:cx5="http://schemas.microsoft.com/office/drawing/2016/5/11/chartex" xmlns:cx6="http://schemas.microsoft.com/office/drawing/2016/5/12/chartex" xmlns:cx7="http://schemas.microsoft.com/office/drawing/2016/5/13/chartex" xmlns:cx8="http://schemas.microsoft.com/office/drawing/2016/5/14/chartex" xmlns:mc="http://schemas.openxmlformats.org/markup-compatibility/2006" xmlns:aink="http://schemas.microsoft.com/office/drawing/2016/ink" xmlns:am3d="http://schemas.microsoft.com/office/drawing/2017/model3d" xmlns:o="urn:schemas-microsoft-com:office:office" xmlns:oel="http://schemas.microsoft.com/office/2019/extlst" xmlns:r="http://schemas.openxmlformats.org/officeDocument/2006/relationships" xmlns:m="http://schemas.openxmlformats.org/officeDocument/2006/math" xmlns:v="urn:schemas-microsoft-com:vml" xmlns:wp14="http://schemas.microsoft.com/office/word/2010/wordprocessingDrawing" xmlns:wp="http://schemas.openxmlformats.org/drawingml/2006/wordprocessingDrawing" xmlns:w10="urn:schemas-microsoft-com:office:word" xmlns:w="http://schemas.openxmlformats.org/wordprocessingml/2006/main" xmlns:w14="http://schemas.microsoft.com/office/word/2010/wordml" xmlns:w15="http://schemas.microsoft.com/office/word/2012/wordml" xmlns:w16cex="http://schemas.microsoft.com/office/word/2018/wordml/cex" xmlns:w16cid="http://schemas.microsoft.com/office/word/2016/wordml/cid" xmlns:w16="http://schemas.microsoft.com/office/word/2018/wordml" xmlns:w16du="http://schemas.microsoft.com/office/word/2023/wordml/word16du" xmlns:w16sdtdh="http://schemas.microsoft.com/office/word/2020/wordml/sdtdatahash" xmlns:w16se="http://schemas.microsoft.com/office/word/2015/wordml/symex" xmlns:wpg="http://schemas.microsoft.com/office/word/2010/wordprocessingGroup" xmlns:wpi="http://schemas.microsoft.com/office/word/2010/wordprocessingInk" xmlns:wne="http://schemas.microsoft.com/office/word/2006/wordml" xmlns:wps="http://schemas.microsoft.com/office/word/2010/wordprocessingShape" mc:Ignorable="w14 w15 w16se w16cid w16 w16cex w16sdtdh w16du wp14">
   <w16cid:commentId w16cid:paraId="40A80AAD" w16cid:durableId="74260AC6"/>
   <w16cid:commentId w16cid:paraId="613FDF5D" w16cid:durableId="0DAE12FB"/>
-  <w16cid:commentId w16cid:paraId="62EAF81D" w16cid:durableId="5CD6A294"/>
   <w16cid:commentId w16cid:paraId="41659390" w16cid:durableId="1FFE12E8"/>
-  <w16cid:commentId w16cid:paraId="726AD8E2" w16cid:durableId="70DC8946"/>
-  <w16cid:commentId w16cid:paraId="11943212" w16cid:durableId="3DC57E1C"/>
-  <w16cid:commentId w16cid:paraId="7EAA0B40" w16cid:durableId="3C8B8E73"/>
 </w16cid:commentsIds>
 </file>
 
@@ -10488,6 +11025,16 @@
       <w:szCs w:val="20"/>
     </w:rPr>
   </w:style>
+  <w:style w:type="character" w:styleId="PlaceholderText">
+    <w:name w:val="Placeholder Text"/>
+    <w:basedOn w:val="DefaultParagraphFont"/>
+    <w:uiPriority w:val="99"/>
+    <w:semiHidden/>
+    <w:rsid w:val="007337A2"/>
+    <w:rPr>
+      <w:color w:val="666666"/>
+    </w:rPr>
+  </w:style>
 </w:styles>
 </file>
 

</xml_diff>

<commit_message>
Did all of this to never get kafka connect with debezium to work, pivoting to a more manual method
</commit_message>
<xml_diff>
--- a/docs/Lidwell - Final Report.docx
+++ b/docs/Lidwell - Final Report.docx
@@ -276,7 +276,7 @@
               </mc:Choice>
               <mc:Fallback>
                 <w:pict>
-                  <v:group w14:anchorId="2F4E99A7" id="Group 157" o:spid="_x0000_s1026" style="position:absolute;margin-left:0;margin-top:0;width:8in;height:95.7pt;z-index:251662336;mso-width-percent:941;mso-height-percent:121;mso-top-percent:23;mso-position-horizontal:center;mso-position-horizontal-relative:page;mso-position-vertical-relative:page;mso-width-percent:941;mso-height-percent:121;mso-top-percent:23" coordorigin="" coordsize="73152,12161" o:gfxdata="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">
+                  <v:group w14:anchorId="5E938EFC" id="Group 157" o:spid="_x0000_s1026" style="position:absolute;margin-left:0;margin-top:0;width:8in;height:95.7pt;z-index:251662336;mso-width-percent:941;mso-height-percent:121;mso-top-percent:23;mso-position-horizontal:center;mso-position-horizontal-relative:page;mso-position-vertical-relative:page;mso-width-percent:941;mso-height-percent:121;mso-top-percent:23" coordorigin="" coordsize="73152,12161" o:gfxdata="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">
                     <v:shape id="Rectangle 51" o:spid="_x0000_s1027" style="position:absolute;width:73152;height:11303;visibility:visible;mso-wrap-style:square;v-text-anchor:middle" coordsize="7312660,1129665" o:gfxdata="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" path="m,l7312660,r,1129665l3619500,733425,,1091565,,xe" fillcolor="#156082 [3204]" stroked="f" strokeweight="1pt">
                       <v:stroke joinstyle="miter"/>
                       <v:path arrowok="t" o:connecttype="custom" o:connectlocs="0,0;7315200,0;7315200,1130373;3620757,733885;0,1092249;0,0" o:connectangles="0,0,0,0,0,0"/>
@@ -642,7 +642,7 @@
                                         <w:sz w:val="20"/>
                                         <w:szCs w:val="20"/>
                                       </w:rPr>
-                                      <w:t>Williams International, a leading aerospace manufacturer in small turbine engines, is undertaking a critical digital transformation of their business to remain competitive in a rapidly evolving industry. This project investigates the implementation of an internal data platform to address inefficiencies in handling structured, semi-structured, and unstructured data. As well as, eliminating siloed data, legacy formats, and governance challenges. This report highlights the viability of a custom data lake tailored to Williams’ needs, determined t</w:t>
+                                      <w:t>Williams International, a leading aerospace manufacturer in small turbine engines, is undertaking a critical digital transformation to remain competitive in a rapidly evolving industry. This project investigates the implementation of an internal data platform to address inefficiencies in handling structured, semi-structured, and unstructured data. As well as, eliminating siloed data, legacy formats, and governance challenges. This report highlights the viability of a custom data lake tailored to Williams’ needs, determined t</w:t>
                                     </w:r>
                                     <w:r>
                                       <w:rPr>
@@ -753,7 +753,7 @@
                                   <w:sz w:val="20"/>
                                   <w:szCs w:val="20"/>
                                 </w:rPr>
-                                <w:t>Williams International, a leading aerospace manufacturer in small turbine engines, is undertaking a critical digital transformation of their business to remain competitive in a rapidly evolving industry. This project investigates the implementation of an internal data platform to address inefficiencies in handling structured, semi-structured, and unstructured data. As well as, eliminating siloed data, legacy formats, and governance challenges. This report highlights the viability of a custom data lake tailored to Williams’ needs, determined t</w:t>
+                                <w:t>Williams International, a leading aerospace manufacturer in small turbine engines, is undertaking a critical digital transformation to remain competitive in a rapidly evolving industry. This project investigates the implementation of an internal data platform to address inefficiencies in handling structured, semi-structured, and unstructured data. As well as, eliminating siloed data, legacy formats, and governance challenges. This report highlights the viability of a custom data lake tailored to Williams’ needs, determined t</w:t>
                               </w:r>
                               <w:r>
                                 <w:rPr>
@@ -1120,7 +1120,7 @@
           <w:r>
             <w:fldChar w:fldCharType="separate"/>
           </w:r>
-          <w:hyperlink w:anchor="_Toc183644540" w:history="1">
+          <w:hyperlink w:anchor="_Toc183644970" w:history="1">
             <w:r>
               <w:rPr>
                 <w:rStyle w:val="Hyperlink"/>
@@ -1147,7 +1147,7 @@
                 <w:noProof/>
                 <w:webHidden/>
               </w:rPr>
-              <w:instrText xml:space="preserve"> PAGEREF _Toc183644540 \h </w:instrText>
+              <w:instrText xml:space="preserve"> PAGEREF _Toc183644970 \h </w:instrText>
             </w:r>
             <w:r>
               <w:rPr>
@@ -1191,7 +1191,7 @@
               <w:szCs w:val="24"/>
             </w:rPr>
           </w:pPr>
-          <w:hyperlink w:anchor="_Toc183644541" w:history="1">
+          <w:hyperlink w:anchor="_Toc183644971" w:history="1">
             <w:r>
               <w:rPr>
                 <w:rStyle w:val="Hyperlink"/>
@@ -1218,7 +1218,7 @@
                 <w:noProof/>
                 <w:webHidden/>
               </w:rPr>
-              <w:instrText xml:space="preserve"> PAGEREF _Toc183644541 \h </w:instrText>
+              <w:instrText xml:space="preserve"> PAGEREF _Toc183644971 \h </w:instrText>
             </w:r>
             <w:r>
               <w:rPr>
@@ -1262,7 +1262,7 @@
               <w:szCs w:val="24"/>
             </w:rPr>
           </w:pPr>
-          <w:hyperlink w:anchor="_Toc183644542" w:history="1">
+          <w:hyperlink w:anchor="_Toc183644972" w:history="1">
             <w:r>
               <w:rPr>
                 <w:rStyle w:val="Hyperlink"/>
@@ -1289,7 +1289,7 @@
                 <w:noProof/>
                 <w:webHidden/>
               </w:rPr>
-              <w:instrText xml:space="preserve"> PAGEREF _Toc183644542 \h </w:instrText>
+              <w:instrText xml:space="preserve"> PAGEREF _Toc183644972 \h </w:instrText>
             </w:r>
             <w:r>
               <w:rPr>
@@ -1333,7 +1333,7 @@
               <w:szCs w:val="24"/>
             </w:rPr>
           </w:pPr>
-          <w:hyperlink w:anchor="_Toc183644543" w:history="1">
+          <w:hyperlink w:anchor="_Toc183644973" w:history="1">
             <w:r>
               <w:rPr>
                 <w:rStyle w:val="Hyperlink"/>
@@ -1360,7 +1360,7 @@
                 <w:noProof/>
                 <w:webHidden/>
               </w:rPr>
-              <w:instrText xml:space="preserve"> PAGEREF _Toc183644543 \h </w:instrText>
+              <w:instrText xml:space="preserve"> PAGEREF _Toc183644973 \h </w:instrText>
             </w:r>
             <w:r>
               <w:rPr>
@@ -1404,7 +1404,7 @@
               <w:szCs w:val="24"/>
             </w:rPr>
           </w:pPr>
-          <w:hyperlink w:anchor="_Toc183644544" w:history="1">
+          <w:hyperlink w:anchor="_Toc183644974" w:history="1">
             <w:r>
               <w:rPr>
                 <w:rStyle w:val="Hyperlink"/>
@@ -1431,7 +1431,7 @@
                 <w:noProof/>
                 <w:webHidden/>
               </w:rPr>
-              <w:instrText xml:space="preserve"> PAGEREF _Toc183644544 \h </w:instrText>
+              <w:instrText xml:space="preserve"> PAGEREF _Toc183644974 \h </w:instrText>
             </w:r>
             <w:r>
               <w:rPr>
@@ -1475,7 +1475,7 @@
               <w:szCs w:val="24"/>
             </w:rPr>
           </w:pPr>
-          <w:hyperlink w:anchor="_Toc183644545" w:history="1">
+          <w:hyperlink w:anchor="_Toc183644975" w:history="1">
             <w:r>
               <w:rPr>
                 <w:rStyle w:val="Hyperlink"/>
@@ -1502,7 +1502,7 @@
                 <w:noProof/>
                 <w:webHidden/>
               </w:rPr>
-              <w:instrText xml:space="preserve"> PAGEREF _Toc183644545 \h </w:instrText>
+              <w:instrText xml:space="preserve"> PAGEREF _Toc183644975 \h </w:instrText>
             </w:r>
             <w:r>
               <w:rPr>
@@ -1546,7 +1546,7 @@
               <w:szCs w:val="24"/>
             </w:rPr>
           </w:pPr>
-          <w:hyperlink w:anchor="_Toc183644546" w:history="1">
+          <w:hyperlink w:anchor="_Toc183644976" w:history="1">
             <w:r>
               <w:rPr>
                 <w:rStyle w:val="Hyperlink"/>
@@ -1573,7 +1573,7 @@
                 <w:noProof/>
                 <w:webHidden/>
               </w:rPr>
-              <w:instrText xml:space="preserve"> PAGEREF _Toc183644546 \h </w:instrText>
+              <w:instrText xml:space="preserve"> PAGEREF _Toc183644976 \h </w:instrText>
             </w:r>
             <w:r>
               <w:rPr>
@@ -1617,7 +1617,7 @@
               <w:szCs w:val="24"/>
             </w:rPr>
           </w:pPr>
-          <w:hyperlink w:anchor="_Toc183644547" w:history="1">
+          <w:hyperlink w:anchor="_Toc183644977" w:history="1">
             <w:r>
               <w:rPr>
                 <w:rStyle w:val="Hyperlink"/>
@@ -1644,7 +1644,7 @@
                 <w:noProof/>
                 <w:webHidden/>
               </w:rPr>
-              <w:instrText xml:space="preserve"> PAGEREF _Toc183644547 \h </w:instrText>
+              <w:instrText xml:space="preserve"> PAGEREF _Toc183644977 \h </w:instrText>
             </w:r>
             <w:r>
               <w:rPr>
@@ -1688,7 +1688,7 @@
               <w:szCs w:val="24"/>
             </w:rPr>
           </w:pPr>
-          <w:hyperlink w:anchor="_Toc183644548" w:history="1">
+          <w:hyperlink w:anchor="_Toc183644978" w:history="1">
             <w:r>
               <w:rPr>
                 <w:rStyle w:val="Hyperlink"/>
@@ -1715,7 +1715,7 @@
                 <w:noProof/>
                 <w:webHidden/>
               </w:rPr>
-              <w:instrText xml:space="preserve"> PAGEREF _Toc183644548 \h </w:instrText>
+              <w:instrText xml:space="preserve"> PAGEREF _Toc183644978 \h </w:instrText>
             </w:r>
             <w:r>
               <w:rPr>
@@ -1759,7 +1759,7 @@
               <w:szCs w:val="24"/>
             </w:rPr>
           </w:pPr>
-          <w:hyperlink w:anchor="_Toc183644549" w:history="1">
+          <w:hyperlink w:anchor="_Toc183644979" w:history="1">
             <w:r>
               <w:rPr>
                 <w:rStyle w:val="Hyperlink"/>
@@ -1786,7 +1786,7 @@
                 <w:noProof/>
                 <w:webHidden/>
               </w:rPr>
-              <w:instrText xml:space="preserve"> PAGEREF _Toc183644549 \h </w:instrText>
+              <w:instrText xml:space="preserve"> PAGEREF _Toc183644979 \h </w:instrText>
             </w:r>
             <w:r>
               <w:rPr>
@@ -1830,7 +1830,7 @@
               <w:szCs w:val="24"/>
             </w:rPr>
           </w:pPr>
-          <w:hyperlink w:anchor="_Toc183644550" w:history="1">
+          <w:hyperlink w:anchor="_Toc183644980" w:history="1">
             <w:r>
               <w:rPr>
                 <w:rStyle w:val="Hyperlink"/>
@@ -1857,7 +1857,7 @@
                 <w:noProof/>
                 <w:webHidden/>
               </w:rPr>
-              <w:instrText xml:space="preserve"> PAGEREF _Toc183644550 \h </w:instrText>
+              <w:instrText xml:space="preserve"> PAGEREF _Toc183644980 \h </w:instrText>
             </w:r>
             <w:r>
               <w:rPr>
@@ -1901,7 +1901,7 @@
               <w:szCs w:val="24"/>
             </w:rPr>
           </w:pPr>
-          <w:hyperlink w:anchor="_Toc183644551" w:history="1">
+          <w:hyperlink w:anchor="_Toc183644981" w:history="1">
             <w:r>
               <w:rPr>
                 <w:rStyle w:val="Hyperlink"/>
@@ -1928,7 +1928,7 @@
                 <w:noProof/>
                 <w:webHidden/>
               </w:rPr>
-              <w:instrText xml:space="preserve"> PAGEREF _Toc183644551 \h </w:instrText>
+              <w:instrText xml:space="preserve"> PAGEREF _Toc183644981 \h </w:instrText>
             </w:r>
             <w:r>
               <w:rPr>
@@ -1972,7 +1972,7 @@
               <w:szCs w:val="24"/>
             </w:rPr>
           </w:pPr>
-          <w:hyperlink w:anchor="_Toc183644552" w:history="1">
+          <w:hyperlink w:anchor="_Toc183644982" w:history="1">
             <w:r>
               <w:rPr>
                 <w:rStyle w:val="Hyperlink"/>
@@ -1999,7 +1999,7 @@
                 <w:noProof/>
                 <w:webHidden/>
               </w:rPr>
-              <w:instrText xml:space="preserve"> PAGEREF _Toc183644552 \h </w:instrText>
+              <w:instrText xml:space="preserve"> PAGEREF _Toc183644982 \h </w:instrText>
             </w:r>
             <w:r>
               <w:rPr>
@@ -2043,7 +2043,7 @@
               <w:szCs w:val="24"/>
             </w:rPr>
           </w:pPr>
-          <w:hyperlink w:anchor="_Toc183644553" w:history="1">
+          <w:hyperlink w:anchor="_Toc183644983" w:history="1">
             <w:r>
               <w:rPr>
                 <w:rStyle w:val="Hyperlink"/>
@@ -2070,7 +2070,7 @@
                 <w:noProof/>
                 <w:webHidden/>
               </w:rPr>
-              <w:instrText xml:space="preserve"> PAGEREF _Toc183644553 \h </w:instrText>
+              <w:instrText xml:space="preserve"> PAGEREF _Toc183644983 \h </w:instrText>
             </w:r>
             <w:r>
               <w:rPr>
@@ -2114,7 +2114,7 @@
               <w:szCs w:val="24"/>
             </w:rPr>
           </w:pPr>
-          <w:hyperlink w:anchor="_Toc183644554" w:history="1">
+          <w:hyperlink w:anchor="_Toc183644984" w:history="1">
             <w:r>
               <w:rPr>
                 <w:rStyle w:val="Hyperlink"/>
@@ -2141,7 +2141,7 @@
                 <w:noProof/>
                 <w:webHidden/>
               </w:rPr>
-              <w:instrText xml:space="preserve"> PAGEREF _Toc183644554 \h </w:instrText>
+              <w:instrText xml:space="preserve"> PAGEREF _Toc183644984 \h </w:instrText>
             </w:r>
             <w:r>
               <w:rPr>
@@ -2185,7 +2185,7 @@
               <w:szCs w:val="24"/>
             </w:rPr>
           </w:pPr>
-          <w:hyperlink w:anchor="_Toc183644555" w:history="1">
+          <w:hyperlink w:anchor="_Toc183644985" w:history="1">
             <w:r>
               <w:rPr>
                 <w:rStyle w:val="Hyperlink"/>
@@ -2212,7 +2212,7 @@
                 <w:noProof/>
                 <w:webHidden/>
               </w:rPr>
-              <w:instrText xml:space="preserve"> PAGEREF _Toc183644555 \h </w:instrText>
+              <w:instrText xml:space="preserve"> PAGEREF _Toc183644985 \h </w:instrText>
             </w:r>
             <w:r>
               <w:rPr>
@@ -2256,7 +2256,7 @@
               <w:szCs w:val="24"/>
             </w:rPr>
           </w:pPr>
-          <w:hyperlink w:anchor="_Toc183644556" w:history="1">
+          <w:hyperlink w:anchor="_Toc183644986" w:history="1">
             <w:r>
               <w:rPr>
                 <w:rStyle w:val="Hyperlink"/>
@@ -2283,7 +2283,7 @@
                 <w:noProof/>
                 <w:webHidden/>
               </w:rPr>
-              <w:instrText xml:space="preserve"> PAGEREF _Toc183644556 \h </w:instrText>
+              <w:instrText xml:space="preserve"> PAGEREF _Toc183644986 \h </w:instrText>
             </w:r>
             <w:r>
               <w:rPr>
@@ -2327,7 +2327,7 @@
               <w:szCs w:val="24"/>
             </w:rPr>
           </w:pPr>
-          <w:hyperlink w:anchor="_Toc183644557" w:history="1">
+          <w:hyperlink w:anchor="_Toc183644987" w:history="1">
             <w:r>
               <w:rPr>
                 <w:rStyle w:val="Hyperlink"/>
@@ -2354,7 +2354,7 @@
                 <w:noProof/>
                 <w:webHidden/>
               </w:rPr>
-              <w:instrText xml:space="preserve"> PAGEREF _Toc183644557 \h </w:instrText>
+              <w:instrText xml:space="preserve"> PAGEREF _Toc183644987 \h </w:instrText>
             </w:r>
             <w:r>
               <w:rPr>
@@ -2374,7 +2374,7 @@
                 <w:noProof/>
                 <w:webHidden/>
               </w:rPr>
-              <w:t>6</w:t>
+              <w:t>5</w:t>
             </w:r>
             <w:r>
               <w:rPr>
@@ -2398,7 +2398,7 @@
               <w:szCs w:val="24"/>
             </w:rPr>
           </w:pPr>
-          <w:hyperlink w:anchor="_Toc183644558" w:history="1">
+          <w:hyperlink w:anchor="_Toc183644988" w:history="1">
             <w:r>
               <w:rPr>
                 <w:rStyle w:val="Hyperlink"/>
@@ -2425,7 +2425,7 @@
                 <w:noProof/>
                 <w:webHidden/>
               </w:rPr>
-              <w:instrText xml:space="preserve"> PAGEREF _Toc183644558 \h </w:instrText>
+              <w:instrText xml:space="preserve"> PAGEREF _Toc183644988 \h </w:instrText>
             </w:r>
             <w:r>
               <w:rPr>
@@ -2445,7 +2445,7 @@
                 <w:noProof/>
                 <w:webHidden/>
               </w:rPr>
-              <w:t>6</w:t>
+              <w:t>5</w:t>
             </w:r>
             <w:r>
               <w:rPr>
@@ -2469,7 +2469,7 @@
               <w:szCs w:val="24"/>
             </w:rPr>
           </w:pPr>
-          <w:hyperlink w:anchor="_Toc183644559" w:history="1">
+          <w:hyperlink w:anchor="_Toc183644989" w:history="1">
             <w:r>
               <w:rPr>
                 <w:rStyle w:val="Hyperlink"/>
@@ -2496,7 +2496,7 @@
                 <w:noProof/>
                 <w:webHidden/>
               </w:rPr>
-              <w:instrText xml:space="preserve"> PAGEREF _Toc183644559 \h </w:instrText>
+              <w:instrText xml:space="preserve"> PAGEREF _Toc183644989 \h </w:instrText>
             </w:r>
             <w:r>
               <w:rPr>
@@ -2540,7 +2540,7 @@
               <w:szCs w:val="24"/>
             </w:rPr>
           </w:pPr>
-          <w:hyperlink w:anchor="_Toc183644560" w:history="1">
+          <w:hyperlink w:anchor="_Toc183644990" w:history="1">
             <w:r>
               <w:rPr>
                 <w:rStyle w:val="Hyperlink"/>
@@ -2567,7 +2567,7 @@
                 <w:noProof/>
                 <w:webHidden/>
               </w:rPr>
-              <w:instrText xml:space="preserve"> PAGEREF _Toc183644560 \h </w:instrText>
+              <w:instrText xml:space="preserve"> PAGEREF _Toc183644990 \h </w:instrText>
             </w:r>
             <w:r>
               <w:rPr>
@@ -2587,7 +2587,7 @@
                 <w:noProof/>
                 <w:webHidden/>
               </w:rPr>
-              <w:t>7</w:t>
+              <w:t>6</w:t>
             </w:r>
             <w:r>
               <w:rPr>
@@ -2611,7 +2611,7 @@
               <w:szCs w:val="24"/>
             </w:rPr>
           </w:pPr>
-          <w:hyperlink w:anchor="_Toc183644561" w:history="1">
+          <w:hyperlink w:anchor="_Toc183644991" w:history="1">
             <w:r>
               <w:rPr>
                 <w:rStyle w:val="Hyperlink"/>
@@ -2638,7 +2638,7 @@
                 <w:noProof/>
                 <w:webHidden/>
               </w:rPr>
-              <w:instrText xml:space="preserve"> PAGEREF _Toc183644561 \h </w:instrText>
+              <w:instrText xml:space="preserve"> PAGEREF _Toc183644991 \h </w:instrText>
             </w:r>
             <w:r>
               <w:rPr>
@@ -2658,7 +2658,7 @@
                 <w:noProof/>
                 <w:webHidden/>
               </w:rPr>
-              <w:t>7</w:t>
+              <w:t>6</w:t>
             </w:r>
             <w:r>
               <w:rPr>
@@ -2682,7 +2682,7 @@
               <w:szCs w:val="24"/>
             </w:rPr>
           </w:pPr>
-          <w:hyperlink w:anchor="_Toc183644562" w:history="1">
+          <w:hyperlink w:anchor="_Toc183644992" w:history="1">
             <w:r>
               <w:rPr>
                 <w:rStyle w:val="Hyperlink"/>
@@ -2709,7 +2709,7 @@
                 <w:noProof/>
                 <w:webHidden/>
               </w:rPr>
-              <w:instrText xml:space="preserve"> PAGEREF _Toc183644562 \h </w:instrText>
+              <w:instrText xml:space="preserve"> PAGEREF _Toc183644992 \h </w:instrText>
             </w:r>
             <w:r>
               <w:rPr>
@@ -2753,7 +2753,7 @@
               <w:szCs w:val="24"/>
             </w:rPr>
           </w:pPr>
-          <w:hyperlink w:anchor="_Toc183644563" w:history="1">
+          <w:hyperlink w:anchor="_Toc183644993" w:history="1">
             <w:r>
               <w:rPr>
                 <w:rStyle w:val="Hyperlink"/>
@@ -2780,7 +2780,7 @@
                 <w:noProof/>
                 <w:webHidden/>
               </w:rPr>
-              <w:instrText xml:space="preserve"> PAGEREF _Toc183644563 \h </w:instrText>
+              <w:instrText xml:space="preserve"> PAGEREF _Toc183644993 \h </w:instrText>
             </w:r>
             <w:r>
               <w:rPr>
@@ -2800,7 +2800,7 @@
                 <w:noProof/>
                 <w:webHidden/>
               </w:rPr>
-              <w:t>8</w:t>
+              <w:t>7</w:t>
             </w:r>
             <w:r>
               <w:rPr>
@@ -2824,7 +2824,7 @@
               <w:szCs w:val="24"/>
             </w:rPr>
           </w:pPr>
-          <w:hyperlink w:anchor="_Toc183644564" w:history="1">
+          <w:hyperlink w:anchor="_Toc183644994" w:history="1">
             <w:r>
               <w:rPr>
                 <w:rStyle w:val="Hyperlink"/>
@@ -2851,7 +2851,7 @@
                 <w:noProof/>
                 <w:webHidden/>
               </w:rPr>
-              <w:instrText xml:space="preserve"> PAGEREF _Toc183644564 \h </w:instrText>
+              <w:instrText xml:space="preserve"> PAGEREF _Toc183644994 \h </w:instrText>
             </w:r>
             <w:r>
               <w:rPr>
@@ -2871,7 +2871,7 @@
                 <w:noProof/>
                 <w:webHidden/>
               </w:rPr>
-              <w:t>8</w:t>
+              <w:t>7</w:t>
             </w:r>
             <w:r>
               <w:rPr>
@@ -2895,7 +2895,7 @@
               <w:szCs w:val="24"/>
             </w:rPr>
           </w:pPr>
-          <w:hyperlink w:anchor="_Toc183644565" w:history="1">
+          <w:hyperlink w:anchor="_Toc183644995" w:history="1">
             <w:r>
               <w:rPr>
                 <w:rStyle w:val="Hyperlink"/>
@@ -2922,7 +2922,7 @@
                 <w:noProof/>
                 <w:webHidden/>
               </w:rPr>
-              <w:instrText xml:space="preserve"> PAGEREF _Toc183644565 \h </w:instrText>
+              <w:instrText xml:space="preserve"> PAGEREF _Toc183644995 \h </w:instrText>
             </w:r>
             <w:r>
               <w:rPr>
@@ -2942,7 +2942,7 @@
                 <w:noProof/>
                 <w:webHidden/>
               </w:rPr>
-              <w:t>8</w:t>
+              <w:t>7</w:t>
             </w:r>
             <w:r>
               <w:rPr>
@@ -2966,7 +2966,7 @@
               <w:szCs w:val="24"/>
             </w:rPr>
           </w:pPr>
-          <w:hyperlink w:anchor="_Toc183644566" w:history="1">
+          <w:hyperlink w:anchor="_Toc183644996" w:history="1">
             <w:r>
               <w:rPr>
                 <w:rStyle w:val="Hyperlink"/>
@@ -2993,7 +2993,7 @@
                 <w:noProof/>
                 <w:webHidden/>
               </w:rPr>
-              <w:instrText xml:space="preserve"> PAGEREF _Toc183644566 \h </w:instrText>
+              <w:instrText xml:space="preserve"> PAGEREF _Toc183644996 \h </w:instrText>
             </w:r>
             <w:r>
               <w:rPr>
@@ -3037,7 +3037,7 @@
               <w:szCs w:val="24"/>
             </w:rPr>
           </w:pPr>
-          <w:hyperlink w:anchor="_Toc183644567" w:history="1">
+          <w:hyperlink w:anchor="_Toc183644997" w:history="1">
             <w:r>
               <w:rPr>
                 <w:rStyle w:val="Hyperlink"/>
@@ -3064,7 +3064,7 @@
                 <w:noProof/>
                 <w:webHidden/>
               </w:rPr>
-              <w:instrText xml:space="preserve"> PAGEREF _Toc183644567 \h </w:instrText>
+              <w:instrText xml:space="preserve"> PAGEREF _Toc183644997 \h </w:instrText>
             </w:r>
             <w:r>
               <w:rPr>
@@ -3108,7 +3108,7 @@
               <w:szCs w:val="24"/>
             </w:rPr>
           </w:pPr>
-          <w:hyperlink w:anchor="_Toc183644568" w:history="1">
+          <w:hyperlink w:anchor="_Toc183644998" w:history="1">
             <w:r>
               <w:rPr>
                 <w:rStyle w:val="Hyperlink"/>
@@ -3135,7 +3135,7 @@
                 <w:noProof/>
                 <w:webHidden/>
               </w:rPr>
-              <w:instrText xml:space="preserve"> PAGEREF _Toc183644568 \h </w:instrText>
+              <w:instrText xml:space="preserve"> PAGEREF _Toc183644998 \h </w:instrText>
             </w:r>
             <w:r>
               <w:rPr>
@@ -3198,6 +3198,9 @@
         <w:lastRenderedPageBreak/>
         <w:t>Williams International Digital Transformation</w:t>
       </w:r>
+      <w:r>
+        <w:t xml:space="preserve"> Project</w:t>
+      </w:r>
     </w:p>
     <w:p>
       <w:pPr>
@@ -3213,7 +3216,7 @@
         <w:pStyle w:val="Heading1"/>
         <w:spacing w:line="240" w:lineRule="auto"/>
       </w:pPr>
-      <w:bookmarkStart w:id="0" w:name="_Toc183644540"/>
+      <w:bookmarkStart w:id="0" w:name="_Toc183644970"/>
       <w:r>
         <w:t>Organization/Industry Description</w:t>
       </w:r>
@@ -3321,7 +3324,7 @@
         <w:pStyle w:val="Heading1"/>
         <w:spacing w:line="240" w:lineRule="auto"/>
       </w:pPr>
-      <w:bookmarkStart w:id="1" w:name="_Toc183644541"/>
+      <w:bookmarkStart w:id="1" w:name="_Toc183644971"/>
       <w:r>
         <w:t>Current State of Resources</w:t>
       </w:r>
@@ -3340,7 +3343,7 @@
         <w:pStyle w:val="Heading1"/>
         <w:spacing w:line="240" w:lineRule="auto"/>
       </w:pPr>
-      <w:bookmarkStart w:id="2" w:name="_Toc183644542"/>
+      <w:bookmarkStart w:id="2" w:name="_Toc183644972"/>
       <w:r>
         <w:t>Research Question</w:t>
       </w:r>
@@ -3528,7 +3531,7 @@
         <w:pStyle w:val="Heading1"/>
         <w:spacing w:line="240" w:lineRule="auto"/>
       </w:pPr>
-      <w:bookmarkStart w:id="3" w:name="_Toc183644543"/>
+      <w:bookmarkStart w:id="3" w:name="_Toc183644973"/>
       <w:r>
         <w:t>Organizational Sponsors</w:t>
       </w:r>
@@ -3592,7 +3595,7 @@
         <w:pStyle w:val="Heading1"/>
         <w:spacing w:line="240" w:lineRule="auto"/>
       </w:pPr>
-      <w:bookmarkStart w:id="4" w:name="_Toc183644544"/>
+      <w:bookmarkStart w:id="4" w:name="_Toc183644974"/>
       <w:r>
         <w:t>Method</w:t>
       </w:r>
@@ -3603,7 +3606,7 @@
         <w:pStyle w:val="Heading2"/>
         <w:spacing w:line="240" w:lineRule="auto"/>
       </w:pPr>
-      <w:bookmarkStart w:id="5" w:name="_Toc183644545"/>
+      <w:bookmarkStart w:id="5" w:name="_Toc183644975"/>
       <w:r>
         <w:t xml:space="preserve">Understanding </w:t>
       </w:r>
@@ -3617,7 +3620,7 @@
         <w:pStyle w:val="Heading3"/>
         <w:spacing w:line="240" w:lineRule="auto"/>
       </w:pPr>
-      <w:bookmarkStart w:id="6" w:name="_Toc183644546"/>
+      <w:bookmarkStart w:id="6" w:name="_Toc183644976"/>
       <w:r>
         <w:t>What is a Data Lake?</w:t>
       </w:r>
@@ -3682,7 +3685,7 @@
         <w:pStyle w:val="Heading3"/>
         <w:spacing w:line="240" w:lineRule="auto"/>
       </w:pPr>
-      <w:bookmarkStart w:id="7" w:name="_Toc183644547"/>
+      <w:bookmarkStart w:id="7" w:name="_Toc183644977"/>
       <w:r>
         <w:t>Why not extend the current Data Warehouse?</w:t>
       </w:r>
@@ -3796,13 +3799,16 @@
         <w:pStyle w:val="Heading2"/>
         <w:spacing w:line="240" w:lineRule="auto"/>
       </w:pPr>
-      <w:bookmarkStart w:id="8" w:name="_Toc183644548"/>
+      <w:bookmarkStart w:id="8" w:name="_Toc183644978"/>
       <w:r>
         <w:t>Collecting Information</w:t>
       </w:r>
       <w:bookmarkEnd w:id="8"/>
     </w:p>
     <w:p>
+      <w:pPr>
+        <w:spacing w:line="240" w:lineRule="auto"/>
+      </w:pPr>
       <w:r>
         <w:t xml:space="preserve">The methodology for gathering information to develop the </w:t>
       </w:r>
@@ -3820,6 +3826,9 @@
       </w:r>
     </w:p>
     <w:p>
+      <w:pPr>
+        <w:spacing w:line="240" w:lineRule="auto"/>
+      </w:pPr>
       <w:r>
         <w:t>Additionally, I conducted thorough online research to explore industry best practices, emerging technologies, and use cases for data lakes and modern data platforms. Detailed references to the web sources are provided in the References section.</w:t>
       </w:r>
@@ -3829,7 +3838,7 @@
         <w:pStyle w:val="Heading1"/>
         <w:spacing w:line="240" w:lineRule="auto"/>
       </w:pPr>
-      <w:bookmarkStart w:id="9" w:name="_Toc183644549"/>
+      <w:bookmarkStart w:id="9" w:name="_Toc183644979"/>
       <w:r>
         <w:t>Project Deliverables</w:t>
       </w:r>
@@ -3841,8 +3850,9 @@
     <w:p>
       <w:pPr>
         <w:pStyle w:val="Heading2"/>
-      </w:pPr>
-      <w:bookmarkStart w:id="10" w:name="_Toc183644550"/>
+        <w:spacing w:line="240" w:lineRule="auto"/>
+      </w:pPr>
+      <w:bookmarkStart w:id="10" w:name="_Toc183644980"/>
       <w:r>
         <w:t>Evaluation of Data Lake Potential</w:t>
       </w:r>
@@ -3851,14 +3861,18 @@
     <w:p>
       <w:pPr>
         <w:pStyle w:val="Heading3"/>
-      </w:pPr>
-      <w:bookmarkStart w:id="11" w:name="_Toc183644551"/>
+        <w:spacing w:line="240" w:lineRule="auto"/>
+      </w:pPr>
+      <w:bookmarkStart w:id="11" w:name="_Toc183644981"/>
       <w:r>
         <w:t>Business Requirements</w:t>
       </w:r>
       <w:bookmarkEnd w:id="11"/>
     </w:p>
     <w:p>
+      <w:pPr>
+        <w:spacing w:line="240" w:lineRule="auto"/>
+      </w:pPr>
       <w:r>
         <w:t xml:space="preserve">For </w:t>
       </w:r>
@@ -3876,6 +3890,7 @@
           <w:ilvl w:val="0"/>
           <w:numId w:val="4"/>
         </w:numPr>
+        <w:spacing w:line="240" w:lineRule="auto"/>
       </w:pPr>
       <w:r>
         <w:t>Comply with ITAR regulations</w:t>
@@ -3897,6 +3912,7 @@
           <w:ilvl w:val="0"/>
           <w:numId w:val="4"/>
         </w:numPr>
+        <w:spacing w:line="240" w:lineRule="auto"/>
       </w:pPr>
       <w:r>
         <w:t>Provide a cost-benefit justification aligned with business goals</w:t>
@@ -3909,6 +3925,7 @@
           <w:ilvl w:val="0"/>
           <w:numId w:val="4"/>
         </w:numPr>
+        <w:spacing w:line="240" w:lineRule="auto"/>
       </w:pPr>
       <w:r>
         <w:t>Address current and future data demands effectively</w:t>
@@ -3917,14 +3934,18 @@
     <w:p>
       <w:pPr>
         <w:pStyle w:val="Heading3"/>
-      </w:pPr>
-      <w:bookmarkStart w:id="12" w:name="_Toc183644552"/>
+        <w:spacing w:line="240" w:lineRule="auto"/>
+      </w:pPr>
+      <w:bookmarkStart w:id="12" w:name="_Toc183644982"/>
       <w:r>
         <w:t>Functional Requirements</w:t>
       </w:r>
       <w:bookmarkEnd w:id="12"/>
     </w:p>
     <w:p>
+      <w:pPr>
+        <w:spacing w:line="240" w:lineRule="auto"/>
+      </w:pPr>
       <w:r>
         <w:t>For the</w:t>
       </w:r>
@@ -3942,6 +3963,7 @@
           <w:ilvl w:val="0"/>
           <w:numId w:val="5"/>
         </w:numPr>
+        <w:spacing w:line="240" w:lineRule="auto"/>
       </w:pPr>
       <w:r>
         <w:t xml:space="preserve">Support </w:t>
@@ -3957,6 +3979,7 @@
           <w:ilvl w:val="0"/>
           <w:numId w:val="5"/>
         </w:numPr>
+        <w:spacing w:line="240" w:lineRule="auto"/>
       </w:pPr>
       <w:r>
         <w:t>Enable</w:t>
@@ -3975,6 +3998,7 @@
           <w:ilvl w:val="0"/>
           <w:numId w:val="5"/>
         </w:numPr>
+        <w:spacing w:line="240" w:lineRule="auto"/>
       </w:pPr>
       <w:r>
         <w:t>Integrate mission-critical systems to eliminate data silos</w:t>
@@ -3987,6 +4011,7 @@
           <w:ilvl w:val="0"/>
           <w:numId w:val="5"/>
         </w:numPr>
+        <w:spacing w:line="240" w:lineRule="auto"/>
       </w:pPr>
       <w:r>
         <w:t>Facilitate real-time and historical data processing for analytics</w:t>
@@ -3995,8 +4020,9 @@
     <w:p>
       <w:pPr>
         <w:pStyle w:val="Heading3"/>
-      </w:pPr>
-      <w:bookmarkStart w:id="13" w:name="_Toc183644553"/>
+        <w:spacing w:line="240" w:lineRule="auto"/>
+      </w:pPr>
+      <w:bookmarkStart w:id="13" w:name="_Toc183644983"/>
       <w:r>
         <w:lastRenderedPageBreak/>
         <w:t>Solution 1: Elastic On-Premises Data Platform</w:t>
@@ -4004,11 +4030,17 @@
       <w:bookmarkEnd w:id="13"/>
     </w:p>
     <w:p>
+      <w:pPr>
+        <w:spacing w:line="240" w:lineRule="auto"/>
+      </w:pPr>
       <w:r>
         <w:t>The Elastic Stack, originally comprised of three core tools—Elasticsearch, Logstash, and Kibana (often referred to as the ELK stack)—has evolved into a comprehensive data platform. Today, Elastic offers an expanded suite of tools designed for enterprise search, observability, and security. These tools enable organizations to ingest, store, query, and visualize data efficiently.</w:t>
       </w:r>
     </w:p>
     <w:p>
+      <w:pPr>
+        <w:spacing w:line="240" w:lineRule="auto"/>
+      </w:pPr>
       <w:r>
         <w:t>While the Elastic Stack is often deployed in cloud environments, it also supports on-premises deployment, providing flexibility for businesses with specific data residency, security, or compliance needs</w:t>
       </w:r>
@@ -4027,320 +4059,221 @@
     </w:p>
     <w:p>
       <w:pPr>
-        <w:rPr>
-          <w:b/>
-          <w:bCs/>
-        </w:rPr>
-      </w:pPr>
-      <w:r>
-        <w:rPr>
-          <w:b/>
-          <w:bCs/>
-        </w:rPr>
-        <w:t>Key Components of the Elastic Implementation</w:t>
-      </w:r>
-    </w:p>
-    <w:p>
-      <w:r>
-        <w:rPr>
-          <w:b/>
-          <w:bCs/>
-        </w:rPr>
-        <w:t>APM Agent</w:t>
-      </w:r>
-      <w:r>
-        <w:rPr>
-          <w:b/>
-          <w:bCs/>
-        </w:rPr>
+        <w:spacing w:line="240" w:lineRule="auto"/>
+      </w:pPr>
+      <w:r>
+        <w:t>(See Appendix F for more information on the Elastic Stack)</w:t>
+      </w:r>
+    </w:p>
+    <w:p>
+      <w:pPr>
+        <w:pStyle w:val="Heading3"/>
+        <w:spacing w:line="240" w:lineRule="auto"/>
+      </w:pPr>
+      <w:bookmarkStart w:id="14" w:name="_Toc183644984"/>
+      <w:r>
+        <w:t>Solution 2: Custom On-Premises Data Platform</w:t>
+      </w:r>
+      <w:bookmarkEnd w:id="14"/>
+    </w:p>
+    <w:p>
+      <w:pPr>
+        <w:spacing w:line="240" w:lineRule="auto"/>
+      </w:pPr>
+      <w:commentRangeStart w:id="15"/>
+      <w:r>
+        <w:t>Talk about solution 2 here…</w:t>
+      </w:r>
+      <w:commentRangeEnd w:id="15"/>
+      <w:r>
+        <w:rPr>
+          <w:rStyle w:val="CommentReference"/>
+        </w:rPr>
+        <w:commentReference w:id="15"/>
+      </w:r>
+    </w:p>
+    <w:p>
+      <w:pPr>
+        <w:pStyle w:val="Heading3"/>
+        <w:spacing w:line="240" w:lineRule="auto"/>
+      </w:pPr>
+      <w:bookmarkStart w:id="16" w:name="_Toc183644985"/>
+      <w:r>
+        <w:t>Solution 3: Snowflake Cloud Data Platform</w:t>
+      </w:r>
+      <w:bookmarkEnd w:id="16"/>
+    </w:p>
+    <w:p>
+      <w:pPr>
+        <w:spacing w:line="240" w:lineRule="auto"/>
+      </w:pPr>
+      <w:r>
+        <w:t>Snowflake is a modern cloud-based data platform designed to provide a fully managed, scalable, and secure solution for data storage, integration, and analytics. Unlike traditional data warehouses, Snowflake offers a unique architecture that decouples compute from storage, enabling seamless scalability and cost efficiency. Snowflake supports a wide range of use cases, including data warehousing, data lakes, data engineering, data sharing, and machine learning.</w:t>
+      </w:r>
+    </w:p>
+    <w:p>
+      <w:pPr>
+        <w:pStyle w:val="Heading2"/>
+        <w:spacing w:line="240" w:lineRule="auto"/>
+      </w:pPr>
+      <w:bookmarkStart w:id="17" w:name="_Toc183644986"/>
+      <w:r>
+        <w:t>Data Exploration and Proof of Concept</w:t>
+      </w:r>
+      <w:r>
+        <w:t xml:space="preserve"> of Solution 2</w:t>
+      </w:r>
+      <w:bookmarkEnd w:id="17"/>
+    </w:p>
+    <w:p>
+      <w:pPr>
+        <w:spacing w:line="240" w:lineRule="auto"/>
+      </w:pPr>
+      <w:commentRangeStart w:id="18"/>
+      <w:r>
+        <w:t>I selected Solution 2</w:t>
+      </w:r>
+      <w:r>
+        <w:t>: Custom On-Premises Data Platform</w:t>
+      </w:r>
+      <w:r>
+        <w:t xml:space="preserve"> because it offers the most potential for innovation and validation. The other two solutions</w:t>
+      </w:r>
+      <w:r>
+        <w:t xml:space="preserve"> </w:t>
+      </w:r>
+      <w:r>
+        <w:t>are essentially pre-built platforms designed to provide specific functionalities out of the box. These solutions</w:t>
+      </w:r>
+      <w:r>
+        <w:t xml:space="preserve"> </w:t>
+      </w:r>
+      <w:r>
+        <w:t>are comprehensive tools that already deliver the capabilities I aim to demonstrate, making them less suitable for a meaningful proof of concept.</w:t>
+      </w:r>
+    </w:p>
+    <w:p>
+      <w:pPr>
+        <w:spacing w:line="240" w:lineRule="auto"/>
+      </w:pPr>
+      <w:r>
+        <w:t>In contrast, Solution 2</w:t>
+      </w:r>
+      <w:r>
+        <w:t xml:space="preserve"> </w:t>
+      </w:r>
+      <w:r>
+        <w:t>allows for the exploration and customization of an on-premises architecture tailored to Williams International’s unique requirements. This provides an opportunity to test and showcase the feasibility, scalability, and effectiveness of a bespoke solution, offering deeper insights into how it can be integrated into the organization’s existing systems and workflows.</w:t>
+      </w:r>
+      <w:commentRangeEnd w:id="18"/>
+      <w:r>
+        <w:rPr>
+          <w:rStyle w:val="CommentReference"/>
+        </w:rPr>
+        <w:commentReference w:id="18"/>
+      </w:r>
+    </w:p>
+    <w:p>
+      <w:pPr>
+        <w:pStyle w:val="Heading2"/>
+        <w:spacing w:line="240" w:lineRule="auto"/>
+      </w:pPr>
+      <w:bookmarkStart w:id="19" w:name="_Toc183644987"/>
+      <w:r>
+        <w:t>Feasibility Analysis</w:t>
+      </w:r>
+      <w:bookmarkEnd w:id="19"/>
+    </w:p>
+    <w:p>
+      <w:pPr>
+        <w:spacing w:line="240" w:lineRule="auto"/>
+      </w:pPr>
+      <w:r>
+        <w:t>The feasibility of this project hinges on the cost of bare metal and project management. Here we will take a look at the cost to store data and a project management strategy to tackle this project.</w:t>
+      </w:r>
+    </w:p>
+    <w:p>
+      <w:pPr>
+        <w:pStyle w:val="Heading3"/>
+        <w:spacing w:line="240" w:lineRule="auto"/>
+      </w:pPr>
+      <w:bookmarkStart w:id="20" w:name="_Toc183644988"/>
+      <w:r>
+        <w:t>S</w:t>
+      </w:r>
+      <w:r>
+        <w:t>torage Cost</w:t>
+      </w:r>
+      <w:bookmarkEnd w:id="20"/>
+    </w:p>
+    <w:p>
+      <w:pPr>
+        <w:spacing w:line="240" w:lineRule="auto"/>
+      </w:pPr>
+      <w:r>
+        <w:t>(see Appendix K for more information on storage size estimates)</w:t>
+      </w:r>
+    </w:p>
+    <w:p>
+      <w:pPr>
+        <w:spacing w:line="240" w:lineRule="auto"/>
+      </w:pPr>
+      <w:r>
+        <w:t>Per Figure 5, there are ~160k messages</w:t>
+      </w:r>
+      <w:r>
+        <w:t xml:space="preserve"> currently</w:t>
+      </w:r>
+      <w:r>
+        <w:t xml:space="preserve"> in the workorder topic. This topic contains a multitude of workorder related items. Running statistics on this topic tells us that the average message is ~359 bytes.</w:t>
+      </w:r>
+    </w:p>
+    <w:p>
+      <w:pPr>
+        <w:spacing w:line="240" w:lineRule="auto"/>
+      </w:pPr>
+      <w:r>
+        <w:t>(see Appendix L for more information on storage cost estimates)</w:t>
+      </w:r>
+    </w:p>
+    <w:p>
+      <w:pPr>
+        <w:spacing w:line="240" w:lineRule="auto"/>
+      </w:pPr>
+      <w:r>
+        <w:lastRenderedPageBreak/>
+        <w:t>This data was polled over the course of about 2 weeks (10 business days). So let us assume that we average about ~16k messages per day. If we expect a growth r</w:t>
+      </w:r>
+      <w:r>
+        <w:t xml:space="preserve">ate </w:t>
+      </w:r>
+      <w:r>
+        <w:t>of ~</w:t>
+      </w:r>
+      <w:r>
+        <w:t>25%</w:t>
+      </w:r>
+      <w:r>
+        <w:t xml:space="preserve"> per month considering this is just the start of our digital transformation, we can expect </w:t>
+      </w:r>
+      <w:proofErr w:type="gramStart"/>
+      <w:r>
+        <w:t>that</w:t>
+      </w:r>
+      <w:proofErr w:type="gramEnd"/>
+      <w:r>
+        <w:t xml:space="preserve"> over 24 </w:t>
+      </w:r>
+      <w:r>
+        <w:t>months</w:t>
+      </w:r>
+      <w:r>
         <w:t>:</w:t>
       </w:r>
-      <w:r>
-        <w:t xml:space="preserve"> Captures application performance metrics to </w:t>
-      </w:r>
-      <w:r>
-        <w:t>monitor system health. Deploying these alongside REST APIs would allow us to monitor them like Open Telemetry.</w:t>
-      </w:r>
-    </w:p>
-    <w:p>
-      <w:r>
-        <w:rPr>
-          <w:b/>
-          <w:bCs/>
-        </w:rPr>
-        <w:t>APM Server</w:t>
-      </w:r>
-      <w:r>
-        <w:rPr>
-          <w:b/>
-          <w:bCs/>
-        </w:rPr>
-        <w:t xml:space="preserve">: </w:t>
-      </w:r>
-      <w:r>
-        <w:t>Processes metrics from APM Agents deployed around Williams International and sends them to Elasticsearch.</w:t>
-      </w:r>
-    </w:p>
-    <w:p>
-      <w:r>
-        <w:rPr>
-          <w:b/>
-          <w:bCs/>
-        </w:rPr>
-        <w:t>Beats</w:t>
-      </w:r>
-      <w:r>
-        <w:rPr>
-          <w:b/>
-          <w:bCs/>
-        </w:rPr>
-        <w:t xml:space="preserve">: </w:t>
-      </w:r>
-      <w:r>
-        <w:t>Captures performance metrics from applications that APM Agent does not. Such as Heartbeat (answers is service available) and Metricbeat (answers is server up).</w:t>
-      </w:r>
-    </w:p>
-    <w:p>
-      <w:r>
-        <w:rPr>
-          <w:b/>
-          <w:bCs/>
-        </w:rPr>
-        <w:t>Logstash</w:t>
-      </w:r>
-      <w:r>
-        <w:rPr>
-          <w:b/>
-          <w:bCs/>
-        </w:rPr>
-        <w:t xml:space="preserve">: </w:t>
-      </w:r>
-      <w:r>
-        <w:t>Processes and transforms data from Beats and other various sources before sending them to Elasticsearch.</w:t>
-      </w:r>
-    </w:p>
-    <w:p>
-      <w:r>
-        <w:rPr>
-          <w:b/>
-          <w:bCs/>
-        </w:rPr>
-        <w:t>Elasticsearch</w:t>
-      </w:r>
-      <w:r>
-        <w:rPr>
-          <w:b/>
-          <w:bCs/>
-        </w:rPr>
-        <w:t xml:space="preserve">: </w:t>
-      </w:r>
-      <w:r>
-        <w:t>A distributed search and analytics engine that serves as the core of the Elastic Stack. Due to the size of Williams Internationals data footprint, no other options for lake storage would need to be considered in the immediate future.</w:t>
-      </w:r>
-    </w:p>
-    <w:p>
-      <w:r>
-        <w:rPr>
-          <w:b/>
-          <w:bCs/>
-        </w:rPr>
-        <w:t>Kibana</w:t>
-      </w:r>
-      <w:r>
-        <w:rPr>
-          <w:b/>
-          <w:bCs/>
-        </w:rPr>
-        <w:t xml:space="preserve">: </w:t>
-      </w:r>
-      <w:r>
-        <w:t>A visualization tool for analyzing data exclusively stored in Elasticsearch, offering dashboards, reporting, and real-time monitoring.</w:t>
-      </w:r>
-    </w:p>
-    <w:p>
-      <w:r>
-        <w:t>(See Appendix F for more information on the Elastic Stack)</w:t>
-      </w:r>
-    </w:p>
-    <w:p>
-      <w:pPr>
-        <w:pStyle w:val="Heading3"/>
-      </w:pPr>
-      <w:bookmarkStart w:id="14" w:name="_Toc183644554"/>
-      <w:r>
-        <w:t>Solution 2: Custom On-Premises Data Platform</w:t>
-      </w:r>
-      <w:bookmarkEnd w:id="14"/>
-    </w:p>
-    <w:p>
-      <w:commentRangeStart w:id="15"/>
-      <w:r>
-        <w:t>Talk about solution 2 here…</w:t>
-      </w:r>
-      <w:commentRangeEnd w:id="15"/>
-      <w:r>
-        <w:rPr>
-          <w:rStyle w:val="CommentReference"/>
-        </w:rPr>
-        <w:commentReference w:id="15"/>
-      </w:r>
-    </w:p>
-    <w:p>
-      <w:pPr>
-        <w:pStyle w:val="Heading3"/>
-      </w:pPr>
-      <w:bookmarkStart w:id="16" w:name="_Toc183644555"/>
-      <w:r>
-        <w:t>Solution 3: Snowflake Cloud Data Platform</w:t>
-      </w:r>
-      <w:bookmarkEnd w:id="16"/>
-    </w:p>
-    <w:p>
-      <w:r>
-        <w:t>Snowflake is a modern cloud-based data platform designed to provide a fully managed, scalable, and secure solution for data storage, integration, and analytics. Unlike traditional data warehouses, Snowflake offers a unique architecture that decouples compute from storage, enabling seamless scalability and cost efficiency. Snowflake supports a wide range of use cases, including data warehousing, data lakes, data engineering, data sharing, and machine learning.</w:t>
-      </w:r>
-    </w:p>
-    <w:p>
-      <w:pPr>
-        <w:pStyle w:val="Heading2"/>
-      </w:pPr>
-      <w:bookmarkStart w:id="17" w:name="_Toc183644556"/>
-      <w:r>
-        <w:t>Data Exploration and Proof of Concept</w:t>
-      </w:r>
-      <w:r>
-        <w:t xml:space="preserve"> of Solution 2</w:t>
-      </w:r>
-      <w:bookmarkEnd w:id="17"/>
-    </w:p>
-    <w:p>
-      <w:commentRangeStart w:id="18"/>
-      <w:r>
-        <w:t>I selected Solution 2</w:t>
-      </w:r>
-      <w:r>
-        <w:t>: Custom On-Premises Data Platform</w:t>
-      </w:r>
-      <w:r>
-        <w:t xml:space="preserve"> because it offers the most potential for innovation and validation. The other two solutions</w:t>
-      </w:r>
-      <w:r>
-        <w:t xml:space="preserve"> </w:t>
-      </w:r>
-      <w:r>
-        <w:t>are essentially pre-built platforms designed to provide specific functionalities out of the box. These solutions</w:t>
-      </w:r>
-      <w:r>
-        <w:t xml:space="preserve"> </w:t>
-      </w:r>
-      <w:r>
-        <w:t xml:space="preserve">are comprehensive tools that </w:t>
-      </w:r>
-      <w:r>
-        <w:lastRenderedPageBreak/>
-        <w:t>already deliver the capabilities I aim to demonstrate, making them less suitable for a meaningful proof of concept.</w:t>
-      </w:r>
-    </w:p>
-    <w:p>
-      <w:r>
-        <w:t>In contrast, Solution 2</w:t>
-      </w:r>
-      <w:r>
-        <w:t xml:space="preserve"> </w:t>
-      </w:r>
-      <w:r>
-        <w:t>allows for the exploration and customization of an on-premises architecture tailored to Williams International’s unique requirements. This provides an opportunity to test and showcase the feasibility, scalability, and effectiveness of a bespoke solution, offering deeper insights into how it can be integrated into the organization’s existing systems and workflows.</w:t>
-      </w:r>
-      <w:commentRangeEnd w:id="18"/>
-      <w:r>
-        <w:rPr>
-          <w:rStyle w:val="CommentReference"/>
-        </w:rPr>
-        <w:commentReference w:id="18"/>
-      </w:r>
-    </w:p>
-    <w:p>
-      <w:pPr>
-        <w:pStyle w:val="Heading2"/>
-      </w:pPr>
-      <w:bookmarkStart w:id="19" w:name="_Toc183644557"/>
-      <w:r>
-        <w:t>Feasibility Analysis</w:t>
-      </w:r>
-      <w:bookmarkEnd w:id="19"/>
-    </w:p>
-    <w:p>
-      <w:r>
-        <w:t>The feasibility of this project hinges on the cost of bare metal and project management. Here we will take a look at the cost to store data and a project management strategy to tackle this project.</w:t>
-      </w:r>
-    </w:p>
-    <w:p>
-      <w:pPr>
-        <w:pStyle w:val="Heading3"/>
-      </w:pPr>
-      <w:bookmarkStart w:id="20" w:name="_Toc183644558"/>
-      <w:r>
-        <w:t>S</w:t>
-      </w:r>
-      <w:r>
-        <w:t>torage Cost</w:t>
-      </w:r>
-      <w:bookmarkEnd w:id="20"/>
-    </w:p>
-    <w:p>
-      <w:r>
-        <w:t>(see Appendix K for more information on storage size estimates)</w:t>
-      </w:r>
-    </w:p>
-    <w:p>
-      <w:r>
-        <w:t>Per Figure 5, there are ~160k messages</w:t>
-      </w:r>
-      <w:r>
-        <w:t xml:space="preserve"> currently</w:t>
-      </w:r>
-      <w:r>
-        <w:t xml:space="preserve"> in the workorder topic. This topic contains a multitude of workorder related items. Running statistics on this topic tells us that the average message is ~359 bytes.</w:t>
-      </w:r>
-    </w:p>
-    <w:p>
-      <w:r>
-        <w:t>(see Appendix L for more information on storage cost estimates)</w:t>
-      </w:r>
-    </w:p>
-    <w:p>
-      <w:r>
-        <w:t>This data was polled over the course of about 2 weeks (10 business days). So let us assume that we average about ~16k messages per day. If we expect a growth r</w:t>
-      </w:r>
-      <w:r>
-        <w:t xml:space="preserve">ate </w:t>
-      </w:r>
-      <w:r>
-        <w:t>of ~</w:t>
-      </w:r>
-      <w:r>
-        <w:t>25%</w:t>
-      </w:r>
-      <w:r>
-        <w:t xml:space="preserve"> per month considering this is just the start of our digital transformation, we can expect </w:t>
-      </w:r>
-      <w:proofErr w:type="gramStart"/>
-      <w:r>
-        <w:t>that</w:t>
-      </w:r>
-      <w:proofErr w:type="gramEnd"/>
-      <w:r>
-        <w:t xml:space="preserve"> over 24 </w:t>
-      </w:r>
-      <w:r>
-        <w:t>months</w:t>
-      </w:r>
-      <w:r>
-        <w:t>:</w:t>
-      </w:r>
-    </w:p>
-    <w:p>
-      <w:pPr>
+    </w:p>
+    <w:p>
+      <w:pPr>
+        <w:spacing w:line="240" w:lineRule="auto"/>
         <w:rPr>
           <w:rFonts w:eastAsiaTheme="minorEastAsia"/>
         </w:rPr>
@@ -4382,6 +4315,7 @@
     </w:p>
     <w:p>
       <w:pPr>
+        <w:spacing w:line="240" w:lineRule="auto"/>
         <w:rPr>
           <w:rFonts w:eastAsiaTheme="minorEastAsia"/>
         </w:rPr>
@@ -4493,6 +4427,7 @@
     </w:p>
     <w:p>
       <w:pPr>
+        <w:spacing w:line="240" w:lineRule="auto"/>
         <w:rPr>
           <w:rFonts w:eastAsiaTheme="minorEastAsia"/>
         </w:rPr>
@@ -4522,6 +4457,7 @@
     </w:p>
     <w:p>
       <w:pPr>
+        <w:spacing w:line="240" w:lineRule="auto"/>
         <w:rPr>
           <w:rFonts w:eastAsiaTheme="minorEastAsia"/>
         </w:rPr>
@@ -4570,14 +4506,18 @@
     <w:p>
       <w:pPr>
         <w:pStyle w:val="Heading3"/>
-      </w:pPr>
-      <w:bookmarkStart w:id="21" w:name="_Toc183644559"/>
+        <w:spacing w:line="240" w:lineRule="auto"/>
+      </w:pPr>
+      <w:bookmarkStart w:id="21" w:name="_Toc183644989"/>
       <w:r>
         <w:t>Project Management Strategy</w:t>
       </w:r>
       <w:bookmarkEnd w:id="21"/>
     </w:p>
     <w:p>
+      <w:pPr>
+        <w:spacing w:line="240" w:lineRule="auto"/>
+      </w:pPr>
       <w:r>
         <w:t xml:space="preserve">For this project to succeed at Williams International, it is paramount to get data products out in front of stakeholders as early and often as possible. Communication, Simplicity, and Feedback will play a pivotal role and that’s why using the Agile Software Development Methodology, </w:t>
       </w:r>
@@ -4632,9 +4572,8 @@
         <w:pStyle w:val="Heading1"/>
         <w:spacing w:line="240" w:lineRule="auto"/>
       </w:pPr>
-      <w:bookmarkStart w:id="22" w:name="_Toc183644560"/>
-      <w:r>
-        <w:lastRenderedPageBreak/>
+      <w:bookmarkStart w:id="22" w:name="_Toc183644990"/>
+      <w:r>
         <w:t>Research</w:t>
       </w:r>
       <w:r>
@@ -4645,8 +4584,9 @@
     <w:p>
       <w:pPr>
         <w:pStyle w:val="Heading2"/>
-      </w:pPr>
-      <w:bookmarkStart w:id="23" w:name="_Toc183644561"/>
+        <w:spacing w:line="240" w:lineRule="auto"/>
+      </w:pPr>
+      <w:bookmarkStart w:id="23" w:name="_Toc183644991"/>
       <w:commentRangeStart w:id="24"/>
       <w:r>
         <w:t>Third-Place Solution</w:t>
@@ -4654,6 +4594,9 @@
       <w:bookmarkEnd w:id="23"/>
     </w:p>
     <w:p>
+      <w:pPr>
+        <w:spacing w:line="240" w:lineRule="auto"/>
+      </w:pPr>
       <w:r>
         <w:t>Snowflake</w:t>
       </w:r>
@@ -4861,8 +4804,15 @@
         </w:tc>
       </w:tr>
     </w:tbl>
-    <w:p/>
-    <w:p>
+    <w:p>
+      <w:pPr>
+        <w:spacing w:line="240" w:lineRule="auto"/>
+      </w:pPr>
+    </w:p>
+    <w:p>
+      <w:pPr>
+        <w:spacing w:line="240" w:lineRule="auto"/>
+      </w:pPr>
       <w:r>
         <w:t>I believe if the constraints on cloud-based computing are lessened at Williams International, Snowflake becomes the most valid solution for this project.</w:t>
       </w:r>
@@ -4870,14 +4820,19 @@
     <w:p>
       <w:pPr>
         <w:pStyle w:val="Heading2"/>
-      </w:pPr>
-      <w:bookmarkStart w:id="25" w:name="_Toc183644562"/>
-      <w:r>
+        <w:spacing w:line="240" w:lineRule="auto"/>
+      </w:pPr>
+      <w:bookmarkStart w:id="25" w:name="_Toc183644992"/>
+      <w:r>
+        <w:lastRenderedPageBreak/>
         <w:t>Second-Place Solution</w:t>
       </w:r>
       <w:bookmarkEnd w:id="25"/>
     </w:p>
     <w:p>
+      <w:pPr>
+        <w:spacing w:line="240" w:lineRule="auto"/>
+      </w:pPr>
       <w:r>
         <w:t>Elastic</w:t>
       </w:r>
@@ -5088,24 +5043,40 @@
         </w:tc>
       </w:tr>
     </w:tbl>
-    <w:p/>
-    <w:p>
-      <w:r>
-        <w:t>However, I would very seldomly choose this option as it is more just here as validation that the first-place solution is truly what we want.</w:t>
+    <w:p>
+      <w:pPr>
+        <w:spacing w:line="240" w:lineRule="auto"/>
+      </w:pPr>
+    </w:p>
+    <w:p>
+      <w:pPr>
+        <w:spacing w:line="240" w:lineRule="auto"/>
+      </w:pPr>
+      <w:r>
+        <w:t xml:space="preserve">However, I would very seldomly choose this option as it is more just validation </w:t>
+      </w:r>
+      <w:r>
+        <w:t>for</w:t>
+      </w:r>
+      <w:r>
+        <w:t xml:space="preserve"> the first-place solution.</w:t>
       </w:r>
     </w:p>
     <w:p>
       <w:pPr>
         <w:pStyle w:val="Heading2"/>
-      </w:pPr>
-      <w:bookmarkStart w:id="26" w:name="_Toc183644563"/>
-      <w:r>
-        <w:lastRenderedPageBreak/>
+        <w:spacing w:line="240" w:lineRule="auto"/>
+      </w:pPr>
+      <w:bookmarkStart w:id="26" w:name="_Toc183644993"/>
+      <w:r>
         <w:t>First-Place Solution</w:t>
       </w:r>
       <w:bookmarkEnd w:id="26"/>
     </w:p>
     <w:p>
+      <w:pPr>
+        <w:spacing w:line="240" w:lineRule="auto"/>
+      </w:pPr>
       <w:r>
         <w:t>Custom Data Lake</w:t>
       </w:r>
@@ -5298,8 +5269,9 @@
     <w:p>
       <w:pPr>
         <w:pStyle w:val="Heading2"/>
-      </w:pPr>
-      <w:bookmarkStart w:id="27" w:name="_Toc183644564"/>
+        <w:spacing w:line="240" w:lineRule="auto"/>
+      </w:pPr>
+      <w:bookmarkStart w:id="27" w:name="_Toc183644994"/>
       <w:commentRangeEnd w:id="24"/>
       <w:r>
         <w:rPr>
@@ -5315,6 +5287,9 @@
       <w:bookmarkEnd w:id="27"/>
     </w:p>
     <w:p>
+      <w:pPr>
+        <w:spacing w:line="240" w:lineRule="auto"/>
+      </w:pPr>
       <w:r>
         <w:t>Adopting a Custom On-Premises Data platform will not only resolve current inefficiencies but also establish a scalable foundation for future growth. The solution empowers Williams International to harness untapped data, facilitating advanced analytics and informed decision-making. It represents a significant step towards eliminating data silos, improving data quality, and fostering data-driven innovation.</w:t>
       </w:r>
@@ -5324,7 +5299,7 @@
         <w:pStyle w:val="Heading1"/>
         <w:spacing w:line="240" w:lineRule="auto"/>
       </w:pPr>
-      <w:bookmarkStart w:id="28" w:name="_Toc183644565"/>
+      <w:bookmarkStart w:id="28" w:name="_Toc183644995"/>
       <w:r>
         <w:t>Lessons Learned</w:t>
       </w:r>
@@ -5351,6 +5326,7 @@
         <w:spacing w:line="240" w:lineRule="auto"/>
       </w:pPr>
       <w:r>
+        <w:lastRenderedPageBreak/>
         <w:t>Buy in comes from the top down</w:t>
       </w:r>
     </w:p>
@@ -5367,7 +5343,7 @@
         <w:pStyle w:val="Heading1"/>
         <w:spacing w:line="240" w:lineRule="auto"/>
       </w:pPr>
-      <w:bookmarkStart w:id="29" w:name="_Toc183644566"/>
+      <w:bookmarkStart w:id="29" w:name="_Toc183644996"/>
       <w:r>
         <w:t>Limitations and Future Work</w:t>
       </w:r>
@@ -5398,7 +5374,7 @@
         <w:spacing w:line="240" w:lineRule="auto"/>
         <w:jc w:val="center"/>
       </w:pPr>
-      <w:bookmarkStart w:id="30" w:name="_Toc183644567"/>
+      <w:bookmarkStart w:id="30" w:name="_Toc183644997"/>
       <w:r>
         <w:lastRenderedPageBreak/>
         <w:t>References</w:t>
@@ -5815,7 +5791,7 @@
         <w:spacing w:line="240" w:lineRule="auto"/>
         <w:jc w:val="center"/>
       </w:pPr>
-      <w:bookmarkStart w:id="31" w:name="_Toc183644568"/>
+      <w:bookmarkStart w:id="31" w:name="_Toc183644998"/>
       <w:r>
         <w:lastRenderedPageBreak/>
         <w:t>Appendix</w:t>
@@ -5825,6 +5801,7 @@
     <w:p>
       <w:pPr>
         <w:pStyle w:val="Heading4"/>
+        <w:spacing w:line="240" w:lineRule="auto"/>
       </w:pPr>
       <w:r>
         <w:t>Appendix A: Williams International Revenue and Workforce Comparison</w:t>
@@ -6105,10 +6082,15 @@
         <w:t>: Data sources for the table are listed in the References section: Pratt &amp; Whitney (n.d.), Rolls-Royce Careers (n.d.), and GE Aerospace (2024).</w:t>
       </w:r>
     </w:p>
-    <w:p/>
+    <w:p>
+      <w:pPr>
+        <w:spacing w:line="240" w:lineRule="auto"/>
+      </w:pPr>
+    </w:p>
     <w:p>
       <w:pPr>
         <w:pStyle w:val="Heading4"/>
+        <w:spacing w:line="240" w:lineRule="auto"/>
       </w:pPr>
       <w:r>
         <w:t>Appendix B: Illustration of the current state of WI data platform</w:t>
@@ -6116,6 +6098,7 @@
     </w:p>
     <w:p>
       <w:pPr>
+        <w:spacing w:line="240" w:lineRule="auto"/>
         <w:rPr>
           <w:b/>
           <w:bCs/>
@@ -6131,6 +6114,7 @@
     </w:p>
     <w:p>
       <w:pPr>
+        <w:spacing w:line="240" w:lineRule="auto"/>
         <w:rPr>
           <w:b/>
           <w:bCs/>
@@ -6188,6 +6172,9 @@
       </w:r>
     </w:p>
     <w:p>
+      <w:pPr>
+        <w:spacing w:line="240" w:lineRule="auto"/>
+      </w:pPr>
       <w:r>
         <w:rPr>
           <w:b/>
@@ -6199,10 +6186,15 @@
         <w:t>Currently we have three main categories to our data platform: Data Sources, Data Warehouses, and Reporting. This is an antiquated system as it relies solely on SQL, Python, and Excel (VBA). Data movement is very slow and integration is almost non-existent.</w:t>
       </w:r>
     </w:p>
-    <w:p/>
+    <w:p>
+      <w:pPr>
+        <w:spacing w:line="240" w:lineRule="auto"/>
+      </w:pPr>
+    </w:p>
     <w:p>
       <w:pPr>
         <w:pStyle w:val="Heading4"/>
+        <w:spacing w:line="240" w:lineRule="auto"/>
       </w:pPr>
       <w:r>
         <w:t>Appendix C: Organizational hierarchy of Sponsorship</w:t>
@@ -6210,6 +6202,7 @@
     </w:p>
     <w:p>
       <w:pPr>
+        <w:spacing w:line="240" w:lineRule="auto"/>
         <w:rPr>
           <w:b/>
           <w:bCs/>
@@ -6227,6 +6220,7 @@
     </w:p>
     <w:p>
       <w:pPr>
+        <w:spacing w:line="240" w:lineRule="auto"/>
         <w:rPr>
           <w:b/>
           <w:bCs/>
@@ -6284,10 +6278,15 @@
         </w:drawing>
       </w:r>
     </w:p>
-    <w:p/>
+    <w:p>
+      <w:pPr>
+        <w:spacing w:line="240" w:lineRule="auto"/>
+      </w:pPr>
+    </w:p>
     <w:p>
       <w:pPr>
         <w:pStyle w:val="Heading4"/>
+        <w:spacing w:line="240" w:lineRule="auto"/>
       </w:pPr>
       <w:r>
         <w:t>Appendix D: Essential Elements of a Data Lake</w:t>
@@ -6295,6 +6294,7 @@
     </w:p>
     <w:p>
       <w:pPr>
+        <w:spacing w:line="240" w:lineRule="auto"/>
         <w:rPr>
           <w:b/>
           <w:bCs/>
@@ -6310,6 +6310,7 @@
     </w:p>
     <w:p>
       <w:pPr>
+        <w:spacing w:line="240" w:lineRule="auto"/>
         <w:rPr>
           <w:b/>
           <w:bCs/>
@@ -6375,10 +6376,15 @@
         </w:drawing>
       </w:r>
     </w:p>
-    <w:p/>
+    <w:p>
+      <w:pPr>
+        <w:spacing w:line="240" w:lineRule="auto"/>
+      </w:pPr>
+    </w:p>
     <w:p>
       <w:pPr>
         <w:pStyle w:val="Heading4"/>
+        <w:spacing w:line="240" w:lineRule="auto"/>
       </w:pPr>
       <w:r>
         <w:t xml:space="preserve">Appendix </w:t>
@@ -6942,6 +6948,7 @@
     <w:p>
       <w:pPr>
         <w:pStyle w:val="Heading4"/>
+        <w:spacing w:line="240" w:lineRule="auto"/>
       </w:pPr>
       <w:r>
         <w:t>Appendix F: Elastic Stack Diagram</w:t>
@@ -6949,6 +6956,7 @@
     </w:p>
     <w:p>
       <w:pPr>
+        <w:spacing w:line="240" w:lineRule="auto"/>
         <w:rPr>
           <w:b/>
           <w:bCs/>
@@ -6977,6 +6985,7 @@
     </w:p>
     <w:p>
       <w:pPr>
+        <w:spacing w:line="240" w:lineRule="auto"/>
         <w:jc w:val="center"/>
         <w:rPr>
           <w:noProof/>
@@ -7038,6 +7047,7 @@
     </w:p>
     <w:p>
       <w:pPr>
+        <w:spacing w:line="240" w:lineRule="auto"/>
         <w:rPr>
           <w:noProof/>
         </w:rPr>
@@ -7059,27 +7069,7 @@
     </w:p>
     <w:p>
       <w:pPr>
-        <w:rPr>
-          <w:noProof/>
-        </w:rPr>
-      </w:pPr>
-      <w:r>
-        <w:rPr>
-          <w:noProof/>
-        </w:rPr>
-        <w:t>Data flows from Beats and APM Agents into Logstash or APM Server, where it is processed and sent to Elasticsearch for indexing and storage. Once stored in Elasticsearch, data can be analyzed and visualized in Kibana, providing actionable insights for observability, enterprise search, and security use cases.</w:t>
-      </w:r>
-    </w:p>
-    <w:p>
-      <w:pPr>
-        <w:rPr>
-          <w:noProof/>
-        </w:rPr>
-      </w:pPr>
-    </w:p>
-    <w:p>
-      <w:pPr>
-        <w:pStyle w:val="Heading4"/>
+        <w:spacing w:line="240" w:lineRule="auto"/>
         <w:rPr>
           <w:b/>
           <w:bCs/>
@@ -7087,13 +7077,194 @@
       </w:pPr>
       <w:r>
         <w:rPr>
+          <w:b/>
+          <w:bCs/>
+        </w:rPr>
+        <w:t>Key Components of the Elastic Implementation</w:t>
+      </w:r>
+    </w:p>
+    <w:p>
+      <w:pPr>
+        <w:spacing w:line="240" w:lineRule="auto"/>
+      </w:pPr>
+      <w:r>
+        <w:rPr>
+          <w:b/>
+          <w:bCs/>
+        </w:rPr>
+        <w:t>APM Agent:</w:t>
+      </w:r>
+      <w:r>
+        <w:t xml:space="preserve"> Captures application performance metrics to </w:t>
+      </w:r>
+      <w:r>
+        <w:t>monitor system health. Deploying these alongside REST APIs would allow us to monitor them like Open Telemetry.</w:t>
+      </w:r>
+    </w:p>
+    <w:p>
+      <w:pPr>
+        <w:spacing w:line="240" w:lineRule="auto"/>
+      </w:pPr>
+      <w:r>
+        <w:rPr>
+          <w:b/>
+          <w:bCs/>
+        </w:rPr>
+        <w:t>APM Server</w:t>
+      </w:r>
+      <w:r>
+        <w:rPr>
+          <w:b/>
+          <w:bCs/>
+        </w:rPr>
+        <w:t xml:space="preserve">: </w:t>
+      </w:r>
+      <w:r>
+        <w:t>Processes metrics from APM Agents deployed around Williams International and sends them to Elasticsearch.</w:t>
+      </w:r>
+    </w:p>
+    <w:p>
+      <w:pPr>
+        <w:spacing w:line="240" w:lineRule="auto"/>
+      </w:pPr>
+      <w:r>
+        <w:rPr>
+          <w:b/>
+          <w:bCs/>
+        </w:rPr>
+        <w:t>Beats</w:t>
+      </w:r>
+      <w:r>
+        <w:rPr>
+          <w:b/>
+          <w:bCs/>
+        </w:rPr>
+        <w:t xml:space="preserve">: </w:t>
+      </w:r>
+      <w:r>
+        <w:t>Captures performance metrics from applications that APM Agent does not. Such as Heartbeat (answers is service available) and Metricbeat (answers is server up).</w:t>
+      </w:r>
+    </w:p>
+    <w:p>
+      <w:pPr>
+        <w:spacing w:line="240" w:lineRule="auto"/>
+      </w:pPr>
+      <w:r>
+        <w:rPr>
+          <w:b/>
+          <w:bCs/>
+        </w:rPr>
+        <w:t>Logstash</w:t>
+      </w:r>
+      <w:r>
+        <w:rPr>
+          <w:b/>
+          <w:bCs/>
+        </w:rPr>
+        <w:t xml:space="preserve">: </w:t>
+      </w:r>
+      <w:r>
+        <w:t>Processes and transforms data from Beats and other various sources before sending them to Elasticsearch.</w:t>
+      </w:r>
+    </w:p>
+    <w:p>
+      <w:pPr>
+        <w:spacing w:line="240" w:lineRule="auto"/>
+      </w:pPr>
+      <w:r>
+        <w:rPr>
+          <w:b/>
+          <w:bCs/>
+        </w:rPr>
+        <w:t>Elasticsearch</w:t>
+      </w:r>
+      <w:r>
+        <w:rPr>
+          <w:b/>
+          <w:bCs/>
+        </w:rPr>
+        <w:t xml:space="preserve">: </w:t>
+      </w:r>
+      <w:r>
+        <w:t>A distributed search and analytics engine that serves as the core of the Elastic Stack. Due to the size of Williams Internationals data footprint, no other options for lake storage would need to be considered in the immediate future.</w:t>
+      </w:r>
+    </w:p>
+    <w:p>
+      <w:pPr>
+        <w:spacing w:line="240" w:lineRule="auto"/>
+      </w:pPr>
+      <w:r>
+        <w:rPr>
+          <w:b/>
+          <w:bCs/>
+        </w:rPr>
+        <w:t>Kibana</w:t>
+      </w:r>
+      <w:r>
+        <w:rPr>
+          <w:b/>
+          <w:bCs/>
+        </w:rPr>
+        <w:t xml:space="preserve">: </w:t>
+      </w:r>
+      <w:r>
+        <w:t>A visualization tool for analyzing data exclusively stored in Elasticsearch, offering dashboards, reporting, and real-time monitoring.</w:t>
+      </w:r>
+    </w:p>
+    <w:p>
+      <w:pPr>
+        <w:spacing w:line="240" w:lineRule="auto"/>
+        <w:rPr>
           <w:noProof/>
         </w:rPr>
+      </w:pPr>
+      <w:r>
+        <w:rPr>
+          <w:noProof/>
+        </w:rPr>
+        <w:t>Data flows from Beats and APM Agents into Logstash or APM Server, where it is processed and sent to Elasticsearch for indexing and storage. Once stored in Elasticsearch, data can be analyzed and visualized in Kibana, providing actionable insights for observability, enterprise search, and security use cases.</w:t>
+      </w:r>
+    </w:p>
+    <w:p>
+      <w:pPr>
+        <w:spacing w:line="240" w:lineRule="auto"/>
+      </w:pPr>
+    </w:p>
+    <w:p>
+      <w:pPr>
+        <w:spacing w:line="240" w:lineRule="auto"/>
+        <w:rPr>
+          <w:noProof/>
+        </w:rPr>
+      </w:pPr>
+    </w:p>
+    <w:p>
+      <w:pPr>
+        <w:spacing w:line="240" w:lineRule="auto"/>
+        <w:rPr>
+          <w:noProof/>
+        </w:rPr>
+      </w:pPr>
+    </w:p>
+    <w:p>
+      <w:pPr>
+        <w:pStyle w:val="Heading4"/>
+        <w:spacing w:line="240" w:lineRule="auto"/>
+        <w:rPr>
+          <w:b/>
+          <w:bCs/>
+        </w:rPr>
+      </w:pPr>
+      <w:r>
+        <w:rPr>
+          <w:noProof/>
+        </w:rPr>
         <w:t>Appendix G: Elastic Sizing Discussion Notes</w:t>
       </w:r>
     </w:p>
     <w:p>
       <w:pPr>
+        <w:spacing w:line="240" w:lineRule="auto"/>
         <w:rPr>
           <w:b/>
           <w:bCs/>
@@ -7434,6 +7605,7 @@
     </w:tbl>
     <w:p>
       <w:pPr>
+        <w:spacing w:line="240" w:lineRule="auto"/>
         <w:rPr>
           <w:b/>
           <w:bCs/>
@@ -7442,6 +7614,7 @@
     </w:p>
     <w:p>
       <w:pPr>
+        <w:spacing w:line="240" w:lineRule="auto"/>
         <w:rPr>
           <w:b/>
           <w:bCs/>
@@ -7461,6 +7634,7 @@
           <w:ilvl w:val="0"/>
           <w:numId w:val="7"/>
         </w:numPr>
+        <w:spacing w:line="240" w:lineRule="auto"/>
       </w:pPr>
       <w:r>
         <w:t>OS should have double the RAM than Elastic for JVM performance</w:t>
@@ -7472,6 +7646,7 @@
           <w:ilvl w:val="0"/>
           <w:numId w:val="7"/>
         </w:numPr>
+        <w:spacing w:line="240" w:lineRule="auto"/>
       </w:pPr>
       <w:r>
         <w:t>Everything is included in both licenses</w:t>
@@ -7483,9 +7658,9 @@
           <w:ilvl w:val="0"/>
           <w:numId w:val="7"/>
         </w:numPr>
-      </w:pPr>
-      <w:r>
-        <w:lastRenderedPageBreak/>
+        <w:spacing w:line="240" w:lineRule="auto"/>
+      </w:pPr>
+      <w:r>
         <w:t>Deployment options:</w:t>
       </w:r>
     </w:p>
@@ -7495,6 +7670,7 @@
           <w:ilvl w:val="1"/>
           <w:numId w:val="7"/>
         </w:numPr>
+        <w:spacing w:line="240" w:lineRule="auto"/>
       </w:pPr>
       <w:r>
         <w:t>Self-Managed</w:t>
@@ -7506,137 +7682,216 @@
           <w:ilvl w:val="1"/>
           <w:numId w:val="7"/>
         </w:numPr>
+        <w:spacing w:line="240" w:lineRule="auto"/>
       </w:pPr>
       <w:r>
         <w:t>ECE (Elastic Cloud Enterprise) - has some pre-prepared setup</w:t>
       </w:r>
     </w:p>
-    <w:p/>
+    <w:p>
+      <w:pPr>
+        <w:spacing w:line="240" w:lineRule="auto"/>
+      </w:pPr>
+    </w:p>
     <w:p>
       <w:pPr>
         <w:pStyle w:val="Heading4"/>
+        <w:spacing w:line="240" w:lineRule="auto"/>
       </w:pPr>
       <w:r>
         <w:t>Appendix H: Elastic – Sizing Estimates</w:t>
       </w:r>
     </w:p>
-    <w:p/>
-    <w:p>
+    <w:p>
+      <w:pPr>
+        <w:spacing w:line="240" w:lineRule="auto"/>
+      </w:pPr>
+    </w:p>
+    <w:p>
+      <w:pPr>
+        <w:spacing w:line="240" w:lineRule="auto"/>
+      </w:pPr>
       <w:r>
         <w:t>To follow up,</w:t>
       </w:r>
     </w:p>
     <w:p>
+      <w:pPr>
+        <w:spacing w:line="240" w:lineRule="auto"/>
+      </w:pPr>
       <w:r>
         <w:t> </w:t>
       </w:r>
     </w:p>
     <w:p>
+      <w:pPr>
+        <w:spacing w:line="240" w:lineRule="auto"/>
+      </w:pPr>
       <w:r>
         <w:t>Something that would really help us is understanding Elastic’s pricing model.</w:t>
       </w:r>
     </w:p>
     <w:p>
+      <w:pPr>
+        <w:spacing w:line="240" w:lineRule="auto"/>
+      </w:pPr>
       <w:r>
         <w:t> </w:t>
       </w:r>
     </w:p>
     <w:p>
+      <w:pPr>
+        <w:spacing w:line="240" w:lineRule="auto"/>
+      </w:pPr>
       <w:r>
         <w:t>Like let’s say we wanted to host an Elastic Enterprise Cluster on Premise…</w:t>
       </w:r>
     </w:p>
     <w:p>
+      <w:pPr>
+        <w:spacing w:line="240" w:lineRule="auto"/>
+      </w:pPr>
       <w:r>
         <w:t> </w:t>
       </w:r>
     </w:p>
     <w:p>
+      <w:pPr>
+        <w:spacing w:line="240" w:lineRule="auto"/>
+      </w:pPr>
       <w:r>
         <w:t>Is it per node? (We’d probably only have 4 to start, 3 prod and 1 dev)</w:t>
       </w:r>
     </w:p>
     <w:p>
+      <w:pPr>
+        <w:spacing w:line="240" w:lineRule="auto"/>
+      </w:pPr>
       <w:r>
         <w:t> </w:t>
       </w:r>
     </w:p>
     <w:p>
+      <w:pPr>
+        <w:spacing w:line="240" w:lineRule="auto"/>
+      </w:pPr>
       <w:r>
         <w:t>Is it ram based? ((3 prod nodes * 16 gb ram) + (1 dev node * 16 gb ram) = 64 gb of RAM)</w:t>
       </w:r>
     </w:p>
     <w:p>
+      <w:pPr>
+        <w:spacing w:line="240" w:lineRule="auto"/>
+      </w:pPr>
       <w:r>
         <w:t> </w:t>
       </w:r>
     </w:p>
     <w:p>
+      <w:pPr>
+        <w:spacing w:line="240" w:lineRule="auto"/>
+      </w:pPr>
       <w:r>
         <w:t>I could see us scaling up to more RAM for this, say like the most we would go for our Phase 2 implementation would be ((3 prod nodes * 64 gb ram) + (1 dev node * 16 gb ram) = 208 gb of RAM)</w:t>
       </w:r>
     </w:p>
     <w:p>
-      <w:r>
+      <w:pPr>
+        <w:spacing w:line="240" w:lineRule="auto"/>
+      </w:pPr>
+      <w:r>
+        <w:lastRenderedPageBreak/>
         <w:t> </w:t>
       </w:r>
     </w:p>
     <w:p>
+      <w:pPr>
+        <w:spacing w:line="240" w:lineRule="auto"/>
+      </w:pPr>
       <w:r>
         <w:t>What’s included in the pricing model? I understand there are some features that don’t exists in the basic version that I currently use. What does the service level contract look like? Does it come with consultation hours?</w:t>
       </w:r>
     </w:p>
     <w:p>
+      <w:pPr>
+        <w:spacing w:line="240" w:lineRule="auto"/>
+      </w:pPr>
       <w:r>
         <w:t> </w:t>
       </w:r>
     </w:p>
     <w:p>
+      <w:pPr>
+        <w:spacing w:line="240" w:lineRule="auto"/>
+      </w:pPr>
       <w:r>
         <w:t> </w:t>
       </w:r>
     </w:p>
     <w:p>
+      <w:pPr>
+        <w:spacing w:line="240" w:lineRule="auto"/>
+      </w:pPr>
       <w:r>
         <w:t>Let me know,</w:t>
       </w:r>
     </w:p>
     <w:p>
+      <w:pPr>
+        <w:spacing w:line="240" w:lineRule="auto"/>
+      </w:pPr>
       <w:r>
         <w:t> </w:t>
       </w:r>
     </w:p>
     <w:p>
+      <w:pPr>
+        <w:spacing w:line="240" w:lineRule="auto"/>
+      </w:pPr>
       <w:r>
         <w:t> </w:t>
       </w:r>
     </w:p>
     <w:p>
+      <w:pPr>
+        <w:spacing w:line="240" w:lineRule="auto"/>
+      </w:pPr>
       <w:r>
         <w:t>Thank you,</w:t>
       </w:r>
     </w:p>
     <w:p>
+      <w:pPr>
+        <w:spacing w:line="240" w:lineRule="auto"/>
+      </w:pPr>
       <w:r>
         <w:t> </w:t>
       </w:r>
     </w:p>
     <w:p>
+      <w:pPr>
+        <w:spacing w:line="240" w:lineRule="auto"/>
+      </w:pPr>
       <w:r>
         <w:t> </w:t>
       </w:r>
     </w:p>
     <w:p>
+      <w:pPr>
+        <w:spacing w:line="240" w:lineRule="auto"/>
+      </w:pPr>
       <w:r>
         <w:rPr>
           <w:b/>
           <w:bCs/>
         </w:rPr>
-        <w:lastRenderedPageBreak/>
         <w:t>Simon Lidwell</w:t>
       </w:r>
     </w:p>
     <w:p>
+      <w:pPr>
+        <w:spacing w:line="240" w:lineRule="auto"/>
+      </w:pPr>
       <w:r>
         <w:t>Product Vision Team – Senior Engineer | </w:t>
       </w:r>
@@ -7653,41 +7908,68 @@
       </w:r>
     </w:p>
     <w:p>
+      <w:pPr>
+        <w:spacing w:line="240" w:lineRule="auto"/>
+      </w:pPr>
       <w:r>
         <w:t> </w:t>
       </w:r>
     </w:p>
     <w:p>
+      <w:pPr>
+        <w:spacing w:line="240" w:lineRule="auto"/>
+      </w:pPr>
       <w:r>
         <w:t> </w:t>
       </w:r>
     </w:p>
     <w:p>
+      <w:pPr>
+        <w:spacing w:line="240" w:lineRule="auto"/>
+      </w:pPr>
       <w:r>
         <w:t>Williams International</w:t>
       </w:r>
     </w:p>
     <w:p>
+      <w:pPr>
+        <w:spacing w:line="240" w:lineRule="auto"/>
+      </w:pPr>
       <w:r>
         <w:t>2000 Centerpoint Parkway</w:t>
       </w:r>
     </w:p>
     <w:p>
+      <w:pPr>
+        <w:spacing w:line="240" w:lineRule="auto"/>
+      </w:pPr>
       <w:r>
         <w:t>Pontiac, MI 48341</w:t>
       </w:r>
     </w:p>
-    <w:p/>
+    <w:p>
+      <w:pPr>
+        <w:spacing w:line="240" w:lineRule="auto"/>
+      </w:pPr>
+    </w:p>
     <w:p>
       <w:pPr>
         <w:pStyle w:val="Heading4"/>
+        <w:spacing w:line="240" w:lineRule="auto"/>
       </w:pPr>
       <w:r>
         <w:t>Appendix I: Elastic – Sizing Price Estimate</w:t>
       </w:r>
     </w:p>
-    <w:p/>
-    <w:p>
+    <w:p>
+      <w:pPr>
+        <w:spacing w:line="240" w:lineRule="auto"/>
+      </w:pPr>
+    </w:p>
+    <w:p>
+      <w:pPr>
+        <w:spacing w:line="240" w:lineRule="auto"/>
+      </w:pPr>
       <w:r>
         <w:rPr>
           <w:b/>
@@ -7772,37 +8054,59 @@
       </w:r>
     </w:p>
     <w:p>
+      <w:pPr>
+        <w:spacing w:line="240" w:lineRule="auto"/>
+      </w:pPr>
       <w:r>
         <w:t> </w:t>
       </w:r>
     </w:p>
     <w:p>
+      <w:pPr>
+        <w:spacing w:line="240" w:lineRule="auto"/>
+      </w:pPr>
       <w:r>
         <w:t>CAUTION: EXTERNAL EMAIL</w:t>
       </w:r>
     </w:p>
     <w:p>
+      <w:pPr>
+        <w:spacing w:line="240" w:lineRule="auto"/>
+      </w:pPr>
       <w:r>
         <w:t>Simon </w:t>
       </w:r>
     </w:p>
     <w:p>
+      <w:pPr>
+        <w:spacing w:line="240" w:lineRule="auto"/>
+      </w:pPr>
       <w:r>
         <w:t> </w:t>
       </w:r>
     </w:p>
     <w:p>
+      <w:pPr>
+        <w:spacing w:line="240" w:lineRule="auto"/>
+      </w:pPr>
       <w:r>
         <w:t>I am so sorry for the delay! </w:t>
       </w:r>
     </w:p>
     <w:p>
+      <w:pPr>
+        <w:spacing w:line="240" w:lineRule="auto"/>
+      </w:pPr>
       <w:r>
         <w:t> </w:t>
       </w:r>
     </w:p>
     <w:p>
-      <w:r>
+      <w:pPr>
+        <w:spacing w:line="240" w:lineRule="auto"/>
+      </w:pPr>
+      <w:r>
+        <w:lastRenderedPageBreak/>
         <w:t>I ran the numbers and the licenses will land you at $28,800 MSRP for the sizing we discussed. </w:t>
       </w:r>
       <w:r>
@@ -7857,48 +8161,77 @@
       </w:r>
     </w:p>
     <w:p>
+      <w:pPr>
+        <w:spacing w:line="240" w:lineRule="auto"/>
+      </w:pPr>
       <w:r>
         <w:t> </w:t>
       </w:r>
     </w:p>
     <w:p>
+      <w:pPr>
+        <w:spacing w:line="240" w:lineRule="auto"/>
+      </w:pPr>
       <w:r>
         <w:t>Let me know your thoughts and how we can help. </w:t>
       </w:r>
     </w:p>
     <w:p>
+      <w:pPr>
+        <w:spacing w:line="240" w:lineRule="auto"/>
+      </w:pPr>
       <w:r>
         <w:t> </w:t>
       </w:r>
     </w:p>
     <w:p>
+      <w:pPr>
+        <w:spacing w:line="240" w:lineRule="auto"/>
+      </w:pPr>
       <w:r>
         <w:t> </w:t>
       </w:r>
     </w:p>
     <w:p>
+      <w:pPr>
+        <w:spacing w:line="240" w:lineRule="auto"/>
+      </w:pPr>
       <w:r>
         <w:t>Thanks, </w:t>
       </w:r>
     </w:p>
     <w:p>
+      <w:pPr>
+        <w:spacing w:line="240" w:lineRule="auto"/>
+      </w:pPr>
       <w:r>
         <w:t>Kaitlyn </w:t>
       </w:r>
     </w:p>
-    <w:p/>
+    <w:p>
+      <w:pPr>
+        <w:spacing w:line="240" w:lineRule="auto"/>
+      </w:pPr>
+    </w:p>
     <w:p>
       <w:pPr>
         <w:pStyle w:val="Heading4"/>
+        <w:spacing w:line="240" w:lineRule="auto"/>
       </w:pPr>
       <w:r>
         <w:t>Appendix J: Snowflake Pricing Estimates</w:t>
       </w:r>
     </w:p>
-    <w:p/>
-    <w:p>
-      <w:r>
-        <w:lastRenderedPageBreak/>
+    <w:p>
+      <w:pPr>
+        <w:spacing w:line="240" w:lineRule="auto"/>
+      </w:pPr>
+    </w:p>
+    <w:p>
+      <w:pPr>
+        <w:spacing w:line="240" w:lineRule="auto"/>
+      </w:pPr>
+      <w:r>
         <w:t xml:space="preserve">Credit Consumption Table: </w:t>
       </w:r>
       <w:hyperlink r:id="rId34" w:history="1">
@@ -7911,6 +8244,9 @@
       </w:hyperlink>
     </w:p>
     <w:p>
+      <w:pPr>
+        <w:spacing w:line="240" w:lineRule="auto"/>
+      </w:pPr>
       <w:r>
         <w:t xml:space="preserve">Pricing Options: </w:t>
       </w:r>
@@ -7924,6 +8260,9 @@
       </w:hyperlink>
     </w:p>
     <w:p>
+      <w:pPr>
+        <w:spacing w:line="240" w:lineRule="auto"/>
+      </w:pPr>
       <w:r>
         <w:t>Based on business requirements, Williams International would need:</w:t>
       </w:r>
@@ -7935,6 +8274,7 @@
           <w:ilvl w:val="0"/>
           <w:numId w:val="12"/>
         </w:numPr>
+        <w:spacing w:line="240" w:lineRule="auto"/>
       </w:pPr>
       <w:r>
         <w:t>Medium Warehouse: 4 credits/hour</w:t>
@@ -7947,6 +8287,7 @@
           <w:ilvl w:val="0"/>
           <w:numId w:val="12"/>
         </w:numPr>
+        <w:spacing w:line="240" w:lineRule="auto"/>
       </w:pPr>
       <w:r>
         <w:t>Storage Cost: 3 TBs/month * $40/TB/month</w:t>
@@ -7959,6 +8300,7 @@
           <w:ilvl w:val="0"/>
           <w:numId w:val="12"/>
         </w:numPr>
+        <w:spacing w:line="240" w:lineRule="auto"/>
       </w:pPr>
       <w:r>
         <w:t>Daily usage: 12 hours/day * Medium Warehouse</w:t>
@@ -7971,6 +8313,7 @@
           <w:ilvl w:val="0"/>
           <w:numId w:val="12"/>
         </w:numPr>
+        <w:spacing w:line="240" w:lineRule="auto"/>
       </w:pPr>
       <w:r>
         <w:t>Monthly Usage: 48 credits/day * 20 working days</w:t>
@@ -7983,13 +8326,21 @@
           <w:ilvl w:val="0"/>
           <w:numId w:val="12"/>
         </w:numPr>
+        <w:spacing w:line="240" w:lineRule="auto"/>
       </w:pPr>
       <w:r>
         <w:t>Cost per credit (business critical): $4</w:t>
       </w:r>
     </w:p>
-    <w:p/>
-    <w:p>
+    <w:p>
+      <w:pPr>
+        <w:spacing w:line="240" w:lineRule="auto"/>
+      </w:pPr>
+    </w:p>
+    <w:p>
+      <w:pPr>
+        <w:spacing w:line="240" w:lineRule="auto"/>
+      </w:pPr>
       <w:r>
         <w:t xml:space="preserve">Estimated </w:t>
       </w:r>
@@ -8004,6 +8355,9 @@
       </w:r>
     </w:p>
     <w:p>
+      <w:pPr>
+        <w:spacing w:line="240" w:lineRule="auto"/>
+      </w:pPr>
       <w:r>
         <w:rPr>
           <w:highlight w:val="yellow"/>
@@ -8017,10 +8371,15 @@
         <w:t>Yearly Cost: $47,520/year</w:t>
       </w:r>
     </w:p>
-    <w:p/>
+    <w:p>
+      <w:pPr>
+        <w:spacing w:line="240" w:lineRule="auto"/>
+      </w:pPr>
+    </w:p>
     <w:p>
       <w:pPr>
         <w:pStyle w:val="Heading4"/>
+        <w:spacing w:line="240" w:lineRule="auto"/>
       </w:pPr>
       <w:r>
         <w:t>Appendix K: Message Storage Size Statistics</w:t>
@@ -8028,6 +8387,7 @@
     </w:p>
     <w:p>
       <w:pPr>
+        <w:spacing w:line="240" w:lineRule="auto"/>
         <w:rPr>
           <w:b/>
           <w:bCs/>
@@ -8042,10 +8402,14 @@
       </w:r>
     </w:p>
     <w:p>
+      <w:pPr>
+        <w:spacing w:line="240" w:lineRule="auto"/>
+      </w:pPr>
       <w:r>
         <w:rPr>
           <w:noProof/>
         </w:rPr>
+        <w:lastRenderedPageBreak/>
         <w:drawing>
           <wp:inline distT="0" distB="0" distL="0" distR="0" wp14:anchorId="41FBEAB3" wp14:editId="3202ABBB">
             <wp:extent cx="5943600" cy="2220595"/>
@@ -8090,6 +8454,9 @@
       </w:r>
     </w:p>
     <w:p>
+      <w:pPr>
+        <w:spacing w:line="240" w:lineRule="auto"/>
+      </w:pPr>
       <w:r>
         <w:rPr>
           <w:b/>
@@ -8120,10 +8487,15 @@
         <w:t>)</w:t>
       </w:r>
     </w:p>
-    <w:p/>
+    <w:p>
+      <w:pPr>
+        <w:spacing w:line="240" w:lineRule="auto"/>
+      </w:pPr>
+    </w:p>
     <w:p>
       <w:pPr>
         <w:pStyle w:val="Heading4"/>
+        <w:spacing w:line="240" w:lineRule="auto"/>
       </w:pPr>
       <w:r>
         <w:t>Appendix L: Message Storage Cost Estimates</w:t>
@@ -8131,6 +8503,7 @@
     </w:p>
     <w:p>
       <w:pPr>
+        <w:spacing w:line="240" w:lineRule="auto"/>
         <w:rPr>
           <w:b/>
           <w:bCs/>
@@ -8146,6 +8519,7 @@
     </w:p>
     <w:p>
       <w:pPr>
+        <w:spacing w:line="240" w:lineRule="auto"/>
         <w:rPr>
           <w:b/>
           <w:bCs/>
@@ -8156,7 +8530,6 @@
           <w:b/>
           <w:bCs/>
         </w:rPr>
-        <w:lastRenderedPageBreak/>
         <w:drawing>
           <wp:inline distT="0" distB="0" distL="0" distR="0" wp14:anchorId="442F834F" wp14:editId="37376910">
             <wp:extent cx="5943600" cy="2959735"/>
@@ -8195,6 +8568,9 @@
       </w:r>
     </w:p>
     <w:p>
+      <w:pPr>
+        <w:spacing w:line="240" w:lineRule="auto"/>
+      </w:pPr>
       <w:r>
         <w:rPr>
           <w:b/>
@@ -8206,13 +8582,22 @@
         <w:t>I made a quick spreadsheet where I could play around with the pricing model to see how much storage costs would be on bare metal.</w:t>
       </w:r>
     </w:p>
-    <w:p/>
-    <w:p>
-      <w:pPr>
+    <w:p>
+      <w:pPr>
+        <w:spacing w:line="240" w:lineRule="auto"/>
+      </w:pPr>
+    </w:p>
+    <w:p>
+      <w:pPr>
+        <w:spacing w:line="240" w:lineRule="auto"/>
         <w:jc w:val="center"/>
       </w:pPr>
     </w:p>
-    <w:p/>
+    <w:p>
+      <w:pPr>
+        <w:spacing w:line="240" w:lineRule="auto"/>
+      </w:pPr>
+    </w:p>
     <w:sectPr>
       <w:footerReference w:type="default" r:id="rId38"/>
       <w:pgSz w:w="12240" w:h="15840"/>
@@ -11336,7 +11721,7 @@
 <file path=customXml/item1.xml><?xml version="1.0" encoding="utf-8"?>
 <CoverPageProperties xmlns="http://schemas.microsoft.com/office/2006/coverPageProps">
   <PublishDate>2024</PublishDate>
-  <Abstract>Williams International, a leading aerospace manufacturer in small turbine engines, is undertaking a critical digital transformation of their business to remain competitive in a rapidly evolving industry. This project investigates the implementation of an internal data platform to address inefficiencies in handling structured, semi-structured, and unstructured data. As well as, eliminating siloed data, legacy formats, and governance challenges. This report highlights the viability of a custom data lake tailored to Williams’ needs, determined through consultation with vendors and independent research. Overall emphasizing innovation, operational efficiency, and ITAR compliance as key drivers for success.  </Abstract>
+  <Abstract>Williams International, a leading aerospace manufacturer in small turbine engines, is undertaking a critical digital transformation to remain competitive in a rapidly evolving industry. This project investigates the implementation of an internal data platform to address inefficiencies in handling structured, semi-structured, and unstructured data. As well as, eliminating siloed data, legacy formats, and governance challenges. This report highlights the viability of a custom data lake tailored to Williams’ needs, determined through consultation with vendors and independent research. Overall emphasizing innovation, operational efficiency, and ITAR compliance as key drivers for success.  </Abstract>
   <CompanyAddress>slidwell@oakland.edu</CompanyAddress>
   <CompanyPhone/>
   <CompanyFax/>

</xml_diff>

<commit_message>
Updated project to include ravendb
</commit_message>
<xml_diff>
--- a/docs/Lidwell - Final Report.docx
+++ b/docs/Lidwell - Final Report.docx
@@ -1069,6 +1069,14 @@
     </w:sdt>
     <w:sdt>
       <w:sdtPr>
+        <w:rPr>
+          <w:rFonts w:asciiTheme="minorHAnsi" w:eastAsiaTheme="minorHAnsi" w:hAnsiTheme="minorHAnsi" w:cstheme="minorBidi"/>
+          <w:color w:val="auto"/>
+          <w:kern w:val="2"/>
+          <w:sz w:val="22"/>
+          <w:szCs w:val="22"/>
+          <w14:ligatures w14:val="standardContextual"/>
+        </w:rPr>
         <w:id w:val="586352055"/>
         <w:docPartObj>
           <w:docPartGallery w:val="Table of Contents"/>
@@ -1077,15 +1085,9 @@
       </w:sdtPr>
       <w:sdtEndPr>
         <w:rPr>
-          <w:rFonts w:asciiTheme="minorHAnsi" w:eastAsiaTheme="minorHAnsi" w:hAnsiTheme="minorHAnsi" w:cstheme="minorBidi"/>
           <w:b/>
           <w:bCs/>
           <w:noProof/>
-          <w:color w:val="auto"/>
-          <w:kern w:val="2"/>
-          <w:sz w:val="22"/>
-          <w:szCs w:val="22"/>
-          <w14:ligatures w14:val="standardContextual"/>
         </w:rPr>
       </w:sdtEndPr>
       <w:sdtContent>
@@ -4129,7 +4131,6 @@
       <w:pPr>
         <w:spacing w:line="240" w:lineRule="auto"/>
       </w:pPr>
-      <w:commentRangeStart w:id="18"/>
       <w:r>
         <w:t>I selected Solution 2</w:t>
       </w:r>
@@ -4165,46 +4166,39 @@
       <w:r>
         <w:t>allows for the exploration and customization of an on-premises architecture tailored to Williams International’s unique requirements. This provides an opportunity to test and showcase the feasibility, scalability, and effectiveness of a bespoke solution, offering deeper insights into how it can be integrated into the organization’s existing systems and workflows.</w:t>
       </w:r>
-      <w:commentRangeEnd w:id="18"/>
-      <w:r>
-        <w:rPr>
-          <w:rStyle w:val="CommentReference"/>
-        </w:rPr>
-        <w:commentReference w:id="18"/>
-      </w:r>
     </w:p>
     <w:p>
       <w:pPr>
         <w:pStyle w:val="Heading2"/>
         <w:spacing w:line="240" w:lineRule="auto"/>
       </w:pPr>
-      <w:bookmarkStart w:id="19" w:name="_Toc183644987"/>
+      <w:bookmarkStart w:id="18" w:name="_Toc183644987"/>
       <w:r>
         <w:t>Feasibility Analysis</w:t>
       </w:r>
+      <w:bookmarkEnd w:id="18"/>
+    </w:p>
+    <w:p>
+      <w:pPr>
+        <w:spacing w:line="240" w:lineRule="auto"/>
+      </w:pPr>
+      <w:r>
+        <w:t>The feasibility of this project hinges on the cost of bare metal and project management. Here we will take a look at the cost to store data and a project management strategy to tackle this project.</w:t>
+      </w:r>
+    </w:p>
+    <w:p>
+      <w:pPr>
+        <w:pStyle w:val="Heading3"/>
+        <w:spacing w:line="240" w:lineRule="auto"/>
+      </w:pPr>
+      <w:bookmarkStart w:id="19" w:name="_Toc183644988"/>
+      <w:r>
+        <w:t>S</w:t>
+      </w:r>
+      <w:r>
+        <w:t>torage Cost</w:t>
+      </w:r>
       <w:bookmarkEnd w:id="19"/>
-    </w:p>
-    <w:p>
-      <w:pPr>
-        <w:spacing w:line="240" w:lineRule="auto"/>
-      </w:pPr>
-      <w:r>
-        <w:t>The feasibility of this project hinges on the cost of bare metal and project management. Here we will take a look at the cost to store data and a project management strategy to tackle this project.</w:t>
-      </w:r>
-    </w:p>
-    <w:p>
-      <w:pPr>
-        <w:pStyle w:val="Heading3"/>
-        <w:spacing w:line="240" w:lineRule="auto"/>
-      </w:pPr>
-      <w:bookmarkStart w:id="20" w:name="_Toc183644988"/>
-      <w:r>
-        <w:t>S</w:t>
-      </w:r>
-      <w:r>
-        <w:t>torage Cost</w:t>
-      </w:r>
-      <w:bookmarkEnd w:id="20"/>
     </w:p>
     <w:p>
       <w:pPr>
@@ -4326,13 +4320,7 @@
             <w:rPr>
               <w:rFonts w:ascii="Cambria Math" w:eastAsiaTheme="minorEastAsia" w:hAnsi="Cambria Math"/>
             </w:rPr>
-            <m:t>Total Messages</m:t>
-          </m:r>
-          <m:r>
-            <w:rPr>
-              <w:rFonts w:ascii="Cambria Math" w:eastAsiaTheme="minorEastAsia" w:hAnsi="Cambria Math"/>
-            </w:rPr>
-            <m:t>=</m:t>
+            <m:t>Total Messages=</m:t>
           </m:r>
           <m:r>
             <w:rPr>
@@ -4414,13 +4402,7 @@
             <w:rPr>
               <w:rFonts w:ascii="Cambria Math" w:eastAsiaTheme="minorEastAsia" w:hAnsi="Cambria Math"/>
             </w:rPr>
-            <m:t xml:space="preserve">= </m:t>
-          </m:r>
-          <m:r>
-            <w:rPr>
-              <w:rFonts w:ascii="Cambria Math" w:eastAsiaTheme="minorEastAsia" w:hAnsi="Cambria Math"/>
-            </w:rPr>
-            <m:t>410,276,035</m:t>
+            <m:t>= 410,276,035</m:t>
           </m:r>
         </m:oMath>
       </m:oMathPara>
@@ -4438,13 +4420,7 @@
             <w:rPr>
               <w:rFonts w:ascii="Cambria Math" w:eastAsiaTheme="minorEastAsia" w:hAnsi="Cambria Math"/>
             </w:rPr>
-            <m:t>Total Data=Total Messages ×Average Bytes</m:t>
-          </m:r>
-          <m:r>
-            <w:rPr>
-              <w:rFonts w:ascii="Cambria Math" w:eastAsiaTheme="minorEastAsia" w:hAnsi="Cambria Math"/>
-            </w:rPr>
-            <m:t xml:space="preserve">= </m:t>
+            <m:t xml:space="preserve">Total Data=Total Messages ×Average Bytes= </m:t>
           </m:r>
           <m:r>
             <w:rPr>
@@ -4508,90 +4484,59 @@
         <w:pStyle w:val="Heading3"/>
         <w:spacing w:line="240" w:lineRule="auto"/>
       </w:pPr>
-      <w:bookmarkStart w:id="21" w:name="_Toc183644989"/>
+      <w:bookmarkStart w:id="20" w:name="_Toc183644989"/>
       <w:r>
         <w:t>Project Management Strategy</w:t>
       </w:r>
+      <w:bookmarkEnd w:id="20"/>
+    </w:p>
+    <w:p>
+      <w:pPr>
+        <w:spacing w:line="240" w:lineRule="auto"/>
+      </w:pPr>
+      <w:r>
+        <w:t xml:space="preserve">For this project to succeed at Williams International, it is paramount to get data products out in front of stakeholders as early and often as possible. Communication, Simplicity, and Feedback will play a pivotal role and that’s why using the Agile Software Development Methodology, </w:t>
+      </w:r>
+      <w:proofErr w:type="gramStart"/>
+      <w:r>
+        <w:t>specially</w:t>
+      </w:r>
+      <w:proofErr w:type="gramEnd"/>
+      <w:r>
+        <w:t xml:space="preserve"> the Extreme Programming Framework will allow the team to produce higher quality software (</w:t>
+      </w:r>
+      <w:r>
+        <w:t xml:space="preserve">Extreme Programming. </w:t>
+      </w:r>
+      <w:r>
+        <w:t>(n.d.).)</w:t>
+      </w:r>
+    </w:p>
+    <w:p>
+      <w:pPr>
+        <w:pStyle w:val="Heading1"/>
+        <w:spacing w:line="240" w:lineRule="auto"/>
+      </w:pPr>
+      <w:bookmarkStart w:id="21" w:name="_Toc183644990"/>
+      <w:r>
+        <w:t>Research</w:t>
+      </w:r>
+      <w:r>
+        <w:t xml:space="preserve"> Evaluation</w:t>
+      </w:r>
       <w:bookmarkEnd w:id="21"/>
     </w:p>
     <w:p>
       <w:pPr>
-        <w:spacing w:line="240" w:lineRule="auto"/>
-      </w:pPr>
-      <w:r>
-        <w:t xml:space="preserve">For this project to succeed at Williams International, it is paramount to get data products out in front of stakeholders as early and often as possible. Communication, Simplicity, and Feedback will play a pivotal role and that’s why using the Agile Software Development Methodology, </w:t>
-      </w:r>
-      <w:proofErr w:type="gramStart"/>
-      <w:r>
-        <w:t>specially</w:t>
-      </w:r>
-      <w:proofErr w:type="gramEnd"/>
-      <w:r>
-        <w:t xml:space="preserve"> the Extreme Programming Framework will allow the team to produce higher quality software (</w:t>
-      </w:r>
-      <w:r>
-        <w:t xml:space="preserve">Extreme Programming. </w:t>
-      </w:r>
-      <w:r>
-        <w:rPr>
-          <w:lang w:val="fr-FR"/>
-        </w:rPr>
-        <w:t>(</w:t>
-      </w:r>
-      <w:proofErr w:type="spellStart"/>
-      <w:proofErr w:type="gramStart"/>
-      <w:r>
-        <w:rPr>
-          <w:lang w:val="fr-FR"/>
-        </w:rPr>
-        <w:t>n.d</w:t>
-      </w:r>
-      <w:proofErr w:type="spellEnd"/>
-      <w:r>
-        <w:rPr>
-          <w:lang w:val="fr-FR"/>
-        </w:rPr>
-        <w:t>.</w:t>
-      </w:r>
-      <w:proofErr w:type="gramEnd"/>
-      <w:r>
-        <w:rPr>
-          <w:lang w:val="fr-FR"/>
-        </w:rPr>
-        <w:t>).</w:t>
-      </w:r>
-      <w:r>
-        <w:rPr>
-          <w:lang w:val="fr-FR"/>
-        </w:rPr>
-        <w:t>)</w:t>
-      </w:r>
-    </w:p>
-    <w:p>
-      <w:pPr>
-        <w:pStyle w:val="Heading1"/>
-        <w:spacing w:line="240" w:lineRule="auto"/>
-      </w:pPr>
-      <w:bookmarkStart w:id="22" w:name="_Toc183644990"/>
-      <w:r>
-        <w:t>Research</w:t>
-      </w:r>
-      <w:r>
-        <w:t xml:space="preserve"> Evaluation</w:t>
+        <w:pStyle w:val="Heading2"/>
+        <w:spacing w:line="240" w:lineRule="auto"/>
+      </w:pPr>
+      <w:bookmarkStart w:id="22" w:name="_Toc183644991"/>
+      <w:commentRangeStart w:id="23"/>
+      <w:r>
+        <w:t>Third-Place Solution</w:t>
       </w:r>
       <w:bookmarkEnd w:id="22"/>
-    </w:p>
-    <w:p>
-      <w:pPr>
-        <w:pStyle w:val="Heading2"/>
-        <w:spacing w:line="240" w:lineRule="auto"/>
-      </w:pPr>
-      <w:bookmarkStart w:id="23" w:name="_Toc183644991"/>
-      <w:commentRangeStart w:id="24"/>
-      <w:r>
-        <w:t>Third-Place Solution</w:t>
-      </w:r>
-      <w:bookmarkEnd w:id="23"/>
     </w:p>
     <w:p>
       <w:pPr>
@@ -4822,12 +4767,12 @@
         <w:pStyle w:val="Heading2"/>
         <w:spacing w:line="240" w:lineRule="auto"/>
       </w:pPr>
-      <w:bookmarkStart w:id="25" w:name="_Toc183644992"/>
+      <w:bookmarkStart w:id="24" w:name="_Toc183644992"/>
       <w:r>
         <w:lastRenderedPageBreak/>
         <w:t>Second-Place Solution</w:t>
       </w:r>
-      <w:bookmarkEnd w:id="25"/>
+      <w:bookmarkEnd w:id="24"/>
     </w:p>
     <w:p>
       <w:pPr>
@@ -5067,11 +5012,11 @@
         <w:pStyle w:val="Heading2"/>
         <w:spacing w:line="240" w:lineRule="auto"/>
       </w:pPr>
-      <w:bookmarkStart w:id="26" w:name="_Toc183644993"/>
+      <w:bookmarkStart w:id="25" w:name="_Toc183644993"/>
       <w:r>
         <w:t>First-Place Solution</w:t>
       </w:r>
-      <w:bookmarkEnd w:id="26"/>
+      <w:bookmarkEnd w:id="25"/>
     </w:p>
     <w:p>
       <w:pPr>
@@ -5271,39 +5216,39 @@
         <w:pStyle w:val="Heading2"/>
         <w:spacing w:line="240" w:lineRule="auto"/>
       </w:pPr>
-      <w:bookmarkStart w:id="27" w:name="_Toc183644994"/>
-      <w:commentRangeEnd w:id="24"/>
+      <w:bookmarkStart w:id="26" w:name="_Toc183644994"/>
+      <w:commentRangeEnd w:id="23"/>
       <w:r>
         <w:rPr>
           <w:rStyle w:val="CommentReference"/>
           <w:rFonts w:asciiTheme="minorHAnsi" w:eastAsiaTheme="minorHAnsi" w:hAnsiTheme="minorHAnsi" w:cstheme="minorBidi"/>
           <w:color w:val="auto"/>
         </w:rPr>
-        <w:commentReference w:id="24"/>
+        <w:commentReference w:id="23"/>
       </w:r>
       <w:r>
         <w:t>Conclusion of Research Evaluation</w:t>
       </w:r>
+      <w:bookmarkEnd w:id="26"/>
+    </w:p>
+    <w:p>
+      <w:pPr>
+        <w:spacing w:line="240" w:lineRule="auto"/>
+      </w:pPr>
+      <w:r>
+        <w:t>Adopting a Custom On-Premises Data platform will not only resolve current inefficiencies but also establish a scalable foundation for future growth. The solution empowers Williams International to harness untapped data, facilitating advanced analytics and informed decision-making. It represents a significant step towards eliminating data silos, improving data quality, and fostering data-driven innovation.</w:t>
+      </w:r>
+    </w:p>
+    <w:p>
+      <w:pPr>
+        <w:pStyle w:val="Heading1"/>
+        <w:spacing w:line="240" w:lineRule="auto"/>
+      </w:pPr>
+      <w:bookmarkStart w:id="27" w:name="_Toc183644995"/>
+      <w:r>
+        <w:t>Lessons Learned</w:t>
+      </w:r>
       <w:bookmarkEnd w:id="27"/>
-    </w:p>
-    <w:p>
-      <w:pPr>
-        <w:spacing w:line="240" w:lineRule="auto"/>
-      </w:pPr>
-      <w:r>
-        <w:t>Adopting a Custom On-Premises Data platform will not only resolve current inefficiencies but also establish a scalable foundation for future growth. The solution empowers Williams International to harness untapped data, facilitating advanced analytics and informed decision-making. It represents a significant step towards eliminating data silos, improving data quality, and fostering data-driven innovation.</w:t>
-      </w:r>
-    </w:p>
-    <w:p>
-      <w:pPr>
-        <w:pStyle w:val="Heading1"/>
-        <w:spacing w:line="240" w:lineRule="auto"/>
-      </w:pPr>
-      <w:bookmarkStart w:id="28" w:name="_Toc183644995"/>
-      <w:r>
-        <w:t>Lessons Learned</w:t>
-      </w:r>
-      <w:bookmarkEnd w:id="28"/>
     </w:p>
     <w:p>
       <w:pPr>
@@ -5343,11 +5288,11 @@
         <w:pStyle w:val="Heading1"/>
         <w:spacing w:line="240" w:lineRule="auto"/>
       </w:pPr>
-      <w:bookmarkStart w:id="29" w:name="_Toc183644996"/>
+      <w:bookmarkStart w:id="28" w:name="_Toc183644996"/>
       <w:r>
         <w:t>Limitations and Future Work</w:t>
       </w:r>
-      <w:bookmarkEnd w:id="29"/>
+      <w:bookmarkEnd w:id="28"/>
     </w:p>
     <w:p>
       <w:pPr>
@@ -5374,12 +5319,12 @@
         <w:spacing w:line="240" w:lineRule="auto"/>
         <w:jc w:val="center"/>
       </w:pPr>
-      <w:bookmarkStart w:id="30" w:name="_Toc183644997"/>
+      <w:bookmarkStart w:id="29" w:name="_Toc183644997"/>
       <w:r>
         <w:lastRenderedPageBreak/>
         <w:t>References</w:t>
       </w:r>
-      <w:bookmarkEnd w:id="30"/>
+      <w:bookmarkEnd w:id="29"/>
     </w:p>
     <w:p>
       <w:pPr>
@@ -5683,68 +5628,17 @@
         <w:spacing w:line="240" w:lineRule="auto"/>
         <w:ind w:left="720" w:hanging="720"/>
       </w:pPr>
-      <w:proofErr w:type="spellStart"/>
-      <w:r>
-        <w:rPr>
-          <w:lang w:val="fr-FR"/>
-        </w:rPr>
-        <w:t>Extreme</w:t>
-      </w:r>
-      <w:proofErr w:type="spellEnd"/>
-      <w:r>
-        <w:rPr>
-          <w:lang w:val="fr-FR"/>
-        </w:rPr>
-        <w:t xml:space="preserve"> </w:t>
-      </w:r>
-      <w:proofErr w:type="spellStart"/>
-      <w:r>
-        <w:rPr>
-          <w:lang w:val="fr-FR"/>
-        </w:rPr>
-        <w:t>Programming</w:t>
-      </w:r>
-      <w:proofErr w:type="spellEnd"/>
-      <w:r>
-        <w:rPr>
-          <w:lang w:val="fr-FR"/>
-        </w:rPr>
-        <w:t>. (</w:t>
-      </w:r>
-      <w:proofErr w:type="spellStart"/>
-      <w:proofErr w:type="gramStart"/>
-      <w:r>
-        <w:rPr>
-          <w:lang w:val="fr-FR"/>
-        </w:rPr>
-        <w:t>n.d</w:t>
-      </w:r>
-      <w:proofErr w:type="spellEnd"/>
-      <w:r>
-        <w:rPr>
-          <w:lang w:val="fr-FR"/>
-        </w:rPr>
-        <w:t>.</w:t>
-      </w:r>
-      <w:proofErr w:type="gramEnd"/>
-      <w:r>
-        <w:rPr>
-          <w:lang w:val="fr-FR"/>
-        </w:rPr>
-        <w:t xml:space="preserve">). </w:t>
+      <w:r>
+        <w:t xml:space="preserve">Extreme Programming. (n.d.). </w:t>
       </w:r>
       <w:r>
         <w:rPr>
           <w:i/>
           <w:iCs/>
-          <w:lang w:val="fr-FR"/>
         </w:rPr>
         <w:t>Agile Alliance</w:t>
       </w:r>
       <w:r>
-        <w:rPr>
-          <w:lang w:val="fr-FR"/>
-        </w:rPr>
         <w:t xml:space="preserve">. </w:t>
       </w:r>
       <w:r>
@@ -5755,19 +5649,7 @@
           <w:rPr>
             <w:rStyle w:val="Hyperlink"/>
           </w:rPr>
-          <w:t>https://www.agilealliance.org/glossary/</w:t>
-        </w:r>
-        <w:r>
-          <w:rPr>
-            <w:rStyle w:val="Hyperlink"/>
-          </w:rPr>
-          <w:t>xp</w:t>
-        </w:r>
-        <w:r>
-          <w:rPr>
-            <w:rStyle w:val="Hyperlink"/>
-          </w:rPr>
-          <w:t>/</w:t>
+          <w:t>https://www.agilealliance.org/glossary/xp/</w:t>
         </w:r>
       </w:hyperlink>
     </w:p>
@@ -5791,12 +5673,12 @@
         <w:spacing w:line="240" w:lineRule="auto"/>
         <w:jc w:val="center"/>
       </w:pPr>
-      <w:bookmarkStart w:id="31" w:name="_Toc183644998"/>
+      <w:bookmarkStart w:id="30" w:name="_Toc183644998"/>
       <w:r>
         <w:lastRenderedPageBreak/>
         <w:t>Appendix</w:t>
       </w:r>
-      <w:bookmarkEnd w:id="31"/>
+      <w:bookmarkEnd w:id="30"/>
     </w:p>
     <w:p>
       <w:pPr>
@@ -6121,6 +6003,9 @@
         </w:rPr>
       </w:pPr>
       <w:r>
+        <w:rPr>
+          <w:noProof/>
+        </w:rPr>
         <w:drawing>
           <wp:inline distT="0" distB="0" distL="0" distR="0" wp14:anchorId="4B56CB1C" wp14:editId="5BBAD473">
             <wp:extent cx="4064318" cy="3114675"/>
@@ -6227,6 +6112,9 @@
         </w:rPr>
       </w:pPr>
       <w:r>
+        <w:rPr>
+          <w:noProof/>
+        </w:rPr>
         <w:lastRenderedPageBreak/>
         <w:drawing>
           <wp:inline distT="0" distB="0" distL="0" distR="0" wp14:anchorId="19CDFA38" wp14:editId="440F588B">
@@ -6317,6 +6205,9 @@
         </w:rPr>
       </w:pPr>
       <w:r>
+        <w:rPr>
+          <w:noProof/>
+        </w:rPr>
         <w:drawing>
           <wp:inline distT="0" distB="0" distL="0" distR="0" wp14:anchorId="1AF689CC" wp14:editId="2CCCB382">
             <wp:extent cx="1784909" cy="2612182"/>
@@ -8110,6 +8001,9 @@
         <w:t>I ran the numbers and the licenses will land you at $28,800 MSRP for the sizing we discussed. </w:t>
       </w:r>
       <w:r>
+        <w:rPr>
+          <w:noProof/>
+        </w:rPr>
         <w:drawing>
           <wp:inline distT="0" distB="0" distL="0" distR="0" wp14:anchorId="55940938" wp14:editId="7DCDDD87">
             <wp:extent cx="7620" cy="7620"/>
@@ -8411,7 +8305,7 @@
         </w:rPr>
         <w:lastRenderedPageBreak/>
         <w:drawing>
-          <wp:inline distT="0" distB="0" distL="0" distR="0" wp14:anchorId="41FBEAB3" wp14:editId="3202ABBB">
+          <wp:inline distT="0" distB="0" distL="0" distR="0" wp14:anchorId="41FBEAB3" wp14:editId="1324BFDE">
             <wp:extent cx="5943600" cy="2220595"/>
             <wp:effectExtent l="0" t="0" r="0" b="8255"/>
             <wp:docPr id="2030944213" name="Picture 12" descr="A screenshot of a computer&#10;&#10;Description automatically generated"/>
@@ -8529,6 +8423,7 @@
         <w:rPr>
           <w:b/>
           <w:bCs/>
+          <w:noProof/>
         </w:rPr>
         <w:drawing>
           <wp:inline distT="0" distB="0" distL="0" distR="0" wp14:anchorId="442F834F" wp14:editId="37376910">
@@ -8629,23 +8524,7 @@
       </w:r>
     </w:p>
   </w:comment>
-  <w:comment w:id="18" w:author="slidwell" w:date="2024-11-26T02:12:00Z" w:initials="SL">
-    <w:p>
-      <w:pPr>
-        <w:pStyle w:val="CommentText"/>
-      </w:pPr>
-      <w:r>
-        <w:rPr>
-          <w:rStyle w:val="CommentReference"/>
-        </w:rPr>
-        <w:annotationRef/>
-      </w:r>
-      <w:r>
-        <w:t>So actually do poc</w:t>
-      </w:r>
-    </w:p>
-  </w:comment>
-  <w:comment w:id="24" w:author="slidwell" w:date="2024-11-26T02:54:00Z" w:initials="SL">
+  <w:comment w:id="23" w:author="slidwell" w:date="2024-11-26T02:54:00Z" w:initials="SL">
     <w:p>
       <w:pPr>
         <w:pStyle w:val="CommentText"/>
@@ -8667,7 +8546,6 @@
 <file path=word/commentsExtended.xml><?xml version="1.0" encoding="utf-8"?>
 <w15:commentsEx xmlns:wpc="http://schemas.microsoft.com/office/word/2010/wordprocessingCanvas" xmlns:cx="http://schemas.microsoft.com/office/drawing/2014/chartex" xmlns:cx1="http://schemas.microsoft.com/office/drawing/2015/9/8/chartex" xmlns:cx2="http://schemas.microsoft.com/office/drawing/2015/10/21/chartex" xmlns:cx3="http://schemas.microsoft.com/office/drawing/2016/5/9/chartex" xmlns:cx4="http://schemas.microsoft.com/office/drawing/2016/5/10/chartex" xmlns:cx5="http://schemas.microsoft.com/office/drawing/2016/5/11/chartex" xmlns:cx6="http://schemas.microsoft.com/office/drawing/2016/5/12/chartex" xmlns:cx7="http://schemas.microsoft.com/office/drawing/2016/5/13/chartex" xmlns:cx8="http://schemas.microsoft.com/office/drawing/2016/5/14/chartex" xmlns:mc="http://schemas.openxmlformats.org/markup-compatibility/2006" xmlns:aink="http://schemas.microsoft.com/office/drawing/2016/ink" xmlns:am3d="http://schemas.microsoft.com/office/drawing/2017/model3d" xmlns:o="urn:schemas-microsoft-com:office:office" xmlns:oel="http://schemas.microsoft.com/office/2019/extlst" xmlns:r="http://schemas.openxmlformats.org/officeDocument/2006/relationships" xmlns:m="http://schemas.openxmlformats.org/officeDocument/2006/math" xmlns:v="urn:schemas-microsoft-com:vml" xmlns:wp14="http://schemas.microsoft.com/office/word/2010/wordprocessingDrawing" xmlns:wp="http://schemas.openxmlformats.org/drawingml/2006/wordprocessingDrawing" xmlns:w10="urn:schemas-microsoft-com:office:word" xmlns:w="http://schemas.openxmlformats.org/wordprocessingml/2006/main" xmlns:w14="http://schemas.microsoft.com/office/word/2010/wordml" xmlns:w15="http://schemas.microsoft.com/office/word/2012/wordml" xmlns:w16cex="http://schemas.microsoft.com/office/word/2018/wordml/cex" xmlns:w16cid="http://schemas.microsoft.com/office/word/2016/wordml/cid" xmlns:w16="http://schemas.microsoft.com/office/word/2018/wordml" xmlns:w16du="http://schemas.microsoft.com/office/word/2023/wordml/word16du" xmlns:w16sdtdh="http://schemas.microsoft.com/office/word/2020/wordml/sdtdatahash" xmlns:w16se="http://schemas.microsoft.com/office/word/2015/wordml/symex" xmlns:wpg="http://schemas.microsoft.com/office/word/2010/wordprocessingGroup" xmlns:wpi="http://schemas.microsoft.com/office/word/2010/wordprocessingInk" xmlns:wne="http://schemas.microsoft.com/office/word/2006/wordml" xmlns:wps="http://schemas.microsoft.com/office/word/2010/wordprocessingShape" mc:Ignorable="w14 w15 w16se w16cid w16 w16cex w16sdtdh w16du wp14">
   <w15:commentEx w15:paraId="40A80AAD" w15:done="0"/>
-  <w15:commentEx w15:paraId="613FDF5D" w15:done="0"/>
   <w15:commentEx w15:paraId="41659390" w15:done="0"/>
 </w15:commentsEx>
 </file>
@@ -8675,7 +8553,6 @@
 <file path=word/commentsExtensible.xml><?xml version="1.0" encoding="utf-8"?>
 <w16cex:commentsExtensible xmlns:wpc="http://schemas.microsoft.com/office/word/2010/wordprocessingCanvas" xmlns:cx="http://schemas.microsoft.com/office/drawing/2014/chartex" xmlns:cx1="http://schemas.microsoft.com/office/drawing/2015/9/8/chartex" xmlns:cx2="http://schemas.microsoft.com/office/drawing/2015/10/21/chartex" xmlns:cx3="http://schemas.microsoft.com/office/drawing/2016/5/9/chartex" xmlns:cx4="http://schemas.microsoft.com/office/drawing/2016/5/10/chartex" xmlns:cx5="http://schemas.microsoft.com/office/drawing/2016/5/11/chartex" xmlns:cx6="http://schemas.microsoft.com/office/drawing/2016/5/12/chartex" xmlns:cx7="http://schemas.microsoft.com/office/drawing/2016/5/13/chartex" xmlns:cx8="http://schemas.microsoft.com/office/drawing/2016/5/14/chartex" xmlns:cr="http://schemas.microsoft.com/office/comments/2020/reactions" xmlns:mc="http://schemas.openxmlformats.org/markup-compatibility/2006" xmlns:aink="http://schemas.microsoft.com/office/drawing/2016/ink" xmlns:am3d="http://schemas.microsoft.com/office/drawing/2017/model3d" xmlns:o="urn:schemas-microsoft-com:office:office" xmlns:oel="http://schemas.microsoft.com/office/2019/extlst" xmlns:r="http://schemas.openxmlformats.org/officeDocument/2006/relationships" xmlns:m="http://schemas.openxmlformats.org/officeDocument/2006/math" xmlns:v="urn:schemas-microsoft-com:vml" xmlns:wp14="http://schemas.microsoft.com/office/word/2010/wordprocessingDrawing" xmlns:wp="http://schemas.openxmlformats.org/drawingml/2006/wordprocessingDrawing" xmlns:w10="urn:schemas-microsoft-com:office:word" xmlns:w="http://schemas.openxmlformats.org/wordprocessingml/2006/main" xmlns:w14="http://schemas.microsoft.com/office/word/2010/wordml" xmlns:w15="http://schemas.microsoft.com/office/word/2012/wordml" xmlns:w16cex="http://schemas.microsoft.com/office/word/2018/wordml/cex" xmlns:w16cid="http://schemas.microsoft.com/office/word/2016/wordml/cid" xmlns:w16="http://schemas.microsoft.com/office/word/2018/wordml" xmlns:w16du="http://schemas.microsoft.com/office/word/2023/wordml/word16du" xmlns:w16sdtdh="http://schemas.microsoft.com/office/word/2020/wordml/sdtdatahash" xmlns:w16se="http://schemas.microsoft.com/office/word/2015/wordml/symex" xmlns:wpg="http://schemas.microsoft.com/office/word/2010/wordprocessingGroup" xmlns:wpi="http://schemas.microsoft.com/office/word/2010/wordprocessingInk" xmlns:wne="http://schemas.microsoft.com/office/word/2006/wordml" xmlns:wps="http://schemas.microsoft.com/office/word/2010/wordprocessingShape" mc:Ignorable="w14 w15 w16se w16cid w16 w16cex w16sdtdh cr w16du wp14">
   <w16cex:commentExtensible w16cex:durableId="74260AC6" w16cex:dateUtc="2024-11-26T07:32:00Z"/>
-  <w16cex:commentExtensible w16cex:durableId="0DAE12FB" w16cex:dateUtc="2024-11-26T07:12:00Z"/>
   <w16cex:commentExtensible w16cex:durableId="1FFE12E8" w16cex:dateUtc="2024-11-26T07:54:00Z"/>
 </w16cex:commentsExtensible>
 </file>
@@ -8683,7 +8560,6 @@
 <file path=word/commentsIds.xml><?xml version="1.0" encoding="utf-8"?>
 <w16cid:commentsIds xmlns:wpc="http://schemas.microsoft.com/office/word/2010/wordprocessingCanvas" xmlns:cx="http://schemas.microsoft.com/office/drawing/2014/chartex" xmlns:cx1="http://schemas.microsoft.com/office/drawing/2015/9/8/chartex" xmlns:cx2="http://schemas.microsoft.com/office/drawing/2015/10/21/chartex" xmlns:cx3="http://schemas.microsoft.com/office/drawing/2016/5/9/chartex" xmlns:cx4="http://schemas.microsoft.com/office/drawing/2016/5/10/chartex" xmlns:cx5="http://schemas.microsoft.com/office/drawing/2016/5/11/chartex" xmlns:cx6="http://schemas.microsoft.com/office/drawing/2016/5/12/chartex" xmlns:cx7="http://schemas.microsoft.com/office/drawing/2016/5/13/chartex" xmlns:cx8="http://schemas.microsoft.com/office/drawing/2016/5/14/chartex" xmlns:mc="http://schemas.openxmlformats.org/markup-compatibility/2006" xmlns:aink="http://schemas.microsoft.com/office/drawing/2016/ink" xmlns:am3d="http://schemas.microsoft.com/office/drawing/2017/model3d" xmlns:o="urn:schemas-microsoft-com:office:office" xmlns:oel="http://schemas.microsoft.com/office/2019/extlst" xmlns:r="http://schemas.openxmlformats.org/officeDocument/2006/relationships" xmlns:m="http://schemas.openxmlformats.org/officeDocument/2006/math" xmlns:v="urn:schemas-microsoft-com:vml" xmlns:wp14="http://schemas.microsoft.com/office/word/2010/wordprocessingDrawing" xmlns:wp="http://schemas.openxmlformats.org/drawingml/2006/wordprocessingDrawing" xmlns:w10="urn:schemas-microsoft-com:office:word" xmlns:w="http://schemas.openxmlformats.org/wordprocessingml/2006/main" xmlns:w14="http://schemas.microsoft.com/office/word/2010/wordml" xmlns:w15="http://schemas.microsoft.com/office/word/2012/wordml" xmlns:w16cex="http://schemas.microsoft.com/office/word/2018/wordml/cex" xmlns:w16cid="http://schemas.microsoft.com/office/word/2016/wordml/cid" xmlns:w16="http://schemas.microsoft.com/office/word/2018/wordml" xmlns:w16du="http://schemas.microsoft.com/office/word/2023/wordml/word16du" xmlns:w16sdtdh="http://schemas.microsoft.com/office/word/2020/wordml/sdtdatahash" xmlns:w16se="http://schemas.microsoft.com/office/word/2015/wordml/symex" xmlns:wpg="http://schemas.microsoft.com/office/word/2010/wordprocessingGroup" xmlns:wpi="http://schemas.microsoft.com/office/word/2010/wordprocessingInk" xmlns:wne="http://schemas.microsoft.com/office/word/2006/wordml" xmlns:wps="http://schemas.microsoft.com/office/word/2010/wordprocessingShape" mc:Ignorable="w14 w15 w16se w16cid w16 w16cex w16sdtdh w16du wp14">
   <w16cid:commentId w16cid:paraId="40A80AAD" w16cid:durableId="74260AC6"/>
-  <w16cid:commentId w16cid:paraId="613FDF5D" w16cid:durableId="0DAE12FB"/>
   <w16cid:commentId w16cid:paraId="41659390" w16cid:durableId="1FFE12E8"/>
 </w16cid:commentsIds>
 </file>
@@ -10851,6 +10727,7 @@
   <w:style w:type="character" w:default="1" w:styleId="DefaultParagraphFont">
     <w:name w:val="Default Paragraph Font"/>
     <w:uiPriority w:val="1"/>
+    <w:semiHidden/>
     <w:unhideWhenUsed/>
   </w:style>
   <w:style w:type="table" w:default="1" w:styleId="TableNormal">

</xml_diff>